<commit_message>
responded to circadian comment
</commit_message>
<xml_diff>
--- a/Manuscripts/Mulcahy-eTRFandoffspring-MainDocument_R1.docx
+++ b/Manuscripts/Mulcahy-eTRFandoffspring-MainDocument_R1.docx
@@ -703,7 +703,21 @@
           <w:rFonts w:ascii="Times New Roman" w:hAnsi="Times New Roman" w:cs="Times New Roman"/>
           <w:color w:val="000000"/>
         </w:rPr>
-        <w:t>This manuscript highlights a novel population affected by TRE, the offspring of mothers who had adopted TRE during pregnancy. We see glucose intolerance in adult males fed on a HFD whose mothers were assigned to TRE without weight changes or food intake changes. Females are spared from this glucose intolerance.</w:t>
+        <w:t>This manuscript highlights a novel population affected by TRE, the offspring of mothers who had adopted TRE during pregnancy. We see glucose intolerance in adult males fed on a HF</w:t>
+      </w:r>
+      <w:r>
+        <w:rPr>
+          <w:rFonts w:ascii="Times New Roman" w:hAnsi="Times New Roman" w:cs="Times New Roman"/>
+          <w:color w:val="000000"/>
+        </w:rPr>
+        <w:t>HS</w:t>
+      </w:r>
+      <w:r>
+        <w:rPr>
+          <w:rFonts w:ascii="Times New Roman" w:hAnsi="Times New Roman" w:cs="Times New Roman"/>
+          <w:color w:val="000000"/>
+        </w:rPr>
+        <w:t xml:space="preserve"> whose mothers were assigned to TRE without weight changes or food intake changes. Females are spared from this glucose intolerance.</w:t>
       </w:r>
     </w:p>
     <w:p>
@@ -1312,13 +1326,21 @@
         <w:rPr>
           <w:rFonts w:ascii="Times New Roman" w:hAnsi="Times New Roman" w:cs="Times New Roman"/>
         </w:rPr>
-        <w:t xml:space="preserve">. Further studies </w:t>
-      </w:r>
-      <w:r>
-        <w:rPr>
-          <w:rFonts w:ascii="Times New Roman" w:hAnsi="Times New Roman" w:cs="Times New Roman"/>
-        </w:rPr>
-        <w:t>should</w:t>
+        <w:t xml:space="preserve">. </w:t>
+      </w:r>
+      <w:r>
+        <w:rPr>
+          <w:rFonts w:ascii="Times New Roman" w:hAnsi="Times New Roman" w:cs="Times New Roman"/>
+          <w:color w:val="4472C4" w:themeColor="accent1"/>
+        </w:rPr>
+        <w:t>Further studies in both sexes are needed to determine the effect gestational eTRF has on the male pancreas and to understand what protects females from metabolic dysfunction</w:t>
+      </w:r>
+      <w:r>
+        <w:rPr>
+          <w:rFonts w:ascii="Times New Roman" w:hAnsi="Times New Roman" w:cs="Times New Roman"/>
+          <w:color w:val="4472C4" w:themeColor="accent1"/>
+        </w:rPr>
+        <w:t>.</w:t>
       </w:r>
       <w:r>
         <w:rPr>
@@ -1326,49 +1348,6 @@
         </w:rPr>
         <w:t xml:space="preserve"> </w:t>
       </w:r>
-      <w:r>
-        <w:rPr>
-          <w:rFonts w:ascii="Times New Roman" w:hAnsi="Times New Roman" w:cs="Times New Roman"/>
-        </w:rPr>
-        <w:t xml:space="preserve">assess </w:t>
-      </w:r>
-      <w:r>
-        <w:rPr>
-          <w:rFonts w:ascii="Times New Roman" w:hAnsi="Times New Roman" w:cs="Times New Roman"/>
-        </w:rPr>
-        <w:t xml:space="preserve">the effect gestational eTRF has </w:t>
-      </w:r>
-      <w:r>
-        <w:rPr>
-          <w:rFonts w:ascii="Times New Roman" w:hAnsi="Times New Roman" w:cs="Times New Roman"/>
-        </w:rPr>
-        <w:t xml:space="preserve">in </w:t>
-      </w:r>
-      <w:r>
-        <w:rPr>
-          <w:rFonts w:ascii="Times New Roman" w:hAnsi="Times New Roman" w:cs="Times New Roman"/>
-        </w:rPr>
-        <w:t xml:space="preserve">the male pancreas </w:t>
-      </w:r>
-      <w:r>
-        <w:rPr>
-          <w:rFonts w:ascii="Times New Roman" w:hAnsi="Times New Roman" w:cs="Times New Roman"/>
-        </w:rPr>
-        <w:t xml:space="preserve">to </w:t>
-      </w:r>
-      <w:r>
-        <w:rPr>
-          <w:rFonts w:ascii="Times New Roman" w:hAnsi="Times New Roman" w:cs="Times New Roman"/>
-        </w:rPr>
-        <w:t>elucidate the mechanisms that protect females from metabolic dysfunction.</w:t>
-      </w:r>
-    </w:p>
-    <w:p>
-      <w:pPr>
-        <w:rPr>
-          <w:rFonts w:ascii="Times New Roman" w:hAnsi="Times New Roman" w:cs="Times New Roman"/>
-        </w:rPr>
-      </w:pPr>
       <w:r>
         <w:rPr>
           <w:rFonts w:ascii="Times New Roman" w:hAnsi="Times New Roman" w:cs="Times New Roman"/>
@@ -1389,246 +1368,233 @@
     <w:p>
       <w:pPr>
         <w:spacing w:line="480" w:lineRule="auto"/>
-        <w:rPr>
-          <w:rFonts w:ascii="Times New Roman" w:hAnsi="Times New Roman" w:cs="Times New Roman"/>
-        </w:rPr>
-      </w:pPr>
+        <w:ind w:firstLine="720"/>
+        <w:rPr>
+          <w:rFonts w:ascii="Times New Roman" w:hAnsi="Times New Roman" w:cs="Times New Roman"/>
+        </w:rPr>
+      </w:pPr>
+      <w:r>
+        <w:rPr>
+          <w:rFonts w:ascii="Times New Roman" w:hAnsi="Times New Roman" w:cs="Times New Roman"/>
+        </w:rPr>
+        <w:t>All mammals have cell-autonomous clocks</w:t>
+      </w:r>
+      <w:r>
+        <w:rPr>
+          <w:rFonts w:ascii="Times New Roman" w:hAnsi="Times New Roman" w:cs="Times New Roman"/>
+        </w:rPr>
+        <w:t xml:space="preserve"> that coordinate the 24-hour rhythm of metabolism</w:t>
+      </w:r>
+      <w:r>
+        <w:rPr>
+          <w:rFonts w:ascii="Times New Roman" w:hAnsi="Times New Roman" w:cs="Times New Roman"/>
+        </w:rPr>
+        <w:t xml:space="preserve">. The clock consists of the CLOCK:BMAL1 heterodimer that binds to regulatory elements in DNA that contain E boxes, among them are its own repressors cryptochrome (1 &amp; 2) and period (1-3) </w:t>
+      </w:r>
+      <w:r>
+        <w:rPr>
+          <w:rFonts w:ascii="Times New Roman" w:hAnsi="Times New Roman" w:cs="Times New Roman"/>
+        </w:rPr>
+        <w:fldChar w:fldCharType="begin"/>
+      </w:r>
+      <w:r>
+        <w:rPr>
+          <w:rFonts w:ascii="Times New Roman" w:hAnsi="Times New Roman" w:cs="Times New Roman"/>
+        </w:rPr>
+        <w:instrText xml:space="preserve"> ADDIN ZOTERO_ITEM CSL_CITATION {"citationID":"UYkoX6Kc","properties":{"formattedCitation":"(Lee et al., 2001)","plainCitation":"(Lee et al., 2001)","noteIndex":0},"citationItems":[{"id":1344,"uris":["http://zotero.org/users/5073745/items/MVHSVNQ2"],"uri":["http://zotero.org/users/5073745/items/MVHSVNQ2"],"itemData":{"id":1344,"type":"article-journal","container-title":"Cell","DOI":"10.1016/S0092-8674(01)00610-9","ISSN":"0092-8674, 1097-4172","issue":"7","journalAbbreviation":"Cell","language":"English","note":"publisher: Elsevier\nPMID: 11779462","page":"855-867","source":"www.cell.com","title":"Posttranslational Mechanisms Regulate the Mammalian Circadian Clock","volume":"107","author":[{"family":"Lee","given":"Choogon"},{"family":"Etchegaray","given":"Jean-Pierre"},{"family":"Cagampang","given":"Felino R. A."},{"family":"Loudon","given":"Andrew S. I."},{"family":"Reppert","given":"Steven M."}],"issued":{"date-parts":[["2001",12,28]]}}}],"schema":"https://github.com/citation-style-language/schema/raw/master/csl-citation.json"} </w:instrText>
+      </w:r>
+      <w:r>
+        <w:rPr>
+          <w:rFonts w:ascii="Times New Roman" w:hAnsi="Times New Roman" w:cs="Times New Roman"/>
+        </w:rPr>
+        <w:fldChar w:fldCharType="separate"/>
+      </w:r>
+      <w:r>
+        <w:rPr>
+          <w:rFonts w:ascii="Times New Roman" w:hAnsi="Times New Roman" w:cs="Times New Roman"/>
+          <w:noProof/>
+        </w:rPr>
+        <w:t>(Lee et al., 2001)</w:t>
+      </w:r>
+      <w:r>
+        <w:rPr>
+          <w:rFonts w:ascii="Times New Roman" w:hAnsi="Times New Roman" w:cs="Times New Roman"/>
+        </w:rPr>
+        <w:fldChar w:fldCharType="end"/>
+      </w:r>
+      <w:r>
+        <w:rPr>
+          <w:rFonts w:ascii="Times New Roman" w:hAnsi="Times New Roman" w:cs="Times New Roman"/>
+        </w:rPr>
+        <w:t>. The nuclear hormone receptors ROR(</w:t>
+      </w:r>
+      <w:r>
+        <w:rPr>
+          <w:rFonts w:ascii="Times New Roman" w:eastAsia="Times New Roman" w:hAnsi="Times New Roman" w:cs="Times New Roman"/>
+          <w:color w:val="262626"/>
+          <w:shd w:val="clear" w:color="auto" w:fill="FFFFFF"/>
+        </w:rPr>
+        <w:t>α, β, and γ</w:t>
+      </w:r>
+      <w:r>
+        <w:rPr>
+          <w:rFonts w:ascii="Times New Roman" w:hAnsi="Times New Roman" w:cs="Times New Roman"/>
+        </w:rPr>
+        <w:t>) and REV-ERB (</w:t>
+      </w:r>
+      <w:r>
+        <w:rPr>
+          <w:rFonts w:ascii="Times New Roman" w:eastAsia="Times New Roman" w:hAnsi="Times New Roman" w:cs="Times New Roman"/>
+          <w:color w:val="262626"/>
+          <w:shd w:val="clear" w:color="auto" w:fill="FFFFFF"/>
+        </w:rPr>
+        <w:t>α and β</w:t>
+      </w:r>
+      <w:r>
+        <w:rPr>
+          <w:rFonts w:ascii="Times New Roman" w:hAnsi="Times New Roman" w:cs="Times New Roman"/>
+        </w:rPr>
+        <w:t xml:space="preserve">), also transcribed by the clock:Bmal1 heterodimer, that activate or repress expression of BMAL1 respectively </w:t>
+      </w:r>
+      <w:r>
+        <w:rPr>
+          <w:rFonts w:ascii="Times New Roman" w:hAnsi="Times New Roman" w:cs="Times New Roman"/>
+        </w:rPr>
+        <w:fldChar w:fldCharType="begin"/>
+      </w:r>
+      <w:r>
+        <w:rPr>
+          <w:rFonts w:ascii="Times New Roman" w:hAnsi="Times New Roman" w:cs="Times New Roman"/>
+        </w:rPr>
+        <w:instrText xml:space="preserve"> ADDIN ZOTERO_ITEM CSL_CITATION {"citationID":"RzFH2ENZ","properties":{"formattedCitation":"(Panda, 2016; Takahashi, 2017)","plainCitation":"(Panda, 2016; Takahashi, 2017)","noteIndex":0},"citationItems":[{"id":891,"uris":["http://zotero.org/users/5073745/items/5D8DPZT4"],"uri":["http://zotero.org/users/5073745/items/5D8DPZT4"],"itemData":{"id":891,"type":"article-journal","abstract":"A majority of mammalian genes exhibit daily fluctuations in expression levels, making circadian expression rhythms the largest known regulatory network in normal physiology. Cell-autonomous circadian clocks interact with daily light-dark and feeding-fasting cycles to generate approximately 24-hour oscillations in the function of thousands of genes. Circadian expression of secreted molecules and signaling components transmits timing information between cells and tissues. Such intra- and intercellular daily rhythms optimize physiology both by managing energy use and by temporally segregating incompatible processes. Experimental animal models and epidemiological data indicate that chronic circadian rhythm disruption increases the risk of metabolic diseases. Conversely, time-restricted feeding, which imposes daily cycles of feeding and fasting without caloric reduction, sustains robust diurnal rhythms and can alleviate metabolic diseases. These findings highlight an integrative role of circadian rhythms in physiology and offer a new perspective for treating chronic diseases in which metabolic disruption is a hallmark.","container-title":"Science (New York, N.Y.)","DOI":"10.1126/science.aah4967","ISSN":"1095-9203","issue":"6315","journalAbbreviation":"Science","language":"eng","note":"PMID: 27885007","page":"1008-1015","source":"PubMed","title":"Circadian physiology of metabolism","volume":"354","author":[{"family":"Panda","given":"Satchidananda"}],"issued":{"date-parts":[["2016"]],"season":"25"}}},{"id":1339,"uris":["http://zotero.org/users/5073745/items/PN9GJ86N"],"uri":["http://zotero.org/users/5073745/items/PN9GJ86N"],"itemData":{"id":1339,"type":"article-journal","abstract":"The mammalian circadian clock mechanism is cell autonomous and composed of a transcription–translation negative-feedback loop. These clocks are distributed throughout the body and regulate tissue-specific rhythmic functions.The core circadian transcriptional regulators drive gene expression rhythms in thousands of genes. The targets of the CLOCK–BMAL1 complex in the mouse liver regulate genes in all fundamental metabolic pathways, thus indicating that the clock system is closely embedded in cellular metabolism.Circadian activators and repressors recruit a wide array of chromatin modifiers that mediate dynamic changes in the poising of the genome with time of day.RNA polymerase II is recruited and initiated genome-wide in a circadian manner in the mouse liver, leading to genome-wide circadian changes in histone modifications.Circadian CLOCK–BMAL1 gene targets are directly linked to metabolism, immune function, cell proliferation, cancer and signalling.","container-title":"Nature Reviews Genetics","DOI":"10.1038/nrg.2016.150","ISSN":"1471-0064","issue":"3","journalAbbreviation":"Nat Rev Genet","language":"en","note":"number: 3\npublisher: Nature Publishing Group","page":"164-179","source":"www-nature-com.proxy.lib.umich.edu","title":"Transcriptional architecture of the mammalian circadian clock","volume":"18","author":[{"family":"Takahashi","given":"Joseph S."}],"issued":{"date-parts":[["2017",3]]}}}],"schema":"https://github.com/citation-style-language/schema/raw/master/csl-citation.json"} </w:instrText>
+      </w:r>
+      <w:r>
+        <w:rPr>
+          <w:rFonts w:ascii="Times New Roman" w:hAnsi="Times New Roman" w:cs="Times New Roman"/>
+        </w:rPr>
+        <w:fldChar w:fldCharType="separate"/>
+      </w:r>
+      <w:r>
+        <w:rPr>
+          <w:rFonts w:ascii="Times New Roman" w:hAnsi="Times New Roman" w:cs="Times New Roman"/>
+          <w:noProof/>
+        </w:rPr>
+        <w:t>(Panda, 2016; Takahashi, 2017)</w:t>
+      </w:r>
+      <w:r>
+        <w:rPr>
+          <w:rFonts w:ascii="Times New Roman" w:hAnsi="Times New Roman" w:cs="Times New Roman"/>
+        </w:rPr>
+        <w:fldChar w:fldCharType="end"/>
+      </w:r>
+      <w:r>
+        <w:rPr>
+          <w:rFonts w:ascii="Times New Roman" w:hAnsi="Times New Roman" w:cs="Times New Roman"/>
+        </w:rPr>
+        <w:t xml:space="preserve">. This highly coordinated transcription factor system </w:t>
+      </w:r>
+      <w:r>
+        <w:rPr>
+          <w:rFonts w:ascii="Times New Roman" w:hAnsi="Times New Roman" w:cs="Times New Roman"/>
+        </w:rPr>
+        <w:t>entrains</w:t>
+      </w:r>
+      <w:r>
+        <w:rPr>
+          <w:rFonts w:ascii="Times New Roman" w:hAnsi="Times New Roman" w:cs="Times New Roman"/>
+        </w:rPr>
+        <w:t xml:space="preserve"> circadian rhythm in the central clock, the suprachiasmatic nucleus (SCN) of the brain, according to external cues</w:t>
+      </w:r>
+      <w:r>
+        <w:rPr>
+          <w:rFonts w:ascii="Times New Roman" w:hAnsi="Times New Roman" w:cs="Times New Roman"/>
+        </w:rPr>
+        <w:t>.</w:t>
+      </w:r>
+      <w:r>
+        <w:rPr>
+          <w:rFonts w:ascii="Times New Roman" w:hAnsi="Times New Roman" w:cs="Times New Roman"/>
+        </w:rPr>
+        <w:t xml:space="preserve"> </w:t>
+      </w:r>
+      <w:r>
+        <w:rPr>
+          <w:rFonts w:ascii="Times New Roman" w:hAnsi="Times New Roman" w:cs="Times New Roman"/>
+        </w:rPr>
+        <w:t>Peripheral</w:t>
+      </w:r>
+      <w:r>
+        <w:rPr>
+          <w:rFonts w:ascii="Times New Roman" w:hAnsi="Times New Roman" w:cs="Times New Roman"/>
+        </w:rPr>
+        <w:t xml:space="preserve"> tissues also possess internal clocks</w:t>
+      </w:r>
+      <w:r>
+        <w:rPr>
+          <w:rFonts w:ascii="Times New Roman" w:hAnsi="Times New Roman" w:cs="Times New Roman"/>
+        </w:rPr>
+        <w:t xml:space="preserve"> that can be entrained</w:t>
+      </w:r>
+      <w:r>
+        <w:rPr>
+          <w:rFonts w:ascii="Times New Roman" w:hAnsi="Times New Roman" w:cs="Times New Roman"/>
+        </w:rPr>
+        <w:t>. This system is imparts a rhythm of metabolism, programming predominance of melatonin during the night hours and cortisol/corticosterone during early waking hours</w:t>
+      </w:r>
+      <w:r>
+        <w:rPr>
+          <w:rFonts w:ascii="Times New Roman" w:hAnsi="Times New Roman" w:cs="Times New Roman"/>
+        </w:rPr>
+        <w:t xml:space="preserve"> </w:t>
+      </w:r>
+      <w:r>
+        <w:rPr>
+          <w:rFonts w:ascii="Times New Roman" w:hAnsi="Times New Roman" w:cs="Times New Roman"/>
+        </w:rPr>
+        <w:fldChar w:fldCharType="begin"/>
+      </w:r>
+      <w:r>
+        <w:rPr>
+          <w:rFonts w:ascii="Times New Roman" w:hAnsi="Times New Roman" w:cs="Times New Roman"/>
+        </w:rPr>
+        <w:instrText xml:space="preserve"> ADDIN ZOTERO_ITEM CSL_CITATION {"citationID":"IlLzwVoZ","properties":{"formattedCitation":"(Panda, 2016)","plainCitation":"(Panda, 2016)","noteIndex":0},"citationItems":[{"id":891,"uris":["http://zotero.org/users/5073745/items/5D8DPZT4"],"uri":["http://zotero.org/users/5073745/items/5D8DPZT4"],"itemData":{"id":891,"type":"article-journal","abstract":"A majority of mammalian genes exhibit daily fluctuations in expression levels, making circadian expression rhythms the largest known regulatory network in normal physiology. Cell-autonomous circadian clocks interact with daily light-dark and feeding-fasting cycles to generate approximately 24-hour oscillations in the function of thousands of genes. Circadian expression of secreted molecules and signaling components transmits timing information between cells and tissues. Such intra- and intercellular daily rhythms optimize physiology both by managing energy use and by temporally segregating incompatible processes. Experimental animal models and epidemiological data indicate that chronic circadian rhythm disruption increases the risk of metabolic diseases. Conversely, time-restricted feeding, which imposes daily cycles of feeding and fasting without caloric reduction, sustains robust diurnal rhythms and can alleviate metabolic diseases. These findings highlight an integrative role of circadian rhythms in physiology and offer a new perspective for treating chronic diseases in which metabolic disruption is a hallmark.","container-title":"Science (New York, N.Y.)","DOI":"10.1126/science.aah4967","ISSN":"1095-9203","issue":"6315","journalAbbreviation":"Science","language":"eng","note":"PMID: 27885007","page":"1008-1015","source":"PubMed","title":"Circadian physiology of metabolism","volume":"354","author":[{"family":"Panda","given":"Satchidananda"}],"issued":{"date-parts":[["2016"]],"season":"25"}}}],"schema":"https://github.com/citation-style-language/schema/raw/master/csl-citation.json"} </w:instrText>
+      </w:r>
+      <w:r>
+        <w:rPr>
+          <w:rFonts w:ascii="Times New Roman" w:hAnsi="Times New Roman" w:cs="Times New Roman"/>
+        </w:rPr>
+        <w:fldChar w:fldCharType="separate"/>
+      </w:r>
+      <w:r>
+        <w:rPr>
+          <w:rFonts w:ascii="Times New Roman" w:hAnsi="Times New Roman" w:cs="Times New Roman"/>
+          <w:noProof/>
+        </w:rPr>
+        <w:t>(Panda, 2016)</w:t>
+      </w:r>
+      <w:r>
+        <w:rPr>
+          <w:rFonts w:ascii="Times New Roman" w:hAnsi="Times New Roman" w:cs="Times New Roman"/>
+        </w:rPr>
+        <w:fldChar w:fldCharType="end"/>
+      </w:r>
+      <w:r>
+        <w:rPr>
+          <w:rFonts w:ascii="Times New Roman" w:hAnsi="Times New Roman" w:cs="Times New Roman"/>
+        </w:rPr>
+        <w:t>.</w:t>
+      </w:r>
+      <w:r>
+        <w:rPr>
+          <w:rFonts w:ascii="Times New Roman" w:hAnsi="Times New Roman" w:cs="Times New Roman"/>
+        </w:rPr>
+        <w:t xml:space="preserve"> Factors capable of manipulating, or entraining, this system are called zeitgebers (ZT). One such potent ZT is food intake (REF).</w:t>
+      </w:r>
       <w:r>
         <w:rPr>
           <w:rFonts w:ascii="Times New Roman" w:hAnsi="Times New Roman" w:cs="Times New Roman"/>
         </w:rPr>
         <w:tab/>
-      </w:r>
-      <w:r>
-        <w:rPr>
-          <w:rFonts w:ascii="Times New Roman" w:hAnsi="Times New Roman" w:cs="Times New Roman"/>
-        </w:rPr>
-        <w:t>The timing</w:t>
-      </w:r>
-      <w:r>
-        <w:rPr>
-          <w:rFonts w:ascii="Times New Roman" w:hAnsi="Times New Roman" w:cs="Times New Roman"/>
-        </w:rPr>
-        <w:t xml:space="preserve"> of </w:t>
-      </w:r>
-      <w:r>
-        <w:rPr>
-          <w:rFonts w:ascii="Times New Roman" w:hAnsi="Times New Roman" w:cs="Times New Roman"/>
-        </w:rPr>
-        <w:t xml:space="preserve">food </w:t>
-      </w:r>
-      <w:r>
-        <w:rPr>
-          <w:rFonts w:ascii="Times New Roman" w:hAnsi="Times New Roman" w:cs="Times New Roman"/>
-        </w:rPr>
-        <w:t>intake in reference to circadian rhythms</w:t>
-      </w:r>
-      <w:r>
-        <w:rPr>
-          <w:rFonts w:ascii="Times New Roman" w:hAnsi="Times New Roman" w:cs="Times New Roman"/>
-        </w:rPr>
-        <w:t xml:space="preserve"> </w:t>
-      </w:r>
-      <w:r>
-        <w:rPr>
-          <w:rFonts w:ascii="Times New Roman" w:hAnsi="Times New Roman" w:cs="Times New Roman"/>
-        </w:rPr>
-        <w:t xml:space="preserve">can impact </w:t>
-      </w:r>
-      <w:r>
-        <w:rPr>
-          <w:rFonts w:ascii="Times New Roman" w:hAnsi="Times New Roman" w:cs="Times New Roman"/>
-        </w:rPr>
-        <w:t>propensity for</w:t>
-      </w:r>
-      <w:r>
-        <w:rPr>
-          <w:rFonts w:ascii="Times New Roman" w:hAnsi="Times New Roman" w:cs="Times New Roman"/>
-        </w:rPr>
-        <w:t xml:space="preserve"> health </w:t>
-      </w:r>
-      <w:r>
-        <w:rPr>
-          <w:rFonts w:ascii="Times New Roman" w:hAnsi="Times New Roman" w:cs="Times New Roman"/>
-        </w:rPr>
-        <w:t>or</w:t>
-      </w:r>
-      <w:r>
-        <w:rPr>
-          <w:rFonts w:ascii="Times New Roman" w:hAnsi="Times New Roman" w:cs="Times New Roman"/>
-        </w:rPr>
-        <w:t xml:space="preserve"> disease</w:t>
-      </w:r>
-      <w:r>
-        <w:rPr>
-          <w:rFonts w:ascii="Times New Roman" w:hAnsi="Times New Roman" w:cs="Times New Roman"/>
-        </w:rPr>
-        <w:t xml:space="preserve"> </w:t>
-      </w:r>
-      <w:r>
-        <w:rPr>
-          <w:rFonts w:ascii="Times New Roman" w:hAnsi="Times New Roman" w:cs="Times New Roman"/>
-        </w:rPr>
-        <w:fldChar w:fldCharType="begin"/>
-      </w:r>
-      <w:r>
-        <w:rPr>
-          <w:rFonts w:ascii="Times New Roman" w:hAnsi="Times New Roman" w:cs="Times New Roman"/>
-        </w:rPr>
-        <w:instrText xml:space="preserve"> ADDIN ZOTERO_ITEM CSL_CITATION {"citationID":"sAV5tMbx","properties":{"formattedCitation":"(1)","plainCitation":"(1)","noteIndex":0},"citationItems":[{"id":759,"uris":["http://zotero.org/users/5073745/items/VQ7EYNYD"],"uri":["http://zotero.org/users/5073745/items/VQ7EYNYD"],"itemData":{"id":759,"type":"article-journal","abstract":"Circadian rhythms optimize physiology and health by temporally coordinating cellular function, tissue function, and behavior. These endogenous rhythms dampen with age and thus compromise temporal coordination. Feeding-fasting patterns are an external cue that profoundly influence the robustness of daily biological rhythms. Erratic eating patterns can disrupt the temporal coordination of metabolism and physiology leading to chronic diseases that are also characteristic of aging. However, sustaining a robust feeding-fasting cycle, even without altering nutrition quality or quantity, can prevent or reverse these chronic diseases in experimental models. In humans, epidemiological studies have shown erratic eating patterns increase the risk of disease, whereas sustained feeding-fasting cycles, or prolonged overnight fasting, is correlated with protection from breast cancer. Therefore, optimizing the timing of external cues with defined eating patterns can sustain a robust circadian clock, which may prevent disease and improve prognosis.","collection-title":"Nutritional interventions modulating aging and age-associated diseases","container-title":"Ageing Research Reviews","DOI":"10.1016/j.arr.2016.12.006","ISSN":"1568-1637","journalAbbreviation":"Ageing Research Reviews","language":"en","page":"59-67","source":"ScienceDirect","title":"Circadian rhythms, time-restricted feeding, and healthy aging","volume":"39","author":[{"family":"Manoogian","given":"Emily N. C."},{"family":"Panda","given":"Satchidananda"}],"issued":{"date-parts":[["2017",10,1]]}}}],"schema":"https://github.com/citation-style-language/schema/raw/master/csl-citation.json"} </w:instrText>
-      </w:r>
-      <w:r>
-        <w:rPr>
-          <w:rFonts w:ascii="Times New Roman" w:hAnsi="Times New Roman" w:cs="Times New Roman"/>
-        </w:rPr>
-        <w:fldChar w:fldCharType="separate"/>
-      </w:r>
-      <w:r>
-        <w:rPr>
-          <w:rFonts w:ascii="Times New Roman" w:hAnsi="Times New Roman" w:cs="Times New Roman"/>
-          <w:noProof/>
-        </w:rPr>
-        <w:t>(1)</w:t>
-      </w:r>
-      <w:r>
-        <w:rPr>
-          <w:rFonts w:ascii="Times New Roman" w:hAnsi="Times New Roman" w:cs="Times New Roman"/>
-        </w:rPr>
-        <w:fldChar w:fldCharType="end"/>
-      </w:r>
-      <w:r>
-        <w:rPr>
-          <w:rFonts w:ascii="Times New Roman" w:hAnsi="Times New Roman" w:cs="Times New Roman"/>
-        </w:rPr>
-        <w:t xml:space="preserve">. </w:t>
-      </w:r>
-      <w:r>
-        <w:rPr>
-          <w:rFonts w:ascii="Times New Roman" w:hAnsi="Times New Roman" w:cs="Times New Roman"/>
-        </w:rPr>
-        <w:t>Time-restricted feeding</w:t>
-      </w:r>
-      <w:r>
-        <w:rPr>
-          <w:rFonts w:ascii="Times New Roman" w:hAnsi="Times New Roman" w:cs="Times New Roman"/>
-        </w:rPr>
-        <w:t>/Eating</w:t>
-      </w:r>
-      <w:r>
-        <w:rPr>
-          <w:rFonts w:ascii="Times New Roman" w:hAnsi="Times New Roman" w:cs="Times New Roman"/>
-        </w:rPr>
-        <w:t xml:space="preserve"> (TRF</w:t>
-      </w:r>
-      <w:r>
-        <w:rPr>
-          <w:rFonts w:ascii="Times New Roman" w:hAnsi="Times New Roman" w:cs="Times New Roman"/>
-        </w:rPr>
-        <w:t>/E</w:t>
-      </w:r>
-      <w:r>
-        <w:rPr>
-          <w:rFonts w:ascii="Times New Roman" w:hAnsi="Times New Roman" w:cs="Times New Roman"/>
-        </w:rPr>
-        <w:t>), a method of intermittent fasting, aligns calori</w:t>
-      </w:r>
-      <w:r>
-        <w:rPr>
-          <w:rFonts w:ascii="Times New Roman" w:hAnsi="Times New Roman" w:cs="Times New Roman"/>
-        </w:rPr>
-        <w:t>c</w:t>
-      </w:r>
-      <w:r>
-        <w:rPr>
-          <w:rFonts w:ascii="Times New Roman" w:hAnsi="Times New Roman" w:cs="Times New Roman"/>
-        </w:rPr>
-        <w:t xml:space="preserve"> intake with naturally occurring circadian rhythms</w:t>
-      </w:r>
-      <w:r>
-        <w:rPr>
-          <w:rFonts w:ascii="Times New Roman" w:hAnsi="Times New Roman" w:cs="Times New Roman"/>
-        </w:rPr>
-        <w:t xml:space="preserve"> of metabolism</w:t>
-      </w:r>
-      <w:r>
-        <w:rPr>
-          <w:rFonts w:ascii="Times New Roman" w:hAnsi="Times New Roman" w:cs="Times New Roman"/>
-        </w:rPr>
-        <w:t>, acting as a zeitgeber</w:t>
-      </w:r>
-      <w:r>
-        <w:rPr>
-          <w:rFonts w:ascii="Times New Roman" w:hAnsi="Times New Roman" w:cs="Times New Roman"/>
-        </w:rPr>
-        <w:t xml:space="preserve">. Timing of food intake is </w:t>
-      </w:r>
-      <w:r>
-        <w:rPr>
-          <w:rFonts w:ascii="Times New Roman" w:hAnsi="Times New Roman" w:cs="Times New Roman"/>
-        </w:rPr>
-        <w:t xml:space="preserve">capable of programming </w:t>
-      </w:r>
-      <w:r>
-        <w:rPr>
-          <w:rFonts w:ascii="Times New Roman" w:hAnsi="Times New Roman" w:cs="Times New Roman"/>
-        </w:rPr>
-        <w:t xml:space="preserve">metabolic systems </w:t>
-      </w:r>
-      <w:r>
-        <w:rPr>
-          <w:rFonts w:ascii="Times New Roman" w:hAnsi="Times New Roman" w:cs="Times New Roman"/>
-        </w:rPr>
-        <w:t xml:space="preserve">for either poor health </w:t>
-      </w:r>
-      <w:r>
-        <w:rPr>
-          <w:rFonts w:ascii="Times New Roman" w:hAnsi="Times New Roman" w:cs="Times New Roman"/>
-        </w:rPr>
-        <w:t xml:space="preserve">from </w:t>
-      </w:r>
-      <w:proofErr w:type="spellStart"/>
-      <w:r>
-        <w:rPr>
-          <w:rFonts w:ascii="Times New Roman" w:hAnsi="Times New Roman" w:cs="Times New Roman"/>
-        </w:rPr>
-        <w:t>chronodisruption</w:t>
-      </w:r>
-      <w:proofErr w:type="spellEnd"/>
-      <w:r>
-        <w:rPr>
-          <w:rFonts w:ascii="Times New Roman" w:hAnsi="Times New Roman" w:cs="Times New Roman"/>
-        </w:rPr>
-        <w:t xml:space="preserve">, or good health with </w:t>
-      </w:r>
-      <w:r>
-        <w:rPr>
-          <w:rFonts w:ascii="Times New Roman" w:hAnsi="Times New Roman" w:cs="Times New Roman"/>
-        </w:rPr>
-        <w:t>either diurnal or nocturnal</w:t>
-      </w:r>
-      <w:r>
-        <w:rPr>
-          <w:rFonts w:ascii="Times New Roman" w:hAnsi="Times New Roman" w:cs="Times New Roman"/>
-        </w:rPr>
-        <w:t xml:space="preserve"> feeding</w:t>
-      </w:r>
-      <w:r>
-        <w:rPr>
-          <w:rFonts w:ascii="Times New Roman" w:hAnsi="Times New Roman" w:cs="Times New Roman"/>
-        </w:rPr>
-        <w:t>, depending on the species</w:t>
-      </w:r>
-      <w:r>
-        <w:rPr>
-          <w:rFonts w:ascii="Times New Roman" w:hAnsi="Times New Roman" w:cs="Times New Roman"/>
-        </w:rPr>
-        <w:t>.</w:t>
-      </w:r>
-      <w:r>
-        <w:rPr>
-          <w:rFonts w:ascii="Times New Roman" w:hAnsi="Times New Roman" w:cs="Times New Roman"/>
-        </w:rPr>
-        <w:t xml:space="preserve"> </w:t>
       </w:r>
     </w:p>
     <w:p>
@@ -1643,37 +1609,25 @@
         <w:rPr>
           <w:rFonts w:ascii="Times New Roman" w:hAnsi="Times New Roman" w:cs="Times New Roman"/>
         </w:rPr>
-        <w:t xml:space="preserve">To our knowledge, no </w:t>
-      </w:r>
-      <w:r>
-        <w:rPr>
-          <w:rFonts w:ascii="Times New Roman" w:hAnsi="Times New Roman" w:cs="Times New Roman"/>
-        </w:rPr>
-        <w:t xml:space="preserve">estimate of </w:t>
-      </w:r>
-      <w:r>
-        <w:rPr>
-          <w:rFonts w:ascii="Times New Roman" w:hAnsi="Times New Roman" w:cs="Times New Roman"/>
-        </w:rPr>
-        <w:t xml:space="preserve">the </w:t>
-      </w:r>
-      <w:r>
-        <w:rPr>
-          <w:rFonts w:ascii="Times New Roman" w:hAnsi="Times New Roman" w:cs="Times New Roman"/>
-        </w:rPr>
-        <w:t xml:space="preserve">prevalence of </w:t>
-      </w:r>
-      <w:r>
-        <w:rPr>
-          <w:rFonts w:ascii="Times New Roman" w:hAnsi="Times New Roman" w:cs="Times New Roman"/>
-        </w:rPr>
-        <w:t>TR</w:t>
-      </w:r>
-      <w:r>
-        <w:rPr>
-          <w:rFonts w:ascii="Times New Roman" w:hAnsi="Times New Roman" w:cs="Times New Roman"/>
-        </w:rPr>
-        <w:t>E</w:t>
+        <w:t>The timing</w:t>
+      </w:r>
+      <w:r>
+        <w:rPr>
+          <w:rFonts w:ascii="Times New Roman" w:hAnsi="Times New Roman" w:cs="Times New Roman"/>
+        </w:rPr>
+        <w:t xml:space="preserve"> of </w:t>
+      </w:r>
+      <w:r>
+        <w:rPr>
+          <w:rFonts w:ascii="Times New Roman" w:hAnsi="Times New Roman" w:cs="Times New Roman"/>
+        </w:rPr>
+        <w:t xml:space="preserve">food </w:t>
+      </w:r>
+      <w:r>
+        <w:rPr>
+          <w:rFonts w:ascii="Times New Roman" w:hAnsi="Times New Roman" w:cs="Times New Roman"/>
+        </w:rPr>
+        <w:t>intake in reference to circadian rhythms</w:t>
       </w:r>
       <w:r>
         <w:rPr>
@@ -1685,19 +1639,31 @@
         <w:rPr>
           <w:rFonts w:ascii="Times New Roman" w:hAnsi="Times New Roman" w:cs="Times New Roman"/>
         </w:rPr>
-        <w:t xml:space="preserve">in </w:t>
-      </w:r>
-      <w:r>
-        <w:rPr>
-          <w:rFonts w:ascii="Times New Roman" w:hAnsi="Times New Roman" w:cs="Times New Roman"/>
-        </w:rPr>
-        <w:t>human</w:t>
-      </w:r>
-      <w:r>
-        <w:rPr>
-          <w:rFonts w:ascii="Times New Roman" w:hAnsi="Times New Roman" w:cs="Times New Roman"/>
-        </w:rPr>
-        <w:t>s</w:t>
+        <w:t xml:space="preserve">can impact </w:t>
+      </w:r>
+      <w:r>
+        <w:rPr>
+          <w:rFonts w:ascii="Times New Roman" w:hAnsi="Times New Roman" w:cs="Times New Roman"/>
+        </w:rPr>
+        <w:t>propensity for</w:t>
+      </w:r>
+      <w:r>
+        <w:rPr>
+          <w:rFonts w:ascii="Times New Roman" w:hAnsi="Times New Roman" w:cs="Times New Roman"/>
+        </w:rPr>
+        <w:t xml:space="preserve"> health </w:t>
+      </w:r>
+      <w:r>
+        <w:rPr>
+          <w:rFonts w:ascii="Times New Roman" w:hAnsi="Times New Roman" w:cs="Times New Roman"/>
+        </w:rPr>
+        <w:t>or</w:t>
+      </w:r>
+      <w:r>
+        <w:rPr>
+          <w:rFonts w:ascii="Times New Roman" w:hAnsi="Times New Roman" w:cs="Times New Roman"/>
+        </w:rPr>
+        <w:t xml:space="preserve"> disease</w:t>
       </w:r>
       <w:r>
         <w:rPr>
@@ -1709,386 +1675,166 @@
         <w:rPr>
           <w:rFonts w:ascii="Times New Roman" w:hAnsi="Times New Roman" w:cs="Times New Roman"/>
         </w:rPr>
-        <w:t>exist</w:t>
-      </w:r>
-      <w:r>
-        <w:rPr>
-          <w:rFonts w:ascii="Times New Roman" w:hAnsi="Times New Roman" w:cs="Times New Roman"/>
-        </w:rPr>
-        <w:t>s</w:t>
-      </w:r>
-      <w:r>
-        <w:rPr>
-          <w:rFonts w:ascii="Times New Roman" w:hAnsi="Times New Roman" w:cs="Times New Roman"/>
-        </w:rPr>
-        <w:t xml:space="preserve">. However, according to one sample, up to ten percent of people surveyed who state that they </w:t>
-      </w:r>
-      <w:r>
-        <w:rPr>
-          <w:rFonts w:ascii="Times New Roman" w:hAnsi="Times New Roman" w:cs="Times New Roman"/>
-        </w:rPr>
-        <w:t>followed a diet in the year 2020</w:t>
-      </w:r>
-      <w:r>
-        <w:rPr>
-          <w:rFonts w:ascii="Times New Roman" w:hAnsi="Times New Roman" w:cs="Times New Roman"/>
-        </w:rPr>
-        <w:t xml:space="preserve"> said they attempted</w:t>
+        <w:fldChar w:fldCharType="begin"/>
+      </w:r>
+      <w:r>
+        <w:rPr>
+          <w:rFonts w:ascii="Times New Roman" w:hAnsi="Times New Roman" w:cs="Times New Roman"/>
+        </w:rPr>
+        <w:instrText xml:space="preserve"> ADDIN ZOTERO_ITEM CSL_CITATION {"citationID":"sAV5tMbx","properties":{"formattedCitation":"(1)","plainCitation":"(1)","noteIndex":0},"citationItems":[{"id":759,"uris":["http://zotero.org/users/5073745/items/VQ7EYNYD"],"uri":["http://zotero.org/users/5073745/items/VQ7EYNYD"],"itemData":{"id":759,"type":"article-journal","abstract":"Circadian rhythms optimize physiology and health by temporally coordinating cellular function, tissue function, and behavior. These endogenous rhythms dampen with age and thus compromise temporal coordination. Feeding-fasting patterns are an external cue that profoundly influence the robustness of daily biological rhythms. Erratic eating patterns can disrupt the temporal coordination of metabolism and physiology leading to chronic diseases that are also characteristic of aging. However, sustaining a robust feeding-fasting cycle, even without altering nutrition quality or quantity, can prevent or reverse these chronic diseases in experimental models. In humans, epidemiological studies have shown erratic eating patterns increase the risk of disease, whereas sustained feeding-fasting cycles, or prolonged overnight fasting, is correlated with protection from breast cancer. Therefore, optimizing the timing of external cues with defined eating patterns can sustain a robust circadian clock, which may prevent disease and improve prognosis.","collection-title":"Nutritional interventions modulating aging and age-associated diseases","container-title":"Ageing Research Reviews","DOI":"10.1016/j.arr.2016.12.006","ISSN":"1568-1637","journalAbbreviation":"Ageing Research Reviews","language":"en","page":"59-67","source":"ScienceDirect","title":"Circadian rhythms, time-restricted feeding, and healthy aging","volume":"39","author":[{"family":"Manoogian","given":"Emily N. C."},{"family":"Panda","given":"Satchidananda"}],"issued":{"date-parts":[["2017",10,1]]}}}],"schema":"https://github.com/citation-style-language/schema/raw/master/csl-citation.json"} </w:instrText>
+      </w:r>
+      <w:r>
+        <w:rPr>
+          <w:rFonts w:ascii="Times New Roman" w:hAnsi="Times New Roman" w:cs="Times New Roman"/>
+        </w:rPr>
+        <w:fldChar w:fldCharType="separate"/>
+      </w:r>
+      <w:r>
+        <w:rPr>
+          <w:rFonts w:ascii="Times New Roman" w:hAnsi="Times New Roman" w:cs="Times New Roman"/>
+          <w:noProof/>
+        </w:rPr>
+        <w:t>(1)</w:t>
+      </w:r>
+      <w:r>
+        <w:rPr>
+          <w:rFonts w:ascii="Times New Roman" w:hAnsi="Times New Roman" w:cs="Times New Roman"/>
+        </w:rPr>
+        <w:fldChar w:fldCharType="end"/>
+      </w:r>
+      <w:r>
+        <w:rPr>
+          <w:rFonts w:ascii="Times New Roman" w:hAnsi="Times New Roman" w:cs="Times New Roman"/>
+        </w:rPr>
+        <w:t xml:space="preserve">. </w:t>
+      </w:r>
+      <w:r>
+        <w:rPr>
+          <w:rFonts w:ascii="Times New Roman" w:hAnsi="Times New Roman" w:cs="Times New Roman"/>
+        </w:rPr>
+        <w:t>Time-restricted feeding</w:t>
+      </w:r>
+      <w:r>
+        <w:rPr>
+          <w:rFonts w:ascii="Times New Roman" w:hAnsi="Times New Roman" w:cs="Times New Roman"/>
+        </w:rPr>
+        <w:t>/Eating</w:t>
+      </w:r>
+      <w:r>
+        <w:rPr>
+          <w:rFonts w:ascii="Times New Roman" w:hAnsi="Times New Roman" w:cs="Times New Roman"/>
+        </w:rPr>
+        <w:t xml:space="preserve"> (TRF</w:t>
+      </w:r>
+      <w:r>
+        <w:rPr>
+          <w:rFonts w:ascii="Times New Roman" w:hAnsi="Times New Roman" w:cs="Times New Roman"/>
+        </w:rPr>
+        <w:t>/E</w:t>
+      </w:r>
+      <w:r>
+        <w:rPr>
+          <w:rFonts w:ascii="Times New Roman" w:hAnsi="Times New Roman" w:cs="Times New Roman"/>
+        </w:rPr>
+        <w:t>), a method of intermittent fasting, aligns calori</w:t>
+      </w:r>
+      <w:r>
+        <w:rPr>
+          <w:rFonts w:ascii="Times New Roman" w:hAnsi="Times New Roman" w:cs="Times New Roman"/>
+        </w:rPr>
+        <w:t>c</w:t>
+      </w:r>
+      <w:r>
+        <w:rPr>
+          <w:rFonts w:ascii="Times New Roman" w:hAnsi="Times New Roman" w:cs="Times New Roman"/>
+        </w:rPr>
+        <w:t xml:space="preserve"> intake with naturally occurring circadian rhythms</w:t>
+      </w:r>
+      <w:r>
+        <w:rPr>
+          <w:rFonts w:ascii="Times New Roman" w:hAnsi="Times New Roman" w:cs="Times New Roman"/>
+        </w:rPr>
+        <w:t xml:space="preserve"> of metabolism</w:t>
+      </w:r>
+      <w:r>
+        <w:rPr>
+          <w:rFonts w:ascii="Times New Roman" w:hAnsi="Times New Roman" w:cs="Times New Roman"/>
+        </w:rPr>
+        <w:t>, acting as a zeitgeber</w:t>
+      </w:r>
+      <w:r>
+        <w:rPr>
+          <w:rFonts w:ascii="Times New Roman" w:hAnsi="Times New Roman" w:cs="Times New Roman"/>
+        </w:rPr>
+        <w:t xml:space="preserve">. Timing of food intake is </w:t>
+      </w:r>
+      <w:r>
+        <w:rPr>
+          <w:rFonts w:ascii="Times New Roman" w:hAnsi="Times New Roman" w:cs="Times New Roman"/>
+        </w:rPr>
+        <w:t xml:space="preserve">capable of programming </w:t>
+      </w:r>
+      <w:r>
+        <w:rPr>
+          <w:rFonts w:ascii="Times New Roman" w:hAnsi="Times New Roman" w:cs="Times New Roman"/>
+        </w:rPr>
+        <w:t xml:space="preserve">metabolic systems </w:t>
+      </w:r>
+      <w:r>
+        <w:rPr>
+          <w:rFonts w:ascii="Times New Roman" w:hAnsi="Times New Roman" w:cs="Times New Roman"/>
+        </w:rPr>
+        <w:t xml:space="preserve">for either poor health </w:t>
+      </w:r>
+      <w:r>
+        <w:rPr>
+          <w:rFonts w:ascii="Times New Roman" w:hAnsi="Times New Roman" w:cs="Times New Roman"/>
+        </w:rPr>
+        <w:t xml:space="preserve">from </w:t>
+      </w:r>
+      <w:proofErr w:type="spellStart"/>
+      <w:r>
+        <w:rPr>
+          <w:rFonts w:ascii="Times New Roman" w:hAnsi="Times New Roman" w:cs="Times New Roman"/>
+        </w:rPr>
+        <w:t>chronodisruption</w:t>
+      </w:r>
+      <w:proofErr w:type="spellEnd"/>
+      <w:r>
+        <w:rPr>
+          <w:rFonts w:ascii="Times New Roman" w:hAnsi="Times New Roman" w:cs="Times New Roman"/>
+        </w:rPr>
+        <w:t xml:space="preserve">, or good health with </w:t>
+      </w:r>
+      <w:r>
+        <w:rPr>
+          <w:rFonts w:ascii="Times New Roman" w:hAnsi="Times New Roman" w:cs="Times New Roman"/>
+        </w:rPr>
+        <w:t>either diurnal or nocturnal</w:t>
+      </w:r>
+      <w:r>
+        <w:rPr>
+          <w:rFonts w:ascii="Times New Roman" w:hAnsi="Times New Roman" w:cs="Times New Roman"/>
+        </w:rPr>
+        <w:t xml:space="preserve"> feeding</w:t>
+      </w:r>
+      <w:r>
+        <w:rPr>
+          <w:rFonts w:ascii="Times New Roman" w:hAnsi="Times New Roman" w:cs="Times New Roman"/>
+        </w:rPr>
+        <w:t>, depending on the species</w:t>
+      </w:r>
+      <w:r>
+        <w:rPr>
+          <w:rFonts w:ascii="Times New Roman" w:hAnsi="Times New Roman" w:cs="Times New Roman"/>
+        </w:rPr>
+        <w:t>.</w:t>
       </w:r>
       <w:r>
         <w:rPr>
           <w:rFonts w:ascii="Times New Roman" w:hAnsi="Times New Roman" w:cs="Times New Roman"/>
         </w:rPr>
         <w:t xml:space="preserve"> </w:t>
-      </w:r>
-      <w:r>
-        <w:rPr>
-          <w:rFonts w:ascii="Times New Roman" w:hAnsi="Times New Roman" w:cs="Times New Roman"/>
-        </w:rPr>
-        <w:t>“</w:t>
-      </w:r>
-      <w:r>
-        <w:rPr>
-          <w:rFonts w:ascii="Times New Roman" w:hAnsi="Times New Roman" w:cs="Times New Roman"/>
-        </w:rPr>
-        <w:t>intermittent fasting</w:t>
-      </w:r>
-      <w:r>
-        <w:rPr>
-          <w:rFonts w:ascii="Times New Roman" w:hAnsi="Times New Roman" w:cs="Times New Roman"/>
-        </w:rPr>
-        <w:t>,</w:t>
-      </w:r>
-      <w:r>
-        <w:rPr>
-          <w:rFonts w:ascii="Times New Roman" w:hAnsi="Times New Roman" w:cs="Times New Roman"/>
-        </w:rPr>
-        <w:t>”</w:t>
-      </w:r>
-      <w:r>
-        <w:rPr>
-          <w:rFonts w:ascii="Times New Roman" w:hAnsi="Times New Roman" w:cs="Times New Roman"/>
-        </w:rPr>
-        <w:t xml:space="preserve">  making it the most prevalent dietary intervention in their sample </w:t>
-      </w:r>
-      <w:r>
-        <w:rPr>
-          <w:rFonts w:ascii="Times New Roman" w:hAnsi="Times New Roman" w:cs="Times New Roman"/>
-        </w:rPr>
-        <w:fldChar w:fldCharType="begin"/>
-      </w:r>
-      <w:r>
-        <w:rPr>
-          <w:rFonts w:ascii="Times New Roman" w:hAnsi="Times New Roman" w:cs="Times New Roman"/>
-        </w:rPr>
-        <w:instrText xml:space="preserve"> ADDIN ZOTERO_ITEM CSL_CITATION {"citationID":"uAU3k6ht","properties":{"formattedCitation":"(2)","plainCitation":"(2)","noteIndex":0},"citationItems":[{"id":756,"uris":["http://zotero.org/users/5073745/items/G6NTKEQP"],"uri":["http://zotero.org/users/5073745/items/G6NTKEQP"],"itemData":{"id":756,"type":"report","title":"2020 Food &amp; Health Survey","URL":"https://foodinsight.org/2020-food-and-health-survey/","author":[{"family":"International Food Information Council","given":""}],"issued":{"date-parts":[["2020",6,10]]}}}],"schema":"https://github.com/citation-style-language/schema/raw/master/csl-citation.json"} </w:instrText>
-      </w:r>
-      <w:r>
-        <w:rPr>
-          <w:rFonts w:ascii="Times New Roman" w:hAnsi="Times New Roman" w:cs="Times New Roman"/>
-        </w:rPr>
-        <w:fldChar w:fldCharType="separate"/>
-      </w:r>
-      <w:r>
-        <w:rPr>
-          <w:rFonts w:ascii="Times New Roman" w:hAnsi="Times New Roman" w:cs="Times New Roman"/>
-          <w:noProof/>
-        </w:rPr>
-        <w:t>(2)</w:t>
-      </w:r>
-      <w:r>
-        <w:rPr>
-          <w:rFonts w:ascii="Times New Roman" w:hAnsi="Times New Roman" w:cs="Times New Roman"/>
-        </w:rPr>
-        <w:fldChar w:fldCharType="end"/>
-      </w:r>
-      <w:r>
-        <w:rPr>
-          <w:rFonts w:ascii="Times New Roman" w:hAnsi="Times New Roman" w:cs="Times New Roman"/>
-        </w:rPr>
-        <w:t xml:space="preserve">. </w:t>
-      </w:r>
-      <w:r>
-        <w:rPr>
-          <w:rFonts w:ascii="Times New Roman" w:hAnsi="Times New Roman" w:cs="Times New Roman"/>
-        </w:rPr>
-        <w:t>During pregnancy, one</w:t>
-      </w:r>
-      <w:r>
-        <w:rPr>
-          <w:rFonts w:ascii="Times New Roman" w:hAnsi="Times New Roman" w:cs="Times New Roman"/>
-        </w:rPr>
-        <w:t xml:space="preserve"> may have periods of time with limited food intake for many reasons</w:t>
-      </w:r>
-      <w:r>
-        <w:rPr>
-          <w:rFonts w:ascii="Times New Roman" w:hAnsi="Times New Roman" w:cs="Times New Roman"/>
-        </w:rPr>
-        <w:t>:</w:t>
-      </w:r>
-      <w:r>
-        <w:rPr>
-          <w:rFonts w:ascii="Times New Roman" w:hAnsi="Times New Roman" w:cs="Times New Roman"/>
-        </w:rPr>
-        <w:t xml:space="preserve"> </w:t>
-      </w:r>
-      <w:r>
-        <w:rPr>
-          <w:rFonts w:ascii="Times New Roman" w:hAnsi="Times New Roman" w:cs="Times New Roman"/>
-        </w:rPr>
-        <w:t xml:space="preserve">religious practice, </w:t>
-      </w:r>
-      <w:r>
-        <w:rPr>
-          <w:rFonts w:ascii="Times New Roman" w:hAnsi="Times New Roman" w:cs="Times New Roman"/>
-        </w:rPr>
-        <w:t xml:space="preserve">food insecurity, disordered eating behaviors, nausea and vomiting of pregnancy/morning sickness, </w:t>
-      </w:r>
-      <w:r>
-        <w:rPr>
-          <w:rFonts w:ascii="Times New Roman" w:hAnsi="Times New Roman" w:cs="Times New Roman"/>
-        </w:rPr>
-        <w:t xml:space="preserve">changes in taste/food preferences, </w:t>
-      </w:r>
-      <w:r>
-        <w:rPr>
-          <w:rFonts w:ascii="Times New Roman" w:hAnsi="Times New Roman" w:cs="Times New Roman"/>
-        </w:rPr>
-        <w:t>or intentional timing of eating</w:t>
-      </w:r>
-      <w:r>
-        <w:rPr>
-          <w:rFonts w:ascii="Times New Roman" w:hAnsi="Times New Roman" w:cs="Times New Roman"/>
-        </w:rPr>
-        <w:t xml:space="preserve"> for weight maintenance</w:t>
-      </w:r>
-      <w:r>
-        <w:rPr>
-          <w:rFonts w:ascii="Times New Roman" w:hAnsi="Times New Roman" w:cs="Times New Roman"/>
-        </w:rPr>
-        <w:t xml:space="preserve">. </w:t>
-      </w:r>
-      <w:r>
-        <w:rPr>
-          <w:rFonts w:ascii="Times New Roman" w:hAnsi="Times New Roman" w:cs="Times New Roman"/>
-          <w:color w:val="4472C4" w:themeColor="accent1"/>
-        </w:rPr>
-        <w:t xml:space="preserve">Recent work demonstrated that up to 23.7% of a pregnant and recently post-partum cohort said they were willing to try TRE during pregnancy </w:t>
-      </w:r>
-      <w:r>
-        <w:rPr>
-          <w:rFonts w:ascii="Times New Roman" w:hAnsi="Times New Roman" w:cs="Times New Roman"/>
-          <w:color w:val="4472C4" w:themeColor="accent1"/>
-        </w:rPr>
-        <w:fldChar w:fldCharType="begin"/>
-      </w:r>
-      <w:r>
-        <w:rPr>
-          <w:rFonts w:ascii="Times New Roman" w:hAnsi="Times New Roman" w:cs="Times New Roman"/>
-          <w:color w:val="4472C4" w:themeColor="accent1"/>
-        </w:rPr>
-        <w:instrText xml:space="preserve"> ADDIN ZOTERO_ITEM CSL_CITATION {"citationID":"aielofle9f","properties":{"formattedCitation":"(3)","plainCitation":"(3)","noteIndex":0},"citationItems":[{"id":1360,"uris":["http://zotero.org/users/5073745/items/NHIMJJF6"],"uri":["http://zotero.org/users/5073745/items/NHIMJJF6"],"itemData":{"id":1360,"type":"article-journal","abstract":"The maternal metabolic milieu is challenged during pregnancy and may result in unwarranted metabolic complications. A time-restricted eating (TRE) pattern may optimize the metabolic response to pregnancy by improving glucose metabolism and reducing circulating glucose concentrations, as it does in nonpregnant individuals.The objectives of this study were to 1) assess eating timing in pregnant women; 2) understand the perceptions of adopting a TRE pattern; 3) determine the barriers and support mechanisms for incorporating a TRE pattern; and 4) identify those most willing to adopt a TRE pattern during pregnancy.This was a cross-sectional quantitative and quasi-qualitative online survey study for women who were pregnant at the time of study completion or had given birth in the prior 2 years. Group analyses were performed based off willingness to try a TRE pattern using chi-squared analyses, independent samples t-tests, or an analysis of variance. Three separate reviewers reviewed qualitative responses.A total of 431 women (BMI, 27.5 ± 0.3 kg/m2) completed the study. Of the participating women, 23.7% reported willingness to try a TRE pattern during pregnancy. Top barriers to adopting a TRE pattern during pregnancy were concerns for 1) safety; 2) nausea; and 3) hunger. The highest ranked support mechanisms were: 1) the ability to choose the eating window; 2) more frequent prenatal visits to ensure the health of the baby; and 3) receiving feedback from a dietician/nutritionist. Women who did not identify as White/Caucasian expressed a higher willingness to try a TRE pattern during pregnancy (P = 0.01). Women who were nulliparous expressed a higher willingness to try a TRE pattern (P = 0.05).TRE, an alternative dietary strategy shown to optimize metabolic control, may be effective to prevent and manage pregnancy-related metabolic impairments. To create an effective TRE intervention during pregnancy, the input of pregnant mothers is necessary to increase adherence and acceptability.","container-title":"The Journal of Nutrition","DOI":"10.1093/jn/nxab397","ISSN":"0022-3166","issue":"2","journalAbbreviation":"The Journal of Nutrition","page":"475-483","source":"Silverchair","title":"Assessment of Eating Behaviors and Perceptions of Time-Restricted Eating During Pregnancy","volume":"152","author":[{"family":"Flanagan","given":"Emily W"},{"family":"Kebbe","given":"Maryam"},{"family":"Sparks","given":"Joshua R"},{"family":"Redman","given":"Leanne M"}],"issued":{"date-parts":[["2022",2,1]]}}}],"schema":"https://github.com/citation-style-language/schema/raw/master/csl-citation.json"} </w:instrText>
-      </w:r>
-      <w:r>
-        <w:rPr>
-          <w:rFonts w:ascii="Times New Roman" w:hAnsi="Times New Roman" w:cs="Times New Roman"/>
-          <w:color w:val="4472C4" w:themeColor="accent1"/>
-        </w:rPr>
-        <w:fldChar w:fldCharType="separate"/>
-      </w:r>
-      <w:r>
-        <w:rPr>
-          <w:rFonts w:ascii="Times New Roman" w:hAnsi="Times New Roman" w:cs="Times New Roman"/>
-          <w:color w:val="4472C4" w:themeColor="accent1"/>
-        </w:rPr>
-        <w:t>(3)</w:t>
-      </w:r>
-      <w:r>
-        <w:rPr>
-          <w:rFonts w:ascii="Times New Roman" w:hAnsi="Times New Roman" w:cs="Times New Roman"/>
-          <w:color w:val="4472C4" w:themeColor="accent1"/>
-        </w:rPr>
-        <w:fldChar w:fldCharType="end"/>
-      </w:r>
-      <w:r>
-        <w:rPr>
-          <w:rFonts w:ascii="Times New Roman" w:hAnsi="Times New Roman" w:cs="Times New Roman"/>
-          <w:color w:val="4472C4" w:themeColor="accent1"/>
-        </w:rPr>
-        <w:t>.</w:t>
-      </w:r>
-      <w:r>
-        <w:rPr>
-          <w:rFonts w:ascii="Times New Roman" w:hAnsi="Times New Roman" w:cs="Times New Roman"/>
-        </w:rPr>
-        <w:t xml:space="preserve"> </w:t>
-      </w:r>
-      <w:r>
-        <w:rPr>
-          <w:rFonts w:ascii="Times New Roman" w:hAnsi="Times New Roman" w:cs="Times New Roman"/>
-          <w:color w:val="4472C4" w:themeColor="accent1"/>
-        </w:rPr>
-        <w:t xml:space="preserve">However, there is currently no information on the long-term implications of this dietary strategy for </w:t>
-      </w:r>
-      <w:proofErr w:type="spellStart"/>
-      <w:r>
-        <w:rPr>
-          <w:rFonts w:ascii="Times New Roman" w:hAnsi="Times New Roman" w:cs="Times New Roman"/>
-          <w:color w:val="4472C4" w:themeColor="accent1"/>
-        </w:rPr>
-        <w:t>progeny.</w:t>
-      </w:r>
-      <w:r>
-        <w:rPr>
-          <w:rFonts w:ascii="Times New Roman" w:hAnsi="Times New Roman" w:cs="Times New Roman"/>
-          <w:color w:val="4472C4" w:themeColor="accent1"/>
-        </w:rPr>
-        <w:t xml:space="preserve"> </w:t>
-      </w:r>
-      <w:r>
-        <w:rPr>
-          <w:rFonts w:ascii="Times New Roman" w:hAnsi="Times New Roman" w:cs="Times New Roman"/>
-        </w:rPr>
-        <w:t>Th</w:t>
-      </w:r>
-      <w:proofErr w:type="spellEnd"/>
-      <w:r>
-        <w:rPr>
-          <w:rFonts w:ascii="Times New Roman" w:hAnsi="Times New Roman" w:cs="Times New Roman"/>
-        </w:rPr>
-        <w:t xml:space="preserve">e most available literature </w:t>
-      </w:r>
-      <w:r>
-        <w:rPr>
-          <w:rFonts w:ascii="Times New Roman" w:hAnsi="Times New Roman" w:cs="Times New Roman"/>
-        </w:rPr>
-        <w:t>examined</w:t>
-      </w:r>
-      <w:r>
-        <w:rPr>
-          <w:rFonts w:ascii="Times New Roman" w:hAnsi="Times New Roman" w:cs="Times New Roman"/>
-        </w:rPr>
-        <w:t xml:space="preserve"> </w:t>
-      </w:r>
-      <w:r>
-        <w:rPr>
-          <w:rFonts w:ascii="Times New Roman" w:hAnsi="Times New Roman" w:cs="Times New Roman"/>
-        </w:rPr>
-        <w:t>fasting during the month of Ramadan while pregnant</w:t>
-      </w:r>
-      <w:r>
-        <w:rPr>
-          <w:rFonts w:ascii="Times New Roman" w:hAnsi="Times New Roman" w:cs="Times New Roman"/>
-        </w:rPr>
-        <w:t>.</w:t>
-      </w:r>
-      <w:r>
-        <w:rPr>
-          <w:rFonts w:ascii="Times New Roman" w:hAnsi="Times New Roman" w:cs="Times New Roman"/>
-        </w:rPr>
-        <w:t xml:space="preserve"> </w:t>
-      </w:r>
-      <w:r>
-        <w:rPr>
-          <w:rFonts w:ascii="Times New Roman" w:hAnsi="Times New Roman" w:cs="Times New Roman"/>
-        </w:rPr>
-        <w:t>Review of these studies f</w:t>
-      </w:r>
-      <w:r>
-        <w:rPr>
-          <w:rFonts w:ascii="Times New Roman" w:hAnsi="Times New Roman" w:cs="Times New Roman"/>
-        </w:rPr>
-        <w:t>ound</w:t>
-      </w:r>
-      <w:r>
-        <w:rPr>
-          <w:rFonts w:ascii="Times New Roman" w:hAnsi="Times New Roman" w:cs="Times New Roman"/>
-        </w:rPr>
-        <w:t xml:space="preserve"> that children born to those who fasted during pregnancy have babies with similar birth weights </w:t>
-      </w:r>
-      <w:r>
-        <w:rPr>
-          <w:rFonts w:ascii="Times New Roman" w:hAnsi="Times New Roman" w:cs="Times New Roman"/>
-        </w:rPr>
-        <w:t>and rates of</w:t>
-      </w:r>
-      <w:r>
-        <w:rPr>
-          <w:rFonts w:ascii="Times New Roman" w:hAnsi="Times New Roman" w:cs="Times New Roman"/>
-        </w:rPr>
-        <w:t xml:space="preserve"> pre-term birth</w:t>
-      </w:r>
-      <w:r>
-        <w:rPr>
-          <w:rFonts w:ascii="Times New Roman" w:hAnsi="Times New Roman" w:cs="Times New Roman"/>
-        </w:rPr>
-        <w:t xml:space="preserve"> </w:t>
-      </w:r>
-      <w:r>
-        <w:rPr>
-          <w:rFonts w:ascii="Times New Roman" w:hAnsi="Times New Roman" w:cs="Times New Roman"/>
-        </w:rPr>
-        <w:fldChar w:fldCharType="begin"/>
-      </w:r>
-      <w:r>
-        <w:rPr>
-          <w:rFonts w:ascii="Times New Roman" w:hAnsi="Times New Roman" w:cs="Times New Roman"/>
-        </w:rPr>
-        <w:instrText xml:space="preserve"> ADDIN ZOTERO_ITEM CSL_CITATION {"citationID":"a10ou4l6sqd","properties":{"formattedCitation":"(4)","plainCitation":"(4)","noteIndex":0},"citationItems":[{"id":300,"uris":["http://zotero.org/users/5073745/items/TH4IXLBS"],"uri":["http://zotero.org/users/5073745/items/TH4IXLBS"],"itemData":{"id":300,"type":"article-journal","abstract":"Background\nAlthough exempt, many pregnant Muslim women partake in the daily fast during daylight hours during the month of Ramadan. In other contexts an impoverished diet during pregnancy impacts on birth weight. The aim of this systematic review was to determine whether Ramadan fasting by pregnant women affects perinatal outcomes. Primary outcomes investigated were perinatal mortality, preterm birth and small for gestational age (SGA) infants. Secondary outcomes investigated were stillbirth, neonatal death, maternal death, hypertensive disorders of pregnancy, gestational diabetes, congenital abnormalities, serious neonatal morbidity, birth weight, preterm birth and placental weight.\n\nMethods\nSystematic review and meta-analysis of observational studies and randomised controlled trials was conducted in EMBASE, MEDLINE, CINAHL, Web of Science, Google Scholar, the Health Management Information Consortium and Applied Social Sciences Index and Abstracts. Studies from any year were eligible. Studies reporting predefined perinatal outcomes in pregnancies exposed to Ramadan fasting were included. Cohort studies with no comparator group or that considered fasting outside pregnancy were excluded, as were studies assuming fasting practice based solely upon family name. Quality of included studies was assessed using the ROBINS-I tool for assessing risk of bias in non-randomised studies. Analyses were performed in STATA.\n\nResults\nFrom 375 records, 22 studies of 31,374 pregnancies were included, of which 18,920 pregnancies were exposed to Ramadan fasting. Birth weight was reported in 21 studies and was not affected by maternal fasting (standardised mean difference [SMD] 0.03, 95% CI 0.00 to 0.05). Placental weight was significantly lower in fasting mothers (SMD -0.94, 95% CI -0.97 to  -0.90), although this observation was dominated by a single large study. No data were presented for perinatal mortality. Ramadan fasting had no effect on preterm delivery (odds ratio 0.99, 95% CI 0.72 to 1.37) based on 5600 pregnancies (1193 exposed to Ramadan fasting).\n\nConclusions\nRamadan fasting does not adversely affect birth weight although there is insufficient evidence regarding potential effects on other perinatal outcomes. Further studies are needed to accurately determine whether Ramadan fasting is associated with adverse maternal or neonatal outcome.\n\nElectronic supplementary material\nThe online version of this article (10.1186/s12884-018-2048-y) contains supplementary material, which is available to authorized users.","container-title":"BMC Pregnancy and Childbirth","DOI":"10.1186/s12884-018-2048-y","ISSN":"1471-2393","journalAbbreviation":"BMC Pregnancy Childbirth","note":"PMID: 30359228\nPMCID: PMC6202808","source":"PubMed Central","title":"The effect of Ramadan fasting during pregnancy on perinatal outcomes: a systematic review and meta-analysis","title-short":"The effect of Ramadan fasting during pregnancy on perinatal outcomes","URL":"https://www.ncbi.nlm.nih.gov/pmc/articles/PMC6202808/","volume":"18","author":[{"family":"Glazier","given":"Jocelyn D."},{"family":"Hayes","given":"Dexter J. L."},{"family":"Hussain","given":"Sabiha"},{"family":"D’Souza","given":"Stephen W."},{"family":"Whitcombe","given":"Joanne"},{"family":"Heazell","given":"Alexander E. P."},{"family":"Ashton","given":"Nick"}],"accessed":{"date-parts":[["2019",12,18]]},"issued":{"date-parts":[["2018",10,25]]}}}],"schema":"https://github.com/citation-style-language/schema/raw/master/csl-citation.json"} </w:instrText>
-      </w:r>
-      <w:r>
-        <w:rPr>
-          <w:rFonts w:ascii="Times New Roman" w:hAnsi="Times New Roman" w:cs="Times New Roman"/>
-        </w:rPr>
-        <w:fldChar w:fldCharType="separate"/>
-      </w:r>
-      <w:r>
-        <w:rPr>
-          <w:rFonts w:ascii="Times New Roman" w:hAnsi="Times New Roman" w:cs="Times New Roman"/>
-        </w:rPr>
-        <w:t>(4)</w:t>
-      </w:r>
-      <w:r>
-        <w:rPr>
-          <w:rFonts w:ascii="Times New Roman" w:hAnsi="Times New Roman" w:cs="Times New Roman"/>
-        </w:rPr>
-        <w:fldChar w:fldCharType="end"/>
-      </w:r>
-      <w:r>
-        <w:rPr>
-          <w:rFonts w:ascii="Times New Roman" w:hAnsi="Times New Roman" w:cs="Times New Roman"/>
-        </w:rPr>
-        <w:t>. The</w:t>
-      </w:r>
-      <w:r>
-        <w:rPr>
-          <w:rFonts w:ascii="Times New Roman" w:hAnsi="Times New Roman" w:cs="Times New Roman"/>
-        </w:rPr>
-        <w:t xml:space="preserve"> </w:t>
-      </w:r>
-      <w:r>
-        <w:rPr>
-          <w:rFonts w:ascii="Times New Roman" w:hAnsi="Times New Roman" w:cs="Times New Roman"/>
-        </w:rPr>
-        <w:t>literature is most focused on</w:t>
-      </w:r>
-      <w:r>
-        <w:rPr>
-          <w:rFonts w:ascii="Times New Roman" w:hAnsi="Times New Roman" w:cs="Times New Roman"/>
-        </w:rPr>
-        <w:t xml:space="preserve"> the effects of the practice </w:t>
-      </w:r>
-      <w:r>
-        <w:rPr>
-          <w:rFonts w:ascii="Times New Roman" w:hAnsi="Times New Roman" w:cs="Times New Roman"/>
-        </w:rPr>
-        <w:t>during infancy and early childhood</w:t>
-      </w:r>
-      <w:r>
-        <w:rPr>
-          <w:rFonts w:ascii="Times New Roman" w:hAnsi="Times New Roman" w:cs="Times New Roman"/>
-        </w:rPr>
-        <w:t xml:space="preserve"> in the resultant children. </w:t>
       </w:r>
     </w:p>
     <w:p>
@@ -2103,92 +1849,223 @@
         <w:rPr>
           <w:rFonts w:ascii="Times New Roman" w:hAnsi="Times New Roman" w:cs="Times New Roman"/>
         </w:rPr>
-        <w:t>The</w:t>
-      </w:r>
-      <w:r>
-        <w:rPr>
-          <w:rFonts w:ascii="Times New Roman" w:hAnsi="Times New Roman" w:cs="Times New Roman"/>
-        </w:rPr>
-        <w:t xml:space="preserve"> diet is popular and i</w:t>
-      </w:r>
-      <w:r>
-        <w:rPr>
-          <w:rFonts w:ascii="Times New Roman" w:hAnsi="Times New Roman" w:cs="Times New Roman"/>
-        </w:rPr>
-        <w:t>n</w:t>
-      </w:r>
-      <w:r>
-        <w:rPr>
-          <w:rFonts w:ascii="Times New Roman" w:hAnsi="Times New Roman" w:cs="Times New Roman"/>
-        </w:rPr>
-        <w:t xml:space="preserve">terruptions in food intake </w:t>
-      </w:r>
-      <w:r>
-        <w:rPr>
-          <w:rFonts w:ascii="Times New Roman" w:hAnsi="Times New Roman" w:cs="Times New Roman"/>
-        </w:rPr>
-        <w:t xml:space="preserve">are known to </w:t>
-      </w:r>
-      <w:r>
-        <w:rPr>
-          <w:rFonts w:ascii="Times New Roman" w:hAnsi="Times New Roman" w:cs="Times New Roman"/>
-        </w:rPr>
-        <w:t xml:space="preserve">occur during </w:t>
-      </w:r>
-      <w:r>
-        <w:rPr>
-          <w:rFonts w:ascii="Times New Roman" w:hAnsi="Times New Roman" w:cs="Times New Roman"/>
-        </w:rPr>
-        <w:t xml:space="preserve">pregnancy; however, </w:t>
-      </w:r>
-      <w:r>
-        <w:rPr>
-          <w:rFonts w:ascii="Times New Roman" w:hAnsi="Times New Roman" w:cs="Times New Roman"/>
-        </w:rPr>
-        <w:t>research</w:t>
-      </w:r>
-      <w:r>
-        <w:rPr>
-          <w:rFonts w:ascii="Times New Roman" w:hAnsi="Times New Roman" w:cs="Times New Roman"/>
-        </w:rPr>
-        <w:t xml:space="preserve"> about the effects of fasting during pregnancy </w:t>
-      </w:r>
-      <w:r>
-        <w:rPr>
-          <w:rFonts w:ascii="Times New Roman" w:hAnsi="Times New Roman" w:cs="Times New Roman"/>
-        </w:rPr>
-        <w:t>is</w:t>
-      </w:r>
-      <w:r>
-        <w:rPr>
-          <w:rFonts w:ascii="Times New Roman" w:hAnsi="Times New Roman" w:cs="Times New Roman"/>
-        </w:rPr>
-        <w:t xml:space="preserve"> limited </w:t>
-      </w:r>
-      <w:r>
-        <w:rPr>
-          <w:rFonts w:ascii="Times New Roman" w:hAnsi="Times New Roman" w:cs="Times New Roman"/>
-        </w:rPr>
-        <w:t xml:space="preserve">to </w:t>
-      </w:r>
-      <w:r>
-        <w:rPr>
-          <w:rFonts w:ascii="Times New Roman" w:hAnsi="Times New Roman" w:cs="Times New Roman"/>
-        </w:rPr>
-        <w:t xml:space="preserve">the observance of </w:t>
+        <w:t xml:space="preserve">To our knowledge, no </w:t>
+      </w:r>
+      <w:r>
+        <w:rPr>
+          <w:rFonts w:ascii="Times New Roman" w:hAnsi="Times New Roman" w:cs="Times New Roman"/>
+        </w:rPr>
+        <w:t xml:space="preserve">estimate of </w:t>
+      </w:r>
+      <w:r>
+        <w:rPr>
+          <w:rFonts w:ascii="Times New Roman" w:hAnsi="Times New Roman" w:cs="Times New Roman"/>
+        </w:rPr>
+        <w:t xml:space="preserve">the </w:t>
+      </w:r>
+      <w:r>
+        <w:rPr>
+          <w:rFonts w:ascii="Times New Roman" w:hAnsi="Times New Roman" w:cs="Times New Roman"/>
+        </w:rPr>
+        <w:t xml:space="preserve">prevalence of </w:t>
+      </w:r>
+      <w:r>
+        <w:rPr>
+          <w:rFonts w:ascii="Times New Roman" w:hAnsi="Times New Roman" w:cs="Times New Roman"/>
+        </w:rPr>
+        <w:t>TR</w:t>
+      </w:r>
+      <w:r>
+        <w:rPr>
+          <w:rFonts w:ascii="Times New Roman" w:hAnsi="Times New Roman" w:cs="Times New Roman"/>
+        </w:rPr>
+        <w:t>E</w:t>
+      </w:r>
+      <w:r>
+        <w:rPr>
+          <w:rFonts w:ascii="Times New Roman" w:hAnsi="Times New Roman" w:cs="Times New Roman"/>
+        </w:rPr>
+        <w:t xml:space="preserve"> </w:t>
+      </w:r>
+      <w:r>
+        <w:rPr>
+          <w:rFonts w:ascii="Times New Roman" w:hAnsi="Times New Roman" w:cs="Times New Roman"/>
+        </w:rPr>
+        <w:t xml:space="preserve">in </w:t>
+      </w:r>
+      <w:r>
+        <w:rPr>
+          <w:rFonts w:ascii="Times New Roman" w:hAnsi="Times New Roman" w:cs="Times New Roman"/>
+        </w:rPr>
+        <w:t>human</w:t>
+      </w:r>
+      <w:r>
+        <w:rPr>
+          <w:rFonts w:ascii="Times New Roman" w:hAnsi="Times New Roman" w:cs="Times New Roman"/>
+        </w:rPr>
+        <w:t>s</w:t>
+      </w:r>
+      <w:r>
+        <w:rPr>
+          <w:rFonts w:ascii="Times New Roman" w:hAnsi="Times New Roman" w:cs="Times New Roman"/>
+        </w:rPr>
+        <w:t xml:space="preserve"> </w:t>
+      </w:r>
+      <w:r>
+        <w:rPr>
+          <w:rFonts w:ascii="Times New Roman" w:hAnsi="Times New Roman" w:cs="Times New Roman"/>
+        </w:rPr>
+        <w:t>exist</w:t>
+      </w:r>
+      <w:r>
+        <w:rPr>
+          <w:rFonts w:ascii="Times New Roman" w:hAnsi="Times New Roman" w:cs="Times New Roman"/>
+        </w:rPr>
+        <w:t>s</w:t>
+      </w:r>
+      <w:r>
+        <w:rPr>
+          <w:rFonts w:ascii="Times New Roman" w:hAnsi="Times New Roman" w:cs="Times New Roman"/>
+        </w:rPr>
+        <w:t xml:space="preserve">. However, according to one sample, up to ten percent of people surveyed who state that they </w:t>
+      </w:r>
+      <w:r>
+        <w:rPr>
+          <w:rFonts w:ascii="Times New Roman" w:hAnsi="Times New Roman" w:cs="Times New Roman"/>
+        </w:rPr>
+        <w:t>followed a diet in the year 2020</w:t>
+      </w:r>
+      <w:r>
+        <w:rPr>
+          <w:rFonts w:ascii="Times New Roman" w:hAnsi="Times New Roman" w:cs="Times New Roman"/>
+        </w:rPr>
+        <w:t xml:space="preserve"> said they attempted</w:t>
+      </w:r>
+      <w:r>
+        <w:rPr>
+          <w:rFonts w:ascii="Times New Roman" w:hAnsi="Times New Roman" w:cs="Times New Roman"/>
+        </w:rPr>
+        <w:t xml:space="preserve"> </w:t>
+      </w:r>
+      <w:r>
+        <w:rPr>
+          <w:rFonts w:ascii="Times New Roman" w:hAnsi="Times New Roman" w:cs="Times New Roman"/>
+        </w:rPr>
+        <w:t>“</w:t>
+      </w:r>
+      <w:r>
+        <w:rPr>
+          <w:rFonts w:ascii="Times New Roman" w:hAnsi="Times New Roman" w:cs="Times New Roman"/>
+        </w:rPr>
+        <w:t>intermittent fasting</w:t>
+      </w:r>
+      <w:r>
+        <w:rPr>
+          <w:rFonts w:ascii="Times New Roman" w:hAnsi="Times New Roman" w:cs="Times New Roman"/>
+        </w:rPr>
+        <w:t>,</w:t>
+      </w:r>
+      <w:r>
+        <w:rPr>
+          <w:rFonts w:ascii="Times New Roman" w:hAnsi="Times New Roman" w:cs="Times New Roman"/>
+        </w:rPr>
+        <w:t>”</w:t>
+      </w:r>
+      <w:r>
+        <w:rPr>
+          <w:rFonts w:ascii="Times New Roman" w:hAnsi="Times New Roman" w:cs="Times New Roman"/>
+        </w:rPr>
+        <w:t xml:space="preserve">  making it the most prevalent dietary intervention in their sample </w:t>
+      </w:r>
+      <w:r>
+        <w:rPr>
+          <w:rFonts w:ascii="Times New Roman" w:hAnsi="Times New Roman" w:cs="Times New Roman"/>
+        </w:rPr>
+        <w:fldChar w:fldCharType="begin"/>
+      </w:r>
+      <w:r>
+        <w:rPr>
+          <w:rFonts w:ascii="Times New Roman" w:hAnsi="Times New Roman" w:cs="Times New Roman"/>
+        </w:rPr>
+        <w:instrText xml:space="preserve"> ADDIN ZOTERO_ITEM CSL_CITATION {"citationID":"uAU3k6ht","properties":{"formattedCitation":"(2)","plainCitation":"(2)","noteIndex":0},"citationItems":[{"id":756,"uris":["http://zotero.org/users/5073745/items/G6NTKEQP"],"uri":["http://zotero.org/users/5073745/items/G6NTKEQP"],"itemData":{"id":756,"type":"report","title":"2020 Food &amp; Health Survey","URL":"https://foodinsight.org/2020-food-and-health-survey/","author":[{"family":"International Food Information Council","given":""}],"issued":{"date-parts":[["2020",6,10]]}}}],"schema":"https://github.com/citation-style-language/schema/raw/master/csl-citation.json"} </w:instrText>
+      </w:r>
+      <w:r>
+        <w:rPr>
+          <w:rFonts w:ascii="Times New Roman" w:hAnsi="Times New Roman" w:cs="Times New Roman"/>
+        </w:rPr>
+        <w:fldChar w:fldCharType="separate"/>
+      </w:r>
+      <w:r>
+        <w:rPr>
+          <w:rFonts w:ascii="Times New Roman" w:hAnsi="Times New Roman" w:cs="Times New Roman"/>
+          <w:noProof/>
+        </w:rPr>
+        <w:t>(2)</w:t>
+      </w:r>
+      <w:r>
+        <w:rPr>
+          <w:rFonts w:ascii="Times New Roman" w:hAnsi="Times New Roman" w:cs="Times New Roman"/>
+        </w:rPr>
+        <w:fldChar w:fldCharType="end"/>
+      </w:r>
+      <w:r>
+        <w:rPr>
+          <w:rFonts w:ascii="Times New Roman" w:hAnsi="Times New Roman" w:cs="Times New Roman"/>
+        </w:rPr>
+        <w:t xml:space="preserve">. </w:t>
+      </w:r>
+      <w:r>
+        <w:rPr>
+          <w:rFonts w:ascii="Times New Roman" w:hAnsi="Times New Roman" w:cs="Times New Roman"/>
+          <w:highlight w:val="yellow"/>
+        </w:rPr>
+        <w:t xml:space="preserve">TRANSITION TO </w:t>
+      </w:r>
+      <w:proofErr w:type="spellStart"/>
+      <w:r>
+        <w:rPr>
+          <w:rFonts w:ascii="Times New Roman" w:hAnsi="Times New Roman" w:cs="Times New Roman"/>
+          <w:highlight w:val="yellow"/>
+        </w:rPr>
+        <w:t>PREGNANCY</w:t>
+      </w:r>
+      <w:r>
+        <w:rPr>
+          <w:rFonts w:ascii="Times New Roman" w:hAnsi="Times New Roman" w:cs="Times New Roman"/>
+        </w:rPr>
+        <w:t>.</w:t>
+      </w:r>
+      <w:proofErr w:type="spellEnd"/>
+      <w:r>
+        <w:rPr>
+          <w:rFonts w:ascii="Times New Roman" w:hAnsi="Times New Roman" w:cs="Times New Roman"/>
+        </w:rPr>
+        <w:t xml:space="preserve"> </w:t>
+      </w:r>
+      <w:r>
+        <w:rPr>
+          <w:rFonts w:ascii="Times New Roman" w:hAnsi="Times New Roman" w:cs="Times New Roman"/>
+        </w:rPr>
+        <w:t>During pregnancy, one</w:t>
+      </w:r>
+      <w:r>
+        <w:rPr>
+          <w:rFonts w:ascii="Times New Roman" w:hAnsi="Times New Roman" w:cs="Times New Roman"/>
+        </w:rPr>
+        <w:t xml:space="preserve"> may </w:t>
       </w:r>
       <w:r>
         <w:rPr>
           <w:rFonts w:ascii="Times New Roman" w:hAnsi="Times New Roman" w:cs="Times New Roman"/>
         </w:rPr>
         <w:lastRenderedPageBreak/>
-        <w:t>Ramadan</w:t>
-      </w:r>
-      <w:r>
-        <w:rPr>
-          <w:rFonts w:ascii="Times New Roman" w:hAnsi="Times New Roman" w:cs="Times New Roman"/>
-        </w:rPr>
-        <w:t>, a cross-sectional study about attitudes toward the practice</w:t>
+        <w:t>have periods of time with limited food intake for many reasons</w:t>
+      </w:r>
+      <w:r>
+        <w:rPr>
+          <w:rFonts w:ascii="Times New Roman" w:hAnsi="Times New Roman" w:cs="Times New Roman"/>
+        </w:rPr>
+        <w:t>:</w:t>
       </w:r>
       <w:r>
         <w:rPr>
@@ -2200,43 +2077,86 @@
         <w:rPr>
           <w:rFonts w:ascii="Times New Roman" w:hAnsi="Times New Roman" w:cs="Times New Roman"/>
         </w:rPr>
+        <w:t xml:space="preserve">religious practice, </w:t>
+      </w:r>
+      <w:r>
+        <w:rPr>
+          <w:rFonts w:ascii="Times New Roman" w:hAnsi="Times New Roman" w:cs="Times New Roman"/>
+        </w:rPr>
+        <w:t xml:space="preserve">food insecurity, disordered eating behaviors, nausea and vomiting of pregnancy/morning sickness, </w:t>
+      </w:r>
+      <w:r>
+        <w:rPr>
+          <w:rFonts w:ascii="Times New Roman" w:hAnsi="Times New Roman" w:cs="Times New Roman"/>
+        </w:rPr>
+        <w:t xml:space="preserve">changes in taste/food preferences, </w:t>
+      </w:r>
+      <w:r>
+        <w:rPr>
+          <w:rFonts w:ascii="Times New Roman" w:hAnsi="Times New Roman" w:cs="Times New Roman"/>
+        </w:rPr>
+        <w:t>or intentional timing of eating</w:t>
+      </w:r>
+      <w:r>
+        <w:rPr>
+          <w:rFonts w:ascii="Times New Roman" w:hAnsi="Times New Roman" w:cs="Times New Roman"/>
+        </w:rPr>
+        <w:t xml:space="preserve"> for weight maintenance</w:t>
+      </w:r>
+      <w:r>
+        <w:rPr>
+          <w:rFonts w:ascii="Times New Roman" w:hAnsi="Times New Roman" w:cs="Times New Roman"/>
+        </w:rPr>
+        <w:t xml:space="preserve">. </w:t>
+      </w:r>
+      <w:r>
+        <w:rPr>
+          <w:rFonts w:ascii="Times New Roman" w:hAnsi="Times New Roman" w:cs="Times New Roman"/>
+          <w:color w:val="4472C4" w:themeColor="accent1"/>
+        </w:rPr>
+        <w:t xml:space="preserve">Recent work demonstrated that up to 23.7% of a pregnant and recently post-partum cohort said they were willing to try TRE during pregnancy </w:t>
+      </w:r>
+      <w:r>
+        <w:rPr>
+          <w:rFonts w:ascii="Times New Roman" w:hAnsi="Times New Roman" w:cs="Times New Roman"/>
+          <w:color w:val="4472C4" w:themeColor="accent1"/>
+        </w:rPr>
         <w:fldChar w:fldCharType="begin"/>
       </w:r>
       <w:r>
         <w:rPr>
           <w:rFonts w:ascii="Times New Roman" w:hAnsi="Times New Roman" w:cs="Times New Roman"/>
-        </w:rPr>
-        <w:instrText xml:space="preserve"> ADDIN ZOTERO_ITEM CSL_CITATION {"citationID":"a26tugg287e","properties":{"formattedCitation":"(3)","plainCitation":"(3)","noteIndex":0},"citationItems":[{"id":1360,"uris":["http://zotero.org/users/5073745/items/NHIMJJF6"],"uri":["http://zotero.org/users/5073745/items/NHIMJJF6"],"itemData":{"id":1360,"type":"article-journal","abstract":"The maternal metabolic milieu is challenged during pregnancy and may result in unwarranted metabolic complications. A time-restricted eating (TRE) pattern may optimize the metabolic response to pregnancy by improving glucose metabolism and reducing circulating glucose concentrations, as it does in nonpregnant individuals.The objectives of this study were to 1) assess eating timing in pregnant women; 2) understand the perceptions of adopting a TRE pattern; 3) determine the barriers and support mechanisms for incorporating a TRE pattern; and 4) identify those most willing to adopt a TRE pattern during pregnancy.This was a cross-sectional quantitative and quasi-qualitative online survey study for women who were pregnant at the time of study completion or had given birth in the prior 2 years. Group analyses were performed based off willingness to try a TRE pattern using chi-squared analyses, independent samples t-tests, or an analysis of variance. Three separate reviewers reviewed qualitative responses.A total of 431 women (BMI, 27.5 ± 0.3 kg/m2) completed the study. Of the participating women, 23.7% reported willingness to try a TRE pattern during pregnancy. Top barriers to adopting a TRE pattern during pregnancy were concerns for 1) safety; 2) nausea; and 3) hunger. The highest ranked support mechanisms were: 1) the ability to choose the eating window; 2) more frequent prenatal visits to ensure the health of the baby; and 3) receiving feedback from a dietician/nutritionist. Women who did not identify as White/Caucasian expressed a higher willingness to try a TRE pattern during pregnancy (P = 0.01). Women who were nulliparous expressed a higher willingness to try a TRE pattern (P = 0.05).TRE, an alternative dietary strategy shown to optimize metabolic control, may be effective to prevent and manage pregnancy-related metabolic impairments. To create an effective TRE intervention during pregnancy, the input of pregnant mothers is necessary to increase adherence and acceptability.","container-title":"The Journal of Nutrition","DOI":"10.1093/jn/nxab397","ISSN":"0022-3166","issue":"2","journalAbbreviation":"The Journal of Nutrition","page":"475-483","source":"Silverchair","title":"Assessment of Eating Behaviors and Perceptions of Time-Restricted Eating During Pregnancy","volume":"152","author":[{"family":"Flanagan","given":"Emily W"},{"family":"Kebbe","given":"Maryam"},{"family":"Sparks","given":"Joshua R"},{"family":"Redman","given":"Leanne M"}],"issued":{"date-parts":[["2022",2,1]]}}}],"schema":"https://github.com/citation-style-language/schema/raw/master/csl-citation.json"} </w:instrText>
-      </w:r>
-      <w:r>
-        <w:rPr>
-          <w:rFonts w:ascii="Times New Roman" w:hAnsi="Times New Roman" w:cs="Times New Roman"/>
+          <w:color w:val="4472C4" w:themeColor="accent1"/>
+        </w:rPr>
+        <w:instrText xml:space="preserve"> ADDIN ZOTERO_ITEM CSL_CITATION {"citationID":"aielofle9f","properties":{"formattedCitation":"(3)","plainCitation":"(3)","noteIndex":0},"citationItems":[{"id":1360,"uris":["http://zotero.org/users/5073745/items/NHIMJJF6"],"uri":["http://zotero.org/users/5073745/items/NHIMJJF6"],"itemData":{"id":1360,"type":"article-journal","abstract":"The maternal metabolic milieu is challenged during pregnancy and may result in unwarranted metabolic complications. A time-restricted eating (TRE) pattern may optimize the metabolic response to pregnancy by improving glucose metabolism and reducing circulating glucose concentrations, as it does in nonpregnant individuals.The objectives of this study were to 1) assess eating timing in pregnant women; 2) understand the perceptions of adopting a TRE pattern; 3) determine the barriers and support mechanisms for incorporating a TRE pattern; and 4) identify those most willing to adopt a TRE pattern during pregnancy.This was a cross-sectional quantitative and quasi-qualitative online survey study for women who were pregnant at the time of study completion or had given birth in the prior 2 years. Group analyses were performed based off willingness to try a TRE pattern using chi-squared analyses, independent samples t-tests, or an analysis of variance. Three separate reviewers reviewed qualitative responses.A total of 431 women (BMI, 27.5 ± 0.3 kg/m2) completed the study. Of the participating women, 23.7% reported willingness to try a TRE pattern during pregnancy. Top barriers to adopting a TRE pattern during pregnancy were concerns for 1) safety; 2) nausea; and 3) hunger. The highest ranked support mechanisms were: 1) the ability to choose the eating window; 2) more frequent prenatal visits to ensure the health of the baby; and 3) receiving feedback from a dietician/nutritionist. Women who did not identify as White/Caucasian expressed a higher willingness to try a TRE pattern during pregnancy (P = 0.01). Women who were nulliparous expressed a higher willingness to try a TRE pattern (P = 0.05).TRE, an alternative dietary strategy shown to optimize metabolic control, may be effective to prevent and manage pregnancy-related metabolic impairments. To create an effective TRE intervention during pregnancy, the input of pregnant mothers is necessary to increase adherence and acceptability.","container-title":"The Journal of Nutrition","DOI":"10.1093/jn/nxab397","ISSN":"0022-3166","issue":"2","journalAbbreviation":"The Journal of Nutrition","page":"475-483","source":"Silverchair","title":"Assessment of Eating Behaviors and Perceptions of Time-Restricted Eating During Pregnancy","volume":"152","author":[{"family":"Flanagan","given":"Emily W"},{"family":"Kebbe","given":"Maryam"},{"family":"Sparks","given":"Joshua R"},{"family":"Redman","given":"Leanne M"}],"issued":{"date-parts":[["2022",2,1]]}}}],"schema":"https://github.com/citation-style-language/schema/raw/master/csl-citation.json"} </w:instrText>
+      </w:r>
+      <w:r>
+        <w:rPr>
+          <w:rFonts w:ascii="Times New Roman" w:hAnsi="Times New Roman" w:cs="Times New Roman"/>
+          <w:color w:val="4472C4" w:themeColor="accent1"/>
         </w:rPr>
         <w:fldChar w:fldCharType="separate"/>
       </w:r>
       <w:r>
         <w:rPr>
           <w:rFonts w:ascii="Times New Roman" w:hAnsi="Times New Roman" w:cs="Times New Roman"/>
+          <w:color w:val="4472C4" w:themeColor="accent1"/>
         </w:rPr>
         <w:t>(3)</w:t>
       </w:r>
       <w:r>
         <w:rPr>
           <w:rFonts w:ascii="Times New Roman" w:hAnsi="Times New Roman" w:cs="Times New Roman"/>
+          <w:color w:val="4472C4" w:themeColor="accent1"/>
         </w:rPr>
         <w:fldChar w:fldCharType="end"/>
       </w:r>
       <w:r>
         <w:rPr>
           <w:rFonts w:ascii="Times New Roman" w:hAnsi="Times New Roman" w:cs="Times New Roman"/>
-        </w:rPr>
-        <w:t>,</w:t>
-      </w:r>
-      <w:r>
-        <w:rPr>
-          <w:rFonts w:ascii="Times New Roman" w:hAnsi="Times New Roman" w:cs="Times New Roman"/>
-        </w:rPr>
-        <w:t xml:space="preserve"> and one case report of fasting</w:t>
+          <w:color w:val="4472C4" w:themeColor="accent1"/>
+        </w:rPr>
+        <w:t>.</w:t>
       </w:r>
       <w:r>
         <w:rPr>
@@ -2247,14 +2167,88 @@
       <w:r>
         <w:rPr>
           <w:rFonts w:ascii="Times New Roman" w:hAnsi="Times New Roman" w:cs="Times New Roman"/>
-        </w:rPr>
-        <w:t>to improve</w:t>
-      </w:r>
-      <w:r>
-        <w:rPr>
-          <w:rFonts w:ascii="Times New Roman" w:hAnsi="Times New Roman" w:cs="Times New Roman"/>
-        </w:rPr>
-        <w:t xml:space="preserve"> gestational diabetes </w:t>
+          <w:color w:val="4472C4" w:themeColor="accent1"/>
+        </w:rPr>
+        <w:t>However, there is currently no information on the long-term implications of this dietary strategy for progeny.</w:t>
+      </w:r>
+      <w:r>
+        <w:rPr>
+          <w:rFonts w:ascii="Times New Roman" w:hAnsi="Times New Roman" w:cs="Times New Roman"/>
+          <w:color w:val="4472C4" w:themeColor="accent1"/>
+        </w:rPr>
+        <w:t xml:space="preserve"> </w:t>
+      </w:r>
+      <w:r>
+        <w:rPr>
+          <w:rFonts w:ascii="Times New Roman" w:hAnsi="Times New Roman" w:cs="Times New Roman"/>
+        </w:rPr>
+        <w:t xml:space="preserve">The most available literature </w:t>
+      </w:r>
+      <w:r>
+        <w:rPr>
+          <w:rFonts w:ascii="Times New Roman" w:hAnsi="Times New Roman" w:cs="Times New Roman"/>
+        </w:rPr>
+        <w:t>examined</w:t>
+      </w:r>
+      <w:r>
+        <w:rPr>
+          <w:rFonts w:ascii="Times New Roman" w:hAnsi="Times New Roman" w:cs="Times New Roman"/>
+        </w:rPr>
+        <w:t xml:space="preserve"> </w:t>
+      </w:r>
+      <w:r>
+        <w:rPr>
+          <w:rFonts w:ascii="Times New Roman" w:hAnsi="Times New Roman" w:cs="Times New Roman"/>
+        </w:rPr>
+        <w:t>fasting during the month of Ramadan while pregnant</w:t>
+      </w:r>
+      <w:r>
+        <w:rPr>
+          <w:rFonts w:ascii="Times New Roman" w:hAnsi="Times New Roman" w:cs="Times New Roman"/>
+        </w:rPr>
+        <w:t>.</w:t>
+      </w:r>
+      <w:r>
+        <w:rPr>
+          <w:rFonts w:ascii="Times New Roman" w:hAnsi="Times New Roman" w:cs="Times New Roman"/>
+        </w:rPr>
+        <w:t xml:space="preserve"> </w:t>
+      </w:r>
+      <w:r>
+        <w:rPr>
+          <w:rFonts w:ascii="Times New Roman" w:hAnsi="Times New Roman" w:cs="Times New Roman"/>
+        </w:rPr>
+        <w:t>Review of these studies f</w:t>
+      </w:r>
+      <w:r>
+        <w:rPr>
+          <w:rFonts w:ascii="Times New Roman" w:hAnsi="Times New Roman" w:cs="Times New Roman"/>
+        </w:rPr>
+        <w:t>ound</w:t>
+      </w:r>
+      <w:r>
+        <w:rPr>
+          <w:rFonts w:ascii="Times New Roman" w:hAnsi="Times New Roman" w:cs="Times New Roman"/>
+        </w:rPr>
+        <w:t xml:space="preserve"> that children born to those who fasted during pregnancy have similar birth weights </w:t>
+      </w:r>
+      <w:r>
+        <w:rPr>
+          <w:rFonts w:ascii="Times New Roman" w:hAnsi="Times New Roman" w:cs="Times New Roman"/>
+        </w:rPr>
+        <w:t>and rates of</w:t>
+      </w:r>
+      <w:r>
+        <w:rPr>
+          <w:rFonts w:ascii="Times New Roman" w:hAnsi="Times New Roman" w:cs="Times New Roman"/>
+        </w:rPr>
+        <w:t xml:space="preserve"> pre-term birth</w:t>
+      </w:r>
+      <w:r>
+        <w:rPr>
+          <w:rFonts w:ascii="Times New Roman" w:hAnsi="Times New Roman" w:cs="Times New Roman"/>
+        </w:rPr>
+        <w:t xml:space="preserve"> </w:t>
       </w:r>
       <w:r>
         <w:rPr>
@@ -2266,7 +2260,7 @@
         <w:rPr>
           <w:rFonts w:ascii="Times New Roman" w:hAnsi="Times New Roman" w:cs="Times New Roman"/>
         </w:rPr>
-        <w:instrText xml:space="preserve"> ADDIN ZOTERO_ITEM CSL_CITATION {"citationID":"sOhSbQVk","properties":{"formattedCitation":"(5)","plainCitation":"(5)","noteIndex":0},"citationItems":[{"id":825,"uris":["http://zotero.org/users/5073745/items/MJUJ2CHG"],"uri":["http://zotero.org/users/5073745/items/MJUJ2CHG"],"itemData":{"id":825,"type":"article-journal","abstract":"Gestational diabetes mellitus (GDM) is a common pregnancy-related condition afflicting 5–36% of pregnancies. It is associated with many morbid maternal and fetal outcomes. Mood dysregulations (MDs, e.g., depression, distress, and anxiety) are common among women with GDM, and they exacerbate its prognosis and hinder its treatment. Hence, in addition to early detection and proper management of GDM, treating the associated MDs is crucial. Maternal hyperglycemia and MDs result from a complex network of genetic, behavioral, and environmental factors. This review briefly explores mechanisms that underlie GDM and prenatal MDs. It also describes the effect of exercise, dietary modification, and intermittent fasting (IF) on metabolic and affective dysfunctions exemplified by a case report. In this patient, interventions such as IF considerably reduced maternal body weight, plasma glucose, and psychological distress without any adverse effects. Thus, IF is one measure that can control GDM and maternal MDs; however, more investigations are warranted.","container-title":"International Journal of Environmental Research and Public Health","DOI":"10.3390/ijerph17249379","ISSN":"1661-7827","issue":"24","journalAbbreviation":"Int J Environ Res Public Health","note":"PMID: 33333828\nPMCID: PMC7765295","page":"9379","source":"PubMed Central","title":"Intermittent Fasting, Dietary Modifications, and Exercise for the Control of Gestational Diabetes and Maternal Mood Dysregulation: A Review and a Case Report","title-short":"Intermittent Fasting, Dietary Modifications, and Exercise for the Control of Gestational Diabetes and Maternal Mood Dysregulation","volume":"17","author":[{"family":"Ali","given":"Amira Mohammed"},{"family":"Kunugi","given":"Hiroshi"}],"issued":{"date-parts":[["2020",12]]}}}],"schema":"https://github.com/citation-style-language/schema/raw/master/csl-citation.json"} </w:instrText>
+        <w:instrText xml:space="preserve"> ADDIN ZOTERO_ITEM CSL_CITATION {"citationID":"a10ou4l6sqd","properties":{"formattedCitation":"(4)","plainCitation":"(4)","noteIndex":0},"citationItems":[{"id":300,"uris":["http://zotero.org/users/5073745/items/TH4IXLBS"],"uri":["http://zotero.org/users/5073745/items/TH4IXLBS"],"itemData":{"id":300,"type":"article-journal","abstract":"Background\nAlthough exempt, many pregnant Muslim women partake in the daily fast during daylight hours during the month of Ramadan. In other contexts an impoverished diet during pregnancy impacts on birth weight. The aim of this systematic review was to determine whether Ramadan fasting by pregnant women affects perinatal outcomes. Primary outcomes investigated were perinatal mortality, preterm birth and small for gestational age (SGA) infants. Secondary outcomes investigated were stillbirth, neonatal death, maternal death, hypertensive disorders of pregnancy, gestational diabetes, congenital abnormalities, serious neonatal morbidity, birth weight, preterm birth and placental weight.\n\nMethods\nSystematic review and meta-analysis of observational studies and randomised controlled trials was conducted in EMBASE, MEDLINE, CINAHL, Web of Science, Google Scholar, the Health Management Information Consortium and Applied Social Sciences Index and Abstracts. Studies from any year were eligible. Studies reporting predefined perinatal outcomes in pregnancies exposed to Ramadan fasting were included. Cohort studies with no comparator group or that considered fasting outside pregnancy were excluded, as were studies assuming fasting practice based solely upon family name. Quality of included studies was assessed using the ROBINS-I tool for assessing risk of bias in non-randomised studies. Analyses were performed in STATA.\n\nResults\nFrom 375 records, 22 studies of 31,374 pregnancies were included, of which 18,920 pregnancies were exposed to Ramadan fasting. Birth weight was reported in 21 studies and was not affected by maternal fasting (standardised mean difference [SMD] 0.03, 95% CI 0.00 to 0.05). Placental weight was significantly lower in fasting mothers (SMD -0.94, 95% CI -0.97 to  -0.90), although this observation was dominated by a single large study. No data were presented for perinatal mortality. Ramadan fasting had no effect on preterm delivery (odds ratio 0.99, 95% CI 0.72 to 1.37) based on 5600 pregnancies (1193 exposed to Ramadan fasting).\n\nConclusions\nRamadan fasting does not adversely affect birth weight although there is insufficient evidence regarding potential effects on other perinatal outcomes. Further studies are needed to accurately determine whether Ramadan fasting is associated with adverse maternal or neonatal outcome.\n\nElectronic supplementary material\nThe online version of this article (10.1186/s12884-018-2048-y) contains supplementary material, which is available to authorized users.","container-title":"BMC Pregnancy and Childbirth","DOI":"10.1186/s12884-018-2048-y","ISSN":"1471-2393","journalAbbreviation":"BMC Pregnancy Childbirth","note":"PMID: 30359228\nPMCID: PMC6202808","source":"PubMed Central","title":"The effect of Ramadan fasting during pregnancy on perinatal outcomes: a systematic review and meta-analysis","title-short":"The effect of Ramadan fasting during pregnancy on perinatal outcomes","URL":"https://www.ncbi.nlm.nih.gov/pmc/articles/PMC6202808/","volume":"18","author":[{"family":"Glazier","given":"Jocelyn D."},{"family":"Hayes","given":"Dexter J. L."},{"family":"Hussain","given":"Sabiha"},{"family":"D’Souza","given":"Stephen W."},{"family":"Whitcombe","given":"Joanne"},{"family":"Heazell","given":"Alexander E. P."},{"family":"Ashton","given":"Nick"}],"accessed":{"date-parts":[["2019",12,18]]},"issued":{"date-parts":[["2018",10,25]]}}}],"schema":"https://github.com/citation-style-language/schema/raw/master/csl-citation.json"} </w:instrText>
       </w:r>
       <w:r>
         <w:rPr>
@@ -2278,7 +2272,7 @@
         <w:rPr>
           <w:rFonts w:ascii="Times New Roman" w:hAnsi="Times New Roman" w:cs="Times New Roman"/>
         </w:rPr>
-        <w:t>(5)</w:t>
+        <w:t>(4)</w:t>
       </w:r>
       <w:r>
         <w:rPr>
@@ -2290,6 +2284,80 @@
         <w:rPr>
           <w:rFonts w:ascii="Times New Roman" w:hAnsi="Times New Roman" w:cs="Times New Roman"/>
         </w:rPr>
+        <w:t>. The</w:t>
+      </w:r>
+      <w:r>
+        <w:rPr>
+          <w:rFonts w:ascii="Times New Roman" w:hAnsi="Times New Roman" w:cs="Times New Roman"/>
+        </w:rPr>
+        <w:t xml:space="preserve"> </w:t>
+      </w:r>
+      <w:r>
+        <w:rPr>
+          <w:rFonts w:ascii="Times New Roman" w:hAnsi="Times New Roman" w:cs="Times New Roman"/>
+        </w:rPr>
+        <w:t>literature is most focused on</w:t>
+      </w:r>
+      <w:r>
+        <w:rPr>
+          <w:rFonts w:ascii="Times New Roman" w:hAnsi="Times New Roman" w:cs="Times New Roman"/>
+        </w:rPr>
+        <w:t xml:space="preserve"> the effects of the practice </w:t>
+      </w:r>
+      <w:r>
+        <w:rPr>
+          <w:rFonts w:ascii="Times New Roman" w:hAnsi="Times New Roman" w:cs="Times New Roman"/>
+        </w:rPr>
+        <w:t>during infancy and early childhood</w:t>
+      </w:r>
+      <w:r>
+        <w:rPr>
+          <w:rFonts w:ascii="Times New Roman" w:hAnsi="Times New Roman" w:cs="Times New Roman"/>
+        </w:rPr>
+        <w:t xml:space="preserve"> in the resultant children. </w:t>
+      </w:r>
+      <w:r>
+        <w:rPr>
+          <w:rFonts w:ascii="Times New Roman" w:hAnsi="Times New Roman" w:cs="Times New Roman"/>
+          <w:color w:val="4472C4" w:themeColor="accent1"/>
+        </w:rPr>
+        <w:t xml:space="preserve">The timing </w:t>
+      </w:r>
+      <w:proofErr w:type="gramStart"/>
+      <w:r>
+        <w:rPr>
+          <w:rFonts w:ascii="Times New Roman" w:hAnsi="Times New Roman" w:cs="Times New Roman"/>
+          <w:color w:val="4472C4" w:themeColor="accent1"/>
+        </w:rPr>
+        <w:t>In</w:t>
+      </w:r>
+      <w:proofErr w:type="gramEnd"/>
+      <w:r>
+        <w:rPr>
+          <w:rFonts w:ascii="Times New Roman" w:hAnsi="Times New Roman" w:cs="Times New Roman"/>
+          <w:color w:val="4472C4" w:themeColor="accent1"/>
+        </w:rPr>
+        <w:t xml:space="preserve"> a recent review, it was found that Ramadan exposure in utero may be associated with smaller body size and stature in later periods of life(Review paper). However, </w:t>
+      </w:r>
+      <w:r>
+        <w:rPr>
+          <w:rFonts w:ascii="Times New Roman" w:hAnsi="Times New Roman" w:cs="Times New Roman"/>
+          <w:color w:val="4472C4" w:themeColor="accent1"/>
+        </w:rPr>
+        <w:t xml:space="preserve">these studies are limited </w:t>
+      </w:r>
+      <w:r>
+        <w:rPr>
+          <w:rFonts w:ascii="Times New Roman" w:hAnsi="Times New Roman" w:cs="Times New Roman"/>
+          <w:color w:val="4472C4" w:themeColor="accent1"/>
+        </w:rPr>
+        <w:t>Ramadan is an imperfect model for TRF as food intake is not only limited in duration but also not during the normal active phase</w:t>
+      </w:r>
+      <w:r>
+        <w:rPr>
+          <w:rFonts w:ascii="Times New Roman" w:hAnsi="Times New Roman" w:cs="Times New Roman"/>
+          <w:color w:val="4472C4" w:themeColor="accent1"/>
+        </w:rPr>
         <w:t>.</w:t>
       </w:r>
       <w:r>
@@ -2302,97 +2370,14 @@
         <w:rPr>
           <w:rFonts w:ascii="Times New Roman" w:hAnsi="Times New Roman" w:cs="Times New Roman"/>
         </w:rPr>
-        <w:t>D</w:t>
-      </w:r>
-      <w:r>
-        <w:rPr>
-          <w:rFonts w:ascii="Times New Roman" w:hAnsi="Times New Roman" w:cs="Times New Roman"/>
-        </w:rPr>
-        <w:t xml:space="preserve">etailed </w:t>
-      </w:r>
-      <w:r>
-        <w:rPr>
-          <w:rFonts w:ascii="Times New Roman" w:hAnsi="Times New Roman" w:cs="Times New Roman"/>
-        </w:rPr>
-        <w:t>modeling</w:t>
-      </w:r>
-      <w:r>
-        <w:rPr>
-          <w:rFonts w:ascii="Times New Roman" w:hAnsi="Times New Roman" w:cs="Times New Roman"/>
-        </w:rPr>
-        <w:t xml:space="preserve"> of</w:t>
-      </w:r>
-      <w:r>
-        <w:rPr>
-          <w:rFonts w:ascii="Times New Roman" w:hAnsi="Times New Roman" w:cs="Times New Roman"/>
-        </w:rPr>
-        <w:t xml:space="preserve"> TRF in pregnancy is warranted, as </w:t>
-      </w:r>
-      <w:r>
-        <w:rPr>
-          <w:rFonts w:ascii="Times New Roman" w:hAnsi="Times New Roman" w:cs="Times New Roman"/>
-        </w:rPr>
-        <w:t>TR</w:t>
-      </w:r>
-      <w:r>
-        <w:rPr>
-          <w:rFonts w:ascii="Times New Roman" w:hAnsi="Times New Roman" w:cs="Times New Roman"/>
-        </w:rPr>
-        <w:t>E</w:t>
-      </w:r>
-      <w:r>
-        <w:rPr>
-          <w:rFonts w:ascii="Times New Roman" w:hAnsi="Times New Roman" w:cs="Times New Roman"/>
-        </w:rPr>
         <w:t xml:space="preserve"> </w:t>
       </w:r>
       <w:r>
         <w:rPr>
           <w:rFonts w:ascii="Times New Roman" w:hAnsi="Times New Roman" w:cs="Times New Roman"/>
-        </w:rPr>
-        <w:t>exists in human populations</w:t>
-      </w:r>
-      <w:r>
-        <w:rPr>
-          <w:rFonts w:ascii="Times New Roman" w:hAnsi="Times New Roman" w:cs="Times New Roman"/>
-        </w:rPr>
-        <w:t xml:space="preserve"> </w:t>
-      </w:r>
-      <w:r>
-        <w:rPr>
-          <w:rFonts w:ascii="Times New Roman" w:hAnsi="Times New Roman" w:cs="Times New Roman"/>
-        </w:rPr>
-        <w:fldChar w:fldCharType="begin"/>
-      </w:r>
-      <w:r>
-        <w:rPr>
-          <w:rFonts w:ascii="Times New Roman" w:hAnsi="Times New Roman" w:cs="Times New Roman"/>
-        </w:rPr>
-        <w:instrText xml:space="preserve"> ADDIN ZOTERO_ITEM CSL_CITATION {"citationID":"a2j5t6pco2p","properties":{"formattedCitation":"(3, 5)","plainCitation":"(3, 5)","noteIndex":0},"citationItems":[{"id":1360,"uris":["http://zotero.org/users/5073745/items/NHIMJJF6"],"uri":["http://zotero.org/users/5073745/items/NHIMJJF6"],"itemData":{"id":1360,"type":"article-journal","abstract":"The maternal metabolic milieu is challenged during pregnancy and may result in unwarranted metabolic complications. A time-restricted eating (TRE) pattern may optimize the metabolic response to pregnancy by improving glucose metabolism and reducing circulating glucose concentrations, as it does in nonpregnant individuals.The objectives of this study were to 1) assess eating timing in pregnant women; 2) understand the perceptions of adopting a TRE pattern; 3) determine the barriers and support mechanisms for incorporating a TRE pattern; and 4) identify those most willing to adopt a TRE pattern during pregnancy.This was a cross-sectional quantitative and quasi-qualitative online survey study for women who were pregnant at the time of study completion or had given birth in the prior 2 years. Group analyses were performed based off willingness to try a TRE pattern using chi-squared analyses, independent samples t-tests, or an analysis of variance. Three separate reviewers reviewed qualitative responses.A total of 431 women (BMI, 27.5 ± 0.3 kg/m2) completed the study. Of the participating women, 23.7% reported willingness to try a TRE pattern during pregnancy. Top barriers to adopting a TRE pattern during pregnancy were concerns for 1) safety; 2) nausea; and 3) hunger. The highest ranked support mechanisms were: 1) the ability to choose the eating window; 2) more frequent prenatal visits to ensure the health of the baby; and 3) receiving feedback from a dietician/nutritionist. Women who did not identify as White/Caucasian expressed a higher willingness to try a TRE pattern during pregnancy (P = 0.01). Women who were nulliparous expressed a higher willingness to try a TRE pattern (P = 0.05).TRE, an alternative dietary strategy shown to optimize metabolic control, may be effective to prevent and manage pregnancy-related metabolic impairments. To create an effective TRE intervention during pregnancy, the input of pregnant mothers is necessary to increase adherence and acceptability.","container-title":"The Journal of Nutrition","DOI":"10.1093/jn/nxab397","ISSN":"0022-3166","issue":"2","journalAbbreviation":"The Journal of Nutrition","page":"475-483","source":"Silverchair","title":"Assessment of Eating Behaviors and Perceptions of Time-Restricted Eating During Pregnancy","volume":"152","author":[{"family":"Flanagan","given":"Emily W"},{"family":"Kebbe","given":"Maryam"},{"family":"Sparks","given":"Joshua R"},{"family":"Redman","given":"Leanne M"}],"issued":{"date-parts":[["2022",2,1]]}}},{"id":825,"uris":["http://zotero.org/users/5073745/items/MJUJ2CHG"],"uri":["http://zotero.org/users/5073745/items/MJUJ2CHG"],"itemData":{"id":825,"type":"article-journal","abstract":"Gestational diabetes mellitus (GDM) is a common pregnancy-related condition afflicting 5–36% of pregnancies. It is associated with many morbid maternal and fetal outcomes. Mood dysregulations (MDs, e.g., depression, distress, and anxiety) are common among women with GDM, and they exacerbate its prognosis and hinder its treatment. Hence, in addition to early detection and proper management of GDM, treating the associated MDs is crucial. Maternal hyperglycemia and MDs result from a complex network of genetic, behavioral, and environmental factors. This review briefly explores mechanisms that underlie GDM and prenatal MDs. It also describes the effect of exercise, dietary modification, and intermittent fasting (IF) on metabolic and affective dysfunctions exemplified by a case report. In this patient, interventions such as IF considerably reduced maternal body weight, plasma glucose, and psychological distress without any adverse effects. Thus, IF is one measure that can control GDM and maternal MDs; however, more investigations are warranted.","container-title":"International Journal of Environmental Research and Public Health","DOI":"10.3390/ijerph17249379","ISSN":"1661-7827","issue":"24","journalAbbreviation":"Int J Environ Res Public Health","note":"PMID: 33333828\nPMCID: PMC7765295","page":"9379","source":"PubMed Central","title":"Intermittent Fasting, Dietary Modifications, and Exercise for the Control of Gestational Diabetes and Maternal Mood Dysregulation: A Review and a Case Report","title-short":"Intermittent Fasting, Dietary Modifications, and Exercise for the Control of Gestational Diabetes and Maternal Mood Dysregulation","volume":"17","author":[{"family":"Ali","given":"Amira Mohammed"},{"family":"Kunugi","given":"Hiroshi"}],"issued":{"date-parts":[["2020",12]]}}}],"schema":"https://github.com/citation-style-language/schema/raw/master/csl-citation.json"} </w:instrText>
-      </w:r>
-      <w:r>
-        <w:rPr>
-          <w:rFonts w:ascii="Times New Roman" w:hAnsi="Times New Roman" w:cs="Times New Roman"/>
-        </w:rPr>
-        <w:fldChar w:fldCharType="separate"/>
-      </w:r>
-      <w:r>
-        <w:rPr>
-          <w:rFonts w:ascii="Times New Roman" w:hAnsi="Times New Roman" w:cs="Times New Roman"/>
-        </w:rPr>
-        <w:t>(3, 5)</w:t>
-      </w:r>
-      <w:r>
-        <w:rPr>
-          <w:rFonts w:ascii="Times New Roman" w:hAnsi="Times New Roman" w:cs="Times New Roman"/>
-        </w:rPr>
-        <w:fldChar w:fldCharType="end"/>
-      </w:r>
-      <w:r>
-        <w:rPr>
-          <w:rFonts w:ascii="Times New Roman" w:hAnsi="Times New Roman" w:cs="Times New Roman"/>
-        </w:rPr>
-        <w:t xml:space="preserve"> and effects are unknown.</w:t>
+          <w:highlight w:val="yellow"/>
+        </w:rPr>
+        <w:t>EXAMPLES</w:t>
       </w:r>
     </w:p>
     <w:p>
@@ -2407,25 +2392,91 @@
         <w:rPr>
           <w:rFonts w:ascii="Times New Roman" w:hAnsi="Times New Roman" w:cs="Times New Roman"/>
         </w:rPr>
-        <w:t xml:space="preserve">Previous studies </w:t>
-      </w:r>
-      <w:r>
-        <w:rPr>
-          <w:rFonts w:ascii="Times New Roman" w:hAnsi="Times New Roman" w:cs="Times New Roman"/>
-        </w:rPr>
-        <w:t xml:space="preserve">of maternal diet during pregnancy </w:t>
-      </w:r>
-      <w:r>
-        <w:rPr>
-          <w:rFonts w:ascii="Times New Roman" w:hAnsi="Times New Roman" w:cs="Times New Roman"/>
-        </w:rPr>
-        <w:t>have focused on dietary restriction or macronutrient excess in pregnancy, with little</w:t>
-      </w:r>
-      <w:r>
-        <w:rPr>
-          <w:rFonts w:ascii="Times New Roman" w:hAnsi="Times New Roman" w:cs="Times New Roman"/>
-        </w:rPr>
-        <w:t>-to-no</w:t>
+        <w:t>The</w:t>
+      </w:r>
+      <w:r>
+        <w:rPr>
+          <w:rFonts w:ascii="Times New Roman" w:hAnsi="Times New Roman" w:cs="Times New Roman"/>
+        </w:rPr>
+        <w:t xml:space="preserve"> diet is popular and i</w:t>
+      </w:r>
+      <w:r>
+        <w:rPr>
+          <w:rFonts w:ascii="Times New Roman" w:hAnsi="Times New Roman" w:cs="Times New Roman"/>
+        </w:rPr>
+        <w:t>n</w:t>
+      </w:r>
+      <w:r>
+        <w:rPr>
+          <w:rFonts w:ascii="Times New Roman" w:hAnsi="Times New Roman" w:cs="Times New Roman"/>
+        </w:rPr>
+        <w:t xml:space="preserve">terruptions in food intake </w:t>
+      </w:r>
+      <w:r>
+        <w:rPr>
+          <w:rFonts w:ascii="Times New Roman" w:hAnsi="Times New Roman" w:cs="Times New Roman"/>
+        </w:rPr>
+        <w:t xml:space="preserve">are known to </w:t>
+      </w:r>
+      <w:r>
+        <w:rPr>
+          <w:rFonts w:ascii="Times New Roman" w:hAnsi="Times New Roman" w:cs="Times New Roman"/>
+        </w:rPr>
+        <w:t xml:space="preserve">occur during </w:t>
+      </w:r>
+      <w:r>
+        <w:rPr>
+          <w:rFonts w:ascii="Times New Roman" w:hAnsi="Times New Roman" w:cs="Times New Roman"/>
+        </w:rPr>
+        <w:t xml:space="preserve">pregnancy; however, </w:t>
+      </w:r>
+      <w:r>
+        <w:rPr>
+          <w:rFonts w:ascii="Times New Roman" w:hAnsi="Times New Roman" w:cs="Times New Roman"/>
+        </w:rPr>
+        <w:t>research</w:t>
+      </w:r>
+      <w:r>
+        <w:rPr>
+          <w:rFonts w:ascii="Times New Roman" w:hAnsi="Times New Roman" w:cs="Times New Roman"/>
+        </w:rPr>
+        <w:t xml:space="preserve"> about the effects of fasting during pregnancy </w:t>
+      </w:r>
+      <w:r>
+        <w:rPr>
+          <w:rFonts w:ascii="Times New Roman" w:hAnsi="Times New Roman" w:cs="Times New Roman"/>
+        </w:rPr>
+        <w:t>is</w:t>
+      </w:r>
+      <w:r>
+        <w:rPr>
+          <w:rFonts w:ascii="Times New Roman" w:hAnsi="Times New Roman" w:cs="Times New Roman"/>
+        </w:rPr>
+        <w:t xml:space="preserve"> limited </w:t>
+      </w:r>
+      <w:r>
+        <w:rPr>
+          <w:rFonts w:ascii="Times New Roman" w:hAnsi="Times New Roman" w:cs="Times New Roman"/>
+        </w:rPr>
+        <w:t xml:space="preserve">to </w:t>
+      </w:r>
+      <w:r>
+        <w:rPr>
+          <w:rFonts w:ascii="Times New Roman" w:hAnsi="Times New Roman" w:cs="Times New Roman"/>
+        </w:rPr>
+        <w:t xml:space="preserve">the observance of </w:t>
+      </w:r>
+      <w:r>
+        <w:rPr>
+          <w:rFonts w:ascii="Times New Roman" w:hAnsi="Times New Roman" w:cs="Times New Roman"/>
+        </w:rPr>
+        <w:t>Ramadan</w:t>
+      </w:r>
+      <w:r>
+        <w:rPr>
+          <w:rFonts w:ascii="Times New Roman" w:hAnsi="Times New Roman" w:cs="Times New Roman"/>
+        </w:rPr>
+        <w:t>, a cross-sectional study about attitudes toward the practice</w:t>
       </w:r>
       <w:r>
         <w:rPr>
@@ -2437,73 +2488,43 @@
         <w:rPr>
           <w:rFonts w:ascii="Times New Roman" w:hAnsi="Times New Roman" w:cs="Times New Roman"/>
         </w:rPr>
-        <w:t>attention directed toward</w:t>
-      </w:r>
-      <w:r>
-        <w:rPr>
-          <w:rFonts w:ascii="Times New Roman" w:hAnsi="Times New Roman" w:cs="Times New Roman"/>
-        </w:rPr>
-        <w:t xml:space="preserve"> temporality of food intake. </w:t>
-      </w:r>
-      <w:r>
-        <w:rPr>
-          <w:rFonts w:ascii="Times New Roman" w:hAnsi="Times New Roman" w:cs="Times New Roman"/>
-        </w:rPr>
-        <w:t xml:space="preserve">To date, one study of TRF during pregnancy in animals exists. </w:t>
-      </w:r>
-      <w:r>
-        <w:rPr>
-          <w:rFonts w:ascii="Times New Roman" w:hAnsi="Times New Roman" w:cs="Times New Roman"/>
-        </w:rPr>
-        <w:t xml:space="preserve">This </w:t>
-      </w:r>
-      <w:r>
-        <w:rPr>
-          <w:rFonts w:ascii="Times New Roman" w:hAnsi="Times New Roman" w:cs="Times New Roman"/>
-        </w:rPr>
-        <w:t>work emphasized</w:t>
-      </w:r>
-      <w:r>
-        <w:rPr>
-          <w:rFonts w:ascii="Times New Roman" w:hAnsi="Times New Roman" w:cs="Times New Roman"/>
-        </w:rPr>
-        <w:t xml:space="preserve"> fetal health and </w:t>
-      </w:r>
-      <w:r>
-        <w:rPr>
-          <w:rFonts w:ascii="Times New Roman" w:hAnsi="Times New Roman" w:cs="Times New Roman"/>
-        </w:rPr>
-        <w:t xml:space="preserve">was </w:t>
-      </w:r>
-      <w:r>
-        <w:rPr>
-          <w:rFonts w:ascii="Times New Roman" w:hAnsi="Times New Roman" w:cs="Times New Roman"/>
-        </w:rPr>
-        <w:t>completed in the context of preventing complications from overnutrition (a high fat diet</w:t>
-      </w:r>
-      <w:r>
-        <w:rPr>
-          <w:rFonts w:ascii="Times New Roman" w:hAnsi="Times New Roman" w:cs="Times New Roman"/>
-        </w:rPr>
-        <w:t>, HFD</w:t>
-      </w:r>
-      <w:r>
-        <w:rPr>
-          <w:rFonts w:ascii="Times New Roman" w:hAnsi="Times New Roman" w:cs="Times New Roman"/>
-        </w:rPr>
-        <w:t xml:space="preserve">) during gestation. Upadhyay and colleagues found that 9-hour TRF </w:t>
-      </w:r>
-      <w:r>
-        <w:rPr>
-          <w:rFonts w:ascii="Times New Roman" w:hAnsi="Times New Roman" w:cs="Times New Roman"/>
-        </w:rPr>
-        <w:t>improved</w:t>
-      </w:r>
-      <w:r>
-        <w:rPr>
-          <w:rFonts w:ascii="Times New Roman" w:hAnsi="Times New Roman" w:cs="Times New Roman"/>
-        </w:rPr>
-        <w:t xml:space="preserve"> fetal lung development</w:t>
+        <w:fldChar w:fldCharType="begin"/>
+      </w:r>
+      <w:r>
+        <w:rPr>
+          <w:rFonts w:ascii="Times New Roman" w:hAnsi="Times New Roman" w:cs="Times New Roman"/>
+        </w:rPr>
+        <w:instrText xml:space="preserve"> ADDIN ZOTERO_ITEM CSL_CITATION {"citationID":"a26tugg287e","properties":{"formattedCitation":"(3)","plainCitation":"(3)","noteIndex":0},"citationItems":[{"id":1360,"uris":["http://zotero.org/users/5073745/items/NHIMJJF6"],"uri":["http://zotero.org/users/5073745/items/NHIMJJF6"],"itemData":{"id":1360,"type":"article-journal","abstract":"The maternal metabolic milieu is challenged during pregnancy and may result in unwarranted metabolic complications. A time-restricted eating (TRE) pattern may optimize the metabolic response to pregnancy by improving glucose metabolism and reducing circulating glucose concentrations, as it does in nonpregnant individuals.The objectives of this study were to 1) assess eating timing in pregnant women; 2) understand the perceptions of adopting a TRE pattern; 3) determine the barriers and support mechanisms for incorporating a TRE pattern; and 4) identify those most willing to adopt a TRE pattern during pregnancy.This was a cross-sectional quantitative and quasi-qualitative online survey study for women who were pregnant at the time of study completion or had given birth in the prior 2 years. Group analyses were performed based off willingness to try a TRE pattern using chi-squared analyses, independent samples t-tests, or an analysis of variance. Three separate reviewers reviewed qualitative responses.A total of 431 women (BMI, 27.5 ± 0.3 kg/m2) completed the study. Of the participating women, 23.7% reported willingness to try a TRE pattern during pregnancy. Top barriers to adopting a TRE pattern during pregnancy were concerns for 1) safety; 2) nausea; and 3) hunger. The highest ranked support mechanisms were: 1) the ability to choose the eating window; 2) more frequent prenatal visits to ensure the health of the baby; and 3) receiving feedback from a dietician/nutritionist. Women who did not identify as White/Caucasian expressed a higher willingness to try a TRE pattern during pregnancy (P = 0.01). Women who were nulliparous expressed a higher willingness to try a TRE pattern (P = 0.05).TRE, an alternative dietary strategy shown to optimize metabolic control, may be effective to prevent and manage pregnancy-related metabolic impairments. To create an effective TRE intervention during pregnancy, the input of pregnant mothers is necessary to increase adherence and acceptability.","container-title":"The Journal of Nutrition","DOI":"10.1093/jn/nxab397","ISSN":"0022-3166","issue":"2","journalAbbreviation":"The Journal of Nutrition","page":"475-483","source":"Silverchair","title":"Assessment of Eating Behaviors and Perceptions of Time-Restricted Eating During Pregnancy","volume":"152","author":[{"family":"Flanagan","given":"Emily W"},{"family":"Kebbe","given":"Maryam"},{"family":"Sparks","given":"Joshua R"},{"family":"Redman","given":"Leanne M"}],"issued":{"date-parts":[["2022",2,1]]}}}],"schema":"https://github.com/citation-style-language/schema/raw/master/csl-citation.json"} </w:instrText>
+      </w:r>
+      <w:r>
+        <w:rPr>
+          <w:rFonts w:ascii="Times New Roman" w:hAnsi="Times New Roman" w:cs="Times New Roman"/>
+        </w:rPr>
+        <w:fldChar w:fldCharType="separate"/>
+      </w:r>
+      <w:r>
+        <w:rPr>
+          <w:rFonts w:ascii="Times New Roman" w:hAnsi="Times New Roman" w:cs="Times New Roman"/>
+        </w:rPr>
+        <w:t>(3)</w:t>
+      </w:r>
+      <w:r>
+        <w:rPr>
+          <w:rFonts w:ascii="Times New Roman" w:hAnsi="Times New Roman" w:cs="Times New Roman"/>
+        </w:rPr>
+        <w:fldChar w:fldCharType="end"/>
+      </w:r>
+      <w:r>
+        <w:rPr>
+          <w:rFonts w:ascii="Times New Roman" w:hAnsi="Times New Roman" w:cs="Times New Roman"/>
+        </w:rPr>
+        <w:t>,</w:t>
+      </w:r>
+      <w:r>
+        <w:rPr>
+          <w:rFonts w:ascii="Times New Roman" w:hAnsi="Times New Roman" w:cs="Times New Roman"/>
+        </w:rPr>
+        <w:t xml:space="preserve"> and one case report of fasting</w:t>
       </w:r>
       <w:r>
         <w:rPr>
@@ -2515,13 +2536,25 @@
         <w:rPr>
           <w:rFonts w:ascii="Times New Roman" w:hAnsi="Times New Roman" w:cs="Times New Roman"/>
         </w:rPr>
+        <w:t>to improve</w:t>
+      </w:r>
+      <w:r>
+        <w:rPr>
+          <w:rFonts w:ascii="Times New Roman" w:hAnsi="Times New Roman" w:cs="Times New Roman"/>
+        </w:rPr>
+        <w:t xml:space="preserve"> gestational diabetes </w:t>
+      </w:r>
+      <w:r>
+        <w:rPr>
+          <w:rFonts w:ascii="Times New Roman" w:hAnsi="Times New Roman" w:cs="Times New Roman"/>
+        </w:rPr>
         <w:fldChar w:fldCharType="begin"/>
       </w:r>
       <w:r>
         <w:rPr>
           <w:rFonts w:ascii="Times New Roman" w:hAnsi="Times New Roman" w:cs="Times New Roman"/>
         </w:rPr>
-        <w:instrText xml:space="preserve"> ADDIN ZOTERO_ITEM CSL_CITATION {"citationID":"SIuD29a9","properties":{"formattedCitation":"(6)","plainCitation":"(6)","noteIndex":0},"citationItems":[{"id":419,"uris":["http://zotero.org/users/5073745/items/47W52XS2"],"uri":["http://zotero.org/users/5073745/items/47W52XS2"],"itemData":{"id":419,"type":"article-journal","abstract":"Maternal inﬂammation ensuing from high-fat diet (HFD) intake during pregnancy is related to spontaneous preterm birth and respiratory impairment among premature infants. Recently, a circadian aligned dietary intervention referred to as Time-restricted feeding (TRF) has been reported to have beneﬁcial metabolic eﬀects. This study aimed to assess the eﬀects of maternal TRF on fetal lung injury caused by maternal HFD intake. Female Wistar rats were kept on following three dietary regimens; Ad libitum normal chow diet (NCD-AL), Ad libitum HFD (HFD-AL) and Time-restricted fed HFD (HFD-TRF) from 5 months before mating and continued through pregnancy. Fetal lung samples were collected on the embryonic day 18.5, and apoptotic and inﬂammatory markers were assessed using TUNEL assay, western blotting, and qRT-PCR. Our results showed that TRF considerably prevented maternal HFD-induced apoptosis in fetal lung tissue that corroborated with a reduction in caspase activation and increased levels of anti-apoptotic BCL2 family proteins together with a lower level of ER-stress and autophagy markers including ATF6, CHOP and LC3-II. Besides, fetal lungs from HFD-TRF dams exhibited reduced expression of inﬂammatory genes that correlated with reduction and apoptotic injury throughout fetal development. Our results thus put forth TRF as a unique non-pharmacological approach to boost perinatal health beneath metabolic stress.","container-title":"Experimental and Molecular Pathology","DOI":"10.1016/j.yexmp.2020.104413","ISSN":"00144800","journalAbbreviation":"Experimental and Molecular Pathology","language":"en","page":"104413","source":"DOI.org (Crossref)","title":"Time-restricted feeding ameliorates maternal high-fat diet-induced fetal lung injury","volume":"114","author":[{"family":"Upadhyay","given":"Aditya"},{"family":"Sinha","given":"Rohit A."},{"family":"Kumar","given":"Alok"},{"family":"Godbole","given":"Madan M."}],"issued":{"date-parts":[["2020",6]]}}}],"schema":"https://github.com/citation-style-language/schema/raw/master/csl-citation.json"} </w:instrText>
+        <w:instrText xml:space="preserve"> ADDIN ZOTERO_ITEM CSL_CITATION {"citationID":"sOhSbQVk","properties":{"formattedCitation":"(5)","plainCitation":"(5)","noteIndex":0},"citationItems":[{"id":825,"uris":["http://zotero.org/users/5073745/items/MJUJ2CHG"],"uri":["http://zotero.org/users/5073745/items/MJUJ2CHG"],"itemData":{"id":825,"type":"article-journal","abstract":"Gestational diabetes mellitus (GDM) is a common pregnancy-related condition afflicting 5–36% of pregnancies. It is associated with many morbid maternal and fetal outcomes. Mood dysregulations (MDs, e.g., depression, distress, and anxiety) are common among women with GDM, and they exacerbate its prognosis and hinder its treatment. Hence, in addition to early detection and proper management of GDM, treating the associated MDs is crucial. Maternal hyperglycemia and MDs result from a complex network of genetic, behavioral, and environmental factors. This review briefly explores mechanisms that underlie GDM and prenatal MDs. It also describes the effect of exercise, dietary modification, and intermittent fasting (IF) on metabolic and affective dysfunctions exemplified by a case report. In this patient, interventions such as IF considerably reduced maternal body weight, plasma glucose, and psychological distress without any adverse effects. Thus, IF is one measure that can control GDM and maternal MDs; however, more investigations are warranted.","container-title":"International Journal of Environmental Research and Public Health","DOI":"10.3390/ijerph17249379","ISSN":"1661-7827","issue":"24","journalAbbreviation":"Int J Environ Res Public Health","note":"PMID: 33333828\nPMCID: PMC7765295","page":"9379","source":"PubMed Central","title":"Intermittent Fasting, Dietary Modifications, and Exercise for the Control of Gestational Diabetes and Maternal Mood Dysregulation: A Review and a Case Report","title-short":"Intermittent Fasting, Dietary Modifications, and Exercise for the Control of Gestational Diabetes and Maternal Mood Dysregulation","volume":"17","author":[{"family":"Ali","given":"Amira Mohammed"},{"family":"Kunugi","given":"Hiroshi"}],"issued":{"date-parts":[["2020",12]]}}}],"schema":"https://github.com/citation-style-language/schema/raw/master/csl-citation.json"} </w:instrText>
       </w:r>
       <w:r>
         <w:rPr>
@@ -2532,9 +2565,8 @@
       <w:r>
         <w:rPr>
           <w:rFonts w:ascii="Times New Roman" w:hAnsi="Times New Roman" w:cs="Times New Roman"/>
-          <w:noProof/>
-        </w:rPr>
-        <w:t>(6)</w:t>
+        </w:rPr>
+        <w:t>(5)</w:t>
       </w:r>
       <w:r>
         <w:rPr>
@@ -2546,7 +2578,73 @@
         <w:rPr>
           <w:rFonts w:ascii="Times New Roman" w:hAnsi="Times New Roman" w:cs="Times New Roman"/>
         </w:rPr>
-        <w:t xml:space="preserve"> and placental oxidative stress markers </w:t>
+        <w:t>.</w:t>
+      </w:r>
+      <w:r>
+        <w:rPr>
+          <w:rFonts w:ascii="Times New Roman" w:hAnsi="Times New Roman" w:cs="Times New Roman"/>
+        </w:rPr>
+        <w:t xml:space="preserve"> </w:t>
+      </w:r>
+      <w:r>
+        <w:rPr>
+          <w:rFonts w:ascii="Times New Roman" w:hAnsi="Times New Roman" w:cs="Times New Roman"/>
+        </w:rPr>
+        <w:t>D</w:t>
+      </w:r>
+      <w:r>
+        <w:rPr>
+          <w:rFonts w:ascii="Times New Roman" w:hAnsi="Times New Roman" w:cs="Times New Roman"/>
+        </w:rPr>
+        <w:t xml:space="preserve">etailed </w:t>
+      </w:r>
+      <w:r>
+        <w:rPr>
+          <w:rFonts w:ascii="Times New Roman" w:hAnsi="Times New Roman" w:cs="Times New Roman"/>
+        </w:rPr>
+        <w:t>modeling</w:t>
+      </w:r>
+      <w:r>
+        <w:rPr>
+          <w:rFonts w:ascii="Times New Roman" w:hAnsi="Times New Roman" w:cs="Times New Roman"/>
+        </w:rPr>
+        <w:t xml:space="preserve"> of</w:t>
+      </w:r>
+      <w:r>
+        <w:rPr>
+          <w:rFonts w:ascii="Times New Roman" w:hAnsi="Times New Roman" w:cs="Times New Roman"/>
+        </w:rPr>
+        <w:t xml:space="preserve"> TRF in pregnancy is warranted, as </w:t>
+      </w:r>
+      <w:r>
+        <w:rPr>
+          <w:rFonts w:ascii="Times New Roman" w:hAnsi="Times New Roman" w:cs="Times New Roman"/>
+        </w:rPr>
+        <w:t>TR</w:t>
+      </w:r>
+      <w:r>
+        <w:rPr>
+          <w:rFonts w:ascii="Times New Roman" w:hAnsi="Times New Roman" w:cs="Times New Roman"/>
+        </w:rPr>
+        <w:t>E</w:t>
+      </w:r>
+      <w:r>
+        <w:rPr>
+          <w:rFonts w:ascii="Times New Roman" w:hAnsi="Times New Roman" w:cs="Times New Roman"/>
+        </w:rPr>
+        <w:t xml:space="preserve"> </w:t>
+      </w:r>
+      <w:r>
+        <w:rPr>
+          <w:rFonts w:ascii="Times New Roman" w:hAnsi="Times New Roman" w:cs="Times New Roman"/>
+        </w:rPr>
+        <w:t>exists in human populations</w:t>
+      </w:r>
+      <w:r>
+        <w:rPr>
+          <w:rFonts w:ascii="Times New Roman" w:hAnsi="Times New Roman" w:cs="Times New Roman"/>
+        </w:rPr>
+        <w:t xml:space="preserve"> </w:t>
       </w:r>
       <w:r>
         <w:rPr>
@@ -2558,7 +2656,7 @@
         <w:rPr>
           <w:rFonts w:ascii="Times New Roman" w:hAnsi="Times New Roman" w:cs="Times New Roman"/>
         </w:rPr>
-        <w:instrText xml:space="preserve"> ADDIN ZOTERO_ITEM CSL_CITATION {"citationID":"vO4EhllX","properties":{"formattedCitation":"(7)","plainCitation":"(7)","noteIndex":0},"citationItems":[{"id":2,"uris":["http://zotero.org/users/5073745/items/EC9EJ9LI"],"uri":["http://zotero.org/users/5073745/items/EC9EJ9LI"],"itemData":{"id":2,"type":"article-journal","abstract":"Maternal nutrition has become a major public health concern over recent years and is a known predictor of adverse long-term metabolic derangement in offspring. Time-restricted feeding (TRF), wherein food consumption is restricted to the metabolically active phase of the day, is a dietary approach that improves metabolic parameters when consuming a high-fat diet (HFD). Here, we tested whether TRF could reduce maternal HFD associated inflammation and thereby mitigate defects in fetal organ developmental. Female rats were kept on following three dietary regimens; Ad libitum normal chow diet (NCD-AL), Ad libitum HFD (HFD-AL) and Time-restricted fed HFD (HFD-TRF) from 5 months prior to mating and continued throughout pregnancy. Rat dams were sacrificed at embryonic day 18.5 (ED18.5) and placental tissues from these rats were processed for the analysis of cellular apoptosis, inflammatory cytokines (TNFα and IL-6), oxidative stress, endoplasmic reticulum (ER) stress and autophagy. Furthermore, fetal hepatic triglyceride (TG) content and fetal lung maturation were assessed at ED18.5. Biochemical analysis revealed that HFD-TRF rat had significantly lower serum TG levels and body weight compared to HFD-AL rats. Additionally, TRF significantly blocked HFD-induced placental apoptosis and inflammation via minimizing cellular stress, and restoring autophagic flux. In addition, fetal hepatosteatosis and delayed fetal lung maturation induced by HFD was significantly ameliorated in HFD-TRF compared to HFD-AL. Collectively, our results suggest that reducing placental inflammation via TRF could prevent adverse fetal metabolic outcomes in pregnancies complicated by maternal obesity.","container-title":"Biochemical and Biophysical Research Communications","DOI":"10.1016/j.bbrc.2019.04.154","ISSN":"0006-291X","issue":"2","journalAbbreviation":"Biochemical and Biophysical Research Communications","page":"415-421","source":"ScienceDirect","title":"Time-restricted feeding reduces high-fat diet associated placental inflammation and limits adverse effects on fetal organ development","volume":"514","author":[{"family":"Upadhyay","given":"Aditya"},{"family":"Anjum","given":"B."},{"family":"Godbole","given":"Nachiket M."},{"family":"Rajak","given":"Sangam"},{"family":"Shukla","given":"Pooja"},{"family":"Tiwari","given":"Swasti"},{"family":"Sinha","given":"Rohit A."},{"family":"Godbole","given":"Madan M."}],"issued":{"date-parts":[["2019",6,25]]}}}],"schema":"https://github.com/citation-style-language/schema/raw/master/csl-citation.json"} </w:instrText>
+        <w:instrText xml:space="preserve"> ADDIN ZOTERO_ITEM CSL_CITATION {"citationID":"a2j5t6pco2p","properties":{"formattedCitation":"(3, 5)","plainCitation":"(3, 5)","noteIndex":0},"citationItems":[{"id":1360,"uris":["http://zotero.org/users/5073745/items/NHIMJJF6"],"uri":["http://zotero.org/users/5073745/items/NHIMJJF6"],"itemData":{"id":1360,"type":"article-journal","abstract":"The maternal metabolic milieu is challenged during pregnancy and may result in unwarranted metabolic complications. A time-restricted eating (TRE) pattern may optimize the metabolic response to pregnancy by improving glucose metabolism and reducing circulating glucose concentrations, as it does in nonpregnant individuals.The objectives of this study were to 1) assess eating timing in pregnant women; 2) understand the perceptions of adopting a TRE pattern; 3) determine the barriers and support mechanisms for incorporating a TRE pattern; and 4) identify those most willing to adopt a TRE pattern during pregnancy.This was a cross-sectional quantitative and quasi-qualitative online survey study for women who were pregnant at the time of study completion or had given birth in the prior 2 years. Group analyses were performed based off willingness to try a TRE pattern using chi-squared analyses, independent samples t-tests, or an analysis of variance. Three separate reviewers reviewed qualitative responses.A total of 431 women (BMI, 27.5 ± 0.3 kg/m2) completed the study. Of the participating women, 23.7% reported willingness to try a TRE pattern during pregnancy. Top barriers to adopting a TRE pattern during pregnancy were concerns for 1) safety; 2) nausea; and 3) hunger. The highest ranked support mechanisms were: 1) the ability to choose the eating window; 2) more frequent prenatal visits to ensure the health of the baby; and 3) receiving feedback from a dietician/nutritionist. Women who did not identify as White/Caucasian expressed a higher willingness to try a TRE pattern during pregnancy (P = 0.01). Women who were nulliparous expressed a higher willingness to try a TRE pattern (P = 0.05).TRE, an alternative dietary strategy shown to optimize metabolic control, may be effective to prevent and manage pregnancy-related metabolic impairments. To create an effective TRE intervention during pregnancy, the input of pregnant mothers is necessary to increase adherence and acceptability.","container-title":"The Journal of Nutrition","DOI":"10.1093/jn/nxab397","ISSN":"0022-3166","issue":"2","journalAbbreviation":"The Journal of Nutrition","page":"475-483","source":"Silverchair","title":"Assessment of Eating Behaviors and Perceptions of Time-Restricted Eating During Pregnancy","volume":"152","author":[{"family":"Flanagan","given":"Emily W"},{"family":"Kebbe","given":"Maryam"},{"family":"Sparks","given":"Joshua R"},{"family":"Redman","given":"Leanne M"}],"issued":{"date-parts":[["2022",2,1]]}}},{"id":825,"uris":["http://zotero.org/users/5073745/items/MJUJ2CHG"],"uri":["http://zotero.org/users/5073745/items/MJUJ2CHG"],"itemData":{"id":825,"type":"article-journal","abstract":"Gestational diabetes mellitus (GDM) is a common pregnancy-related condition afflicting 5–36% of pregnancies. It is associated with many morbid maternal and fetal outcomes. Mood dysregulations (MDs, e.g., depression, distress, and anxiety) are common among women with GDM, and they exacerbate its prognosis and hinder its treatment. Hence, in addition to early detection and proper management of GDM, treating the associated MDs is crucial. Maternal hyperglycemia and MDs result from a complex network of genetic, behavioral, and environmental factors. This review briefly explores mechanisms that underlie GDM and prenatal MDs. It also describes the effect of exercise, dietary modification, and intermittent fasting (IF) on metabolic and affective dysfunctions exemplified by a case report. In this patient, interventions such as IF considerably reduced maternal body weight, plasma glucose, and psychological distress without any adverse effects. Thus, IF is one measure that can control GDM and maternal MDs; however, more investigations are warranted.","container-title":"International Journal of Environmental Research and Public Health","DOI":"10.3390/ijerph17249379","ISSN":"1661-7827","issue":"24","journalAbbreviation":"Int J Environ Res Public Health","note":"PMID: 33333828\nPMCID: PMC7765295","page":"9379","source":"PubMed Central","title":"Intermittent Fasting, Dietary Modifications, and Exercise for the Control of Gestational Diabetes and Maternal Mood Dysregulation: A Review and a Case Report","title-short":"Intermittent Fasting, Dietary Modifications, and Exercise for the Control of Gestational Diabetes and Maternal Mood Dysregulation","volume":"17","author":[{"family":"Ali","given":"Amira Mohammed"},{"family":"Kunugi","given":"Hiroshi"}],"issued":{"date-parts":[["2020",12]]}}}],"schema":"https://github.com/citation-style-language/schema/raw/master/csl-citation.json"} </w:instrText>
       </w:r>
       <w:r>
         <w:rPr>
@@ -2569,9 +2667,8 @@
       <w:r>
         <w:rPr>
           <w:rFonts w:ascii="Times New Roman" w:hAnsi="Times New Roman" w:cs="Times New Roman"/>
-          <w:noProof/>
-        </w:rPr>
-        <w:t>(7)</w:t>
+        </w:rPr>
+        <w:t>(3, 5)</w:t>
       </w:r>
       <w:r>
         <w:rPr>
@@ -2583,145 +2680,7 @@
         <w:rPr>
           <w:rFonts w:ascii="Times New Roman" w:hAnsi="Times New Roman" w:cs="Times New Roman"/>
         </w:rPr>
-        <w:t xml:space="preserve"> </w:t>
-      </w:r>
-      <w:r>
-        <w:rPr>
-          <w:rFonts w:ascii="Times New Roman" w:hAnsi="Times New Roman" w:cs="Times New Roman"/>
-        </w:rPr>
-        <w:t>at</w:t>
-      </w:r>
-      <w:r>
-        <w:rPr>
-          <w:rFonts w:ascii="Times New Roman" w:hAnsi="Times New Roman" w:cs="Times New Roman"/>
-        </w:rPr>
-        <w:t xml:space="preserve"> </w:t>
-      </w:r>
-      <w:r>
-        <w:rPr>
-          <w:rFonts w:ascii="Times New Roman" w:hAnsi="Times New Roman" w:cs="Times New Roman"/>
-        </w:rPr>
-        <w:t>embryonic day (</w:t>
-      </w:r>
-      <w:r>
-        <w:rPr>
-          <w:rFonts w:ascii="Times New Roman" w:hAnsi="Times New Roman" w:cs="Times New Roman"/>
-        </w:rPr>
-        <w:t>E</w:t>
-      </w:r>
-      <w:r>
-        <w:rPr>
-          <w:rFonts w:ascii="Times New Roman" w:hAnsi="Times New Roman" w:cs="Times New Roman"/>
-        </w:rPr>
-        <w:t>)</w:t>
-      </w:r>
-      <w:r>
-        <w:rPr>
-          <w:rFonts w:ascii="Times New Roman" w:hAnsi="Times New Roman" w:cs="Times New Roman"/>
-        </w:rPr>
-        <w:t>18.5 compared to ad libitum fed dams</w:t>
-      </w:r>
-      <w:r>
-        <w:rPr>
-          <w:rFonts w:ascii="Times New Roman" w:hAnsi="Times New Roman" w:cs="Times New Roman"/>
-        </w:rPr>
-        <w:t>.</w:t>
-      </w:r>
-      <w:r>
-        <w:rPr>
-          <w:rFonts w:ascii="Times New Roman" w:hAnsi="Times New Roman" w:cs="Times New Roman"/>
-        </w:rPr>
-        <w:t xml:space="preserve"> </w:t>
-      </w:r>
-      <w:r>
-        <w:rPr>
-          <w:rFonts w:ascii="Times New Roman" w:hAnsi="Times New Roman" w:cs="Times New Roman"/>
-        </w:rPr>
-        <w:t xml:space="preserve">This </w:t>
-      </w:r>
-      <w:r>
-        <w:rPr>
-          <w:rFonts w:ascii="Times New Roman" w:hAnsi="Times New Roman" w:cs="Times New Roman"/>
-        </w:rPr>
-        <w:t>approach</w:t>
-      </w:r>
-      <w:r>
-        <w:rPr>
-          <w:rFonts w:ascii="Times New Roman" w:hAnsi="Times New Roman" w:cs="Times New Roman"/>
-        </w:rPr>
-        <w:t xml:space="preserve"> did not</w:t>
-      </w:r>
-      <w:r>
-        <w:rPr>
-          <w:rFonts w:ascii="Times New Roman" w:hAnsi="Times New Roman" w:cs="Times New Roman"/>
-        </w:rPr>
-        <w:t xml:space="preserve"> evaluate the </w:t>
-      </w:r>
-      <w:r>
-        <w:rPr>
-          <w:rFonts w:ascii="Times New Roman" w:hAnsi="Times New Roman" w:cs="Times New Roman"/>
-        </w:rPr>
-        <w:t>long-term</w:t>
-      </w:r>
-      <w:r>
-        <w:rPr>
-          <w:rFonts w:ascii="Times New Roman" w:hAnsi="Times New Roman" w:cs="Times New Roman"/>
-        </w:rPr>
-        <w:t>, postnatal effects of TRF</w:t>
-      </w:r>
-      <w:r>
-        <w:rPr>
-          <w:rFonts w:ascii="Times New Roman" w:hAnsi="Times New Roman" w:cs="Times New Roman"/>
-        </w:rPr>
-        <w:t xml:space="preserve"> and the </w:t>
-      </w:r>
-      <w:r>
-        <w:rPr>
-          <w:rFonts w:ascii="Times New Roman" w:hAnsi="Times New Roman" w:cs="Times New Roman"/>
-        </w:rPr>
-        <w:t xml:space="preserve">independent effects </w:t>
-      </w:r>
-      <w:r>
-        <w:rPr>
-          <w:rFonts w:ascii="Times New Roman" w:hAnsi="Times New Roman" w:cs="Times New Roman"/>
-        </w:rPr>
-        <w:t xml:space="preserve">of TRF </w:t>
-      </w:r>
-      <w:r>
-        <w:rPr>
-          <w:rFonts w:ascii="Times New Roman" w:hAnsi="Times New Roman" w:cs="Times New Roman"/>
-        </w:rPr>
-        <w:t>are</w:t>
-      </w:r>
-      <w:r>
-        <w:rPr>
-          <w:rFonts w:ascii="Times New Roman" w:hAnsi="Times New Roman" w:cs="Times New Roman"/>
-        </w:rPr>
-        <w:t xml:space="preserve"> </w:t>
-      </w:r>
-      <w:r>
-        <w:rPr>
-          <w:rFonts w:ascii="Times New Roman" w:hAnsi="Times New Roman" w:cs="Times New Roman"/>
-        </w:rPr>
-        <w:t xml:space="preserve">complicated </w:t>
-      </w:r>
-      <w:r>
-        <w:rPr>
-          <w:rFonts w:ascii="Times New Roman" w:hAnsi="Times New Roman" w:cs="Times New Roman"/>
-        </w:rPr>
-        <w:t xml:space="preserve">by the use of a </w:t>
-      </w:r>
-      <w:r>
-        <w:rPr>
-          <w:rFonts w:ascii="Times New Roman" w:hAnsi="Times New Roman" w:cs="Times New Roman"/>
-        </w:rPr>
-        <w:t>high fat diet</w:t>
-      </w:r>
-      <w:r>
-        <w:rPr>
-          <w:rFonts w:ascii="Times New Roman" w:hAnsi="Times New Roman" w:cs="Times New Roman"/>
-        </w:rPr>
-        <w:t>.</w:t>
+        <w:t xml:space="preserve"> and effects are unknown.</w:t>
       </w:r>
     </w:p>
     <w:p>
@@ -2736,19 +2695,244 @@
         <w:rPr>
           <w:rFonts w:ascii="Times New Roman" w:hAnsi="Times New Roman" w:cs="Times New Roman"/>
         </w:rPr>
-        <w:t xml:space="preserve">The effects of TRF in </w:t>
-      </w:r>
-      <w:r>
-        <w:rPr>
-          <w:rFonts w:ascii="Times New Roman" w:hAnsi="Times New Roman" w:cs="Times New Roman"/>
-        </w:rPr>
-        <w:t xml:space="preserve">non-pregnant </w:t>
-      </w:r>
-      <w:r>
-        <w:rPr>
-          <w:rFonts w:ascii="Times New Roman" w:hAnsi="Times New Roman" w:cs="Times New Roman"/>
-        </w:rPr>
-        <w:t>human populations are inconsistent</w:t>
+        <w:t xml:space="preserve">Previous studies </w:t>
+      </w:r>
+      <w:r>
+        <w:rPr>
+          <w:rFonts w:ascii="Times New Roman" w:hAnsi="Times New Roman" w:cs="Times New Roman"/>
+        </w:rPr>
+        <w:t xml:space="preserve">of maternal diet during pregnancy </w:t>
+      </w:r>
+      <w:r>
+        <w:rPr>
+          <w:rFonts w:ascii="Times New Roman" w:hAnsi="Times New Roman" w:cs="Times New Roman"/>
+        </w:rPr>
+        <w:t>have focused on dietary restriction or macronutrient excess in pregnancy, with little</w:t>
+      </w:r>
+      <w:r>
+        <w:rPr>
+          <w:rFonts w:ascii="Times New Roman" w:hAnsi="Times New Roman" w:cs="Times New Roman"/>
+        </w:rPr>
+        <w:t>-to-no</w:t>
+      </w:r>
+      <w:r>
+        <w:rPr>
+          <w:rFonts w:ascii="Times New Roman" w:hAnsi="Times New Roman" w:cs="Times New Roman"/>
+        </w:rPr>
+        <w:t xml:space="preserve"> </w:t>
+      </w:r>
+      <w:r>
+        <w:rPr>
+          <w:rFonts w:ascii="Times New Roman" w:hAnsi="Times New Roman" w:cs="Times New Roman"/>
+        </w:rPr>
+        <w:t>attention directed toward</w:t>
+      </w:r>
+      <w:r>
+        <w:rPr>
+          <w:rFonts w:ascii="Times New Roman" w:hAnsi="Times New Roman" w:cs="Times New Roman"/>
+        </w:rPr>
+        <w:t xml:space="preserve"> temporality of food intake. </w:t>
+      </w:r>
+      <w:r>
+        <w:rPr>
+          <w:rFonts w:ascii="Times New Roman" w:hAnsi="Times New Roman" w:cs="Times New Roman"/>
+        </w:rPr>
+        <w:t xml:space="preserve">To date, one study of TRF during pregnancy in animals exists. </w:t>
+      </w:r>
+      <w:r>
+        <w:rPr>
+          <w:rFonts w:ascii="Times New Roman" w:hAnsi="Times New Roman" w:cs="Times New Roman"/>
+        </w:rPr>
+        <w:t xml:space="preserve">This </w:t>
+      </w:r>
+      <w:r>
+        <w:rPr>
+          <w:rFonts w:ascii="Times New Roman" w:hAnsi="Times New Roman" w:cs="Times New Roman"/>
+        </w:rPr>
+        <w:t>work emphasized</w:t>
+      </w:r>
+      <w:r>
+        <w:rPr>
+          <w:rFonts w:ascii="Times New Roman" w:hAnsi="Times New Roman" w:cs="Times New Roman"/>
+        </w:rPr>
+        <w:t xml:space="preserve"> fetal health and </w:t>
+      </w:r>
+      <w:r>
+        <w:rPr>
+          <w:rFonts w:ascii="Times New Roman" w:hAnsi="Times New Roman" w:cs="Times New Roman"/>
+        </w:rPr>
+        <w:t xml:space="preserve">was </w:t>
+      </w:r>
+      <w:r>
+        <w:rPr>
+          <w:rFonts w:ascii="Times New Roman" w:hAnsi="Times New Roman" w:cs="Times New Roman"/>
+        </w:rPr>
+        <w:t xml:space="preserve">completed in the context of preventing complications from overnutrition (a </w:t>
+      </w:r>
+      <w:r>
+        <w:rPr>
+          <w:rFonts w:ascii="Times New Roman" w:hAnsi="Times New Roman" w:cs="Times New Roman"/>
+        </w:rPr>
+        <w:lastRenderedPageBreak/>
+        <w:t>high fat</w:t>
+      </w:r>
+      <w:r>
+        <w:rPr>
+          <w:rFonts w:ascii="Times New Roman" w:hAnsi="Times New Roman" w:cs="Times New Roman"/>
+        </w:rPr>
+        <w:t>, high sucrose</w:t>
+      </w:r>
+      <w:r>
+        <w:rPr>
+          <w:rFonts w:ascii="Times New Roman" w:hAnsi="Times New Roman" w:cs="Times New Roman"/>
+        </w:rPr>
+        <w:t xml:space="preserve"> diet</w:t>
+      </w:r>
+      <w:r>
+        <w:rPr>
+          <w:rFonts w:ascii="Times New Roman" w:hAnsi="Times New Roman" w:cs="Times New Roman"/>
+        </w:rPr>
+        <w:t>, HF</w:t>
+      </w:r>
+      <w:r>
+        <w:rPr>
+          <w:rFonts w:ascii="Times New Roman" w:hAnsi="Times New Roman" w:cs="Times New Roman"/>
+        </w:rPr>
+        <w:t>HS</w:t>
+      </w:r>
+      <w:r>
+        <w:rPr>
+          <w:rFonts w:ascii="Times New Roman" w:hAnsi="Times New Roman" w:cs="Times New Roman"/>
+        </w:rPr>
+        <w:t xml:space="preserve">) during gestation. Upadhyay and colleagues found that 9-hour TRF </w:t>
+      </w:r>
+      <w:r>
+        <w:rPr>
+          <w:rFonts w:ascii="Times New Roman" w:hAnsi="Times New Roman" w:cs="Times New Roman"/>
+        </w:rPr>
+        <w:t>improved</w:t>
+      </w:r>
+      <w:r>
+        <w:rPr>
+          <w:rFonts w:ascii="Times New Roman" w:hAnsi="Times New Roman" w:cs="Times New Roman"/>
+        </w:rPr>
+        <w:t xml:space="preserve"> fetal lung development</w:t>
+      </w:r>
+      <w:r>
+        <w:rPr>
+          <w:rFonts w:ascii="Times New Roman" w:hAnsi="Times New Roman" w:cs="Times New Roman"/>
+        </w:rPr>
+        <w:t xml:space="preserve"> </w:t>
+      </w:r>
+      <w:r>
+        <w:rPr>
+          <w:rFonts w:ascii="Times New Roman" w:hAnsi="Times New Roman" w:cs="Times New Roman"/>
+        </w:rPr>
+        <w:fldChar w:fldCharType="begin"/>
+      </w:r>
+      <w:r>
+        <w:rPr>
+          <w:rFonts w:ascii="Times New Roman" w:hAnsi="Times New Roman" w:cs="Times New Roman"/>
+        </w:rPr>
+        <w:instrText xml:space="preserve"> ADDIN ZOTERO_ITEM CSL_CITATION {"citationID":"SIuD29a9","properties":{"formattedCitation":"(6)","plainCitation":"(6)","noteIndex":0},"citationItems":[{"id":419,"uris":["http://zotero.org/users/5073745/items/47W52XS2"],"uri":["http://zotero.org/users/5073745/items/47W52XS2"],"itemData":{"id":419,"type":"article-journal","abstract":"Maternal inﬂammation ensuing from high-fat diet (HFD) intake during pregnancy is related to spontaneous preterm birth and respiratory impairment among premature infants. Recently, a circadian aligned dietary intervention referred to as Time-restricted feeding (TRF) has been reported to have beneﬁcial metabolic eﬀects. This study aimed to assess the eﬀects of maternal TRF on fetal lung injury caused by maternal HFD intake. Female Wistar rats were kept on following three dietary regimens; Ad libitum normal chow diet (NCD-AL), Ad libitum HFD (HFD-AL) and Time-restricted fed HFD (HFD-TRF) from 5 months before mating and continued through pregnancy. Fetal lung samples were collected on the embryonic day 18.5, and apoptotic and inﬂammatory markers were assessed using TUNEL assay, western blotting, and qRT-PCR. Our results showed that TRF considerably prevented maternal HFD-induced apoptosis in fetal lung tissue that corroborated with a reduction in caspase activation and increased levels of anti-apoptotic BCL2 family proteins together with a lower level of ER-stress and autophagy markers including ATF6, CHOP and LC3-II. Besides, fetal lungs from HFD-TRF dams exhibited reduced expression of inﬂammatory genes that correlated with reduction and apoptotic injury throughout fetal development. Our results thus put forth TRF as a unique non-pharmacological approach to boost perinatal health beneath metabolic stress.","container-title":"Experimental and Molecular Pathology","DOI":"10.1016/j.yexmp.2020.104413","ISSN":"00144800","journalAbbreviation":"Experimental and Molecular Pathology","language":"en","page":"104413","source":"DOI.org (Crossref)","title":"Time-restricted feeding ameliorates maternal high-fat diet-induced fetal lung injury","volume":"114","author":[{"family":"Upadhyay","given":"Aditya"},{"family":"Sinha","given":"Rohit A."},{"family":"Kumar","given":"Alok"},{"family":"Godbole","given":"Madan M."}],"issued":{"date-parts":[["2020",6]]}}}],"schema":"https://github.com/citation-style-language/schema/raw/master/csl-citation.json"} </w:instrText>
+      </w:r>
+      <w:r>
+        <w:rPr>
+          <w:rFonts w:ascii="Times New Roman" w:hAnsi="Times New Roman" w:cs="Times New Roman"/>
+        </w:rPr>
+        <w:fldChar w:fldCharType="separate"/>
+      </w:r>
+      <w:r>
+        <w:rPr>
+          <w:rFonts w:ascii="Times New Roman" w:hAnsi="Times New Roman" w:cs="Times New Roman"/>
+          <w:noProof/>
+        </w:rPr>
+        <w:t>(6)</w:t>
+      </w:r>
+      <w:r>
+        <w:rPr>
+          <w:rFonts w:ascii="Times New Roman" w:hAnsi="Times New Roman" w:cs="Times New Roman"/>
+        </w:rPr>
+        <w:fldChar w:fldCharType="end"/>
+      </w:r>
+      <w:r>
+        <w:rPr>
+          <w:rFonts w:ascii="Times New Roman" w:hAnsi="Times New Roman" w:cs="Times New Roman"/>
+        </w:rPr>
+        <w:t xml:space="preserve"> and placental oxidative stress markers </w:t>
+      </w:r>
+      <w:r>
+        <w:rPr>
+          <w:rFonts w:ascii="Times New Roman" w:hAnsi="Times New Roman" w:cs="Times New Roman"/>
+        </w:rPr>
+        <w:fldChar w:fldCharType="begin"/>
+      </w:r>
+      <w:r>
+        <w:rPr>
+          <w:rFonts w:ascii="Times New Roman" w:hAnsi="Times New Roman" w:cs="Times New Roman"/>
+        </w:rPr>
+        <w:instrText xml:space="preserve"> ADDIN ZOTERO_ITEM CSL_CITATION {"citationID":"vO4EhllX","properties":{"formattedCitation":"(7)","plainCitation":"(7)","noteIndex":0},"citationItems":[{"id":2,"uris":["http://zotero.org/users/5073745/items/EC9EJ9LI"],"uri":["http://zotero.org/users/5073745/items/EC9EJ9LI"],"itemData":{"id":2,"type":"article-journal","abstract":"Maternal nutrition has become a major public health concern over recent years and is a known predictor of adverse long-term metabolic derangement in offspring. Time-restricted feeding (TRF), wherein food consumption is restricted to the metabolically active phase of the day, is a dietary approach that improves metabolic parameters when consuming a high-fat diet (HFD). Here, we tested whether TRF could reduce maternal HFD associated inflammation and thereby mitigate defects in fetal organ developmental. Female rats were kept on following three dietary regimens; Ad libitum normal chow diet (NCD-AL), Ad libitum HFD (HFD-AL) and Time-restricted fed HFD (HFD-TRF) from 5 months prior to mating and continued throughout pregnancy. Rat dams were sacrificed at embryonic day 18.5 (ED18.5) and placental tissues from these rats were processed for the analysis of cellular apoptosis, inflammatory cytokines (TNFα and IL-6), oxidative stress, endoplasmic reticulum (ER) stress and autophagy. Furthermore, fetal hepatic triglyceride (TG) content and fetal lung maturation were assessed at ED18.5. Biochemical analysis revealed that HFD-TRF rat had significantly lower serum TG levels and body weight compared to HFD-AL rats. Additionally, TRF significantly blocked HFD-induced placental apoptosis and inflammation via minimizing cellular stress, and restoring autophagic flux. In addition, fetal hepatosteatosis and delayed fetal lung maturation induced by HFD was significantly ameliorated in HFD-TRF compared to HFD-AL. Collectively, our results suggest that reducing placental inflammation via TRF could prevent adverse fetal metabolic outcomes in pregnancies complicated by maternal obesity.","container-title":"Biochemical and Biophysical Research Communications","DOI":"10.1016/j.bbrc.2019.04.154","ISSN":"0006-291X","issue":"2","journalAbbreviation":"Biochemical and Biophysical Research Communications","page":"415-421","source":"ScienceDirect","title":"Time-restricted feeding reduces high-fat diet associated placental inflammation and limits adverse effects on fetal organ development","volume":"514","author":[{"family":"Upadhyay","given":"Aditya"},{"family":"Anjum","given":"B."},{"family":"Godbole","given":"Nachiket M."},{"family":"Rajak","given":"Sangam"},{"family":"Shukla","given":"Pooja"},{"family":"Tiwari","given":"Swasti"},{"family":"Sinha","given":"Rohit A."},{"family":"Godbole","given":"Madan M."}],"issued":{"date-parts":[["2019",6,25]]}}}],"schema":"https://github.com/citation-style-language/schema/raw/master/csl-citation.json"} </w:instrText>
+      </w:r>
+      <w:r>
+        <w:rPr>
+          <w:rFonts w:ascii="Times New Roman" w:hAnsi="Times New Roman" w:cs="Times New Roman"/>
+        </w:rPr>
+        <w:fldChar w:fldCharType="separate"/>
+      </w:r>
+      <w:r>
+        <w:rPr>
+          <w:rFonts w:ascii="Times New Roman" w:hAnsi="Times New Roman" w:cs="Times New Roman"/>
+          <w:noProof/>
+        </w:rPr>
+        <w:t>(7)</w:t>
+      </w:r>
+      <w:r>
+        <w:rPr>
+          <w:rFonts w:ascii="Times New Roman" w:hAnsi="Times New Roman" w:cs="Times New Roman"/>
+        </w:rPr>
+        <w:fldChar w:fldCharType="end"/>
+      </w:r>
+      <w:r>
+        <w:rPr>
+          <w:rFonts w:ascii="Times New Roman" w:hAnsi="Times New Roman" w:cs="Times New Roman"/>
+        </w:rPr>
+        <w:t xml:space="preserve"> </w:t>
+      </w:r>
+      <w:r>
+        <w:rPr>
+          <w:rFonts w:ascii="Times New Roman" w:hAnsi="Times New Roman" w:cs="Times New Roman"/>
+        </w:rPr>
+        <w:t>at</w:t>
+      </w:r>
+      <w:r>
+        <w:rPr>
+          <w:rFonts w:ascii="Times New Roman" w:hAnsi="Times New Roman" w:cs="Times New Roman"/>
+        </w:rPr>
+        <w:t xml:space="preserve"> </w:t>
+      </w:r>
+      <w:r>
+        <w:rPr>
+          <w:rFonts w:ascii="Times New Roman" w:hAnsi="Times New Roman" w:cs="Times New Roman"/>
+        </w:rPr>
+        <w:t>embryonic day (</w:t>
+      </w:r>
+      <w:r>
+        <w:rPr>
+          <w:rFonts w:ascii="Times New Roman" w:hAnsi="Times New Roman" w:cs="Times New Roman"/>
+        </w:rPr>
+        <w:t>E</w:t>
+      </w:r>
+      <w:r>
+        <w:rPr>
+          <w:rFonts w:ascii="Times New Roman" w:hAnsi="Times New Roman" w:cs="Times New Roman"/>
+        </w:rPr>
+        <w:t>)</w:t>
+      </w:r>
+      <w:r>
+        <w:rPr>
+          <w:rFonts w:ascii="Times New Roman" w:hAnsi="Times New Roman" w:cs="Times New Roman"/>
+        </w:rPr>
+        <w:t>18.5 compared to ad libitum fed dams</w:t>
       </w:r>
       <w:r>
         <w:rPr>
@@ -2766,97 +2950,61 @@
         <w:rPr>
           <w:rFonts w:ascii="Times New Roman" w:hAnsi="Times New Roman" w:cs="Times New Roman"/>
         </w:rPr>
-        <w:t>Some</w:t>
-      </w:r>
-      <w:r>
-        <w:rPr>
-          <w:rFonts w:ascii="Times New Roman" w:hAnsi="Times New Roman" w:cs="Times New Roman"/>
-        </w:rPr>
-        <w:t xml:space="preserve"> TRF trials </w:t>
-      </w:r>
-      <w:r>
-        <w:rPr>
-          <w:rFonts w:ascii="Times New Roman" w:hAnsi="Times New Roman" w:cs="Times New Roman"/>
-        </w:rPr>
-        <w:t>result in</w:t>
-      </w:r>
-      <w:r>
-        <w:rPr>
-          <w:rFonts w:ascii="Times New Roman" w:hAnsi="Times New Roman" w:cs="Times New Roman"/>
-        </w:rPr>
-        <w:t xml:space="preserve"> significant weight loss </w:t>
-      </w:r>
-      <w:r>
-        <w:rPr>
-          <w:rFonts w:ascii="Times New Roman" w:hAnsi="Times New Roman" w:cs="Times New Roman"/>
-        </w:rPr>
-        <w:fldChar w:fldCharType="begin"/>
-      </w:r>
-      <w:r>
-        <w:rPr>
-          <w:rFonts w:ascii="Times New Roman" w:hAnsi="Times New Roman" w:cs="Times New Roman"/>
-        </w:rPr>
-        <w:instrText xml:space="preserve"> ADDIN ZOTERO_ITEM CSL_CITATION {"citationID":"am0ta1m75e","properties":{"formattedCitation":"(8\\uc0\\u8211{}11)","plainCitation":"(8–11)","noteIndex":0},"citationItems":[{"id":561,"uris":["http://zotero.org/users/5073745/items/XCTAMLBK"],"uri":["http://zotero.org/users/5073745/items/XCTAMLBK"],"itemData":{"id":561,"type":"article-journal","container-title":"Cell Metabolism","DOI":"10.1016/j.cmet.2020.06.018","ISSN":"1550-4131","issue":"3","journalAbbreviation":"Cell Metabolism","language":"English","note":"publisher: Elsevier\nPMID: 32673591","page":"366-378.e3","source":"www.cell.com","title":"Effects of 4- and 6-h Time-Restricted Feeding on Weight and Cardiometabolic Health: A Randomized Controlled Trial in Adults with Obesity","title-short":"Effects of 4- and 6-h Time-Restricted Feeding on Weight and Cardiometabolic Health","volume":"32","author":[{"family":"Cienfuegos","given":"Sofia"},{"family":"Gabel","given":"Kelsey"},{"family":"Kalam","given":"Faiza"},{"family":"Ezpeleta","given":"Mark"},{"family":"Wiseman","given":"Eric"},{"family":"Pavlou","given":"Vasiliki"},{"family":"Lin","given":"Shuhao"},{"family":"Oliveira","given":"Manoela Lima"},{"family":"Varady","given":"Krista A."}],"issued":{"date-parts":[["2020",9,1]]}}},{"id":134,"uris":["http://zotero.org/users/5073745/items/JQGFN28M"],"uri":["http://zotero.org/users/5073745/items/JQGFN28M"],"itemData":{"id":134,"type":"article-journal","abstract":"BACKGROUND:\nTime restricted feeding decreases energy intake without calorie counting and may be a viable option for weight loss. However, the effect of this diet on body weight in obese subjects has never been examined.\n\nOBJECTIVE:\nThis study investigated the effects of 8-h time restricted feeding on body weight and metabolic disease risk factors in obese adults.\n\nDESIGN:\nObese subjects (n = 23) participated in an 8-h time restricted feeding intervention (ad libitum feeding between 10:00 to 18:00 h, water fasting between 18:00 to 10:00 h) for 12 weeks. Weight loss and other outcomes were compared to a matched historical control group (n = 23).\n\nRESULTS:\nBody weight and energy intake decreased in the time restricted group (–2.6% ± 0.5; –341 ± 53 kcal/d) relative to controls over 12 weeks (P &lt; 0.05). Systolic blood pressure decreased in the time restricted feeding group (–7 ± 2 mm Hg) versus controls (P &lt; 0.05). Fat mass, lean mass, visceral fat mass, diastolic blood pressure, LDL cholesterol, HDL cholesterol, triglycerides, fasting glucose, fasting insulin, HOMA-IR, and homocysteine were not significantly different from controls after 12 weeks (no group×time interaction).\n\nCONCLUSION:\nThese findings suggest that 8-h time restricted feeding produces mild caloric restriction and weight loss, without calorie counting. It may also offer clinical benefits by reducing blood pressure.","container-title":"Nutrition and Healthy Aging","DOI":"10.3233/NHA-170036","ISSN":"2451-9480","issue":"4","journalAbbreviation":"Nutr Healthy Aging","note":"PMID: 29951594\nPMCID: PMC6004924","page":"345-353","source":"PubMed Central","title":"Effects of 8-hour time restricted feeding on body weight and metabolic disease risk factors in obese adults: A pilot study","title-short":"Effects of 8-hour time restricted feeding on body weight and metabolic disease risk factors in obese adults","volume":"4","author":[{"family":"Gabel","given":"Kelsey"},{"family":"Hoddy","given":"Kristin K."},{"family":"Haggerty","given":"Nicole"},{"family":"Song","given":"Jeehee"},{"family":"Kroeger","given":"Cynthia M."},{"family":"Trepanowski","given":"John F."},{"family":"Panda","given":"Satchidananda"},{"family":"Varady","given":"Krista A."}],"issued":{"date-parts":[["2018",6,15]]}}},{"id":369,"uris":["http://zotero.org/users/5073745/items/GMSMYKD4"],"uri":["http://zotero.org/users/5073745/items/GMSMYKD4"],"itemData":{"id":369,"type":"article-journal","abstract":"A diurnal rhythm of eating-fasting promotes health, but humans’ eating pattern is rarely assessed. Using a mobile app, we monitored ingestion events in healthy adults with no shift-work for several days. Most subjects ate frequently and erratically throughout wakeful hours and overnight fasting duration paralleled time in bed. There was a bias toward eating late, with estimated &lt;25% calories being consumed before noon and &gt;35% after 6pm. “Metabolic jetlag” resulting from weekday/weekend variation in eating pattern akin to travel across time-zones was prevalent. The daily intake duration (95% interval) exceeded 14.75 h for half the cohort. When overweight individuals with &gt;14 h eating duration ate for only 10–11 h daily for 16 weeks assisted by a data visualization (raster plot of dietary intake pattern, “feedogram”) that we developed, they reduced body weight, reported being energetic, and improved sleep. Benefits persisted for a year.,","container-title":"Cell metabolism","DOI":"10.1016/j.cmet.2015.09.005","ISSN":"1550-4131","issue":"5","journalAbbreviation":"Cell Metab","note":"PMID: 26411343\nPMCID: PMC4635036","page":"789-798","source":"PubMed Central","title":"A smartphone app reveals erratic diurnal eating patterns in humans that can be modulated for health benefits","volume":"22","author":[{"family":"Gill","given":"Shubhroz"},{"family":"Panda","given":"Satchidananda"}],"issued":{"date-parts":[["2015",11,3]]}}},{"id":99,"uris":["http://zotero.org/users/5073745/items/W9LIWJCV"],"uri":["http://zotero.org/users/5073745/items/W9LIWJCV"],"itemData":{"id":99,"type":"article-journal","abstract":"BackgroundIntermittent fasting (IF) is an increasingly popular dietary approach used for weight loss and overall health. While there is an increasing body of evidence demonstrating beneficial effects of IF on blood lipids and other health outcomes in the overweight and obese, limited data are available about the effect of IF in athletes. Thus, the present study sought to investigate the effects of a modified IF protocol (i.e. time-restricted feeding) during resistance training in healthy resistance-trained males.MethodsThirty-four resistance-trained males were randomly assigned to time-restricted feeding (TRF) or normal diet group (ND). TRF subjects consumed 100 % of their energy needs in an 8-h period of time each day, with their caloric intake divided into three meals consumed at 1 p.m., 4 p.m., and 8 p.m. The remaining 16 h per 24-h period made up the fasting period. Subjects in the ND group consumed 100 % of their energy needs divided into three meals consumed at 8 a.m., 1 p.m., and 8 p.m. Groups were matched for kilocalories consumed and macronutrient distribution (TRF 2826 ± 412.3 kcal/day, carbohydrates 53.2 ± 1.4 %, fat 24.7 ± 3.1 %, protein 22.1 ± 2.6 %, ND 3007 ± 444.7 kcal/day, carbohydrates 54.7 ± 2.2 %, fat 23.9 ± 3.5 %, protein 21.4 ± 1.8). Subjects were tested before and after 8 weeks of the assigned diet and standardized resistance training program. Fat mass and fat-free mass were assessed by dual-energy x-ray absorptiometry and muscle area of the thigh and arm were measured using an anthropometric system. Total and free testosterone, insulin-like growth factor 1, blood glucose, insulin, adiponectin, leptin, triiodothyronine, thyroid stimulating hormone, interleukin-6, interleukin-1β, tumor necrosis factor α, total cholesterol, high-density lipoprotein cholesterol, low-density lipoprotein cholesterol, and triglycerides were measured. Bench press and leg press maximal strength, resting energy expenditure, and respiratory ratio were also tested.ResultsAfter 8 weeks, the 2 Way ANOVA (Time * Diet interaction) showed a decrease in fat mass in TRF compared to ND (p = 0.0448), while fat-free mass, muscle area of the arm and thigh, and maximal strength were maintained in both groups. Testosterone and insulin-like growth factor 1 decreased significantly in TRF, with no changes in ND (p = 0.0476; p = 0.0397). Adiponectin increased (p = 0.0000) in TRF while total leptin decreased (p = 0.0001), although not when adjusted for fat mass. Triiodothyronine decreased in TRF, but no significant changes were detected in thyroid-stimulating hormone, total cholesterol, high-density lipoprotein, low-density lipoprotein, or triglycerides. Resting energy expenditure was unchanged, but a significant decrease in respiratory ratio was observed in the TRF group.ConclusionsOur results suggest that an intermittent fasting program in which all calories are consumed in an 8-h window each day, in conjunction with resistance training, could improve some health-related biomarkers, decrease fat mass, and maintain muscle mass in resistance-trained males.","container-title":"Journal of Translational Medicine","DOI":"10.1186/s12967-016-1044-0","ISSN":"1479-5876","issue":"1","journalAbbreviation":"J Transl Med","language":"en","page":"290","source":"Springer Link","title":"Effects of eight weeks of time-restricted feeding (16/8) on basal metabolism, maximal strength, body composition, inflammation, and cardiovascular risk factors in resistance-trained males","volume":"14","author":[{"family":"Moro","given":"Tatiana"},{"family":"Tinsley","given":"Grant"},{"family":"Bianco","given":"Antonino"},{"family":"Marcolin","given":"Giuseppe"},{"family":"Pacelli","given":"Quirico Francesco"},{"family":"Battaglia","given":"Giuseppe"},{"family":"Palma","given":"Antonio"},{"family":"Gentil","given":"Paulo"},{"family":"Neri","given":"Marco"},{"family":"Paoli","given":"Antonio"}],"issued":{"date-parts":[["2016",10,13]]}}}],"schema":"https://github.com/citation-style-language/schema/raw/master/csl-citation.json"} </w:instrText>
-      </w:r>
-      <w:r>
-        <w:rPr>
-          <w:rFonts w:ascii="Times New Roman" w:hAnsi="Times New Roman" w:cs="Times New Roman"/>
-        </w:rPr>
-        <w:fldChar w:fldCharType="separate"/>
-      </w:r>
-      <w:r>
-        <w:rPr>
-          <w:rFonts w:ascii="Times New Roman" w:hAnsi="Times New Roman" w:cs="Times New Roman"/>
-        </w:rPr>
-        <w:t>(8–11)</w:t>
-      </w:r>
-      <w:r>
-        <w:rPr>
-          <w:rFonts w:ascii="Times New Roman" w:hAnsi="Times New Roman" w:cs="Times New Roman"/>
-        </w:rPr>
-        <w:fldChar w:fldCharType="end"/>
-      </w:r>
-      <w:r>
-        <w:rPr>
-          <w:rFonts w:ascii="Times New Roman" w:hAnsi="Times New Roman" w:cs="Times New Roman"/>
-        </w:rPr>
-        <w:t xml:space="preserve"> while others do not </w:t>
-      </w:r>
-      <w:r>
-        <w:rPr>
-          <w:rFonts w:ascii="Times New Roman" w:hAnsi="Times New Roman" w:cs="Times New Roman"/>
-        </w:rPr>
-        <w:fldChar w:fldCharType="begin"/>
-      </w:r>
-      <w:r>
-        <w:rPr>
-          <w:rFonts w:ascii="Times New Roman" w:hAnsi="Times New Roman" w:cs="Times New Roman"/>
-        </w:rPr>
-        <w:instrText xml:space="preserve"> ADDIN ZOTERO_ITEM CSL_CITATION {"citationID":"a2iv8pf8rdc","properties":{"formattedCitation":"(12\\uc0\\u8211{}14)","plainCitation":"(12–14)","noteIndex":0},"citationItems":[{"id":604,"uris":["http://zotero.org/users/5073745/items/FG9B25RM"],"uri":["http://zotero.org/users/5073745/items/FG9B25RM"],"itemData":{"id":604,"type":"article-journal","abstract":"This pilot study explored the feasibility of a moderate time-restricted feeding (TRF) intervention and its effects on adiposity and metabolism. For 10 weeks, a free-living TRF group delayed breakfast and advanced dinner by 1·5 h each. Changes in dietary intake, adiposity and fasting biochemistry (glucose, insulin, lipids) were compared with controls who maintained habitual feeding patterns. Thirteen participants (29 (sem 2) kg/m2) completed the study. The average daily feeding interval was successfully reduced in the TRF group (743 (sem 32) to 517 (sem 22) min/d; P &lt; 0·001; n 7), although questionnaire responses indicated that social eating/drinking opportunities were negatively impacted. TRF participants reduced total daily energy intake (P = 0·019) despite ad libitum food access, with accompanying reductions in adiposity (P = 0·047). There were significant between-group differences in fasting glucose (P = 0·008), albeit driven primarily by an increase among controls. Larger studies can now be designed/powered, based on these novel preliminary qualitative and quantitative data, to ascertain and maximise the long-term sustainability of TRF.","container-title":"Journal of Nutritional Science","DOI":"10.1017/jns.2018.13","ISSN":"2048-6790","language":"en","note":"publisher: Cambridge University Press","source":"Cambridge University Press","title":"A pilot feasibility study exploring the effects of a moderate time-restricted feeding intervention on energy intake, adiposity and metabolic physiology in free-living human subjects","URL":"http://www.cambridge.org/core/journals/journal-of-nutritional-science/article/pilot-feasibility-study-exploring-the-effects-of-a-moderate-timerestricted-feeding-intervention-on-energy-intake-adiposity-and-metabolic-physiology-in-freeliving-human-subjects/9C604826401917A6CAD9CD10B72FEA32","volume":"7","author":[{"family":"Antoni","given":"Rona"},{"family":"Robertson","given":"Tracey M."},{"family":"Robertson","given":"M. Denise"},{"family":"Johnston","given":"Jonathan D."}],"accessed":{"date-parts":[["2021",1,15]]},"issued":{"date-parts":[["2018"]],"season":"ed"}}},{"id":525,"uris":["http://zotero.org/users/5073745/items/4HHZWM4Z"],"uri":["http://zotero.org/users/5073745/items/4HHZWM4Z"],"itemData":{"id":525,"type":"article-journal","abstract":"Importance: The efficacy and safety of time-restricted eating have not been explored in large randomized clinical trials.\nObjective: To determine the effect of 16:8-hour time-restricted eating on weight loss and metabolic risk markers.\nInterventions: Participants were randomized such that the consistent meal timing (CMT) group was instructed to eat 3 structured meals per day, and the time-restricted eating (TRE) group was instructed to eat ad libitum from 12:00 pm until 8:00 pm and completely abstain from caloric intake from 8:00 pm until 12:00 pm the following day.\nDesign, Setting, and Participants: This 12-week randomized clinical trial including men and women aged 18 to 64 years with a body mass index (BMI, calculated as weight in kilograms divided by height in meters squared) of 27 to 43 was conducted on a custom mobile study application. Participants received a Bluetooth scale. Participants lived anywhere in the United States, with a subset of 50 participants living near San Francisco, California, who underwent in-person testing.\nMain Outcomes and Measures: The primary outcome was weight loss. Secondary outcomes from the in-person cohort included changes in weight, fat mass, lean mass, fasting insulin, fasting glucose, hemoglobin A1c levels, estimated energy intake, total energy expenditure, and resting energy expenditure.\nResults: Overall, 116 participants (mean [SD] age, 46.5 [10.5] years; 70 [60.3%] men) were included in the study. There was a significant decrease in weight in the TRE (-0.94 kg; 95% CI, -1.68 to -0.20; P = .01), but no significant change in the CMT group (-0.68 kg; 95% CI, -1.41 to 0.05, P = .07) or between groups (-0.26 kg; 95% CI, -1.30 to 0.78; P = .63). In the in-person cohort (n = 25 TRE, n = 25 CMT), there was a significant within-group decrease in weight in the TRE group (-1.70 kg; 95% CI, -2.56 to -0.83; P &lt; .001). There was also a significant difference in appendicular lean mass index between groups (-0.16 kg/m2; 95% CI, -0.27 to -0.05; P = .005). There were no significant changes in any of the other secondary outcomes within or between groups. There were no differences in estimated energy intake between groups.\nConclusions and Relevance: Time-restricted eating, in the absence of other interventions, is not more effective in weight loss than eating throughout the day.\nTrial Registration: ClinicalTrials.gov Identifiers: NCT03393195 and NCT03637855.","container-title":"JAMA internal medicine","DOI":"10.1001/jamainternmed.2020.4153","ISSN":"2168-6114","journalAbbreviation":"JAMA Intern Med","language":"eng","note":"PMID: 32986097\nPMCID: PMC7522780","source":"PubMed","title":"Effects of Time-Restricted Eating on Weight Loss and Other Metabolic Parameters in Women and Men With Overweight and Obesity: The TREAT Randomized Clinical Trial","title-short":"Effects of Time-Restricted Eating on Weight Loss and Other Metabolic Parameters in Women and Men With Overweight and Obesity","author":[{"family":"Lowe","given":"Dylan A."},{"family":"Wu","given":"Nancy"},{"family":"Rohdin-Bibby","given":"Linnea"},{"family":"Moore","given":"A. Holliston"},{"family":"Kelly","given":"Nisa"},{"family":"Liu","given":"Yong En"},{"family":"Philip","given":"Errol"},{"family":"Vittinghoff","given":"Eric"},{"family":"Heymsfield","given":"Steven B."},{"family":"Olgin","given":"Jeffrey E."},{"family":"Shepherd","given":"John A."},{"family":"Weiss","given":"Ethan J."}],"issued":{"date-parts":[["2020",9,28]]}}},{"id":59,"uris":["http://zotero.org/users/5073745/items/BQ94UWAX"],"uri":["http://zotero.org/users/5073745/items/BQ94UWAX"],"itemData":{"id":59,"type":"article-journal","abstract":"Summary\nIntermittent fasting (IF) improves cardiometabolic health; however, it is unknown whether these effects are due solely to weight loss. We conducted the first supervised controlled feeding trial to test whether IF has benefits independent of weight loss by feeding participants enough food to maintain their weight. Our proof-of-concept study also constitutes the first trial of early time-restricted feeding (eTRF), a form of IF that involves eating early in the day to be in alignment with circadian rhythms in metabolism. Men with prediabetes were randomized to eTRF (6-hr feeding period, with dinner before 3 p.m.) or a control schedule (12-hr feeding period) for 5 weeks and later crossed over to the other schedule. eTRF improved insulin sensitivity, β cell responsiveness, blood pressure, oxidative stress, and appetite. We demonstrate for the first time in humans that eTRF improves some aspects of cardiometabolic health and that IF’s effects are not solely due to weight loss.","container-title":"Cell Metabolism","DOI":"10.1016/j.cmet.2018.04.010","ISSN":"1550-4131","issue":"6","journalAbbreviation":"Cell Metabolism","page":"1212-1221.e3","source":"ScienceDirect","title":"Early Time-Restricted Feeding Improves Insulin Sensitivity, Blood Pressure, and Oxidative Stress Even without Weight Loss in Men with Prediabetes","volume":"27","author":[{"family":"Sutton","given":"Elizabeth F."},{"family":"Beyl","given":"Robbie"},{"family":"Early","given":"Kate S."},{"family":"Cefalu","given":"William T."},{"family":"Ravussin","given":"Eric"},{"family":"Peterson","given":"Courtney M."}],"issued":{"date-parts":[["2018",6,5]]}}}],"schema":"https://github.com/citation-style-language/schema/raw/master/csl-citation.json"} </w:instrText>
-      </w:r>
-      <w:r>
-        <w:rPr>
-          <w:rFonts w:ascii="Times New Roman" w:hAnsi="Times New Roman" w:cs="Times New Roman"/>
-        </w:rPr>
-        <w:fldChar w:fldCharType="separate"/>
-      </w:r>
-      <w:r>
-        <w:rPr>
-          <w:rFonts w:ascii="Times New Roman" w:hAnsi="Times New Roman" w:cs="Times New Roman"/>
-        </w:rPr>
-        <w:t>(12–14)</w:t>
-      </w:r>
-      <w:r>
-        <w:rPr>
-          <w:rFonts w:ascii="Times New Roman" w:hAnsi="Times New Roman" w:cs="Times New Roman"/>
-        </w:rPr>
-        <w:fldChar w:fldCharType="end"/>
-      </w:r>
-      <w:r>
-        <w:rPr>
-          <w:rFonts w:ascii="Times New Roman" w:hAnsi="Times New Roman" w:cs="Times New Roman"/>
-        </w:rPr>
-        <w:t>. Similarly, insulin sensitization results in some</w:t>
+        <w:t xml:space="preserve">This </w:t>
+      </w:r>
+      <w:r>
+        <w:rPr>
+          <w:rFonts w:ascii="Times New Roman" w:hAnsi="Times New Roman" w:cs="Times New Roman"/>
+        </w:rPr>
+        <w:t>approach</w:t>
+      </w:r>
+      <w:r>
+        <w:rPr>
+          <w:rFonts w:ascii="Times New Roman" w:hAnsi="Times New Roman" w:cs="Times New Roman"/>
+        </w:rPr>
+        <w:t xml:space="preserve"> did not</w:t>
+      </w:r>
+      <w:r>
+        <w:rPr>
+          <w:rFonts w:ascii="Times New Roman" w:hAnsi="Times New Roman" w:cs="Times New Roman"/>
+        </w:rPr>
+        <w:t xml:space="preserve"> evaluate the </w:t>
+      </w:r>
+      <w:r>
+        <w:rPr>
+          <w:rFonts w:ascii="Times New Roman" w:hAnsi="Times New Roman" w:cs="Times New Roman"/>
+        </w:rPr>
+        <w:t>long-term</w:t>
+      </w:r>
+      <w:r>
+        <w:rPr>
+          <w:rFonts w:ascii="Times New Roman" w:hAnsi="Times New Roman" w:cs="Times New Roman"/>
+        </w:rPr>
+        <w:t>, postnatal effects of TRF</w:t>
+      </w:r>
+      <w:r>
+        <w:rPr>
+          <w:rFonts w:ascii="Times New Roman" w:hAnsi="Times New Roman" w:cs="Times New Roman"/>
+        </w:rPr>
+        <w:t xml:space="preserve"> and the </w:t>
+      </w:r>
+      <w:r>
+        <w:rPr>
+          <w:rFonts w:ascii="Times New Roman" w:hAnsi="Times New Roman" w:cs="Times New Roman"/>
+        </w:rPr>
+        <w:t xml:space="preserve">independent effects </w:t>
+      </w:r>
+      <w:r>
+        <w:rPr>
+          <w:rFonts w:ascii="Times New Roman" w:hAnsi="Times New Roman" w:cs="Times New Roman"/>
+        </w:rPr>
+        <w:t xml:space="preserve">of TRF </w:t>
+      </w:r>
+      <w:r>
+        <w:rPr>
+          <w:rFonts w:ascii="Times New Roman" w:hAnsi="Times New Roman" w:cs="Times New Roman"/>
+        </w:rPr>
+        <w:t>are</w:t>
       </w:r>
       <w:r>
         <w:rPr>
@@ -2868,91 +3016,37 @@
         <w:rPr>
           <w:rFonts w:ascii="Times New Roman" w:hAnsi="Times New Roman" w:cs="Times New Roman"/>
         </w:rPr>
-        <w:fldChar w:fldCharType="begin"/>
-      </w:r>
-      <w:r>
-        <w:rPr>
-          <w:rFonts w:ascii="Times New Roman" w:hAnsi="Times New Roman" w:cs="Times New Roman"/>
-        </w:rPr>
-        <w:instrText xml:space="preserve"> ADDIN ZOTERO_ITEM CSL_CITATION {"citationID":"8MsH9gpy","properties":{"formattedCitation":"(8, 14\\uc0\\u8211{}17)","plainCitation":"(8, 14–17)","noteIndex":0},"citationItems":[{"id":561,"uris":["http://zotero.org/users/5073745/items/XCTAMLBK"],"uri":["http://zotero.org/users/5073745/items/XCTAMLBK"],"itemData":{"id":561,"type":"article-journal","container-title":"Cell Metabolism","DOI":"10.1016/j.cmet.2020.06.018","ISSN":"1550-4131","issue":"3","journalAbbreviation":"Cell Metabolism","language":"English","note":"publisher: Elsevier\nPMID: 32673591","page":"366-378.e3","source":"www.cell.com","title":"Effects of 4- and 6-h Time-Restricted Feeding on Weight and Cardiometabolic Health: A Randomized Controlled Trial in Adults with Obesity","title-short":"Effects of 4- and 6-h Time-Restricted Feeding on Weight and Cardiometabolic Health","volume":"32","author":[{"family":"Cienfuegos","given":"Sofia"},{"family":"Gabel","given":"Kelsey"},{"family":"Kalam","given":"Faiza"},{"family":"Ezpeleta","given":"Mark"},{"family":"Wiseman","given":"Eric"},{"family":"Pavlou","given":"Vasiliki"},{"family":"Lin","given":"Shuhao"},{"family":"Oliveira","given":"Manoela Lima"},{"family":"Varady","given":"Krista A."}],"issued":{"date-parts":[["2020",9,1]]}}},{"id":327,"uris":["http://zotero.org/users/5073745/items/E89CVTH5"],"uri":["http://zotero.org/users/5073745/items/E89CVTH5"],"itemData":{"id":327,"type":"article-journal","abstract":"Objective This study aimed to assess the effects of 9-hour time-restricted feeding (TRF), early (TRFe) or delayed (TRFd), on glucose tolerance in men at risk for type 2 diabetes. Methods Fifteen men (age 55 ± 3 years, BMI 33.9 ± 0.8 kg/m2) wore a continuous glucose monitor for 7 days of baseline assessment and during two 7-day TRF conditions. Participants were randomized to TRFe (8 am to 5 pm) or TRFd (12 pm to 9 pm), separated by a 2-week washout phase. Glucose, insulin, triglycerides, nonesterified fatty acids, and gastrointestinal hormone incremental areas under the curve were calculated following a standard meal on days 0 and 7 at 8 am (TRFe) or 12 pm (TRFd). Results TRF improved glucose tolerance as assessed by a reduction in glucose incremental area under the curve (P = 0.001) and fasting triglycerides (P = 0.003) on day 7 versus day 0. However, there were no mealtime by TRF interactions in any of the variables examined. There was also no effect of TRF on fasting and postprandial insulin, nonesterified fatty acids, or gastrointestinal hormones. Mean fasting glucose by continuous glucose monitor was lower in TRFe (P = 0.02) but not TRFd (P = 0.17) versus baseline, but there was no difference between TRF conditions. Conclusions While only TRFe lowered mean fasting glucose, TRF improved glycemic responses to a test meal in men at risk for type 2 diabetes regardless of the clock time that TRF was initiated.","container-title":"Obesity","DOI":"10.1002/oby.22449","ISSN":"1930-739X","issue":"5","language":"en","page":"724-732","source":"Wiley Online Library","title":"Time-Restricted Feeding Improves Glucose Tolerance in Men at Risk for Type 2 Diabetes: A Randomized Crossover Trial","title-short":"Time-Restricted Feeding Improves Glucose Tolerance in Men at Risk for Type 2 Diabetes","volume":"27","author":[{"family":"Hutchison","given":"Amy T."},{"family":"Regmi","given":"Prashant"},{"family":"Manoogian","given":"Emily N. C."},{"family":"Fleischer","given":"Jason G."},{"family":"Wittert","given":"Gary A."},{"family":"Panda","given":"Satchidananda"},{"family":"Heilbronn","given":"Leonie K."}],"issued":{"date-parts":[["2019"]]}}},{"id":104,"uris":["http://zotero.org/users/5073745/items/VZMS82L6"],"uri":["http://zotero.org/users/5073745/items/VZMS82L6"],"itemData":{"id":104,"type":"article-journal","abstract":"Time-restricted feeding (TRF) is a form of intermittent fasting that involves having a longer daily fasting period. Preliminary studies report that TRF improves cardiometabolic health in rodents and humans. Here, we performed the first study to determine how TRF affects gene expression, circulating hormones, and diurnal patterns in cardiometabolic risk factors in humans. Eleven overweight adults participated in a 4-day randomized crossover study where they ate between 8 am and 2 pm (early TRF (eTRF)) and between 8 am and 8 pm (control schedule). Participants underwent continuous glucose monitoring, and blood was drawn to assess cardiometabolic risk factors, hormones, and gene expression in whole blood cells. Relative to the control schedule, eTRF decreased mean 24-hour glucose levels by 4 &amp;plusmn; 1 mg/dl (p = 0.0003) and glycemic excursions by 12 &amp;plusmn; 3 mg/dl (p = 0.001). In the morning before breakfast, eTRF increased ketones, cholesterol, and the expression of the stress response and aging gene SIRT1 and the autophagy gene LC3A (all p &amp;lt; 0.04), while in the evening, it tended to increase brain-derived neurotropic factor (BNDF; p = 0.10) and also increased the expression of MTOR (p = 0.007), a major nutrient-sensing protein that regulates cell growth. eTRF also altered the diurnal patterns in cortisol and the expression of several circadian clock genes (p &amp;lt; 0.05). eTRF improves 24-hour glucose levels, alters lipid metabolism and circadian clock gene expression, and may also increase autophagy and have anti-aging effects in humans.","container-title":"Nutrients","DOI":"10.3390/nu11061234","issue":"6","language":"en","page":"1234","source":"www.mdpi.com","title":"Early Time-Restricted Feeding Improves 24-Hour Glucose Levels and Affects Markers of the Circadian Clock, Aging, and Autophagy in Humans","volume":"11","author":[{"family":"Jamshed","given":"Humaira"},{"family":"Beyl","given":"Robbie A."},{"family":"Della Manna","given":"Deborah L."},{"family":"Yang","given":"Eddy S."},{"family":"Ravussin","given":"Eric"},{"family":"Peterson","given":"Courtney M."}],"issued":{"date-parts":[["2019",6]]}}},{"id":59,"uris":["http://zotero.org/users/5073745/items/BQ94UWAX"],"uri":["http://zotero.org/users/5073745/items/BQ94UWAX"],"itemData":{"id":59,"type":"article-journal","abstract":"Summary\nIntermittent fasting (IF) improves cardiometabolic health; however, it is unknown whether these effects are due solely to weight loss. We conducted the first supervised controlled feeding trial to test whether IF has benefits independent of weight loss by feeding participants enough food to maintain their weight. Our proof-of-concept study also constitutes the first trial of early time-restricted feeding (eTRF), a form of IF that involves eating early in the day to be in alignment with circadian rhythms in metabolism. Men with prediabetes were randomized to eTRF (6-hr feeding period, with dinner before 3 p.m.) or a control schedule (12-hr feeding period) for 5 weeks and later crossed over to the other schedule. eTRF improved insulin sensitivity, β cell responsiveness, blood pressure, oxidative stress, and appetite. We demonstrate for the first time in humans that eTRF improves some aspects of cardiometabolic health and that IF’s effects are not solely due to weight loss.","container-title":"Cell Metabolism","DOI":"10.1016/j.cmet.2018.04.010","ISSN":"1550-4131","issue":"6","journalAbbreviation":"Cell Metabolism","page":"1212-1221.e3","source":"ScienceDirect","title":"Early Time-Restricted Feeding Improves Insulin Sensitivity, Blood Pressure, and Oxidative Stress Even without Weight Loss in Men with Prediabetes","volume":"27","author":[{"family":"Sutton","given":"Elizabeth F."},{"family":"Beyl","given":"Robbie"},{"family":"Early","given":"Kate S."},{"family":"Cefalu","given":"William T."},{"family":"Ravussin","given":"Eric"},{"family":"Peterson","given":"Courtney M."}],"issued":{"date-parts":[["2018",6,5]]}}},{"id":672,"uris":["http://zotero.org/users/5073745/items/HGXPTAC6"],"uri":["http://zotero.org/users/5073745/items/HGXPTAC6"],"itemData":{"id":672,"type":"article-journal","abstract":"In animal models, time-restricted feeding (TRF) can prevent and reverse aspects of metabolic diseases. Time-restricted eating (TRE) in human pilot studies reduces the risks of metabolic diseases in otherwise healthy individuals. However, patients with diagnosed metabolic syndrome often undergo pharmacotherapy, and it has never been tested whether TRE can act synergistically with pharmacotherapy in animal models or humans. In a single-arm, paired-sample trial, 19 participants with metabolic syndrome and a baseline mean daily eating window of ≥14 h, the majority of whom were on a statin and/or antihypertensive therapy, underwent 10 h of TRE (all dietary intake within a consistent self-selected 10 h window) for 12 weeks. We found this TRE intervention improves cardiometabolic health for patients with metabolic syndrome receiving standard medical care including high rates of statin and anti-hypertensive use. TRE is a potentially powerful lifestyle intervention that can be added to standard medical practice to treat metabolic syndrome. VIDEO ABSTRACT.","container-title":"Cell Metabolism","DOI":"10.1016/j.cmet.2019.11.004","ISSN":"1932-7420","issue":"1","journalAbbreviation":"Cell Metab","language":"eng","note":"PMID: 31813824\nPMCID: PMC6953486","page":"92-104.e5","source":"PubMed","title":"Ten-Hour Time-Restricted Eating Reduces Weight, Blood Pressure, and Atherogenic Lipids in Patients with Metabolic Syndrome","volume":"31","author":[{"family":"Wilkinson","given":"Michael J."},{"family":"Manoogian","given":"Emily N. C."},{"family":"Zadourian","given":"Adena"},{"family":"Lo","given":"Hannah"},{"family":"Fakhouri","given":"Savannah"},{"family":"Shoghi","given":"Azarin"},{"family":"Wang","given":"Xinran"},{"family":"Fleischer","given":"Jason G."},{"family":"Navlakha","given":"Saket"},{"family":"Panda","given":"Satchidananda"},{"family":"Taub","given":"Pam R."}],"issued":{"date-parts":[["2020",1,7]]}}}],"schema":"https://github.com/citation-style-language/schema/raw/master/csl-citation.json"} </w:instrText>
-      </w:r>
-      <w:r>
-        <w:rPr>
-          <w:rFonts w:ascii="Times New Roman" w:hAnsi="Times New Roman" w:cs="Times New Roman"/>
-        </w:rPr>
-        <w:fldChar w:fldCharType="separate"/>
-      </w:r>
-      <w:r>
-        <w:rPr>
-          <w:rFonts w:ascii="Times New Roman" w:hAnsi="Times New Roman" w:cs="Times New Roman"/>
-        </w:rPr>
-        <w:t>(8, 14–17)</w:t>
-      </w:r>
-      <w:r>
-        <w:rPr>
-          <w:rFonts w:ascii="Times New Roman" w:hAnsi="Times New Roman" w:cs="Times New Roman"/>
-        </w:rPr>
-        <w:fldChar w:fldCharType="end"/>
-      </w:r>
-      <w:r>
-        <w:rPr>
-          <w:rFonts w:ascii="Times New Roman" w:hAnsi="Times New Roman" w:cs="Times New Roman"/>
-        </w:rPr>
-        <w:t xml:space="preserve">, but not all trials of TRF </w:t>
-      </w:r>
-      <w:r>
-        <w:rPr>
-          <w:rFonts w:ascii="Times New Roman" w:hAnsi="Times New Roman" w:cs="Times New Roman"/>
-        </w:rPr>
-        <w:fldChar w:fldCharType="begin"/>
-      </w:r>
-      <w:r>
-        <w:rPr>
-          <w:rFonts w:ascii="Times New Roman" w:hAnsi="Times New Roman" w:cs="Times New Roman"/>
-        </w:rPr>
-        <w:instrText xml:space="preserve"> ADDIN ZOTERO_ITEM CSL_CITATION {"citationID":"a3s8d0lod7","properties":{"formattedCitation":"(9, 13)","plainCitation":"(9, 13)","noteIndex":0},"citationItems":[{"id":134,"uris":["http://zotero.org/users/5073745/items/JQGFN28M"],"uri":["http://zotero.org/users/5073745/items/JQGFN28M"],"itemData":{"id":134,"type":"article-journal","abstract":"BACKGROUND:\nTime restricted feeding decreases energy intake without calorie counting and may be a viable option for weight loss. However, the effect of this diet on body weight in obese subjects has never been examined.\n\nOBJECTIVE:\nThis study investigated the effects of 8-h time restricted feeding on body weight and metabolic disease risk factors in obese adults.\n\nDESIGN:\nObese subjects (n = 23) participated in an 8-h time restricted feeding intervention (ad libitum feeding between 10:00 to 18:00 h, water fasting between 18:00 to 10:00 h) for 12 weeks. Weight loss and other outcomes were compared to a matched historical control group (n = 23).\n\nRESULTS:\nBody weight and energy intake decreased in the time restricted group (–2.6% ± 0.5; –341 ± 53 kcal/d) relative to controls over 12 weeks (P &lt; 0.05). Systolic blood pressure decreased in the time restricted feeding group (–7 ± 2 mm Hg) versus controls (P &lt; 0.05). Fat mass, lean mass, visceral fat mass, diastolic blood pressure, LDL cholesterol, HDL cholesterol, triglycerides, fasting glucose, fasting insulin, HOMA-IR, and homocysteine were not significantly different from controls after 12 weeks (no group×time interaction).\n\nCONCLUSION:\nThese findings suggest that 8-h time restricted feeding produces mild caloric restriction and weight loss, without calorie counting. It may also offer clinical benefits by reducing blood pressure.","container-title":"Nutrition and Healthy Aging","DOI":"10.3233/NHA-170036","ISSN":"2451-9480","issue":"4","journalAbbreviation":"Nutr Healthy Aging","note":"PMID: 29951594\nPMCID: PMC6004924","page":"345-353","source":"PubMed Central","title":"Effects of 8-hour time restricted feeding on body weight and metabolic disease risk factors in obese adults: A pilot study","title-short":"Effects of 8-hour time restricted feeding on body weight and metabolic disease risk factors in obese adults","volume":"4","author":[{"family":"Gabel","given":"Kelsey"},{"family":"Hoddy","given":"Kristin K."},{"family":"Haggerty","given":"Nicole"},{"family":"Song","given":"Jeehee"},{"family":"Kroeger","given":"Cynthia M."},{"family":"Trepanowski","given":"John F."},{"family":"Panda","given":"Satchidananda"},{"family":"Varady","given":"Krista A."}],"issued":{"date-parts":[["2018",6,15]]}}},{"id":525,"uris":["http://zotero.org/users/5073745/items/4HHZWM4Z"],"uri":["http://zotero.org/users/5073745/items/4HHZWM4Z"],"itemData":{"id":525,"type":"article-journal","abstract":"Importance: The efficacy and safety of time-restricted eating have not been explored in large randomized clinical trials.\nObjective: To determine the effect of 16:8-hour time-restricted eating on weight loss and metabolic risk markers.\nInterventions: Participants were randomized such that the consistent meal timing (CMT) group was instructed to eat 3 structured meals per day, and the time-restricted eating (TRE) group was instructed to eat ad libitum from 12:00 pm until 8:00 pm and completely abstain from caloric intake from 8:00 pm until 12:00 pm the following day.\nDesign, Setting, and Participants: This 12-week randomized clinical trial including men and women aged 18 to 64 years with a body mass index (BMI, calculated as weight in kilograms divided by height in meters squared) of 27 to 43 was conducted on a custom mobile study application. Participants received a Bluetooth scale. Participants lived anywhere in the United States, with a subset of 50 participants living near San Francisco, California, who underwent in-person testing.\nMain Outcomes and Measures: The primary outcome was weight loss. Secondary outcomes from the in-person cohort included changes in weight, fat mass, lean mass, fasting insulin, fasting glucose, hemoglobin A1c levels, estimated energy intake, total energy expenditure, and resting energy expenditure.\nResults: Overall, 116 participants (mean [SD] age, 46.5 [10.5] years; 70 [60.3%] men) were included in the study. There was a significant decrease in weight in the TRE (-0.94 kg; 95% CI, -1.68 to -0.20; P = .01), but no significant change in the CMT group (-0.68 kg; 95% CI, -1.41 to 0.05, P = .07) or between groups (-0.26 kg; 95% CI, -1.30 to 0.78; P = .63). In the in-person cohort (n = 25 TRE, n = 25 CMT), there was a significant within-group decrease in weight in the TRE group (-1.70 kg; 95% CI, -2.56 to -0.83; P &lt; .001). There was also a significant difference in appendicular lean mass index between groups (-0.16 kg/m2; 95% CI, -0.27 to -0.05; P = .005). There were no significant changes in any of the other secondary outcomes within or between groups. There were no differences in estimated energy intake between groups.\nConclusions and Relevance: Time-restricted eating, in the absence of other interventions, is not more effective in weight loss than eating throughout the day.\nTrial Registration: ClinicalTrials.gov Identifiers: NCT03393195 and NCT03637855.","container-title":"JAMA internal medicine","DOI":"10.1001/jamainternmed.2020.4153","ISSN":"2168-6114","journalAbbreviation":"JAMA Intern Med","language":"eng","note":"PMID: 32986097\nPMCID: PMC7522780","source":"PubMed","title":"Effects of Time-Restricted Eating on Weight Loss and Other Metabolic Parameters in Women and Men With Overweight and Obesity: The TREAT Randomized Clinical Trial","title-short":"Effects of Time-Restricted Eating on Weight Loss and Other Metabolic Parameters in Women and Men With Overweight and Obesity","author":[{"family":"Lowe","given":"Dylan A."},{"family":"Wu","given":"Nancy"},{"family":"Rohdin-Bibby","given":"Linnea"},{"family":"Moore","given":"A. Holliston"},{"family":"Kelly","given":"Nisa"},{"family":"Liu","given":"Yong En"},{"family":"Philip","given":"Errol"},{"family":"Vittinghoff","given":"Eric"},{"family":"Heymsfield","given":"Steven B."},{"family":"Olgin","given":"Jeffrey E."},{"family":"Shepherd","given":"John A."},{"family":"Weiss","given":"Ethan J."}],"issued":{"date-parts":[["2020",9,28]]}}}],"schema":"https://github.com/citation-style-language/schema/raw/master/csl-citation.json"} </w:instrText>
-      </w:r>
-      <w:r>
-        <w:rPr>
-          <w:rFonts w:ascii="Times New Roman" w:hAnsi="Times New Roman" w:cs="Times New Roman"/>
-        </w:rPr>
-        <w:fldChar w:fldCharType="separate"/>
-      </w:r>
-      <w:r>
-        <w:rPr>
-          <w:rFonts w:ascii="Times New Roman" w:hAnsi="Times New Roman" w:cs="Times New Roman"/>
-        </w:rPr>
-        <w:t>(9, 13)</w:t>
-      </w:r>
-      <w:r>
-        <w:rPr>
-          <w:rFonts w:ascii="Times New Roman" w:hAnsi="Times New Roman" w:cs="Times New Roman"/>
-        </w:rPr>
-        <w:fldChar w:fldCharType="end"/>
+        <w:t xml:space="preserve">complicated </w:t>
+      </w:r>
+      <w:r>
+        <w:rPr>
+          <w:rFonts w:ascii="Times New Roman" w:hAnsi="Times New Roman" w:cs="Times New Roman"/>
+        </w:rPr>
+        <w:t xml:space="preserve">by the use of a </w:t>
+      </w:r>
+      <w:r>
+        <w:rPr>
+          <w:rFonts w:ascii="Times New Roman" w:hAnsi="Times New Roman" w:cs="Times New Roman"/>
+        </w:rPr>
+        <w:t>high fat</w:t>
+      </w:r>
+      <w:r>
+        <w:rPr>
+          <w:rFonts w:ascii="Times New Roman" w:hAnsi="Times New Roman" w:cs="Times New Roman"/>
+        </w:rPr>
+        <w:t>, high sucrose</w:t>
+      </w:r>
+      <w:r>
+        <w:rPr>
+          <w:rFonts w:ascii="Times New Roman" w:hAnsi="Times New Roman" w:cs="Times New Roman"/>
+        </w:rPr>
+        <w:t xml:space="preserve"> diet</w:t>
       </w:r>
       <w:r>
         <w:rPr>
           <w:rFonts w:ascii="Times New Roman" w:hAnsi="Times New Roman" w:cs="Times New Roman"/>
         </w:rPr>
         <w:t>.</w:t>
-      </w:r>
-      <w:r>
-        <w:rPr>
-          <w:rFonts w:ascii="Times New Roman" w:hAnsi="Times New Roman" w:cs="Times New Roman"/>
-        </w:rPr>
-        <w:t xml:space="preserve"> The way TRF is employed in human studies is rarely consistent</w:t>
-      </w:r>
-      <w:r>
-        <w:rPr>
-          <w:rFonts w:ascii="Times New Roman" w:hAnsi="Times New Roman" w:cs="Times New Roman"/>
-        </w:rPr>
-        <w:t>,</w:t>
-      </w:r>
-      <w:r>
-        <w:rPr>
-          <w:rFonts w:ascii="Times New Roman" w:hAnsi="Times New Roman" w:cs="Times New Roman"/>
-        </w:rPr>
-        <w:t xml:space="preserve"> with varying lengths of feeding window, timing of feeding window (early vs late), control of caloric intake (isocaloric vs ad libitum feeding), inpatient observation or outpatient adherence monitoring. As such, the biological effects of this eating strategy are not clear, even in non-pregnant humans. </w:t>
       </w:r>
     </w:p>
     <w:p>
@@ -2967,13 +3061,25 @@
         <w:rPr>
           <w:rFonts w:ascii="Times New Roman" w:hAnsi="Times New Roman" w:cs="Times New Roman"/>
         </w:rPr>
-        <w:t xml:space="preserve">Results from rodent models of TRF are more consistent than human trials. </w:t>
-      </w:r>
-      <w:r>
-        <w:rPr>
-          <w:rFonts w:ascii="Times New Roman" w:hAnsi="Times New Roman" w:cs="Times New Roman"/>
-        </w:rPr>
-        <w:t>These</w:t>
+        <w:t xml:space="preserve">The effects of TRF in </w:t>
+      </w:r>
+      <w:r>
+        <w:rPr>
+          <w:rFonts w:ascii="Times New Roman" w:hAnsi="Times New Roman" w:cs="Times New Roman"/>
+        </w:rPr>
+        <w:t xml:space="preserve">non-pregnant </w:t>
+      </w:r>
+      <w:r>
+        <w:rPr>
+          <w:rFonts w:ascii="Times New Roman" w:hAnsi="Times New Roman" w:cs="Times New Roman"/>
+        </w:rPr>
+        <w:t>human populations are inconsistent</w:t>
+      </w:r>
+      <w:r>
+        <w:rPr>
+          <w:rFonts w:ascii="Times New Roman" w:hAnsi="Times New Roman" w:cs="Times New Roman"/>
+        </w:rPr>
+        <w:t>.</w:t>
       </w:r>
       <w:r>
         <w:rPr>
@@ -2985,19 +3091,97 @@
         <w:rPr>
           <w:rFonts w:ascii="Times New Roman" w:hAnsi="Times New Roman" w:cs="Times New Roman"/>
         </w:rPr>
-        <w:t xml:space="preserve">have found </w:t>
-      </w:r>
-      <w:r>
-        <w:rPr>
-          <w:rFonts w:ascii="Times New Roman" w:hAnsi="Times New Roman" w:cs="Times New Roman"/>
-        </w:rPr>
-        <w:t xml:space="preserve">TRF of a </w:t>
-      </w:r>
-      <w:r>
-        <w:rPr>
-          <w:rFonts w:ascii="Times New Roman" w:hAnsi="Times New Roman" w:cs="Times New Roman"/>
-        </w:rPr>
-        <w:t>HFD</w:t>
+        <w:t>Some</w:t>
+      </w:r>
+      <w:r>
+        <w:rPr>
+          <w:rFonts w:ascii="Times New Roman" w:hAnsi="Times New Roman" w:cs="Times New Roman"/>
+        </w:rPr>
+        <w:t xml:space="preserve"> TRF trials </w:t>
+      </w:r>
+      <w:r>
+        <w:rPr>
+          <w:rFonts w:ascii="Times New Roman" w:hAnsi="Times New Roman" w:cs="Times New Roman"/>
+        </w:rPr>
+        <w:t>result in</w:t>
+      </w:r>
+      <w:r>
+        <w:rPr>
+          <w:rFonts w:ascii="Times New Roman" w:hAnsi="Times New Roman" w:cs="Times New Roman"/>
+        </w:rPr>
+        <w:t xml:space="preserve"> significant weight loss </w:t>
+      </w:r>
+      <w:r>
+        <w:rPr>
+          <w:rFonts w:ascii="Times New Roman" w:hAnsi="Times New Roman" w:cs="Times New Roman"/>
+        </w:rPr>
+        <w:fldChar w:fldCharType="begin"/>
+      </w:r>
+      <w:r>
+        <w:rPr>
+          <w:rFonts w:ascii="Times New Roman" w:hAnsi="Times New Roman" w:cs="Times New Roman"/>
+        </w:rPr>
+        <w:instrText xml:space="preserve"> ADDIN ZOTERO_ITEM CSL_CITATION {"citationID":"am0ta1m75e","properties":{"formattedCitation":"(8\\uc0\\u8211{}11)","plainCitation":"(8–11)","noteIndex":0},"citationItems":[{"id":561,"uris":["http://zotero.org/users/5073745/items/XCTAMLBK"],"uri":["http://zotero.org/users/5073745/items/XCTAMLBK"],"itemData":{"id":561,"type":"article-journal","container-title":"Cell Metabolism","DOI":"10.1016/j.cmet.2020.06.018","ISSN":"1550-4131","issue":"3","journalAbbreviation":"Cell Metabolism","language":"English","note":"publisher: Elsevier\nPMID: 32673591","page":"366-378.e3","source":"www.cell.com","title":"Effects of 4- and 6-h Time-Restricted Feeding on Weight and Cardiometabolic Health: A Randomized Controlled Trial in Adults with Obesity","title-short":"Effects of 4- and 6-h Time-Restricted Feeding on Weight and Cardiometabolic Health","volume":"32","author":[{"family":"Cienfuegos","given":"Sofia"},{"family":"Gabel","given":"Kelsey"},{"family":"Kalam","given":"Faiza"},{"family":"Ezpeleta","given":"Mark"},{"family":"Wiseman","given":"Eric"},{"family":"Pavlou","given":"Vasiliki"},{"family":"Lin","given":"Shuhao"},{"family":"Oliveira","given":"Manoela Lima"},{"family":"Varady","given":"Krista A."}],"issued":{"date-parts":[["2020",9,1]]}}},{"id":134,"uris":["http://zotero.org/users/5073745/items/JQGFN28M"],"uri":["http://zotero.org/users/5073745/items/JQGFN28M"],"itemData":{"id":134,"type":"article-journal","abstract":"BACKGROUND:\nTime restricted feeding decreases energy intake without calorie counting and may be a viable option for weight loss. However, the effect of this diet on body weight in obese subjects has never been examined.\n\nOBJECTIVE:\nThis study investigated the effects of 8-h time restricted feeding on body weight and metabolic disease risk factors in obese adults.\n\nDESIGN:\nObese subjects (n = 23) participated in an 8-h time restricted feeding intervention (ad libitum feeding between 10:00 to 18:00 h, water fasting between 18:00 to 10:00 h) for 12 weeks. Weight loss and other outcomes were compared to a matched historical control group (n = 23).\n\nRESULTS:\nBody weight and energy intake decreased in the time restricted group (–2.6% ± 0.5; –341 ± 53 kcal/d) relative to controls over 12 weeks (P &lt; 0.05). Systolic blood pressure decreased in the time restricted feeding group (–7 ± 2 mm Hg) versus controls (P &lt; 0.05). Fat mass, lean mass, visceral fat mass, diastolic blood pressure, LDL cholesterol, HDL cholesterol, triglycerides, fasting glucose, fasting insulin, HOMA-IR, and homocysteine were not significantly different from controls after 12 weeks (no group×time interaction).\n\nCONCLUSION:\nThese findings suggest that 8-h time restricted feeding produces mild caloric restriction and weight loss, without calorie counting. It may also offer clinical benefits by reducing blood pressure.","container-title":"Nutrition and Healthy Aging","DOI":"10.3233/NHA-170036","ISSN":"2451-9480","issue":"4","journalAbbreviation":"Nutr Healthy Aging","note":"PMID: 29951594\nPMCID: PMC6004924","page":"345-353","source":"PubMed Central","title":"Effects of 8-hour time restricted feeding on body weight and metabolic disease risk factors in obese adults: A pilot study","title-short":"Effects of 8-hour time restricted feeding on body weight and metabolic disease risk factors in obese adults","volume":"4","author":[{"family":"Gabel","given":"Kelsey"},{"family":"Hoddy","given":"Kristin K."},{"family":"Haggerty","given":"Nicole"},{"family":"Song","given":"Jeehee"},{"family":"Kroeger","given":"Cynthia M."},{"family":"Trepanowski","given":"John F."},{"family":"Panda","given":"Satchidananda"},{"family":"Varady","given":"Krista A."}],"issued":{"date-parts":[["2018",6,15]]}}},{"id":369,"uris":["http://zotero.org/users/5073745/items/GMSMYKD4"],"uri":["http://zotero.org/users/5073745/items/GMSMYKD4"],"itemData":{"id":369,"type":"article-journal","abstract":"A diurnal rhythm of eating-fasting promotes health, but humans’ eating pattern is rarely assessed. Using a mobile app, we monitored ingestion events in healthy adults with no shift-work for several days. Most subjects ate frequently and erratically throughout wakeful hours and overnight fasting duration paralleled time in bed. There was a bias toward eating late, with estimated &lt;25% calories being consumed before noon and &gt;35% after 6pm. “Metabolic jetlag” resulting from weekday/weekend variation in eating pattern akin to travel across time-zones was prevalent. The daily intake duration (95% interval) exceeded 14.75 h for half the cohort. When overweight individuals with &gt;14 h eating duration ate for only 10–11 h daily for 16 weeks assisted by a data visualization (raster plot of dietary intake pattern, “feedogram”) that we developed, they reduced body weight, reported being energetic, and improved sleep. Benefits persisted for a year.,","container-title":"Cell metabolism","DOI":"10.1016/j.cmet.2015.09.005","ISSN":"1550-4131","issue":"5","journalAbbreviation":"Cell Metab","note":"PMID: 26411343\nPMCID: PMC4635036","page":"789-798","source":"PubMed Central","title":"A smartphone app reveals erratic diurnal eating patterns in humans that can be modulated for health benefits","volume":"22","author":[{"family":"Gill","given":"Shubhroz"},{"family":"Panda","given":"Satchidananda"}],"issued":{"date-parts":[["2015",11,3]]}}},{"id":99,"uris":["http://zotero.org/users/5073745/items/W9LIWJCV"],"uri":["http://zotero.org/users/5073745/items/W9LIWJCV"],"itemData":{"id":99,"type":"article-journal","abstract":"BackgroundIntermittent fasting (IF) is an increasingly popular dietary approach used for weight loss and overall health. While there is an increasing body of evidence demonstrating beneficial effects of IF on blood lipids and other health outcomes in the overweight and obese, limited data are available about the effect of IF in athletes. Thus, the present study sought to investigate the effects of a modified IF protocol (i.e. time-restricted feeding) during resistance training in healthy resistance-trained males.MethodsThirty-four resistance-trained males were randomly assigned to time-restricted feeding (TRF) or normal diet group (ND). TRF subjects consumed 100 % of their energy needs in an 8-h period of time each day, with their caloric intake divided into three meals consumed at 1 p.m., 4 p.m., and 8 p.m. The remaining 16 h per 24-h period made up the fasting period. Subjects in the ND group consumed 100 % of their energy needs divided into three meals consumed at 8 a.m., 1 p.m., and 8 p.m. Groups were matched for kilocalories consumed and macronutrient distribution (TRF 2826 ± 412.3 kcal/day, carbohydrates 53.2 ± 1.4 %, fat 24.7 ± 3.1 %, protein 22.1 ± 2.6 %, ND 3007 ± 444.7 kcal/day, carbohydrates 54.7 ± 2.2 %, fat 23.9 ± 3.5 %, protein 21.4 ± 1.8). Subjects were tested before and after 8 weeks of the assigned diet and standardized resistance training program. Fat mass and fat-free mass were assessed by dual-energy x-ray absorptiometry and muscle area of the thigh and arm were measured using an anthropometric system. Total and free testosterone, insulin-like growth factor 1, blood glucose, insulin, adiponectin, leptin, triiodothyronine, thyroid stimulating hormone, interleukin-6, interleukin-1β, tumor necrosis factor α, total cholesterol, high-density lipoprotein cholesterol, low-density lipoprotein cholesterol, and triglycerides were measured. Bench press and leg press maximal strength, resting energy expenditure, and respiratory ratio were also tested.ResultsAfter 8 weeks, the 2 Way ANOVA (Time * Diet interaction) showed a decrease in fat mass in TRF compared to ND (p = 0.0448), while fat-free mass, muscle area of the arm and thigh, and maximal strength were maintained in both groups. Testosterone and insulin-like growth factor 1 decreased significantly in TRF, with no changes in ND (p = 0.0476; p = 0.0397). Adiponectin increased (p = 0.0000) in TRF while total leptin decreased (p = 0.0001), although not when adjusted for fat mass. Triiodothyronine decreased in TRF, but no significant changes were detected in thyroid-stimulating hormone, total cholesterol, high-density lipoprotein, low-density lipoprotein, or triglycerides. Resting energy expenditure was unchanged, but a significant decrease in respiratory ratio was observed in the TRF group.ConclusionsOur results suggest that an intermittent fasting program in which all calories are consumed in an 8-h window each day, in conjunction with resistance training, could improve some health-related biomarkers, decrease fat mass, and maintain muscle mass in resistance-trained males.","container-title":"Journal of Translational Medicine","DOI":"10.1186/s12967-016-1044-0","ISSN":"1479-5876","issue":"1","journalAbbreviation":"J Transl Med","language":"en","page":"290","source":"Springer Link","title":"Effects of eight weeks of time-restricted feeding (16/8) on basal metabolism, maximal strength, body composition, inflammation, and cardiovascular risk factors in resistance-trained males","volume":"14","author":[{"family":"Moro","given":"Tatiana"},{"family":"Tinsley","given":"Grant"},{"family":"Bianco","given":"Antonino"},{"family":"Marcolin","given":"Giuseppe"},{"family":"Pacelli","given":"Quirico Francesco"},{"family":"Battaglia","given":"Giuseppe"},{"family":"Palma","given":"Antonio"},{"family":"Gentil","given":"Paulo"},{"family":"Neri","given":"Marco"},{"family":"Paoli","given":"Antonio"}],"issued":{"date-parts":[["2016",10,13]]}}}],"schema":"https://github.com/citation-style-language/schema/raw/master/csl-citation.json"} </w:instrText>
+      </w:r>
+      <w:r>
+        <w:rPr>
+          <w:rFonts w:ascii="Times New Roman" w:hAnsi="Times New Roman" w:cs="Times New Roman"/>
+        </w:rPr>
+        <w:fldChar w:fldCharType="separate"/>
+      </w:r>
+      <w:r>
+        <w:rPr>
+          <w:rFonts w:ascii="Times New Roman" w:hAnsi="Times New Roman" w:cs="Times New Roman"/>
+        </w:rPr>
+        <w:t>(8–11)</w:t>
+      </w:r>
+      <w:r>
+        <w:rPr>
+          <w:rFonts w:ascii="Times New Roman" w:hAnsi="Times New Roman" w:cs="Times New Roman"/>
+        </w:rPr>
+        <w:fldChar w:fldCharType="end"/>
+      </w:r>
+      <w:r>
+        <w:rPr>
+          <w:rFonts w:ascii="Times New Roman" w:hAnsi="Times New Roman" w:cs="Times New Roman"/>
+        </w:rPr>
+        <w:t xml:space="preserve"> while others do not </w:t>
+      </w:r>
+      <w:r>
+        <w:rPr>
+          <w:rFonts w:ascii="Times New Roman" w:hAnsi="Times New Roman" w:cs="Times New Roman"/>
+        </w:rPr>
+        <w:fldChar w:fldCharType="begin"/>
+      </w:r>
+      <w:r>
+        <w:rPr>
+          <w:rFonts w:ascii="Times New Roman" w:hAnsi="Times New Roman" w:cs="Times New Roman"/>
+        </w:rPr>
+        <w:instrText xml:space="preserve"> ADDIN ZOTERO_ITEM CSL_CITATION {"citationID":"a2iv8pf8rdc","properties":{"formattedCitation":"(12\\uc0\\u8211{}14)","plainCitation":"(12–14)","noteIndex":0},"citationItems":[{"id":604,"uris":["http://zotero.org/users/5073745/items/FG9B25RM"],"uri":["http://zotero.org/users/5073745/items/FG9B25RM"],"itemData":{"id":604,"type":"article-journal","abstract":"This pilot study explored the feasibility of a moderate time-restricted feeding (TRF) intervention and its effects on adiposity and metabolism. For 10 weeks, a free-living TRF group delayed breakfast and advanced dinner by 1·5 h each. Changes in dietary intake, adiposity and fasting biochemistry (glucose, insulin, lipids) were compared with controls who maintained habitual feeding patterns. Thirteen participants (29 (sem 2) kg/m2) completed the study. The average daily feeding interval was successfully reduced in the TRF group (743 (sem 32) to 517 (sem 22) min/d; P &lt; 0·001; n 7), although questionnaire responses indicated that social eating/drinking opportunities were negatively impacted. TRF participants reduced total daily energy intake (P = 0·019) despite ad libitum food access, with accompanying reductions in adiposity (P = 0·047). There were significant between-group differences in fasting glucose (P = 0·008), albeit driven primarily by an increase among controls. Larger studies can now be designed/powered, based on these novel preliminary qualitative and quantitative data, to ascertain and maximise the long-term sustainability of TRF.","container-title":"Journal of Nutritional Science","DOI":"10.1017/jns.2018.13","ISSN":"2048-6790","language":"en","note":"publisher: Cambridge University Press","source":"Cambridge University Press","title":"A pilot feasibility study exploring the effects of a moderate time-restricted feeding intervention on energy intake, adiposity and metabolic physiology in free-living human subjects","URL":"http://www.cambridge.org/core/journals/journal-of-nutritional-science/article/pilot-feasibility-study-exploring-the-effects-of-a-moderate-timerestricted-feeding-intervention-on-energy-intake-adiposity-and-metabolic-physiology-in-freeliving-human-subjects/9C604826401917A6CAD9CD10B72FEA32","volume":"7","author":[{"family":"Antoni","given":"Rona"},{"family":"Robertson","given":"Tracey M."},{"family":"Robertson","given":"M. Denise"},{"family":"Johnston","given":"Jonathan D."}],"accessed":{"date-parts":[["2021",1,15]]},"issued":{"date-parts":[["2018"]],"season":"ed"}}},{"id":525,"uris":["http://zotero.org/users/5073745/items/4HHZWM4Z"],"uri":["http://zotero.org/users/5073745/items/4HHZWM4Z"],"itemData":{"id":525,"type":"article-journal","abstract":"Importance: The efficacy and safety of time-restricted eating have not been explored in large randomized clinical trials.\nObjective: To determine the effect of 16:8-hour time-restricted eating on weight loss and metabolic risk markers.\nInterventions: Participants were randomized such that the consistent meal timing (CMT) group was instructed to eat 3 structured meals per day, and the time-restricted eating (TRE) group was instructed to eat ad libitum from 12:00 pm until 8:00 pm and completely abstain from caloric intake from 8:00 pm until 12:00 pm the following day.\nDesign, Setting, and Participants: This 12-week randomized clinical trial including men and women aged 18 to 64 years with a body mass index (BMI, calculated as weight in kilograms divided by height in meters squared) of 27 to 43 was conducted on a custom mobile study application. Participants received a Bluetooth scale. Participants lived anywhere in the United States, with a subset of 50 participants living near San Francisco, California, who underwent in-person testing.\nMain Outcomes and Measures: The primary outcome was weight loss. Secondary outcomes from the in-person cohort included changes in weight, fat mass, lean mass, fasting insulin, fasting glucose, hemoglobin A1c levels, estimated energy intake, total energy expenditure, and resting energy expenditure.\nResults: Overall, 116 participants (mean [SD] age, 46.5 [10.5] years; 70 [60.3%] men) were included in the study. There was a significant decrease in weight in the TRE (-0.94 kg; 95% CI, -1.68 to -0.20; P = .01), but no significant change in the CMT group (-0.68 kg; 95% CI, -1.41 to 0.05, P = .07) or between groups (-0.26 kg; 95% CI, -1.30 to 0.78; P = .63). In the in-person cohort (n = 25 TRE, n = 25 CMT), there was a significant within-group decrease in weight in the TRE group (-1.70 kg; 95% CI, -2.56 to -0.83; P &lt; .001). There was also a significant difference in appendicular lean mass index between groups (-0.16 kg/m2; 95% CI, -0.27 to -0.05; P = .005). There were no significant changes in any of the other secondary outcomes within or between groups. There were no differences in estimated energy intake between groups.\nConclusions and Relevance: Time-restricted eating, in the absence of other interventions, is not more effective in weight loss than eating throughout the day.\nTrial Registration: ClinicalTrials.gov Identifiers: NCT03393195 and NCT03637855.","container-title":"JAMA internal medicine","DOI":"10.1001/jamainternmed.2020.4153","ISSN":"2168-6114","journalAbbreviation":"JAMA Intern Med","language":"eng","note":"PMID: 32986097\nPMCID: PMC7522780","source":"PubMed","title":"Effects of Time-Restricted Eating on Weight Loss and Other Metabolic Parameters in Women and Men With Overweight and Obesity: The TREAT Randomized Clinical Trial","title-short":"Effects of Time-Restricted Eating on Weight Loss and Other Metabolic Parameters in Women and Men With Overweight and Obesity","author":[{"family":"Lowe","given":"Dylan A."},{"family":"Wu","given":"Nancy"},{"family":"Rohdin-Bibby","given":"Linnea"},{"family":"Moore","given":"A. Holliston"},{"family":"Kelly","given":"Nisa"},{"family":"Liu","given":"Yong En"},{"family":"Philip","given":"Errol"},{"family":"Vittinghoff","given":"Eric"},{"family":"Heymsfield","given":"Steven B."},{"family":"Olgin","given":"Jeffrey E."},{"family":"Shepherd","given":"John A."},{"family":"Weiss","given":"Ethan J."}],"issued":{"date-parts":[["2020",9,28]]}}},{"id":59,"uris":["http://zotero.org/users/5073745/items/BQ94UWAX"],"uri":["http://zotero.org/users/5073745/items/BQ94UWAX"],"itemData":{"id":59,"type":"article-journal","abstract":"Summary\nIntermittent fasting (IF) improves cardiometabolic health; however, it is unknown whether these effects are due solely to weight loss. We conducted the first supervised controlled feeding trial to test whether IF has benefits independent of weight loss by feeding participants enough food to maintain their weight. Our proof-of-concept study also constitutes the first trial of early time-restricted feeding (eTRF), a form of IF that involves eating early in the day to be in alignment with circadian rhythms in metabolism. Men with prediabetes were randomized to eTRF (6-hr feeding period, with dinner before 3 p.m.) or a control schedule (12-hr feeding period) for 5 weeks and later crossed over to the other schedule. eTRF improved insulin sensitivity, β cell responsiveness, blood pressure, oxidative stress, and appetite. We demonstrate for the first time in humans that eTRF improves some aspects of cardiometabolic health and that IF’s effects are not solely due to weight loss.","container-title":"Cell Metabolism","DOI":"10.1016/j.cmet.2018.04.010","ISSN":"1550-4131","issue":"6","journalAbbreviation":"Cell Metabolism","page":"1212-1221.e3","source":"ScienceDirect","title":"Early Time-Restricted Feeding Improves Insulin Sensitivity, Blood Pressure, and Oxidative Stress Even without Weight Loss in Men with Prediabetes","volume":"27","author":[{"family":"Sutton","given":"Elizabeth F."},{"family":"Beyl","given":"Robbie"},{"family":"Early","given":"Kate S."},{"family":"Cefalu","given":"William T."},{"family":"Ravussin","given":"Eric"},{"family":"Peterson","given":"Courtney M."}],"issued":{"date-parts":[["2018",6,5]]}}}],"schema":"https://github.com/citation-style-language/schema/raw/master/csl-citation.json"} </w:instrText>
+      </w:r>
+      <w:r>
+        <w:rPr>
+          <w:rFonts w:ascii="Times New Roman" w:hAnsi="Times New Roman" w:cs="Times New Roman"/>
+        </w:rPr>
+        <w:fldChar w:fldCharType="separate"/>
+      </w:r>
+      <w:r>
+        <w:rPr>
+          <w:rFonts w:ascii="Times New Roman" w:hAnsi="Times New Roman" w:cs="Times New Roman"/>
+        </w:rPr>
+        <w:t>(12–14)</w:t>
+      </w:r>
+      <w:r>
+        <w:rPr>
+          <w:rFonts w:ascii="Times New Roman" w:hAnsi="Times New Roman" w:cs="Times New Roman"/>
+        </w:rPr>
+        <w:fldChar w:fldCharType="end"/>
+      </w:r>
+      <w:r>
+        <w:rPr>
+          <w:rFonts w:ascii="Times New Roman" w:hAnsi="Times New Roman" w:cs="Times New Roman"/>
+        </w:rPr>
+        <w:t>. Similarly, insulin sensitization results in some</w:t>
       </w:r>
       <w:r>
         <w:rPr>
@@ -3009,37 +3193,13 @@
         <w:rPr>
           <w:rFonts w:ascii="Times New Roman" w:hAnsi="Times New Roman" w:cs="Times New Roman"/>
         </w:rPr>
-        <w:t>reduce</w:t>
-      </w:r>
-      <w:r>
-        <w:rPr>
-          <w:rFonts w:ascii="Times New Roman" w:hAnsi="Times New Roman" w:cs="Times New Roman"/>
-        </w:rPr>
-        <w:t>s</w:t>
-      </w:r>
-      <w:r>
-        <w:rPr>
-          <w:rFonts w:ascii="Times New Roman" w:hAnsi="Times New Roman" w:cs="Times New Roman"/>
-        </w:rPr>
-        <w:t xml:space="preserve"> body weight </w:t>
-      </w:r>
-      <w:r>
-        <w:rPr>
-          <w:rFonts w:ascii="Times New Roman" w:hAnsi="Times New Roman" w:cs="Times New Roman"/>
-        </w:rPr>
-        <w:t xml:space="preserve">compared to ad libitum feeding </w:t>
-      </w:r>
-      <w:r>
-        <w:rPr>
-          <w:rFonts w:ascii="Times New Roman" w:hAnsi="Times New Roman" w:cs="Times New Roman"/>
-        </w:rPr>
         <w:fldChar w:fldCharType="begin"/>
       </w:r>
       <w:r>
         <w:rPr>
           <w:rFonts w:ascii="Times New Roman" w:hAnsi="Times New Roman" w:cs="Times New Roman"/>
         </w:rPr>
-        <w:instrText xml:space="preserve"> ADDIN ZOTERO_ITEM CSL_CITATION {"citationID":"ajpd5f2a74","properties":{"formattedCitation":"(18\\uc0\\u8211{}23)","plainCitation":"(18–23)","noteIndex":0},"citationItems":[{"id":652,"uris":["http://zotero.org/users/5073745/items/K7KVJXE6"],"uri":["http://zotero.org/users/5073745/items/K7KVJXE6"],"itemData":{"id":652,"type":"article-journal","abstract":"Synchronization between biologic clocks and metabolism is crucial for most species. Here, we examined the ability of leptin, important in the control of energy metabolism, to induce leptin signaling at the molecular as well as the behavioral level throughout the 24-h day in mice fed either a control or a high-fat diet (HFD). Furthermore, we investigated the effects of time-restricted feeding (TRF; a limitation of HFD access to 6 h each day) on energy metabolism during different periods throughout the 24-h day. In control mice, molecular leptin sensitivity was highest at zeitgeber time (ZT)0 (lights on), declining during the light phase, and increasing during the dark phase. Surprisingly, leptin resistance in HFD-fed mice was only present from the middle of the dark to the middle of the light period. Specifically, when TRF occurred from ZT21 to ZT3 (when leptin resistance in HFD-fed mice was most profound), it resulted in a disruption of the daily rhythms of locomotor activity and energy expenditure and in increased plasma insulin levels compared with other TRF periods. These data provide evidence that leptin sensitivity is controlled by the circadian rhythm and that TRF periods may be most efficient when aligned with the leptin-sensitive period.-Boucsein, A., Rizwan, M. Z., Tups, A. Hypothalamic leptin sensitivity and health benefits of time-restricted feeding are dependent on the time of day in male mice.","container-title":"FASEB journal: official publication of the Federation of American Societies for Experimental Biology","DOI":"10.1096/fj.201901004R","ISSN":"1530-6860","issue":"11","journalAbbreviation":"FASEB J","language":"eng","note":"PMID: 31366239\nPMCID: PMC6902664","page":"12175-12187","source":"PubMed","title":"Hypothalamic leptin sensitivity and health benefits of time-restricted feeding are dependent on the time of day in male mice","volume":"33","author":[{"family":"Boucsein","given":"Alisa"},{"family":"Rizwan","given":"Mohammed Z."},{"family":"Tups","given":"Alexander"}],"issued":{"date-parts":[["2019",11]]}}},{"id":655,"uris":["http://zotero.org/users/5073745/items/DX4QM9CB"],"uri":["http://zotero.org/users/5073745/items/DX4QM9CB"],"itemData":{"id":655,"type":"article-journal","abstract":"Because current therapeutics for obesity are limited and only offer modest improvements, novel interventions are needed. Preventing obesity with time-restricted feeding (TRF; 8-9 hr food access in the active phase) is promising, yet its therapeutic applicability against preexisting obesity, diverse dietary conditions, and less stringent eating patterns is unknown. Here we tested TRF in mice under diverse nutritional challenges. We show that TRF attenuated metabolic diseases arising from a variety of obesogenic diets, and that benefits were proportional to the fasting duration. Furthermore, protective effects were maintained even when TRF was temporarily interrupted by ad libitum access to food during weekends, a regimen particularly relevant to human lifestyle. Finally, TRF stabilized and reversed the progression of metabolic diseases in mice with preexisting obesity and type II diabetes. We establish clinically relevant parameters of TRF for preventing and treating obesity and metabolic disorders, including type II diabetes, hepatic steatosis, and hypercholesterolemia.","container-title":"Cell Metabolism","DOI":"10.1016/j.cmet.2014.11.001","ISSN":"1932-7420","issue":"6","journalAbbreviation":"Cell Metab","language":"eng","note":"PMID: 25470547\nPMCID: PMC4255155","page":"991-1005","source":"PubMed","title":"Time-restricted feeding is a preventative and therapeutic intervention against diverse nutritional challenges","volume":"20","author":[{"family":"Chaix","given":"Amandine"},{"family":"Zarrinpar","given":"Amir"},{"family":"Miu","given":"Phuong"},{"family":"Panda","given":"Satchidananda"}],"issued":{"date-parts":[["2014",12,2]]}}},{"id":486,"uris":["http://zotero.org/users/5073745/items/9YE6QRBF"],"uri":["http://zotero.org/users/5073745/items/9YE6QRBF"],"itemData":{"id":486,"type":"article-journal","abstract":"Background. Menopause is associated with significant hormonal changes that result in increased total body fat and abdominal fat, amplifying the risk for metabolic syndrome and diseases such as diabetes, cardiovascular disease and cancer in postmenopausal women. Intermittent fasting regimens hold significant health benefit promise for obese humans, however, regimens that include extreme daytime calorie restriction or daytime fasting are generally associated with hunger and irritability, hampering long-term compliance and adoption in the clinical setting. Time-restricted feeding (TRF), a regimen allowing eating only during a specific period in the normal circadian feeding cycle, without calorie restriction, may increase compliance and provide a more clinically viable method for reducing the detrimental metabolic consequences associated with obesity.\nMethods. We tested TRF as an intervention in a mouse model of postmenopausal obesity. Metabolic parameters were measured using Clinical Laboratory Animal Monitoring System (CLAMS) and we carried out glucose tolerance tests. We also stained liver sections with oil red O to examine steatosis and measured gene expression related to gluconeogenesis.\nResults. Preexisting metabolic disease was significantly attenuated during 7 weeks of TRF. Despite having access to the same high fat diet (HFD) as ad libitum fed (ALF) mice, TRF mice experienced rapid weight loss followed by a delayed improvement in insulin resistance and a reduced severity of hepatic steatosis by having access to the HFD for only 8 h during their normal nocturnal feeding period. The lower respiratory exchange ratio in the TRF group compared with the ALF group early in the dark phase suggested that fat was the predominant fuel source in the TRF group and correlated with gene expression analyses that suggested a switch from gluconeogenesis to ketogenesis. In addition, TRF mice were more physically active than ALF fed mice.\nConclusions. Our data support further analysis of TRF as a clinically viable form of intermittent fasting to improve metabolic health due to obesity. © 2016 Elsevier Inc. All rights reserved.","container-title":"Metabolism","DOI":"10.1016/j.metabol.2016.09.006","ISSN":"00260495","issue":"12","journalAbbreviation":"Metabolism","language":"en","page":"1743-1754","source":"DOI.org (Crossref)","title":"Time-restricted feeding improves insulin resistance and hepatic steatosis in a mouse model of postmenopausal obesity","volume":"65","author":[{"family":"Chung","given":"Heekyung"},{"family":"Chou","given":"Winjet"},{"family":"Sears","given":"Dorothy D."},{"family":"Patterson","given":"Ruth E."},{"family":"Webster","given":"Nicholas J.G."},{"family":"Ellies","given":"Lesley G."}],"issued":{"date-parts":[["2016",12]]}}},{"id":616,"uris":["http://zotero.org/users/5073745/items/QMLGQCIB"],"uri":["http://zotero.org/users/5073745/items/QMLGQCIB"],"itemData":{"id":616,"type":"article-journal","abstract":"Abstract\n            Accumulating evidence indicates that obesity with its associated metabolic dysregulation, including hyperinsulinemia and aberrant circadian rhythms, increases the risk for a variety of cancers including postmenopausal breast cancer. Caloric restriction can ameliorate the harmful metabolic effects of obesity and inhibit cancer progression but is difficult to implement and maintain outside of the clinic. In this study, we aim to test a time-restricted feeding (TRF) approach on mouse models of obesity-driven postmenopausal breast cancer. We show that TRF abrogates the obesity-enhanced mammary tumor growth in two orthotopic models in the absence of calorie restriction or weight loss. TRF also reduces breast cancer metastasis to the lung. Furthermore, TRF delays tumor initiation in a transgenic model of mammary tumorigenesis prior to the onset of obesity. Notably, TRF increases whole-body insulin sensitivity, reduces hyperinsulinemia, restores diurnal gene expression rhythms in the tumor, and attenuates tumor growth and insulin signaling. Importantly, inhibition of insulin secretion with diazoxide mimics TRF whereas artificial elevation of insulin through insulin pumps implantation reverses the effect of TRF, suggesting that TRF acts through modulating hyperinsulinemia. Our data suggest that TRF is likely to be effective in breast cancer prevention and therapy.","container-title":"Nature Communications","DOI":"10.1038/s41467-020-20743-7","ISSN":"2041-1723","issue":"1","journalAbbreviation":"Nat Commun","language":"en","page":"565","source":"DOI.org (Crossref)","title":"Time-restricted feeding normalizes hyperinsulinemia to inhibit breast cancer in obese postmenopausal mouse models","volume":"12","author":[{"family":"Das","given":"Manasi"},{"family":"Ellies","given":"Lesley G."},{"family":"Kumar","given":"Deepak"},{"family":"Sauceda","given":"Consuelo"},{"family":"Oberg","given":"Alexis"},{"family":"Gross","given":"Emilie"},{"family":"Mandt","given":"Tyler"},{"family":"Newton","given":"Isabel G."},{"family":"Kaur","given":"Mehak"},{"family":"Sears","given":"Dorothy D."},{"family":"Webster","given":"Nicholas J. G."}],"issued":{"date-parts":[["2021",12]]}}},{"id":67,"uris":["http://zotero.org/users/5073745/items/T8U6Q3GZ"],"uri":["http://zotero.org/users/5073745/items/T8U6Q3GZ"],"itemData":{"id":67,"type":"article-journal","abstract":"Summary\nWhile diet-induced obesity has been exclusively attributed to increased caloric intake from fat, animals fed a high-fat diet (HFD) ad libitum (ad lib) eat frequently throughout day and night, disrupting the normal feeding cycle. To test whether obesity and metabolic diseases result from HFD or disruption of metabolic cycles, we subjected mice to either ad lib or time-restricted feeding (tRF) of a HFD for 8 hr per day. Mice under tRF consume equivalent calories from HFD as those with ad lib access yet are protected against obesity, hyperinsulinemia, hepatic steatosis, and inflammation and have improved motor coordination. The tRF regimen improved CREB, mTOR, and AMPK pathway function and oscillations of the circadian clock and their target genes' expression. These changes in catabolic and anabolic pathways altered liver metabolome and improved nutrient utilization and energy expenditure. We demonstrate in mice that tRF regimen is a nonpharmacological strategy against obesity and associated diseases.","container-title":"Cell Metabolism","DOI":"10.1016/j.cmet.2012.04.019","ISSN":"1550-4131","issue":"6","journalAbbreviation":"Cell Metabolism","page":"848-860","source":"ScienceDirect","title":"Time-Restricted Feeding without Reducing Caloric Intake Prevents Metabolic Diseases in Mice Fed a High-Fat Diet","volume":"15","author":[{"family":"Hatori","given":"Megumi"},{"family":"Vollmers","given":"Christopher"},{"family":"Zarrinpar","given":"Amir"},{"family":"DiTacchio","given":"Luciano"},{"family":"Bushong","given":"Eric A."},{"family":"Gill","given":"Shubhroz"},{"family":"Leblanc","given":"Mathias"},{"family":"Chaix","given":"Amandine"},{"family":"Joens","given":"Matthew"},{"family":"Fitzpatrick","given":"James A. J."},{"family":"Ellisman","given":"Mark H."},{"family":"Panda","given":"Satchidananda"}],"issued":{"date-parts":[["2012",6,6]]}}},{"id":12,"uris":["http://zotero.org/users/5073745/items/P497KC7N"],"uri":["http://zotero.org/users/5073745/items/P497KC7N"],"itemData":{"id":12,"type":"article-journal","abstract":"Disruption of circadian rhythms leads to obesity and metabolic disorders. Timed restricted feeding (RF) provides a time cue and resets the circadian clock, leading to better health. In contrast, a high-fat (HF) diet leads to disrupted circadian expression of metabolic factors and obesity. We tested whether long-term (18 wk) clock resetting by RF can attenuate the disruptive effects of diet-induced obesity. Analyses included liver clock gene expression, locomotor activity, blood glucose, metabolic markers, lipids, and hormones around the circadian cycle for a more accurate assessment. Compared with mice fed the HF diet ad libitum, the timed HF diet restored the expression phase of the clock genes Clock and Cry1 and phase-advanced Per1, Per2, Cry2, Bmal1, Rorα, and Rev-erbα. Although timed HF-diet-fed mice consumed the same amount of calories as ad libitum low-fat diet-fed mice, they showed 12% reduced body weight, 21% reduced cholesterol levels, and 1.4-fold increased insulin sensitivity. Compared with the HF diet ad libitum, the timed HF diet led to 18% lower body weight, 30% decreased cholesterol levels, 10% reduced TNF-α levels, and 3.7-fold improved insulin sensitivity. Timed HF-diet-fed mice exhibited a better satiated and less stressed phenotype of 25% lower ghrelin and 53% lower corticosterone levels compared with mice fed the timed low-fat diet. Taken together, our findings suggest that timing can prevent obesity and rectify the harmful effects of a HF diet.","container-title":"FASEB journal: official publication of the Federation of American Societies for Experimental Biology","DOI":"10.1096/fj.12-208868","ISSN":"1530-6860","issue":"8","journalAbbreviation":"FASEB J.","language":"eng","note":"PMID: 22593546","page":"3493-3502","source":"PubMed","title":"Timed high-fat diet resets circadian metabolism and prevents obesity","volume":"26","author":[{"family":"Sherman","given":"Hadas"},{"family":"Genzer","given":"Yoni"},{"family":"Cohen","given":"Rotem"},{"family":"Chapnik","given":"Nava"},{"family":"Madar","given":"Zecharia"},{"family":"Froy","given":"Oren"}],"issued":{"date-parts":[["2012",8]]}}}],"schema":"https://github.com/citation-style-language/schema/raw/master/csl-citation.json"} </w:instrText>
+        <w:instrText xml:space="preserve"> ADDIN ZOTERO_ITEM CSL_CITATION {"citationID":"8MsH9gpy","properties":{"formattedCitation":"(8, 14\\uc0\\u8211{}17)","plainCitation":"(8, 14–17)","noteIndex":0},"citationItems":[{"id":561,"uris":["http://zotero.org/users/5073745/items/XCTAMLBK"],"uri":["http://zotero.org/users/5073745/items/XCTAMLBK"],"itemData":{"id":561,"type":"article-journal","container-title":"Cell Metabolism","DOI":"10.1016/j.cmet.2020.06.018","ISSN":"1550-4131","issue":"3","journalAbbreviation":"Cell Metabolism","language":"English","note":"publisher: Elsevier\nPMID: 32673591","page":"366-378.e3","source":"www.cell.com","title":"Effects of 4- and 6-h Time-Restricted Feeding on Weight and Cardiometabolic Health: A Randomized Controlled Trial in Adults with Obesity","title-short":"Effects of 4- and 6-h Time-Restricted Feeding on Weight and Cardiometabolic Health","volume":"32","author":[{"family":"Cienfuegos","given":"Sofia"},{"family":"Gabel","given":"Kelsey"},{"family":"Kalam","given":"Faiza"},{"family":"Ezpeleta","given":"Mark"},{"family":"Wiseman","given":"Eric"},{"family":"Pavlou","given":"Vasiliki"},{"family":"Lin","given":"Shuhao"},{"family":"Oliveira","given":"Manoela Lima"},{"family":"Varady","given":"Krista A."}],"issued":{"date-parts":[["2020",9,1]]}}},{"id":327,"uris":["http://zotero.org/users/5073745/items/E89CVTH5"],"uri":["http://zotero.org/users/5073745/items/E89CVTH5"],"itemData":{"id":327,"type":"article-journal","abstract":"Objective This study aimed to assess the effects of 9-hour time-restricted feeding (TRF), early (TRFe) or delayed (TRFd), on glucose tolerance in men at risk for type 2 diabetes. Methods Fifteen men (age 55 ± 3 years, BMI 33.9 ± 0.8 kg/m2) wore a continuous glucose monitor for 7 days of baseline assessment and during two 7-day TRF conditions. Participants were randomized to TRFe (8 am to 5 pm) or TRFd (12 pm to 9 pm), separated by a 2-week washout phase. Glucose, insulin, triglycerides, nonesterified fatty acids, and gastrointestinal hormone incremental areas under the curve were calculated following a standard meal on days 0 and 7 at 8 am (TRFe) or 12 pm (TRFd). Results TRF improved glucose tolerance as assessed by a reduction in glucose incremental area under the curve (P = 0.001) and fasting triglycerides (P = 0.003) on day 7 versus day 0. However, there were no mealtime by TRF interactions in any of the variables examined. There was also no effect of TRF on fasting and postprandial insulin, nonesterified fatty acids, or gastrointestinal hormones. Mean fasting glucose by continuous glucose monitor was lower in TRFe (P = 0.02) but not TRFd (P = 0.17) versus baseline, but there was no difference between TRF conditions. Conclusions While only TRFe lowered mean fasting glucose, TRF improved glycemic responses to a test meal in men at risk for type 2 diabetes regardless of the clock time that TRF was initiated.","container-title":"Obesity","DOI":"10.1002/oby.22449","ISSN":"1930-739X","issue":"5","language":"en","page":"724-732","source":"Wiley Online Library","title":"Time-Restricted Feeding Improves Glucose Tolerance in Men at Risk for Type 2 Diabetes: A Randomized Crossover Trial","title-short":"Time-Restricted Feeding Improves Glucose Tolerance in Men at Risk for Type 2 Diabetes","volume":"27","author":[{"family":"Hutchison","given":"Amy T."},{"family":"Regmi","given":"Prashant"},{"family":"Manoogian","given":"Emily N. C."},{"family":"Fleischer","given":"Jason G."},{"family":"Wittert","given":"Gary A."},{"family":"Panda","given":"Satchidananda"},{"family":"Heilbronn","given":"Leonie K."}],"issued":{"date-parts":[["2019"]]}}},{"id":104,"uris":["http://zotero.org/users/5073745/items/VZMS82L6"],"uri":["http://zotero.org/users/5073745/items/VZMS82L6"],"itemData":{"id":104,"type":"article-journal","abstract":"Time-restricted feeding (TRF) is a form of intermittent fasting that involves having a longer daily fasting period. Preliminary studies report that TRF improves cardiometabolic health in rodents and humans. Here, we performed the first study to determine how TRF affects gene expression, circulating hormones, and diurnal patterns in cardiometabolic risk factors in humans. Eleven overweight adults participated in a 4-day randomized crossover study where they ate between 8 am and 2 pm (early TRF (eTRF)) and between 8 am and 8 pm (control schedule). Participants underwent continuous glucose monitoring, and blood was drawn to assess cardiometabolic risk factors, hormones, and gene expression in whole blood cells. Relative to the control schedule, eTRF decreased mean 24-hour glucose levels by 4 &amp;plusmn; 1 mg/dl (p = 0.0003) and glycemic excursions by 12 &amp;plusmn; 3 mg/dl (p = 0.001). In the morning before breakfast, eTRF increased ketones, cholesterol, and the expression of the stress response and aging gene SIRT1 and the autophagy gene LC3A (all p &amp;lt; 0.04), while in the evening, it tended to increase brain-derived neurotropic factor (BNDF; p = 0.10) and also increased the expression of MTOR (p = 0.007), a major nutrient-sensing protein that regulates cell growth. eTRF also altered the diurnal patterns in cortisol and the expression of several circadian clock genes (p &amp;lt; 0.05). eTRF improves 24-hour glucose levels, alters lipid metabolism and circadian clock gene expression, and may also increase autophagy and have anti-aging effects in humans.","container-title":"Nutrients","DOI":"10.3390/nu11061234","issue":"6","language":"en","page":"1234","source":"www.mdpi.com","title":"Early Time-Restricted Feeding Improves 24-Hour Glucose Levels and Affects Markers of the Circadian Clock, Aging, and Autophagy in Humans","volume":"11","author":[{"family":"Jamshed","given":"Humaira"},{"family":"Beyl","given":"Robbie A."},{"family":"Della Manna","given":"Deborah L."},{"family":"Yang","given":"Eddy S."},{"family":"Ravussin","given":"Eric"},{"family":"Peterson","given":"Courtney M."}],"issued":{"date-parts":[["2019",6]]}}},{"id":59,"uris":["http://zotero.org/users/5073745/items/BQ94UWAX"],"uri":["http://zotero.org/users/5073745/items/BQ94UWAX"],"itemData":{"id":59,"type":"article-journal","abstract":"Summary\nIntermittent fasting (IF) improves cardiometabolic health; however, it is unknown whether these effects are due solely to weight loss. We conducted the first supervised controlled feeding trial to test whether IF has benefits independent of weight loss by feeding participants enough food to maintain their weight. Our proof-of-concept study also constitutes the first trial of early time-restricted feeding (eTRF), a form of IF that involves eating early in the day to be in alignment with circadian rhythms in metabolism. Men with prediabetes were randomized to eTRF (6-hr feeding period, with dinner before 3 p.m.) or a control schedule (12-hr feeding period) for 5 weeks and later crossed over to the other schedule. eTRF improved insulin sensitivity, β cell responsiveness, blood pressure, oxidative stress, and appetite. We demonstrate for the first time in humans that eTRF improves some aspects of cardiometabolic health and that IF’s effects are not solely due to weight loss.","container-title":"Cell Metabolism","DOI":"10.1016/j.cmet.2018.04.010","ISSN":"1550-4131","issue":"6","journalAbbreviation":"Cell Metabolism","page":"1212-1221.e3","source":"ScienceDirect","title":"Early Time-Restricted Feeding Improves Insulin Sensitivity, Blood Pressure, and Oxidative Stress Even without Weight Loss in Men with Prediabetes","volume":"27","author":[{"family":"Sutton","given":"Elizabeth F."},{"family":"Beyl","given":"Robbie"},{"family":"Early","given":"Kate S."},{"family":"Cefalu","given":"William T."},{"family":"Ravussin","given":"Eric"},{"family":"Peterson","given":"Courtney M."}],"issued":{"date-parts":[["2018",6,5]]}}},{"id":672,"uris":["http://zotero.org/users/5073745/items/HGXPTAC6"],"uri":["http://zotero.org/users/5073745/items/HGXPTAC6"],"itemData":{"id":672,"type":"article-journal","abstract":"In animal models, time-restricted feeding (TRF) can prevent and reverse aspects of metabolic diseases. Time-restricted eating (TRE) in human pilot studies reduces the risks of metabolic diseases in otherwise healthy individuals. However, patients with diagnosed metabolic syndrome often undergo pharmacotherapy, and it has never been tested whether TRE can act synergistically with pharmacotherapy in animal models or humans. In a single-arm, paired-sample trial, 19 participants with metabolic syndrome and a baseline mean daily eating window of ≥14 h, the majority of whom were on a statin and/or antihypertensive therapy, underwent 10 h of TRE (all dietary intake within a consistent self-selected 10 h window) for 12 weeks. We found this TRE intervention improves cardiometabolic health for patients with metabolic syndrome receiving standard medical care including high rates of statin and anti-hypertensive use. TRE is a potentially powerful lifestyle intervention that can be added to standard medical practice to treat metabolic syndrome. VIDEO ABSTRACT.","container-title":"Cell Metabolism","DOI":"10.1016/j.cmet.2019.11.004","ISSN":"1932-7420","issue":"1","journalAbbreviation":"Cell Metab","language":"eng","note":"PMID: 31813824\nPMCID: PMC6953486","page":"92-104.e5","source":"PubMed","title":"Ten-Hour Time-Restricted Eating Reduces Weight, Blood Pressure, and Atherogenic Lipids in Patients with Metabolic Syndrome","volume":"31","author":[{"family":"Wilkinson","given":"Michael J."},{"family":"Manoogian","given":"Emily N. C."},{"family":"Zadourian","given":"Adena"},{"family":"Lo","given":"Hannah"},{"family":"Fakhouri","given":"Savannah"},{"family":"Shoghi","given":"Azarin"},{"family":"Wang","given":"Xinran"},{"family":"Fleischer","given":"Jason G."},{"family":"Navlakha","given":"Saket"},{"family":"Panda","given":"Satchidananda"},{"family":"Taub","given":"Pam R."}],"issued":{"date-parts":[["2020",1,7]]}}}],"schema":"https://github.com/citation-style-language/schema/raw/master/csl-citation.json"} </w:instrText>
       </w:r>
       <w:r>
         <w:rPr>
@@ -3051,7 +3211,7 @@
         <w:rPr>
           <w:rFonts w:ascii="Times New Roman" w:hAnsi="Times New Roman" w:cs="Times New Roman"/>
         </w:rPr>
-        <w:t>(18–23)</w:t>
+        <w:t>(8, 14–17)</w:t>
       </w:r>
       <w:r>
         <w:rPr>
@@ -3063,159 +3223,61 @@
         <w:rPr>
           <w:rFonts w:ascii="Times New Roman" w:hAnsi="Times New Roman" w:cs="Times New Roman"/>
         </w:rPr>
+        <w:t xml:space="preserve">, but not all trials of TRF </w:t>
+      </w:r>
+      <w:r>
+        <w:rPr>
+          <w:rFonts w:ascii="Times New Roman" w:hAnsi="Times New Roman" w:cs="Times New Roman"/>
+        </w:rPr>
+        <w:fldChar w:fldCharType="begin"/>
+      </w:r>
+      <w:r>
+        <w:rPr>
+          <w:rFonts w:ascii="Times New Roman" w:hAnsi="Times New Roman" w:cs="Times New Roman"/>
+        </w:rPr>
+        <w:instrText xml:space="preserve"> ADDIN ZOTERO_ITEM CSL_CITATION {"citationID":"a3s8d0lod7","properties":{"formattedCitation":"(9, 13)","plainCitation":"(9, 13)","noteIndex":0},"citationItems":[{"id":134,"uris":["http://zotero.org/users/5073745/items/JQGFN28M"],"uri":["http://zotero.org/users/5073745/items/JQGFN28M"],"itemData":{"id":134,"type":"article-journal","abstract":"BACKGROUND:\nTime restricted feeding decreases energy intake without calorie counting and may be a viable option for weight loss. However, the effect of this diet on body weight in obese subjects has never been examined.\n\nOBJECTIVE:\nThis study investigated the effects of 8-h time restricted feeding on body weight and metabolic disease risk factors in obese adults.\n\nDESIGN:\nObese subjects (n = 23) participated in an 8-h time restricted feeding intervention (ad libitum feeding between 10:00 to 18:00 h, water fasting between 18:00 to 10:00 h) for 12 weeks. Weight loss and other outcomes were compared to a matched historical control group (n = 23).\n\nRESULTS:\nBody weight and energy intake decreased in the time restricted group (–2.6% ± 0.5; –341 ± 53 kcal/d) relative to controls over 12 weeks (P &lt; 0.05). Systolic blood pressure decreased in the time restricted feeding group (–7 ± 2 mm Hg) versus controls (P &lt; 0.05). Fat mass, lean mass, visceral fat mass, diastolic blood pressure, LDL cholesterol, HDL cholesterol, triglycerides, fasting glucose, fasting insulin, HOMA-IR, and homocysteine were not significantly different from controls after 12 weeks (no group×time interaction).\n\nCONCLUSION:\nThese findings suggest that 8-h time restricted feeding produces mild caloric restriction and weight loss, without calorie counting. It may also offer clinical benefits by reducing blood pressure.","container-title":"Nutrition and Healthy Aging","DOI":"10.3233/NHA-170036","ISSN":"2451-9480","issue":"4","journalAbbreviation":"Nutr Healthy Aging","note":"PMID: 29951594\nPMCID: PMC6004924","page":"345-353","source":"PubMed Central","title":"Effects of 8-hour time restricted feeding on body weight and metabolic disease risk factors in obese adults: A pilot study","title-short":"Effects of 8-hour time restricted feeding on body weight and metabolic disease risk factors in obese adults","volume":"4","author":[{"family":"Gabel","given":"Kelsey"},{"family":"Hoddy","given":"Kristin K."},{"family":"Haggerty","given":"Nicole"},{"family":"Song","given":"Jeehee"},{"family":"Kroeger","given":"Cynthia M."},{"family":"Trepanowski","given":"John F."},{"family":"Panda","given":"Satchidananda"},{"family":"Varady","given":"Krista A."}],"issued":{"date-parts":[["2018",6,15]]}}},{"id":525,"uris":["http://zotero.org/users/5073745/items/4HHZWM4Z"],"uri":["http://zotero.org/users/5073745/items/4HHZWM4Z"],"itemData":{"id":525,"type":"article-journal","abstract":"Importance: The efficacy and safety of time-restricted eating have not been explored in large randomized clinical trials.\nObjective: To determine the effect of 16:8-hour time-restricted eating on weight loss and metabolic risk markers.\nInterventions: Participants were randomized such that the consistent meal timing (CMT) group was instructed to eat 3 structured meals per day, and the time-restricted eating (TRE) group was instructed to eat ad libitum from 12:00 pm until 8:00 pm and completely abstain from caloric intake from 8:00 pm until 12:00 pm the following day.\nDesign, Setting, and Participants: This 12-week randomized clinical trial including men and women aged 18 to 64 years with a body mass index (BMI, calculated as weight in kilograms divided by height in meters squared) of 27 to 43 was conducted on a custom mobile study application. Participants received a Bluetooth scale. Participants lived anywhere in the United States, with a subset of 50 participants living near San Francisco, California, who underwent in-person testing.\nMain Outcomes and Measures: The primary outcome was weight loss. Secondary outcomes from the in-person cohort included changes in weight, fat mass, lean mass, fasting insulin, fasting glucose, hemoglobin A1c levels, estimated energy intake, total energy expenditure, and resting energy expenditure.\nResults: Overall, 116 participants (mean [SD] age, 46.5 [10.5] years; 70 [60.3%] men) were included in the study. There was a significant decrease in weight in the TRE (-0.94 kg; 95% CI, -1.68 to -0.20; P = .01), but no significant change in the CMT group (-0.68 kg; 95% CI, -1.41 to 0.05, P = .07) or between groups (-0.26 kg; 95% CI, -1.30 to 0.78; P = .63). In the in-person cohort (n = 25 TRE, n = 25 CMT), there was a significant within-group decrease in weight in the TRE group (-1.70 kg; 95% CI, -2.56 to -0.83; P &lt; .001). There was also a significant difference in appendicular lean mass index between groups (-0.16 kg/m2; 95% CI, -0.27 to -0.05; P = .005). There were no significant changes in any of the other secondary outcomes within or between groups. There were no differences in estimated energy intake between groups.\nConclusions and Relevance: Time-restricted eating, in the absence of other interventions, is not more effective in weight loss than eating throughout the day.\nTrial Registration: ClinicalTrials.gov Identifiers: NCT03393195 and NCT03637855.","container-title":"JAMA internal medicine","DOI":"10.1001/jamainternmed.2020.4153","ISSN":"2168-6114","journalAbbreviation":"JAMA Intern Med","language":"eng","note":"PMID: 32986097\nPMCID: PMC7522780","source":"PubMed","title":"Effects of Time-Restricted Eating on Weight Loss and Other Metabolic Parameters in Women and Men With Overweight and Obesity: The TREAT Randomized Clinical Trial","title-short":"Effects of Time-Restricted Eating on Weight Loss and Other Metabolic Parameters in Women and Men With Overweight and Obesity","author":[{"family":"Lowe","given":"Dylan A."},{"family":"Wu","given":"Nancy"},{"family":"Rohdin-Bibby","given":"Linnea"},{"family":"Moore","given":"A. Holliston"},{"family":"Kelly","given":"Nisa"},{"family":"Liu","given":"Yong En"},{"family":"Philip","given":"Errol"},{"family":"Vittinghoff","given":"Eric"},{"family":"Heymsfield","given":"Steven B."},{"family":"Olgin","given":"Jeffrey E."},{"family":"Shepherd","given":"John A."},{"family":"Weiss","given":"Ethan J."}],"issued":{"date-parts":[["2020",9,28]]}}}],"schema":"https://github.com/citation-style-language/schema/raw/master/csl-citation.json"} </w:instrText>
+      </w:r>
+      <w:r>
+        <w:rPr>
+          <w:rFonts w:ascii="Times New Roman" w:hAnsi="Times New Roman" w:cs="Times New Roman"/>
+        </w:rPr>
+        <w:fldChar w:fldCharType="separate"/>
+      </w:r>
+      <w:r>
+        <w:rPr>
+          <w:rFonts w:ascii="Times New Roman" w:hAnsi="Times New Roman" w:cs="Times New Roman"/>
+        </w:rPr>
+        <w:t>(9, 13)</w:t>
+      </w:r>
+      <w:r>
+        <w:rPr>
+          <w:rFonts w:ascii="Times New Roman" w:hAnsi="Times New Roman" w:cs="Times New Roman"/>
+        </w:rPr>
+        <w:fldChar w:fldCharType="end"/>
+      </w:r>
+      <w:r>
+        <w:rPr>
+          <w:rFonts w:ascii="Times New Roman" w:hAnsi="Times New Roman" w:cs="Times New Roman"/>
+        </w:rPr>
+        <w:t>.</w:t>
+      </w:r>
+      <w:r>
+        <w:rPr>
+          <w:rFonts w:ascii="Times New Roman" w:hAnsi="Times New Roman" w:cs="Times New Roman"/>
+        </w:rPr>
+        <w:t xml:space="preserve"> The way TRF is employed in human studies is rarely consistent</w:t>
+      </w:r>
+      <w:r>
+        <w:rPr>
+          <w:rFonts w:ascii="Times New Roman" w:hAnsi="Times New Roman" w:cs="Times New Roman"/>
+        </w:rPr>
         <w:t>,</w:t>
       </w:r>
       <w:r>
         <w:rPr>
           <w:rFonts w:ascii="Times New Roman" w:hAnsi="Times New Roman" w:cs="Times New Roman"/>
         </w:rPr>
-        <w:t xml:space="preserve"> can </w:t>
-      </w:r>
-      <w:r>
-        <w:rPr>
-          <w:rFonts w:ascii="Times New Roman" w:hAnsi="Times New Roman" w:cs="Times New Roman"/>
-        </w:rPr>
-        <w:t xml:space="preserve">improve </w:t>
-      </w:r>
-      <w:r>
-        <w:rPr>
-          <w:rFonts w:ascii="Times New Roman" w:hAnsi="Times New Roman" w:cs="Times New Roman"/>
-        </w:rPr>
-        <w:t>Homeostatic Model Assessment for Insulin Resistance (</w:t>
-      </w:r>
-      <w:r>
-        <w:rPr>
-          <w:rFonts w:ascii="Times New Roman" w:hAnsi="Times New Roman" w:cs="Times New Roman"/>
-        </w:rPr>
-        <w:t>HOMA-IR</w:t>
-      </w:r>
-      <w:r>
-        <w:rPr>
-          <w:rFonts w:ascii="Times New Roman" w:hAnsi="Times New Roman" w:cs="Times New Roman"/>
-        </w:rPr>
-        <w:t>)</w:t>
-      </w:r>
-      <w:r>
-        <w:rPr>
-          <w:rFonts w:ascii="Times New Roman" w:hAnsi="Times New Roman" w:cs="Times New Roman"/>
-        </w:rPr>
-        <w:t xml:space="preserve"> </w:t>
-      </w:r>
-      <w:r>
-        <w:rPr>
-          <w:rFonts w:ascii="Times New Roman" w:hAnsi="Times New Roman" w:cs="Times New Roman"/>
-        </w:rPr>
-        <w:fldChar w:fldCharType="begin"/>
-      </w:r>
-      <w:r>
-        <w:rPr>
-          <w:rFonts w:ascii="Times New Roman" w:hAnsi="Times New Roman" w:cs="Times New Roman"/>
-        </w:rPr>
-        <w:instrText xml:space="preserve"> ADDIN ZOTERO_ITEM CSL_CITATION {"citationID":"Y8G43sy1","properties":{"formattedCitation":"(20, 23, 24)","plainCitation":"(20, 23, 24)","noteIndex":0},"citationItems":[{"id":486,"uris":["http://zotero.org/users/5073745/items/9YE6QRBF"],"uri":["http://zotero.org/users/5073745/items/9YE6QRBF"],"itemData":{"id":486,"type":"article-journal","abstract":"Background. Menopause is associated with significant hormonal changes that result in increased total body fat and abdominal fat, amplifying the risk for metabolic syndrome and diseases such as diabetes, cardiovascular disease and cancer in postmenopausal women. Intermittent fasting regimens hold significant health benefit promise for obese humans, however, regimens that include extreme daytime calorie restriction or daytime fasting are generally associated with hunger and irritability, hampering long-term compliance and adoption in the clinical setting. Time-restricted feeding (TRF), a regimen allowing eating only during a specific period in the normal circadian feeding cycle, without calorie restriction, may increase compliance and provide a more clinically viable method for reducing the detrimental metabolic consequences associated with obesity.\nMethods. We tested TRF as an intervention in a mouse model of postmenopausal obesity. Metabolic parameters were measured using Clinical Laboratory Animal Monitoring System (CLAMS) and we carried out glucose tolerance tests. We also stained liver sections with oil red O to examine steatosis and measured gene expression related to gluconeogenesis.\nResults. Preexisting metabolic disease was significantly attenuated during 7 weeks of TRF. Despite having access to the same high fat diet (HFD) as ad libitum fed (ALF) mice, TRF mice experienced rapid weight loss followed by a delayed improvement in insulin resistance and a reduced severity of hepatic steatosis by having access to the HFD for only 8 h during their normal nocturnal feeding period. The lower respiratory exchange ratio in the TRF group compared with the ALF group early in the dark phase suggested that fat was the predominant fuel source in the TRF group and correlated with gene expression analyses that suggested a switch from gluconeogenesis to ketogenesis. In addition, TRF mice were more physically active than ALF fed mice.\nConclusions. Our data support further analysis of TRF as a clinically viable form of intermittent fasting to improve metabolic health due to obesity. © 2016 Elsevier Inc. All rights reserved.","container-title":"Metabolism","DOI":"10.1016/j.metabol.2016.09.006","ISSN":"00260495","issue":"12","journalAbbreviation":"Metabolism","language":"en","page":"1743-1754","source":"DOI.org (Crossref)","title":"Time-restricted feeding improves insulin resistance and hepatic steatosis in a mouse model of postmenopausal obesity","volume":"65","author":[{"family":"Chung","given":"Heekyung"},{"family":"Chou","given":"Winjet"},{"family":"Sears","given":"Dorothy D."},{"family":"Patterson","given":"Ruth E."},{"family":"Webster","given":"Nicholas J.G."},{"family":"Ellies","given":"Lesley G."}],"issued":{"date-parts":[["2016",12]]}}},{"id":651,"uris":["http://zotero.org/users/5073745/items/PYN7VQCH"],"uri":["http://zotero.org/users/5073745/items/PYN7VQCH"],"itemData":{"id":651,"type":"article-journal","abstract":"Background: Time-restricted feeding (TRF), a key component of intermittent fasting regimens, has gained considerable attention in recent years due to reversing obesity and insulin resistance. To the best of our knowledge, here, we reported for the first time the underlying mechanistic therapeutic efficacy of TRF against hepatic gluconeogenic activity in obese mice.\nMethods: The obese mice were subjected to either ad lib or TRF of a high fat diet for 8 h per day for 4 weeks. Western blotting, qRT-PCR, and plasma biochemical analyses were applied.\nResults: The present findings showed that TRF regimen reduced food intake, and reversed high fat diet-induced glucose intolerance, hyperglycemia and insulin resistance in mice of high fat diet-induced obesity. Mechanisti­ cally, we confirmed that TRF regimen protected against hyperglycemia and ameliorated hepatic gluconeogenic activity through inhibition of p38 MAPK/SIRT1/PGC-1α signal pathway.\nConclusion: Our findings suggest that TRF regimen might be a potential novel nonpharmacological strategy against obesity/diabetes-induced hyperglycemia and insulin resistance.","container-title":"Physiology &amp; Behavior","DOI":"10.1016/j.physbeh.2021.113313","ISSN":"00319384","journalAbbreviation":"Physiology &amp; Behavior","language":"en","page":"113313","source":"DOI.org (Crossref)","title":"Time-restricted feeding attenuates gluconeogenic activity through inhibition of PGC-1α expression and activity","volume":"231","author":[{"family":"She","given":"Yuqing"},{"family":"Sun","given":"Jingjing"},{"family":"Hou","given":"Pengfei"},{"family":"Fang","given":"Penghua"},{"family":"Zhang","given":"Zhenwen"}],"issued":{"date-parts":[["2021",3]]}}},{"id":12,"uris":["http://zotero.org/users/5073745/items/P497KC7N"],"uri":["http://zotero.org/users/5073745/items/P497KC7N"],"itemData":{"id":12,"type":"article-journal","abstract":"Disruption of circadian rhythms leads to obesity and metabolic disorders. Timed restricted feeding (RF) provides a time cue and resets the circadian clock, leading to better health. In contrast, a high-fat (HF) diet leads to disrupted circadian expression of metabolic factors and obesity. We tested whether long-term (18 wk) clock resetting by RF can attenuate the disruptive effects of diet-induced obesity. Analyses included liver clock gene expression, locomotor activity, blood glucose, metabolic markers, lipids, and hormones around the circadian cycle for a more accurate assessment. Compared with mice fed the HF diet ad libitum, the timed HF diet restored the expression phase of the clock genes Clock and Cry1 and phase-advanced Per1, Per2, Cry2, Bmal1, Rorα, and Rev-erbα. Although timed HF-diet-fed mice consumed the same amount of calories as ad libitum low-fat diet-fed mice, they showed 12% reduced body weight, 21% reduced cholesterol levels, and 1.4-fold increased insulin sensitivity. Compared with the HF diet ad libitum, the timed HF diet led to 18% lower body weight, 30% decreased cholesterol levels, 10% reduced TNF-α levels, and 3.7-fold improved insulin sensitivity. Timed HF-diet-fed mice exhibited a better satiated and less stressed phenotype of 25% lower ghrelin and 53% lower corticosterone levels compared with mice fed the timed low-fat diet. Taken together, our findings suggest that timing can prevent obesity and rectify the harmful effects of a HF diet.","container-title":"FASEB journal: official publication of the Federation of American Societies for Experimental Biology","DOI":"10.1096/fj.12-208868","ISSN":"1530-6860","issue":"8","journalAbbreviation":"FASEB J.","language":"eng","note":"PMID: 22593546","page":"3493-3502","source":"PubMed","title":"Timed high-fat diet resets circadian metabolism and prevents obesity","volume":"26","author":[{"family":"Sherman","given":"Hadas"},{"family":"Genzer","given":"Yoni"},{"family":"Cohen","given":"Rotem"},{"family":"Chapnik","given":"Nava"},{"family":"Madar","given":"Zecharia"},{"family":"Froy","given":"Oren"}],"issued":{"date-parts":[["2012",8]]}}}],"schema":"https://github.com/citation-style-language/schema/raw/master/csl-citation.json"} </w:instrText>
-      </w:r>
-      <w:r>
-        <w:rPr>
-          <w:rFonts w:ascii="Times New Roman" w:hAnsi="Times New Roman" w:cs="Times New Roman"/>
-        </w:rPr>
-        <w:fldChar w:fldCharType="separate"/>
-      </w:r>
-      <w:r>
-        <w:rPr>
-          <w:rFonts w:ascii="Times New Roman" w:hAnsi="Times New Roman" w:cs="Times New Roman"/>
-          <w:noProof/>
-        </w:rPr>
-        <w:t>(20, 23, 24)</w:t>
-      </w:r>
-      <w:r>
-        <w:rPr>
-          <w:rFonts w:ascii="Times New Roman" w:hAnsi="Times New Roman" w:cs="Times New Roman"/>
-        </w:rPr>
-        <w:fldChar w:fldCharType="end"/>
-      </w:r>
-      <w:r>
-        <w:rPr>
-          <w:rFonts w:ascii="Times New Roman" w:hAnsi="Times New Roman" w:cs="Times New Roman"/>
-        </w:rPr>
-        <w:t xml:space="preserve">, </w:t>
-      </w:r>
-      <w:r>
-        <w:rPr>
-          <w:rFonts w:ascii="Times New Roman" w:hAnsi="Times New Roman" w:cs="Times New Roman"/>
-        </w:rPr>
-        <w:t xml:space="preserve">and may limit </w:t>
-      </w:r>
-      <w:r>
-        <w:rPr>
-          <w:rFonts w:ascii="Times New Roman" w:hAnsi="Times New Roman" w:cs="Times New Roman"/>
-        </w:rPr>
-        <w:t xml:space="preserve">complications like </w:t>
-      </w:r>
-      <w:r>
-        <w:rPr>
-          <w:rFonts w:ascii="Times New Roman" w:hAnsi="Times New Roman" w:cs="Times New Roman"/>
-        </w:rPr>
-        <w:t xml:space="preserve">insulin </w:t>
-      </w:r>
-      <w:r>
-        <w:rPr>
-          <w:rFonts w:ascii="Times New Roman" w:hAnsi="Times New Roman" w:cs="Times New Roman"/>
-        </w:rPr>
-        <w:t xml:space="preserve">resistance </w:t>
-      </w:r>
-      <w:r>
-        <w:rPr>
-          <w:rFonts w:ascii="Times New Roman" w:hAnsi="Times New Roman" w:cs="Times New Roman"/>
-        </w:rPr>
-        <w:fldChar w:fldCharType="begin"/>
-      </w:r>
-      <w:r>
-        <w:rPr>
-          <w:rFonts w:ascii="Times New Roman" w:hAnsi="Times New Roman" w:cs="Times New Roman"/>
-        </w:rPr>
-        <w:instrText xml:space="preserve"> ADDIN ZOTERO_ITEM CSL_CITATION {"citationID":"O1QZBfUa","properties":{"formattedCitation":"(21, 22)","plainCitation":"(21, 22)","noteIndex":0},"citationItems":[{"id":616,"uris":["http://zotero.org/users/5073745/items/QMLGQCIB"],"uri":["http://zotero.org/users/5073745/items/QMLGQCIB"],"itemData":{"id":616,"type":"article-journal","abstract":"Abstract\n            Accumulating evidence indicates that obesity with its associated metabolic dysregulation, including hyperinsulinemia and aberrant circadian rhythms, increases the risk for a variety of cancers including postmenopausal breast cancer. Caloric restriction can ameliorate the harmful metabolic effects of obesity and inhibit cancer progression but is difficult to implement and maintain outside of the clinic. In this study, we aim to test a time-restricted feeding (TRF) approach on mouse models of obesity-driven postmenopausal breast cancer. We show that TRF abrogates the obesity-enhanced mammary tumor growth in two orthotopic models in the absence of calorie restriction or weight loss. TRF also reduces breast cancer metastasis to the lung. Furthermore, TRF delays tumor initiation in a transgenic model of mammary tumorigenesis prior to the onset of obesity. Notably, TRF increases whole-body insulin sensitivity, reduces hyperinsulinemia, restores diurnal gene expression rhythms in the tumor, and attenuates tumor growth and insulin signaling. Importantly, inhibition of insulin secretion with diazoxide mimics TRF whereas artificial elevation of insulin through insulin pumps implantation reverses the effect of TRF, suggesting that TRF acts through modulating hyperinsulinemia. Our data suggest that TRF is likely to be effective in breast cancer prevention and therapy.","container-title":"Nature Communications","DOI":"10.1038/s41467-020-20743-7","ISSN":"2041-1723","issue":"1","journalAbbreviation":"Nat Commun","language":"en","page":"565","source":"DOI.org (Crossref)","title":"Time-restricted feeding normalizes hyperinsulinemia to inhibit breast cancer in obese postmenopausal mouse models","volume":"12","author":[{"family":"Das","given":"Manasi"},{"family":"Ellies","given":"Lesley G."},{"family":"Kumar","given":"Deepak"},{"family":"Sauceda","given":"Consuelo"},{"family":"Oberg","given":"Alexis"},{"family":"Gross","given":"Emilie"},{"family":"Mandt","given":"Tyler"},{"family":"Newton","given":"Isabel G."},{"family":"Kaur","given":"Mehak"},{"family":"Sears","given":"Dorothy D."},{"family":"Webster","given":"Nicholas J. G."}],"issued":{"date-parts":[["2021",12]]}}},{"id":67,"uris":["http://zotero.org/users/5073745/items/T8U6Q3GZ"],"uri":["http://zotero.org/users/5073745/items/T8U6Q3GZ"],"itemData":{"id":67,"type":"article-journal","abstract":"Summary\nWhile diet-induced obesity has been exclusively attributed to increased caloric intake from fat, animals fed a high-fat diet (HFD) ad libitum (ad lib) eat frequently throughout day and night, disrupting the normal feeding cycle. To test whether obesity and metabolic diseases result from HFD or disruption of metabolic cycles, we subjected mice to either ad lib or time-restricted feeding (tRF) of a HFD for 8 hr per day. Mice under tRF consume equivalent calories from HFD as those with ad lib access yet are protected against obesity, hyperinsulinemia, hepatic steatosis, and inflammation and have improved motor coordination. The tRF regimen improved CREB, mTOR, and AMPK pathway function and oscillations of the circadian clock and their target genes' expression. These changes in catabolic and anabolic pathways altered liver metabolome and improved nutrient utilization and energy expenditure. We demonstrate in mice that tRF regimen is a nonpharmacological strategy against obesity and associated diseases.","container-title":"Cell Metabolism","DOI":"10.1016/j.cmet.2012.04.019","ISSN":"1550-4131","issue":"6","journalAbbreviation":"Cell Metabolism","page":"848-860","source":"ScienceDirect","title":"Time-Restricted Feeding without Reducing Caloric Intake Prevents Metabolic Diseases in Mice Fed a High-Fat Diet","volume":"15","author":[{"family":"Hatori","given":"Megumi"},{"family":"Vollmers","given":"Christopher"},{"family":"Zarrinpar","given":"Amir"},{"family":"DiTacchio","given":"Luciano"},{"family":"Bushong","given":"Eric A."},{"family":"Gill","given":"Shubhroz"},{"family":"Leblanc","given":"Mathias"},{"family":"Chaix","given":"Amandine"},{"family":"Joens","given":"Matthew"},{"family":"Fitzpatrick","given":"James A. J."},{"family":"Ellisman","given":"Mark H."},{"family":"Panda","given":"Satchidananda"}],"issued":{"date-parts":[["2012",6,6]]}}}],"schema":"https://github.com/citation-style-language/schema/raw/master/csl-citation.json"} </w:instrText>
-      </w:r>
-      <w:r>
-        <w:rPr>
-          <w:rFonts w:ascii="Times New Roman" w:hAnsi="Times New Roman" w:cs="Times New Roman"/>
-        </w:rPr>
-        <w:fldChar w:fldCharType="separate"/>
-      </w:r>
-      <w:r>
-        <w:rPr>
-          <w:rFonts w:ascii="Times New Roman" w:hAnsi="Times New Roman" w:cs="Times New Roman"/>
-          <w:noProof/>
-        </w:rPr>
-        <w:t>(21, 22)</w:t>
-      </w:r>
-      <w:r>
-        <w:rPr>
-          <w:rFonts w:ascii="Times New Roman" w:hAnsi="Times New Roman" w:cs="Times New Roman"/>
-        </w:rPr>
-        <w:fldChar w:fldCharType="end"/>
-      </w:r>
-      <w:r>
-        <w:rPr>
-          <w:rFonts w:ascii="Times New Roman" w:hAnsi="Times New Roman" w:cs="Times New Roman"/>
-        </w:rPr>
-        <w:t xml:space="preserve"> from </w:t>
-      </w:r>
-      <w:r>
-        <w:rPr>
-          <w:rFonts w:ascii="Times New Roman" w:hAnsi="Times New Roman" w:cs="Times New Roman"/>
-        </w:rPr>
-        <w:t>HFD</w:t>
-      </w:r>
-      <w:r>
-        <w:rPr>
-          <w:rFonts w:ascii="Times New Roman" w:hAnsi="Times New Roman" w:cs="Times New Roman"/>
-        </w:rPr>
-        <w:t xml:space="preserve"> feeding</w:t>
-      </w:r>
-      <w:r>
-        <w:rPr>
-          <w:rFonts w:ascii="Times New Roman" w:hAnsi="Times New Roman" w:cs="Times New Roman"/>
-        </w:rPr>
-        <w:t xml:space="preserve">. </w:t>
+        <w:t xml:space="preserve"> with varying lengths of feeding window, timing of feeding window (early vs late), control of caloric intake (isocaloric vs ad libitum feeding), inpatient observation or outpatient adherence monitoring. As such, the biological effects of this eating strategy are not clear, even in non-pregnant humans. </w:t>
       </w:r>
     </w:p>
     <w:p>
@@ -3230,7 +3292,281 @@
         <w:rPr>
           <w:rFonts w:ascii="Times New Roman" w:hAnsi="Times New Roman" w:cs="Times New Roman"/>
         </w:rPr>
-        <w:lastRenderedPageBreak/>
+        <w:t xml:space="preserve">Results from rodent models of TRF are more consistent than human trials. </w:t>
+      </w:r>
+      <w:r>
+        <w:rPr>
+          <w:rFonts w:ascii="Times New Roman" w:hAnsi="Times New Roman" w:cs="Times New Roman"/>
+        </w:rPr>
+        <w:t>These</w:t>
+      </w:r>
+      <w:r>
+        <w:rPr>
+          <w:rFonts w:ascii="Times New Roman" w:hAnsi="Times New Roman" w:cs="Times New Roman"/>
+        </w:rPr>
+        <w:t xml:space="preserve"> </w:t>
+      </w:r>
+      <w:r>
+        <w:rPr>
+          <w:rFonts w:ascii="Times New Roman" w:hAnsi="Times New Roman" w:cs="Times New Roman"/>
+        </w:rPr>
+        <w:t xml:space="preserve">have found </w:t>
+      </w:r>
+      <w:r>
+        <w:rPr>
+          <w:rFonts w:ascii="Times New Roman" w:hAnsi="Times New Roman" w:cs="Times New Roman"/>
+        </w:rPr>
+        <w:t xml:space="preserve">TRF of a </w:t>
+      </w:r>
+      <w:r>
+        <w:rPr>
+          <w:rFonts w:ascii="Times New Roman" w:hAnsi="Times New Roman" w:cs="Times New Roman"/>
+        </w:rPr>
+        <w:t>HF</w:t>
+      </w:r>
+      <w:r>
+        <w:rPr>
+          <w:rFonts w:ascii="Times New Roman" w:hAnsi="Times New Roman" w:cs="Times New Roman"/>
+        </w:rPr>
+        <w:t>HS</w:t>
+      </w:r>
+      <w:r>
+        <w:rPr>
+          <w:rFonts w:ascii="Times New Roman" w:hAnsi="Times New Roman" w:cs="Times New Roman"/>
+        </w:rPr>
+        <w:t xml:space="preserve"> </w:t>
+      </w:r>
+      <w:r>
+        <w:rPr>
+          <w:rFonts w:ascii="Times New Roman" w:hAnsi="Times New Roman" w:cs="Times New Roman"/>
+        </w:rPr>
+        <w:t>reduce</w:t>
+      </w:r>
+      <w:r>
+        <w:rPr>
+          <w:rFonts w:ascii="Times New Roman" w:hAnsi="Times New Roman" w:cs="Times New Roman"/>
+        </w:rPr>
+        <w:t>s</w:t>
+      </w:r>
+      <w:r>
+        <w:rPr>
+          <w:rFonts w:ascii="Times New Roman" w:hAnsi="Times New Roman" w:cs="Times New Roman"/>
+        </w:rPr>
+        <w:t xml:space="preserve"> body weight </w:t>
+      </w:r>
+      <w:r>
+        <w:rPr>
+          <w:rFonts w:ascii="Times New Roman" w:hAnsi="Times New Roman" w:cs="Times New Roman"/>
+        </w:rPr>
+        <w:t xml:space="preserve">compared to ad libitum feeding </w:t>
+      </w:r>
+      <w:r>
+        <w:rPr>
+          <w:rFonts w:ascii="Times New Roman" w:hAnsi="Times New Roman" w:cs="Times New Roman"/>
+        </w:rPr>
+        <w:fldChar w:fldCharType="begin"/>
+      </w:r>
+      <w:r>
+        <w:rPr>
+          <w:rFonts w:ascii="Times New Roman" w:hAnsi="Times New Roman" w:cs="Times New Roman"/>
+        </w:rPr>
+        <w:instrText xml:space="preserve"> ADDIN ZOTERO_ITEM CSL_CITATION {"citationID":"ajpd5f2a74","properties":{"formattedCitation":"(18\\uc0\\u8211{}23)","plainCitation":"(18–23)","noteIndex":0},"citationItems":[{"id":652,"uris":["http://zotero.org/users/5073745/items/K7KVJXE6"],"uri":["http://zotero.org/users/5073745/items/K7KVJXE6"],"itemData":{"id":652,"type":"article-journal","abstract":"Synchronization between biologic clocks and metabolism is crucial for most species. Here, we examined the ability of leptin, important in the control of energy metabolism, to induce leptin signaling at the molecular as well as the behavioral level throughout the 24-h day in mice fed either a control or a high-fat diet (HFD). Furthermore, we investigated the effects of time-restricted feeding (TRF; a limitation of HFD access to 6 h each day) on energy metabolism during different periods throughout the 24-h day. In control mice, molecular leptin sensitivity was highest at zeitgeber time (ZT)0 (lights on), declining during the light phase, and increasing during the dark phase. Surprisingly, leptin resistance in HFD-fed mice was only present from the middle of the dark to the middle of the light period. Specifically, when TRF occurred from ZT21 to ZT3 (when leptin resistance in HFD-fed mice was most profound), it resulted in a disruption of the daily rhythms of locomotor activity and energy expenditure and in increased plasma insulin levels compared with other TRF periods. These data provide evidence that leptin sensitivity is controlled by the circadian rhythm and that TRF periods may be most efficient when aligned with the leptin-sensitive period.-Boucsein, A., Rizwan, M. Z., Tups, A. Hypothalamic leptin sensitivity and health benefits of time-restricted feeding are dependent on the time of day in male mice.","container-title":"FASEB journal: official publication of the Federation of American Societies for Experimental Biology","DOI":"10.1096/fj.201901004R","ISSN":"1530-6860","issue":"11","journalAbbreviation":"FASEB J","language":"eng","note":"PMID: 31366239\nPMCID: PMC6902664","page":"12175-12187","source":"PubMed","title":"Hypothalamic leptin sensitivity and health benefits of time-restricted feeding are dependent on the time of day in male mice","volume":"33","author":[{"family":"Boucsein","given":"Alisa"},{"family":"Rizwan","given":"Mohammed Z."},{"family":"Tups","given":"Alexander"}],"issued":{"date-parts":[["2019",11]]}}},{"id":655,"uris":["http://zotero.org/users/5073745/items/DX4QM9CB"],"uri":["http://zotero.org/users/5073745/items/DX4QM9CB"],"itemData":{"id":655,"type":"article-journal","abstract":"Because current therapeutics for obesity are limited and only offer modest improvements, novel interventions are needed. Preventing obesity with time-restricted feeding (TRF; 8-9 hr food access in the active phase) is promising, yet its therapeutic applicability against preexisting obesity, diverse dietary conditions, and less stringent eating patterns is unknown. Here we tested TRF in mice under diverse nutritional challenges. We show that TRF attenuated metabolic diseases arising from a variety of obesogenic diets, and that benefits were proportional to the fasting duration. Furthermore, protective effects were maintained even when TRF was temporarily interrupted by ad libitum access to food during weekends, a regimen particularly relevant to human lifestyle. Finally, TRF stabilized and reversed the progression of metabolic diseases in mice with preexisting obesity and type II diabetes. We establish clinically relevant parameters of TRF for preventing and treating obesity and metabolic disorders, including type II diabetes, hepatic steatosis, and hypercholesterolemia.","container-title":"Cell Metabolism","DOI":"10.1016/j.cmet.2014.11.001","ISSN":"1932-7420","issue":"6","journalAbbreviation":"Cell Metab","language":"eng","note":"PMID: 25470547\nPMCID: PMC4255155","page":"991-1005","source":"PubMed","title":"Time-restricted feeding is a preventative and therapeutic intervention against diverse nutritional challenges","volume":"20","author":[{"family":"Chaix","given":"Amandine"},{"family":"Zarrinpar","given":"Amir"},{"family":"Miu","given":"Phuong"},{"family":"Panda","given":"Satchidananda"}],"issued":{"date-parts":[["2014",12,2]]}}},{"id":486,"uris":["http://zotero.org/users/5073745/items/9YE6QRBF"],"uri":["http://zotero.org/users/5073745/items/9YE6QRBF"],"itemData":{"id":486,"type":"article-journal","abstract":"Background. Menopause is associated with significant hormonal changes that result in increased total body fat and abdominal fat, amplifying the risk for metabolic syndrome and diseases such as diabetes, cardiovascular disease and cancer in postmenopausal women. Intermittent fasting regimens hold significant health benefit promise for obese humans, however, regimens that include extreme daytime calorie restriction or daytime fasting are generally associated with hunger and irritability, hampering long-term compliance and adoption in the clinical setting. Time-restricted feeding (TRF), a regimen allowing eating only during a specific period in the normal circadian feeding cycle, without calorie restriction, may increase compliance and provide a more clinically viable method for reducing the detrimental metabolic consequences associated with obesity.\nMethods. We tested TRF as an intervention in a mouse model of postmenopausal obesity. Metabolic parameters were measured using Clinical Laboratory Animal Monitoring System (CLAMS) and we carried out glucose tolerance tests. We also stained liver sections with oil red O to examine steatosis and measured gene expression related to gluconeogenesis.\nResults. Preexisting metabolic disease was significantly attenuated during 7 weeks of TRF. Despite having access to the same high fat diet (HFD) as ad libitum fed (ALF) mice, TRF mice experienced rapid weight loss followed by a delayed improvement in insulin resistance and a reduced severity of hepatic steatosis by having access to the HFD for only 8 h during their normal nocturnal feeding period. The lower respiratory exchange ratio in the TRF group compared with the ALF group early in the dark phase suggested that fat was the predominant fuel source in the TRF group and correlated with gene expression analyses that suggested a switch from gluconeogenesis to ketogenesis. In addition, TRF mice were more physically active than ALF fed mice.\nConclusions. Our data support further analysis of TRF as a clinically viable form of intermittent fasting to improve metabolic health due to obesity. © 2016 Elsevier Inc. All rights reserved.","container-title":"Metabolism","DOI":"10.1016/j.metabol.2016.09.006","ISSN":"00260495","issue":"12","journalAbbreviation":"Metabolism","language":"en","page":"1743-1754","source":"DOI.org (Crossref)","title":"Time-restricted feeding improves insulin resistance and hepatic steatosis in a mouse model of postmenopausal obesity","volume":"65","author":[{"family":"Chung","given":"Heekyung"},{"family":"Chou","given":"Winjet"},{"family":"Sears","given":"Dorothy D."},{"family":"Patterson","given":"Ruth E."},{"family":"Webster","given":"Nicholas J.G."},{"family":"Ellies","given":"Lesley G."}],"issued":{"date-parts":[["2016",12]]}}},{"id":616,"uris":["http://zotero.org/users/5073745/items/QMLGQCIB"],"uri":["http://zotero.org/users/5073745/items/QMLGQCIB"],"itemData":{"id":616,"type":"article-journal","abstract":"Abstract\n            Accumulating evidence indicates that obesity with its associated metabolic dysregulation, including hyperinsulinemia and aberrant circadian rhythms, increases the risk for a variety of cancers including postmenopausal breast cancer. Caloric restriction can ameliorate the harmful metabolic effects of obesity and inhibit cancer progression but is difficult to implement and maintain outside of the clinic. In this study, we aim to test a time-restricted feeding (TRF) approach on mouse models of obesity-driven postmenopausal breast cancer. We show that TRF abrogates the obesity-enhanced mammary tumor growth in two orthotopic models in the absence of calorie restriction or weight loss. TRF also reduces breast cancer metastasis to the lung. Furthermore, TRF delays tumor initiation in a transgenic model of mammary tumorigenesis prior to the onset of obesity. Notably, TRF increases whole-body insulin sensitivity, reduces hyperinsulinemia, restores diurnal gene expression rhythms in the tumor, and attenuates tumor growth and insulin signaling. Importantly, inhibition of insulin secretion with diazoxide mimics TRF whereas artificial elevation of insulin through insulin pumps implantation reverses the effect of TRF, suggesting that TRF acts through modulating hyperinsulinemia. Our data suggest that TRF is likely to be effective in breast cancer prevention and therapy.","container-title":"Nature Communications","DOI":"10.1038/s41467-020-20743-7","ISSN":"2041-1723","issue":"1","journalAbbreviation":"Nat Commun","language":"en","page":"565","source":"DOI.org (Crossref)","title":"Time-restricted feeding normalizes hyperinsulinemia to inhibit breast cancer in obese postmenopausal mouse models","volume":"12","author":[{"family":"Das","given":"Manasi"},{"family":"Ellies","given":"Lesley G."},{"family":"Kumar","given":"Deepak"},{"family":"Sauceda","given":"Consuelo"},{"family":"Oberg","given":"Alexis"},{"family":"Gross","given":"Emilie"},{"family":"Mandt","given":"Tyler"},{"family":"Newton","given":"Isabel G."},{"family":"Kaur","given":"Mehak"},{"family":"Sears","given":"Dorothy D."},{"family":"Webster","given":"Nicholas J. G."}],"issued":{"date-parts":[["2021",12]]}}},{"id":67,"uris":["http://zotero.org/users/5073745/items/T8U6Q3GZ"],"uri":["http://zotero.org/users/5073745/items/T8U6Q3GZ"],"itemData":{"id":67,"type":"article-journal","abstract":"Summary\nWhile diet-induced obesity has been exclusively attributed to increased caloric intake from fat, animals fed a high-fat diet (HFD) ad libitum (ad lib) eat frequently throughout day and night, disrupting the normal feeding cycle. To test whether obesity and metabolic diseases result from HFD or disruption of metabolic cycles, we subjected mice to either ad lib or time-restricted feeding (tRF) of a HFD for 8 hr per day. Mice under tRF consume equivalent calories from HFD as those with ad lib access yet are protected against obesity, hyperinsulinemia, hepatic steatosis, and inflammation and have improved motor coordination. The tRF regimen improved CREB, mTOR, and AMPK pathway function and oscillations of the circadian clock and their target genes' expression. These changes in catabolic and anabolic pathways altered liver metabolome and improved nutrient utilization and energy expenditure. We demonstrate in mice that tRF regimen is a nonpharmacological strategy against obesity and associated diseases.","container-title":"Cell Metabolism","DOI":"10.1016/j.cmet.2012.04.019","ISSN":"1550-4131","issue":"6","journalAbbreviation":"Cell Metabolism","page":"848-860","source":"ScienceDirect","title":"Time-Restricted Feeding without Reducing Caloric Intake Prevents Metabolic Diseases in Mice Fed a High-Fat Diet","volume":"15","author":[{"family":"Hatori","given":"Megumi"},{"family":"Vollmers","given":"Christopher"},{"family":"Zarrinpar","given":"Amir"},{"family":"DiTacchio","given":"Luciano"},{"family":"Bushong","given":"Eric A."},{"family":"Gill","given":"Shubhroz"},{"family":"Leblanc","given":"Mathias"},{"family":"Chaix","given":"Amandine"},{"family":"Joens","given":"Matthew"},{"family":"Fitzpatrick","given":"James A. J."},{"family":"Ellisman","given":"Mark H."},{"family":"Panda","given":"Satchidananda"}],"issued":{"date-parts":[["2012",6,6]]}}},{"id":12,"uris":["http://zotero.org/users/5073745/items/P497KC7N"],"uri":["http://zotero.org/users/5073745/items/P497KC7N"],"itemData":{"id":12,"type":"article-journal","abstract":"Disruption of circadian rhythms leads to obesity and metabolic disorders. Timed restricted feeding (RF) provides a time cue and resets the circadian clock, leading to better health. In contrast, a high-fat (HF) diet leads to disrupted circadian expression of metabolic factors and obesity. We tested whether long-term (18 wk) clock resetting by RF can attenuate the disruptive effects of diet-induced obesity. Analyses included liver clock gene expression, locomotor activity, blood glucose, metabolic markers, lipids, and hormones around the circadian cycle for a more accurate assessment. Compared with mice fed the HF diet ad libitum, the timed HF diet restored the expression phase of the clock genes Clock and Cry1 and phase-advanced Per1, Per2, Cry2, Bmal1, Rorα, and Rev-erbα. Although timed HF-diet-fed mice consumed the same amount of calories as ad libitum low-fat diet-fed mice, they showed 12% reduced body weight, 21% reduced cholesterol levels, and 1.4-fold increased insulin sensitivity. Compared with the HF diet ad libitum, the timed HF diet led to 18% lower body weight, 30% decreased cholesterol levels, 10% reduced TNF-α levels, and 3.7-fold improved insulin sensitivity. Timed HF-diet-fed mice exhibited a better satiated and less stressed phenotype of 25% lower ghrelin and 53% lower corticosterone levels compared with mice fed the timed low-fat diet. Taken together, our findings suggest that timing can prevent obesity and rectify the harmful effects of a HF diet.","container-title":"FASEB journal: official publication of the Federation of American Societies for Experimental Biology","DOI":"10.1096/fj.12-208868","ISSN":"1530-6860","issue":"8","journalAbbreviation":"FASEB J.","language":"eng","note":"PMID: 22593546","page":"3493-3502","source":"PubMed","title":"Timed high-fat diet resets circadian metabolism and prevents obesity","volume":"26","author":[{"family":"Sherman","given":"Hadas"},{"family":"Genzer","given":"Yoni"},{"family":"Cohen","given":"Rotem"},{"family":"Chapnik","given":"Nava"},{"family":"Madar","given":"Zecharia"},{"family":"Froy","given":"Oren"}],"issued":{"date-parts":[["2012",8]]}}}],"schema":"https://github.com/citation-style-language/schema/raw/master/csl-citation.json"} </w:instrText>
+      </w:r>
+      <w:r>
+        <w:rPr>
+          <w:rFonts w:ascii="Times New Roman" w:hAnsi="Times New Roman" w:cs="Times New Roman"/>
+        </w:rPr>
+        <w:fldChar w:fldCharType="separate"/>
+      </w:r>
+      <w:r>
+        <w:rPr>
+          <w:rFonts w:ascii="Times New Roman" w:hAnsi="Times New Roman" w:cs="Times New Roman"/>
+        </w:rPr>
+        <w:t>(18–23)</w:t>
+      </w:r>
+      <w:r>
+        <w:rPr>
+          <w:rFonts w:ascii="Times New Roman" w:hAnsi="Times New Roman" w:cs="Times New Roman"/>
+        </w:rPr>
+        <w:fldChar w:fldCharType="end"/>
+      </w:r>
+      <w:r>
+        <w:rPr>
+          <w:rFonts w:ascii="Times New Roman" w:hAnsi="Times New Roman" w:cs="Times New Roman"/>
+        </w:rPr>
+        <w:t>,</w:t>
+      </w:r>
+      <w:r>
+        <w:rPr>
+          <w:rFonts w:ascii="Times New Roman" w:hAnsi="Times New Roman" w:cs="Times New Roman"/>
+        </w:rPr>
+        <w:t xml:space="preserve"> can </w:t>
+      </w:r>
+      <w:r>
+        <w:rPr>
+          <w:rFonts w:ascii="Times New Roman" w:hAnsi="Times New Roman" w:cs="Times New Roman"/>
+        </w:rPr>
+        <w:t xml:space="preserve">improve </w:t>
+      </w:r>
+      <w:r>
+        <w:rPr>
+          <w:rFonts w:ascii="Times New Roman" w:hAnsi="Times New Roman" w:cs="Times New Roman"/>
+        </w:rPr>
+        <w:t>Homeostatic Model Assessment for Insulin Resistance (</w:t>
+      </w:r>
+      <w:r>
+        <w:rPr>
+          <w:rFonts w:ascii="Times New Roman" w:hAnsi="Times New Roman" w:cs="Times New Roman"/>
+        </w:rPr>
+        <w:t>HOMA-IR</w:t>
+      </w:r>
+      <w:r>
+        <w:rPr>
+          <w:rFonts w:ascii="Times New Roman" w:hAnsi="Times New Roman" w:cs="Times New Roman"/>
+        </w:rPr>
+        <w:t>)</w:t>
+      </w:r>
+      <w:r>
+        <w:rPr>
+          <w:rFonts w:ascii="Times New Roman" w:hAnsi="Times New Roman" w:cs="Times New Roman"/>
+        </w:rPr>
+        <w:t xml:space="preserve"> </w:t>
+      </w:r>
+      <w:r>
+        <w:rPr>
+          <w:rFonts w:ascii="Times New Roman" w:hAnsi="Times New Roman" w:cs="Times New Roman"/>
+        </w:rPr>
+        <w:fldChar w:fldCharType="begin"/>
+      </w:r>
+      <w:r>
+        <w:rPr>
+          <w:rFonts w:ascii="Times New Roman" w:hAnsi="Times New Roman" w:cs="Times New Roman"/>
+        </w:rPr>
+        <w:instrText xml:space="preserve"> ADDIN ZOTERO_ITEM CSL_CITATION {"citationID":"Y8G43sy1","properties":{"formattedCitation":"(20, 23, 24)","plainCitation":"(20, 23, 24)","noteIndex":0},"citationItems":[{"id":486,"uris":["http://zotero.org/users/5073745/items/9YE6QRBF"],"uri":["http://zotero.org/users/5073745/items/9YE6QRBF"],"itemData":{"id":486,"type":"article-journal","abstract":"Background. Menopause is associated with significant hormonal changes that result in increased total body fat and abdominal fat, amplifying the risk for metabolic syndrome and diseases such as diabetes, cardiovascular disease and cancer in postmenopausal women. Intermittent fasting regimens hold significant health benefit promise for obese humans, however, regimens that include extreme daytime calorie restriction or daytime fasting are generally associated with hunger and irritability, hampering long-term compliance and adoption in the clinical setting. Time-restricted feeding (TRF), a regimen allowing eating only during a specific period in the normal circadian feeding cycle, without calorie restriction, may increase compliance and provide a more clinically viable method for reducing the detrimental metabolic consequences associated with obesity.\nMethods. We tested TRF as an intervention in a mouse model of postmenopausal obesity. Metabolic parameters were measured using Clinical Laboratory Animal Monitoring System (CLAMS) and we carried out glucose tolerance tests. We also stained liver sections with oil red O to examine steatosis and measured gene expression related to gluconeogenesis.\nResults. Preexisting metabolic disease was significantly attenuated during 7 weeks of TRF. Despite having access to the same high fat diet (HFD) as ad libitum fed (ALF) mice, TRF mice experienced rapid weight loss followed by a delayed improvement in insulin resistance and a reduced severity of hepatic steatosis by having access to the HFD for only 8 h during their normal nocturnal feeding period. The lower respiratory exchange ratio in the TRF group compared with the ALF group early in the dark phase suggested that fat was the predominant fuel source in the TRF group and correlated with gene expression analyses that suggested a switch from gluconeogenesis to ketogenesis. In addition, TRF mice were more physically active than ALF fed mice.\nConclusions. Our data support further analysis of TRF as a clinically viable form of intermittent fasting to improve metabolic health due to obesity. © 2016 Elsevier Inc. All rights reserved.","container-title":"Metabolism","DOI":"10.1016/j.metabol.2016.09.006","ISSN":"00260495","issue":"12","journalAbbreviation":"Metabolism","language":"en","page":"1743-1754","source":"DOI.org (Crossref)","title":"Time-restricted feeding improves insulin resistance and hepatic steatosis in a mouse model of postmenopausal obesity","volume":"65","author":[{"family":"Chung","given":"Heekyung"},{"family":"Chou","given":"Winjet"},{"family":"Sears","given":"Dorothy D."},{"family":"Patterson","given":"Ruth E."},{"family":"Webster","given":"Nicholas J.G."},{"family":"Ellies","given":"Lesley G."}],"issued":{"date-parts":[["2016",12]]}}},{"id":651,"uris":["http://zotero.org/users/5073745/items/PYN7VQCH"],"uri":["http://zotero.org/users/5073745/items/PYN7VQCH"],"itemData":{"id":651,"type":"article-journal","abstract":"Background: Time-restricted feeding (TRF), a key component of intermittent fasting regimens, has gained considerable attention in recent years due to reversing obesity and insulin resistance. To the best of our knowledge, here, we reported for the first time the underlying mechanistic therapeutic efficacy of TRF against hepatic gluconeogenic activity in obese mice.\nMethods: The obese mice were subjected to either ad lib or TRF of a high fat diet for 8 h per day for 4 weeks. Western blotting, qRT-PCR, and plasma biochemical analyses were applied.\nResults: The present findings showed that TRF regimen reduced food intake, and reversed high fat diet-induced glucose intolerance, hyperglycemia and insulin resistance in mice of high fat diet-induced obesity. Mechanisti­ cally, we confirmed that TRF regimen protected against hyperglycemia and ameliorated hepatic gluconeogenic activity through inhibition of p38 MAPK/SIRT1/PGC-1α signal pathway.\nConclusion: Our findings suggest that TRF regimen might be a potential novel nonpharmacological strategy against obesity/diabetes-induced hyperglycemia and insulin resistance.","container-title":"Physiology &amp; Behavior","DOI":"10.1016/j.physbeh.2021.113313","ISSN":"00319384","journalAbbreviation":"Physiology &amp; Behavior","language":"en","page":"113313","source":"DOI.org (Crossref)","title":"Time-restricted feeding attenuates gluconeogenic activity through inhibition of PGC-1α expression and activity","volume":"231","author":[{"family":"She","given":"Yuqing"},{"family":"Sun","given":"Jingjing"},{"family":"Hou","given":"Pengfei"},{"family":"Fang","given":"Penghua"},{"family":"Zhang","given":"Zhenwen"}],"issued":{"date-parts":[["2021",3]]}}},{"id":12,"uris":["http://zotero.org/users/5073745/items/P497KC7N"],"uri":["http://zotero.org/users/5073745/items/P497KC7N"],"itemData":{"id":12,"type":"article-journal","abstract":"Disruption of circadian rhythms leads to obesity and metabolic disorders. Timed restricted feeding (RF) provides a time cue and resets the circadian clock, leading to better health. In contrast, a high-fat (HF) diet leads to disrupted circadian expression of metabolic factors and obesity. We tested whether long-term (18 wk) clock resetting by RF can attenuate the disruptive effects of diet-induced obesity. Analyses included liver clock gene expression, locomotor activity, blood glucose, metabolic markers, lipids, and hormones around the circadian cycle for a more accurate assessment. Compared with mice fed the HF diet ad libitum, the timed HF diet restored the expression phase of the clock genes Clock and Cry1 and phase-advanced Per1, Per2, Cry2, Bmal1, Rorα, and Rev-erbα. Although timed HF-diet-fed mice consumed the same amount of calories as ad libitum low-fat diet-fed mice, they showed 12% reduced body weight, 21% reduced cholesterol levels, and 1.4-fold increased insulin sensitivity. Compared with the HF diet ad libitum, the timed HF diet led to 18% lower body weight, 30% decreased cholesterol levels, 10% reduced TNF-α levels, and 3.7-fold improved insulin sensitivity. Timed HF-diet-fed mice exhibited a better satiated and less stressed phenotype of 25% lower ghrelin and 53% lower corticosterone levels compared with mice fed the timed low-fat diet. Taken together, our findings suggest that timing can prevent obesity and rectify the harmful effects of a HF diet.","container-title":"FASEB journal: official publication of the Federation of American Societies for Experimental Biology","DOI":"10.1096/fj.12-208868","ISSN":"1530-6860","issue":"8","journalAbbreviation":"FASEB J.","language":"eng","note":"PMID: 22593546","page":"3493-3502","source":"PubMed","title":"Timed high-fat diet resets circadian metabolism and prevents obesity","volume":"26","author":[{"family":"Sherman","given":"Hadas"},{"family":"Genzer","given":"Yoni"},{"family":"Cohen","given":"Rotem"},{"family":"Chapnik","given":"Nava"},{"family":"Madar","given":"Zecharia"},{"family":"Froy","given":"Oren"}],"issued":{"date-parts":[["2012",8]]}}}],"schema":"https://github.com/citation-style-language/schema/raw/master/csl-citation.json"} </w:instrText>
+      </w:r>
+      <w:r>
+        <w:rPr>
+          <w:rFonts w:ascii="Times New Roman" w:hAnsi="Times New Roman" w:cs="Times New Roman"/>
+        </w:rPr>
+        <w:fldChar w:fldCharType="separate"/>
+      </w:r>
+      <w:r>
+        <w:rPr>
+          <w:rFonts w:ascii="Times New Roman" w:hAnsi="Times New Roman" w:cs="Times New Roman"/>
+          <w:noProof/>
+        </w:rPr>
+        <w:t>(20, 23, 24)</w:t>
+      </w:r>
+      <w:r>
+        <w:rPr>
+          <w:rFonts w:ascii="Times New Roman" w:hAnsi="Times New Roman" w:cs="Times New Roman"/>
+        </w:rPr>
+        <w:fldChar w:fldCharType="end"/>
+      </w:r>
+      <w:r>
+        <w:rPr>
+          <w:rFonts w:ascii="Times New Roman" w:hAnsi="Times New Roman" w:cs="Times New Roman"/>
+        </w:rPr>
+        <w:t xml:space="preserve">, </w:t>
+      </w:r>
+      <w:r>
+        <w:rPr>
+          <w:rFonts w:ascii="Times New Roman" w:hAnsi="Times New Roman" w:cs="Times New Roman"/>
+        </w:rPr>
+        <w:t xml:space="preserve">and may limit </w:t>
+      </w:r>
+      <w:r>
+        <w:rPr>
+          <w:rFonts w:ascii="Times New Roman" w:hAnsi="Times New Roman" w:cs="Times New Roman"/>
+        </w:rPr>
+        <w:t xml:space="preserve">complications like </w:t>
+      </w:r>
+      <w:r>
+        <w:rPr>
+          <w:rFonts w:ascii="Times New Roman" w:hAnsi="Times New Roman" w:cs="Times New Roman"/>
+        </w:rPr>
+        <w:t xml:space="preserve">insulin </w:t>
+      </w:r>
+      <w:r>
+        <w:rPr>
+          <w:rFonts w:ascii="Times New Roman" w:hAnsi="Times New Roman" w:cs="Times New Roman"/>
+        </w:rPr>
+        <w:t xml:space="preserve">resistance </w:t>
+      </w:r>
+      <w:r>
+        <w:rPr>
+          <w:rFonts w:ascii="Times New Roman" w:hAnsi="Times New Roman" w:cs="Times New Roman"/>
+        </w:rPr>
+        <w:fldChar w:fldCharType="begin"/>
+      </w:r>
+      <w:r>
+        <w:rPr>
+          <w:rFonts w:ascii="Times New Roman" w:hAnsi="Times New Roman" w:cs="Times New Roman"/>
+        </w:rPr>
+        <w:instrText xml:space="preserve"> ADDIN ZOTERO_ITEM CSL_CITATION {"citationID":"O1QZBfUa","properties":{"formattedCitation":"(21, 22)","plainCitation":"(21, 22)","noteIndex":0},"citationItems":[{"id":616,"uris":["http://zotero.org/users/5073745/items/QMLGQCIB"],"uri":["http://zotero.org/users/5073745/items/QMLGQCIB"],"itemData":{"id":616,"type":"article-journal","abstract":"Abstract\n            Accumulating evidence indicates that obesity with its associated metabolic dysregulation, including hyperinsulinemia and aberrant circadian rhythms, increases the risk for a variety of cancers including postmenopausal breast cancer. Caloric restriction can ameliorate the harmful metabolic effects of obesity and inhibit cancer progression but is difficult to implement and maintain outside of the clinic. In this study, we aim to test a time-restricted feeding (TRF) approach on mouse models of obesity-driven postmenopausal breast cancer. We show that TRF abrogates the obesity-enhanced mammary tumor growth in two orthotopic models in the absence of calorie restriction or weight loss. TRF also reduces breast cancer metastasis to the lung. Furthermore, TRF delays tumor initiation in a transgenic model of mammary tumorigenesis prior to the onset of obesity. Notably, TRF increases whole-body insulin sensitivity, reduces hyperinsulinemia, restores diurnal gene expression rhythms in the tumor, and attenuates tumor growth and insulin signaling. Importantly, inhibition of insulin secretion with diazoxide mimics TRF whereas artificial elevation of insulin through insulin pumps implantation reverses the effect of TRF, suggesting that TRF acts through modulating hyperinsulinemia. Our data suggest that TRF is likely to be effective in breast cancer prevention and therapy.","container-title":"Nature Communications","DOI":"10.1038/s41467-020-20743-7","ISSN":"2041-1723","issue":"1","journalAbbreviation":"Nat Commun","language":"en","page":"565","source":"DOI.org (Crossref)","title":"Time-restricted feeding normalizes hyperinsulinemia to inhibit breast cancer in obese postmenopausal mouse models","volume":"12","author":[{"family":"Das","given":"Manasi"},{"family":"Ellies","given":"Lesley G."},{"family":"Kumar","given":"Deepak"},{"family":"Sauceda","given":"Consuelo"},{"family":"Oberg","given":"Alexis"},{"family":"Gross","given":"Emilie"},{"family":"Mandt","given":"Tyler"},{"family":"Newton","given":"Isabel G."},{"family":"Kaur","given":"Mehak"},{"family":"Sears","given":"Dorothy D."},{"family":"Webster","given":"Nicholas J. G."}],"issued":{"date-parts":[["2021",12]]}}},{"id":67,"uris":["http://zotero.org/users/5073745/items/T8U6Q3GZ"],"uri":["http://zotero.org/users/5073745/items/T8U6Q3GZ"],"itemData":{"id":67,"type":"article-journal","abstract":"Summary\nWhile diet-induced obesity has been exclusively attributed to increased caloric intake from fat, animals fed a high-fat diet (HFD) ad libitum (ad lib) eat frequently throughout day and night, disrupting the normal feeding cycle. To test whether obesity and metabolic diseases result from HFD or disruption of metabolic cycles, we subjected mice to either ad lib or time-restricted feeding (tRF) of a HFD for 8 hr per day. Mice under tRF consume equivalent calories from HFD as those with ad lib access yet are protected against obesity, hyperinsulinemia, hepatic steatosis, and inflammation and have improved motor coordination. The tRF regimen improved CREB, mTOR, and AMPK pathway function and oscillations of the circadian clock and their target genes' expression. These changes in catabolic and anabolic pathways altered liver metabolome and improved nutrient utilization and energy expenditure. We demonstrate in mice that tRF regimen is a nonpharmacological strategy against obesity and associated diseases.","container-title":"Cell Metabolism","DOI":"10.1016/j.cmet.2012.04.019","ISSN":"1550-4131","issue":"6","journalAbbreviation":"Cell Metabolism","page":"848-860","source":"ScienceDirect","title":"Time-Restricted Feeding without Reducing Caloric Intake Prevents Metabolic Diseases in Mice Fed a High-Fat Diet","volume":"15","author":[{"family":"Hatori","given":"Megumi"},{"family":"Vollmers","given":"Christopher"},{"family":"Zarrinpar","given":"Amir"},{"family":"DiTacchio","given":"Luciano"},{"family":"Bushong","given":"Eric A."},{"family":"Gill","given":"Shubhroz"},{"family":"Leblanc","given":"Mathias"},{"family":"Chaix","given":"Amandine"},{"family":"Joens","given":"Matthew"},{"family":"Fitzpatrick","given":"James A. J."},{"family":"Ellisman","given":"Mark H."},{"family":"Panda","given":"Satchidananda"}],"issued":{"date-parts":[["2012",6,6]]}}}],"schema":"https://github.com/citation-style-language/schema/raw/master/csl-citation.json"} </w:instrText>
+      </w:r>
+      <w:r>
+        <w:rPr>
+          <w:rFonts w:ascii="Times New Roman" w:hAnsi="Times New Roman" w:cs="Times New Roman"/>
+        </w:rPr>
+        <w:fldChar w:fldCharType="separate"/>
+      </w:r>
+      <w:r>
+        <w:rPr>
+          <w:rFonts w:ascii="Times New Roman" w:hAnsi="Times New Roman" w:cs="Times New Roman"/>
+          <w:noProof/>
+        </w:rPr>
+        <w:t>(21, 22)</w:t>
+      </w:r>
+      <w:r>
+        <w:rPr>
+          <w:rFonts w:ascii="Times New Roman" w:hAnsi="Times New Roman" w:cs="Times New Roman"/>
+        </w:rPr>
+        <w:fldChar w:fldCharType="end"/>
+      </w:r>
+      <w:r>
+        <w:rPr>
+          <w:rFonts w:ascii="Times New Roman" w:hAnsi="Times New Roman" w:cs="Times New Roman"/>
+        </w:rPr>
+        <w:t xml:space="preserve"> from </w:t>
+      </w:r>
+      <w:r>
+        <w:rPr>
+          <w:rFonts w:ascii="Times New Roman" w:hAnsi="Times New Roman" w:cs="Times New Roman"/>
+        </w:rPr>
+        <w:t>H</w:t>
+      </w:r>
+      <w:r>
+        <w:rPr>
+          <w:rFonts w:ascii="Times New Roman" w:hAnsi="Times New Roman" w:cs="Times New Roman"/>
+        </w:rPr>
+        <w:t>FHS</w:t>
+      </w:r>
+      <w:r>
+        <w:rPr>
+          <w:rFonts w:ascii="Times New Roman" w:hAnsi="Times New Roman" w:cs="Times New Roman"/>
+        </w:rPr>
+        <w:t xml:space="preserve"> feeding</w:t>
+      </w:r>
+      <w:r>
+        <w:rPr>
+          <w:rFonts w:ascii="Times New Roman" w:hAnsi="Times New Roman" w:cs="Times New Roman"/>
+        </w:rPr>
+        <w:t xml:space="preserve">. </w:t>
+      </w:r>
+    </w:p>
+    <w:p>
+      <w:pPr>
+        <w:spacing w:line="480" w:lineRule="auto"/>
+        <w:ind w:firstLine="720"/>
+        <w:rPr>
+          <w:rFonts w:ascii="Times New Roman" w:hAnsi="Times New Roman" w:cs="Times New Roman"/>
+        </w:rPr>
+      </w:pPr>
+      <w:r>
+        <w:rPr>
+          <w:rFonts w:ascii="Times New Roman" w:hAnsi="Times New Roman" w:cs="Times New Roman"/>
+        </w:rPr>
         <w:t xml:space="preserve">Taking together the likelihood that food intake can be time-disrupted in pregnancy and the evidence of TRF being </w:t>
       </w:r>
       <w:r>
@@ -3367,6 +3703,7 @@
         <w:pStyle w:val="Heading2"/>
       </w:pPr>
       <w:r>
+        <w:lastRenderedPageBreak/>
         <w:t>Animal care and use</w:t>
       </w:r>
     </w:p>
@@ -3977,14 +4314,7 @@
         <w:rPr>
           <w:rFonts w:ascii="Times New Roman" w:hAnsi="Times New Roman" w:cs="Times New Roman"/>
         </w:rPr>
-        <w:t>pre-</w:t>
-      </w:r>
-      <w:r>
-        <w:rPr>
-          <w:rFonts w:ascii="Times New Roman" w:hAnsi="Times New Roman" w:cs="Times New Roman"/>
-        </w:rPr>
-        <w:lastRenderedPageBreak/>
-        <w:t>gestational</w:t>
+        <w:t>pre-gestational</w:t>
       </w:r>
       <w:r>
         <w:rPr>
@@ -4140,7 +4470,14 @@
         <w:rPr>
           <w:rFonts w:ascii="Times New Roman" w:hAnsi="Times New Roman" w:cs="Times New Roman"/>
         </w:rPr>
-        <w:t xml:space="preserve"> (eTRF males = 11, eTRF females = 19, AL males = 16, AL females =17). Offspring were given AL access to NCD until PND 70. Food intake and body composition were assessed weekly. Food intake is represented as a</w:t>
+        <w:t xml:space="preserve"> </w:t>
+      </w:r>
+      <w:r>
+        <w:rPr>
+          <w:rFonts w:ascii="Times New Roman" w:hAnsi="Times New Roman" w:cs="Times New Roman"/>
+        </w:rPr>
+        <w:lastRenderedPageBreak/>
+        <w:t>(eTRF males = 11, eTRF females = 19, AL males = 16, AL females =17). Offspring were given AL access to NCD until PND 70. Food intake and body composition were assessed weekly. Food intake is represented as a</w:t>
       </w:r>
       <w:r>
         <w:rPr>
@@ -4182,25 +4519,37 @@
         <w:rPr>
           <w:rFonts w:ascii="Times New Roman" w:hAnsi="Times New Roman" w:cs="Times New Roman"/>
         </w:rPr>
-        <w:t xml:space="preserve">at </w:t>
-      </w:r>
-      <w:r>
-        <w:rPr>
-          <w:rFonts w:ascii="Times New Roman" w:hAnsi="Times New Roman" w:cs="Times New Roman"/>
-        </w:rPr>
-        <w:t>D</w:t>
-      </w:r>
-      <w:r>
-        <w:rPr>
-          <w:rFonts w:ascii="Times New Roman" w:hAnsi="Times New Roman" w:cs="Times New Roman"/>
-        </w:rPr>
-        <w:t>iet (</w:t>
-      </w:r>
-      <w:r>
-        <w:rPr>
-          <w:rFonts w:ascii="Times New Roman" w:hAnsi="Times New Roman" w:cs="Times New Roman"/>
-        </w:rPr>
-        <w:t>HFD; R</w:t>
+        <w:t>at</w:t>
+      </w:r>
+      <w:r>
+        <w:rPr>
+          <w:rFonts w:ascii="Times New Roman" w:hAnsi="Times New Roman" w:cs="Times New Roman"/>
+        </w:rPr>
+        <w:t xml:space="preserve">, High Sucrose Diet </w:t>
+      </w:r>
+      <w:r>
+        <w:rPr>
+          <w:rFonts w:ascii="Times New Roman" w:hAnsi="Times New Roman" w:cs="Times New Roman"/>
+        </w:rPr>
+        <w:t>(</w:t>
+      </w:r>
+      <w:r>
+        <w:rPr>
+          <w:rFonts w:ascii="Times New Roman" w:hAnsi="Times New Roman" w:cs="Times New Roman"/>
+        </w:rPr>
+        <w:t>HF</w:t>
+      </w:r>
+      <w:r>
+        <w:rPr>
+          <w:rFonts w:ascii="Times New Roman" w:hAnsi="Times New Roman" w:cs="Times New Roman"/>
+        </w:rPr>
+        <w:t>HS</w:t>
+      </w:r>
+      <w:r>
+        <w:rPr>
+          <w:rFonts w:ascii="Times New Roman" w:hAnsi="Times New Roman" w:cs="Times New Roman"/>
+        </w:rPr>
+        <w:t>; R</w:t>
       </w:r>
       <w:r>
         <w:rPr>
@@ -4473,7 +4822,13 @@
         <w:rPr>
           <w:rFonts w:ascii="Times New Roman" w:hAnsi="Times New Roman" w:cs="Times New Roman"/>
         </w:rPr>
-        <w:t>HFD</w:t>
+        <w:t>HF</w:t>
+      </w:r>
+      <w:r>
+        <w:rPr>
+          <w:rFonts w:ascii="Times New Roman" w:hAnsi="Times New Roman" w:cs="Times New Roman"/>
+        </w:rPr>
+        <w:t>HS</w:t>
       </w:r>
       <w:r>
         <w:rPr>
@@ -4551,14 +4906,7 @@
         <w:rPr>
           <w:rFonts w:ascii="Times New Roman" w:hAnsi="Times New Roman" w:cs="Times New Roman"/>
         </w:rPr>
-        <w:t xml:space="preserve"> for </w:t>
-      </w:r>
-      <w:r>
-        <w:rPr>
-          <w:rFonts w:ascii="Times New Roman" w:hAnsi="Times New Roman" w:cs="Times New Roman"/>
-        </w:rPr>
-        <w:lastRenderedPageBreak/>
-        <w:t>each animal</w:t>
+        <w:t xml:space="preserve"> for each animal</w:t>
       </w:r>
       <w:r>
         <w:rPr>
@@ -4684,6 +5032,7 @@
         <w:rPr>
           <w:rFonts w:ascii="Times New Roman" w:hAnsi="Times New Roman" w:cs="Times New Roman"/>
         </w:rPr>
+        <w:lastRenderedPageBreak/>
         <w:t xml:space="preserve">unrestricted access to water. </w:t>
       </w:r>
       <w:r>
@@ -4959,274 +5308,286 @@
         <w:rPr>
           <w:rFonts w:ascii="Times New Roman" w:hAnsi="Times New Roman" w:cs="Times New Roman"/>
         </w:rPr>
+        <w:fldChar w:fldCharType="begin"/>
+      </w:r>
+      <w:r>
+        <w:rPr>
+          <w:rFonts w:ascii="Times New Roman" w:hAnsi="Times New Roman" w:cs="Times New Roman"/>
+        </w:rPr>
+        <w:instrText xml:space="preserve"> ADDIN ZOTERO_ITEM CSL_CITATION {"citationID":"MDmuBprB","properties":{"formattedCitation":"(26)","plainCitation":"(26)","noteIndex":0},"citationItems":[{"id":757,"uris":["http://zotero.org/users/5073745/items/GUUE2ZQS"],"uri":["http://zotero.org/users/5073745/items/GUUE2ZQS"],"itemData":{"id":757,"type":"article-journal","abstract":"Maximum likelihood or restricted maximum likelihood (REML) estimates of the parameters in linear mixed-effects models can be determined using the lmer function in the lme4 package for R. As for most model-fitting functions in R, the model is described in an lmer call by a formula, in this case including both fixed- and random-effects terms. The formula and data together determine a numerical representation of the model from which the profiled deviance or the profiled REML criterion can be evaluated as a function of some of the model parameters. The appropriate criterion is optimized, using one of the constrained optimization functions in R, to provide the parameter estimates. We describe the structure of the model, the steps in evaluating the profiled deviance or REML criterion, and the structure of classes or types that represents such a model. Sufficient detail is included to allow specialization of these structures by users who wish to write functions to fit specialized linear mixed models, such as models incorporating pedigrees or smoothing splines, that are not easily expressible in the formula language used by lmer.","container-title":"Journal of Statistical Software","DOI":"10.18637/jss.v067.i01","ISSN":"1548-7660","language":"en","page":"1-48","source":"www.jstatsoft.org","title":"Fitting Linear Mixed-Effects Models Using lme4","volume":"67","author":[{"family":"Bates","given":"Douglas"},{"family":"Mächler","given":"Martin"},{"family":"Bolker","given":"Ben"},{"family":"Walker","given":"Steve"}],"issued":{"date-parts":[["2015",10,7]]}}}],"schema":"https://github.com/citation-style-language/schema/raw/master/csl-citation.json"} </w:instrText>
+      </w:r>
+      <w:r>
+        <w:rPr>
+          <w:rFonts w:ascii="Times New Roman" w:hAnsi="Times New Roman" w:cs="Times New Roman"/>
+        </w:rPr>
+        <w:fldChar w:fldCharType="separate"/>
+      </w:r>
+      <w:r>
+        <w:rPr>
+          <w:rFonts w:ascii="Times New Roman" w:hAnsi="Times New Roman" w:cs="Times New Roman"/>
+          <w:noProof/>
+        </w:rPr>
+        <w:t>(26)</w:t>
+      </w:r>
+      <w:r>
+        <w:rPr>
+          <w:rFonts w:ascii="Times New Roman" w:hAnsi="Times New Roman" w:cs="Times New Roman"/>
+        </w:rPr>
+        <w:fldChar w:fldCharType="end"/>
+      </w:r>
+      <w:r>
+        <w:rPr>
+          <w:rFonts w:ascii="Times New Roman" w:hAnsi="Times New Roman" w:cs="Times New Roman"/>
+        </w:rPr>
+        <w:t>.</w:t>
+      </w:r>
+      <w:r>
+        <w:rPr>
+          <w:rFonts w:ascii="Times New Roman" w:hAnsi="Times New Roman" w:cs="Times New Roman"/>
+        </w:rPr>
+        <w:t xml:space="preserve"> </w:t>
+      </w:r>
+      <w:r>
+        <w:rPr>
+          <w:rFonts w:ascii="Times New Roman" w:hAnsi="Times New Roman" w:cs="Times New Roman"/>
+        </w:rPr>
+        <w:t>Body composition and food intake were measured separately in 2 phases</w:t>
+      </w:r>
+      <w:r>
+        <w:rPr>
+          <w:rFonts w:ascii="Times New Roman" w:hAnsi="Times New Roman" w:cs="Times New Roman"/>
+        </w:rPr>
+        <w:t>:</w:t>
+      </w:r>
+      <w:r>
+        <w:rPr>
+          <w:rFonts w:ascii="Times New Roman" w:hAnsi="Times New Roman" w:cs="Times New Roman"/>
+        </w:rPr>
+        <w:t xml:space="preserve"> during NCD feeding, and after being switched to HF</w:t>
+      </w:r>
+      <w:r>
+        <w:rPr>
+          <w:rFonts w:ascii="Times New Roman" w:hAnsi="Times New Roman" w:cs="Times New Roman"/>
+        </w:rPr>
+        <w:t>HS</w:t>
+      </w:r>
+      <w:r>
+        <w:rPr>
+          <w:rFonts w:ascii="Times New Roman" w:hAnsi="Times New Roman" w:cs="Times New Roman"/>
+        </w:rPr>
+        <w:t>. A</w:t>
+      </w:r>
+      <w:r>
+        <w:rPr>
+          <w:rFonts w:ascii="Times New Roman" w:hAnsi="Times New Roman" w:cs="Times New Roman"/>
+        </w:rPr>
+        <w:t xml:space="preserve">nalyses were </w:t>
+      </w:r>
+      <w:r>
+        <w:rPr>
+          <w:rFonts w:ascii="Times New Roman" w:hAnsi="Times New Roman" w:cs="Times New Roman"/>
+        </w:rPr>
+        <w:t xml:space="preserve">tested for </w:t>
+      </w:r>
+      <w:r>
+        <w:rPr>
+          <w:rFonts w:ascii="Times New Roman" w:hAnsi="Times New Roman" w:cs="Times New Roman"/>
+        </w:rPr>
+        <w:t xml:space="preserve">significant </w:t>
+      </w:r>
+      <w:r>
+        <w:rPr>
+          <w:rFonts w:ascii="Times New Roman" w:hAnsi="Times New Roman" w:cs="Times New Roman"/>
+        </w:rPr>
+        <w:t>interaction</w:t>
+      </w:r>
+      <w:r>
+        <w:rPr>
+          <w:rFonts w:ascii="Times New Roman" w:hAnsi="Times New Roman" w:cs="Times New Roman"/>
+        </w:rPr>
+        <w:t>s</w:t>
+      </w:r>
+      <w:r>
+        <w:rPr>
+          <w:rFonts w:ascii="Times New Roman" w:hAnsi="Times New Roman" w:cs="Times New Roman"/>
+        </w:rPr>
+        <w:t xml:space="preserve"> </w:t>
+      </w:r>
+      <w:r>
+        <w:rPr>
+          <w:rFonts w:ascii="Times New Roman" w:hAnsi="Times New Roman" w:cs="Times New Roman"/>
+        </w:rPr>
+        <w:t xml:space="preserve">between </w:t>
+      </w:r>
+      <w:r>
+        <w:rPr>
+          <w:rFonts w:ascii="Times New Roman" w:hAnsi="Times New Roman" w:cs="Times New Roman"/>
+        </w:rPr>
+        <w:t xml:space="preserve">sex and </w:t>
+      </w:r>
+      <w:r>
+        <w:rPr>
+          <w:rFonts w:ascii="Times New Roman" w:hAnsi="Times New Roman" w:cs="Times New Roman"/>
+        </w:rPr>
+        <w:t xml:space="preserve">maternal </w:t>
+      </w:r>
+      <w:r>
+        <w:rPr>
+          <w:rFonts w:ascii="Times New Roman" w:hAnsi="Times New Roman" w:cs="Times New Roman"/>
+        </w:rPr>
+        <w:t>diet</w:t>
+      </w:r>
+      <w:r>
+        <w:rPr>
+          <w:rFonts w:ascii="Times New Roman" w:hAnsi="Times New Roman" w:cs="Times New Roman"/>
+        </w:rPr>
+        <w:t>ary treatment</w:t>
+      </w:r>
+      <w:r>
+        <w:rPr>
+          <w:rFonts w:ascii="Times New Roman" w:hAnsi="Times New Roman" w:cs="Times New Roman"/>
+        </w:rPr>
+        <w:t xml:space="preserve">. </w:t>
+      </w:r>
+      <w:r>
+        <w:rPr>
+          <w:rFonts w:ascii="Times New Roman" w:hAnsi="Times New Roman" w:cs="Times New Roman"/>
+        </w:rPr>
+        <w:t>Models</w:t>
+      </w:r>
+      <w:r>
+        <w:rPr>
+          <w:rFonts w:ascii="Times New Roman" w:hAnsi="Times New Roman" w:cs="Times New Roman"/>
+        </w:rPr>
+        <w:t xml:space="preserve"> were </w:t>
+      </w:r>
+      <w:r>
+        <w:rPr>
+          <w:rFonts w:ascii="Times New Roman" w:hAnsi="Times New Roman" w:cs="Times New Roman"/>
+        </w:rPr>
+        <w:t>assessed</w:t>
+      </w:r>
+      <w:r>
+        <w:rPr>
+          <w:rFonts w:ascii="Times New Roman" w:hAnsi="Times New Roman" w:cs="Times New Roman"/>
+        </w:rPr>
+        <w:t xml:space="preserve"> using a two-way </w:t>
+      </w:r>
+      <w:r>
+        <w:rPr>
+          <w:rFonts w:ascii="Times New Roman" w:hAnsi="Times New Roman" w:cs="Times New Roman"/>
+        </w:rPr>
+        <w:t>ANOVA</w:t>
+      </w:r>
+      <w:r>
+        <w:rPr>
+          <w:rFonts w:ascii="Times New Roman" w:hAnsi="Times New Roman" w:cs="Times New Roman"/>
+        </w:rPr>
+        <w:t xml:space="preserve"> for sex and maternal dietary treatment, with </w:t>
+      </w:r>
+      <w:r>
+        <w:rPr>
+          <w:rFonts w:ascii="Times New Roman" w:hAnsi="Times New Roman" w:cs="Times New Roman"/>
+        </w:rPr>
+        <w:t xml:space="preserve">an </w:t>
+      </w:r>
+      <w:r>
+        <w:rPr>
+          <w:rFonts w:ascii="Times New Roman" w:hAnsi="Times New Roman" w:cs="Times New Roman"/>
+        </w:rPr>
+        <w:t>interaction</w:t>
+      </w:r>
+      <w:r>
+        <w:rPr>
+          <w:rFonts w:ascii="Times New Roman" w:hAnsi="Times New Roman" w:cs="Times New Roman"/>
+        </w:rPr>
+        <w:t xml:space="preserve"> between the two</w:t>
+      </w:r>
+      <w:r>
+        <w:rPr>
+          <w:rFonts w:ascii="Times New Roman" w:hAnsi="Times New Roman" w:cs="Times New Roman"/>
+        </w:rPr>
+        <w:t xml:space="preserve">. </w:t>
+      </w:r>
+      <w:r>
+        <w:rPr>
+          <w:rFonts w:ascii="Times New Roman" w:hAnsi="Times New Roman" w:cs="Times New Roman"/>
+        </w:rPr>
+        <w:t xml:space="preserve">If a significant interaction was observed, sex-stratified models were then used and the p-value for the interaction was reported. </w:t>
+      </w:r>
+      <w:r>
+        <w:rPr>
+          <w:rFonts w:ascii="Times New Roman" w:hAnsi="Times New Roman" w:cs="Times New Roman"/>
+        </w:rPr>
+        <w:t>Otherwise</w:t>
+      </w:r>
+      <w:r>
+        <w:rPr>
+          <w:rFonts w:ascii="Times New Roman" w:hAnsi="Times New Roman" w:cs="Times New Roman"/>
+        </w:rPr>
+        <w:t>,</w:t>
+      </w:r>
+      <w:r>
+        <w:rPr>
+          <w:rFonts w:ascii="Times New Roman" w:hAnsi="Times New Roman" w:cs="Times New Roman"/>
+        </w:rPr>
+        <w:t xml:space="preserve"> sex was used as a covariate in a non-interacting model. O</w:t>
+      </w:r>
+      <w:r>
+        <w:rPr>
+          <w:rFonts w:ascii="Times New Roman" w:hAnsi="Times New Roman" w:cs="Times New Roman"/>
+        </w:rPr>
+        <w:t xml:space="preserve">bservations were tested </w:t>
+      </w:r>
+      <w:r>
+        <w:rPr>
+          <w:rFonts w:ascii="Times New Roman" w:hAnsi="Times New Roman" w:cs="Times New Roman"/>
+        </w:rPr>
+        <w:t xml:space="preserve">for </w:t>
+      </w:r>
+      <w:r>
+        <w:rPr>
+          <w:rFonts w:ascii="Times New Roman" w:hAnsi="Times New Roman" w:cs="Times New Roman"/>
+        </w:rPr>
+        <w:t xml:space="preserve">normality </w:t>
+      </w:r>
+      <w:r>
+        <w:rPr>
+          <w:rFonts w:ascii="Times New Roman" w:hAnsi="Times New Roman" w:cs="Times New Roman"/>
+        </w:rPr>
+        <w:t>by Shapiro-</w:t>
+      </w:r>
+      <w:r>
+        <w:rPr>
+          <w:rFonts w:ascii="Times New Roman" w:hAnsi="Times New Roman" w:cs="Times New Roman"/>
+        </w:rPr>
+        <w:t>W</w:t>
+      </w:r>
+      <w:r>
+        <w:rPr>
+          <w:rFonts w:ascii="Times New Roman" w:hAnsi="Times New Roman" w:cs="Times New Roman"/>
+        </w:rPr>
+        <w:t xml:space="preserve">ilk test and equivalence of variance by </w:t>
+      </w:r>
+      <w:proofErr w:type="spellStart"/>
+      <w:r>
+        <w:rPr>
+          <w:rFonts w:ascii="Times New Roman" w:hAnsi="Times New Roman" w:cs="Times New Roman"/>
+        </w:rPr>
+        <w:t>Levene’s</w:t>
+      </w:r>
+      <w:proofErr w:type="spellEnd"/>
+      <w:r>
+        <w:rPr>
+          <w:rFonts w:ascii="Times New Roman" w:hAnsi="Times New Roman" w:cs="Times New Roman"/>
+        </w:rPr>
+        <w:t xml:space="preserve"> test. </w:t>
+      </w:r>
+      <w:r>
+        <w:rPr>
+          <w:rFonts w:ascii="Times New Roman" w:hAnsi="Times New Roman" w:cs="Times New Roman"/>
+        </w:rPr>
         <w:lastRenderedPageBreak/>
-        <w:fldChar w:fldCharType="begin"/>
-      </w:r>
-      <w:r>
-        <w:rPr>
-          <w:rFonts w:ascii="Times New Roman" w:hAnsi="Times New Roman" w:cs="Times New Roman"/>
-        </w:rPr>
-        <w:instrText xml:space="preserve"> ADDIN ZOTERO_ITEM CSL_CITATION {"citationID":"MDmuBprB","properties":{"formattedCitation":"(26)","plainCitation":"(26)","noteIndex":0},"citationItems":[{"id":757,"uris":["http://zotero.org/users/5073745/items/GUUE2ZQS"],"uri":["http://zotero.org/users/5073745/items/GUUE2ZQS"],"itemData":{"id":757,"type":"article-journal","abstract":"Maximum likelihood or restricted maximum likelihood (REML) estimates of the parameters in linear mixed-effects models can be determined using the lmer function in the lme4 package for R. As for most model-fitting functions in R, the model is described in an lmer call by a formula, in this case including both fixed- and random-effects terms. The formula and data together determine a numerical representation of the model from which the profiled deviance or the profiled REML criterion can be evaluated as a function of some of the model parameters. The appropriate criterion is optimized, using one of the constrained optimization functions in R, to provide the parameter estimates. We describe the structure of the model, the steps in evaluating the profiled deviance or REML criterion, and the structure of classes or types that represents such a model. Sufficient detail is included to allow specialization of these structures by users who wish to write functions to fit specialized linear mixed models, such as models incorporating pedigrees or smoothing splines, that are not easily expressible in the formula language used by lmer.","container-title":"Journal of Statistical Software","DOI":"10.18637/jss.v067.i01","ISSN":"1548-7660","language":"en","page":"1-48","source":"www.jstatsoft.org","title":"Fitting Linear Mixed-Effects Models Using lme4","volume":"67","author":[{"family":"Bates","given":"Douglas"},{"family":"Mächler","given":"Martin"},{"family":"Bolker","given":"Ben"},{"family":"Walker","given":"Steve"}],"issued":{"date-parts":[["2015",10,7]]}}}],"schema":"https://github.com/citation-style-language/schema/raw/master/csl-citation.json"} </w:instrText>
-      </w:r>
-      <w:r>
-        <w:rPr>
-          <w:rFonts w:ascii="Times New Roman" w:hAnsi="Times New Roman" w:cs="Times New Roman"/>
-        </w:rPr>
-        <w:fldChar w:fldCharType="separate"/>
-      </w:r>
-      <w:r>
-        <w:rPr>
-          <w:rFonts w:ascii="Times New Roman" w:hAnsi="Times New Roman" w:cs="Times New Roman"/>
-          <w:noProof/>
-        </w:rPr>
-        <w:t>(26)</w:t>
-      </w:r>
-      <w:r>
-        <w:rPr>
-          <w:rFonts w:ascii="Times New Roman" w:hAnsi="Times New Roman" w:cs="Times New Roman"/>
-        </w:rPr>
-        <w:fldChar w:fldCharType="end"/>
-      </w:r>
-      <w:r>
-        <w:rPr>
-          <w:rFonts w:ascii="Times New Roman" w:hAnsi="Times New Roman" w:cs="Times New Roman"/>
-        </w:rPr>
-        <w:t>.</w:t>
-      </w:r>
-      <w:r>
-        <w:rPr>
-          <w:rFonts w:ascii="Times New Roman" w:hAnsi="Times New Roman" w:cs="Times New Roman"/>
-        </w:rPr>
-        <w:t xml:space="preserve"> </w:t>
-      </w:r>
-      <w:r>
-        <w:rPr>
-          <w:rFonts w:ascii="Times New Roman" w:hAnsi="Times New Roman" w:cs="Times New Roman"/>
-        </w:rPr>
-        <w:t>Body composition and food intake were measured separately in 2 phases</w:t>
-      </w:r>
-      <w:r>
-        <w:rPr>
-          <w:rFonts w:ascii="Times New Roman" w:hAnsi="Times New Roman" w:cs="Times New Roman"/>
-        </w:rPr>
-        <w:t>:</w:t>
-      </w:r>
-      <w:r>
-        <w:rPr>
-          <w:rFonts w:ascii="Times New Roman" w:hAnsi="Times New Roman" w:cs="Times New Roman"/>
-        </w:rPr>
-        <w:t xml:space="preserve"> during NCD feeding, and after being switched to HFD. A</w:t>
-      </w:r>
-      <w:r>
-        <w:rPr>
-          <w:rFonts w:ascii="Times New Roman" w:hAnsi="Times New Roman" w:cs="Times New Roman"/>
-        </w:rPr>
-        <w:t xml:space="preserve">nalyses were </w:t>
-      </w:r>
-      <w:r>
-        <w:rPr>
-          <w:rFonts w:ascii="Times New Roman" w:hAnsi="Times New Roman" w:cs="Times New Roman"/>
-        </w:rPr>
-        <w:t xml:space="preserve">tested for </w:t>
-      </w:r>
-      <w:r>
-        <w:rPr>
-          <w:rFonts w:ascii="Times New Roman" w:hAnsi="Times New Roman" w:cs="Times New Roman"/>
-        </w:rPr>
-        <w:t xml:space="preserve">significant </w:t>
-      </w:r>
-      <w:r>
-        <w:rPr>
-          <w:rFonts w:ascii="Times New Roman" w:hAnsi="Times New Roman" w:cs="Times New Roman"/>
-        </w:rPr>
-        <w:t>interaction</w:t>
-      </w:r>
-      <w:r>
-        <w:rPr>
-          <w:rFonts w:ascii="Times New Roman" w:hAnsi="Times New Roman" w:cs="Times New Roman"/>
-        </w:rPr>
-        <w:t>s</w:t>
-      </w:r>
-      <w:r>
-        <w:rPr>
-          <w:rFonts w:ascii="Times New Roman" w:hAnsi="Times New Roman" w:cs="Times New Roman"/>
-        </w:rPr>
-        <w:t xml:space="preserve"> </w:t>
-      </w:r>
-      <w:r>
-        <w:rPr>
-          <w:rFonts w:ascii="Times New Roman" w:hAnsi="Times New Roman" w:cs="Times New Roman"/>
-        </w:rPr>
-        <w:t xml:space="preserve">between </w:t>
-      </w:r>
-      <w:r>
-        <w:rPr>
-          <w:rFonts w:ascii="Times New Roman" w:hAnsi="Times New Roman" w:cs="Times New Roman"/>
-        </w:rPr>
-        <w:t xml:space="preserve">sex and </w:t>
-      </w:r>
-      <w:r>
-        <w:rPr>
-          <w:rFonts w:ascii="Times New Roman" w:hAnsi="Times New Roman" w:cs="Times New Roman"/>
-        </w:rPr>
-        <w:t xml:space="preserve">maternal </w:t>
-      </w:r>
-      <w:r>
-        <w:rPr>
-          <w:rFonts w:ascii="Times New Roman" w:hAnsi="Times New Roman" w:cs="Times New Roman"/>
-        </w:rPr>
-        <w:t>diet</w:t>
-      </w:r>
-      <w:r>
-        <w:rPr>
-          <w:rFonts w:ascii="Times New Roman" w:hAnsi="Times New Roman" w:cs="Times New Roman"/>
-        </w:rPr>
-        <w:t>ary treatment</w:t>
-      </w:r>
-      <w:r>
-        <w:rPr>
-          <w:rFonts w:ascii="Times New Roman" w:hAnsi="Times New Roman" w:cs="Times New Roman"/>
-        </w:rPr>
-        <w:t xml:space="preserve">. </w:t>
-      </w:r>
-      <w:r>
-        <w:rPr>
-          <w:rFonts w:ascii="Times New Roman" w:hAnsi="Times New Roman" w:cs="Times New Roman"/>
-        </w:rPr>
-        <w:t>Models</w:t>
-      </w:r>
-      <w:r>
-        <w:rPr>
-          <w:rFonts w:ascii="Times New Roman" w:hAnsi="Times New Roman" w:cs="Times New Roman"/>
-        </w:rPr>
-        <w:t xml:space="preserve"> were </w:t>
-      </w:r>
-      <w:r>
-        <w:rPr>
-          <w:rFonts w:ascii="Times New Roman" w:hAnsi="Times New Roman" w:cs="Times New Roman"/>
-        </w:rPr>
-        <w:t>assessed</w:t>
-      </w:r>
-      <w:r>
-        <w:rPr>
-          <w:rFonts w:ascii="Times New Roman" w:hAnsi="Times New Roman" w:cs="Times New Roman"/>
-        </w:rPr>
-        <w:t xml:space="preserve"> using a two-way </w:t>
-      </w:r>
-      <w:r>
-        <w:rPr>
-          <w:rFonts w:ascii="Times New Roman" w:hAnsi="Times New Roman" w:cs="Times New Roman"/>
-        </w:rPr>
-        <w:t>ANOVA</w:t>
-      </w:r>
-      <w:r>
-        <w:rPr>
-          <w:rFonts w:ascii="Times New Roman" w:hAnsi="Times New Roman" w:cs="Times New Roman"/>
-        </w:rPr>
-        <w:t xml:space="preserve"> for sex and maternal dietary treatment, with </w:t>
-      </w:r>
-      <w:r>
-        <w:rPr>
-          <w:rFonts w:ascii="Times New Roman" w:hAnsi="Times New Roman" w:cs="Times New Roman"/>
-        </w:rPr>
-        <w:t xml:space="preserve">an </w:t>
-      </w:r>
-      <w:r>
-        <w:rPr>
-          <w:rFonts w:ascii="Times New Roman" w:hAnsi="Times New Roman" w:cs="Times New Roman"/>
-        </w:rPr>
-        <w:t>interaction</w:t>
-      </w:r>
-      <w:r>
-        <w:rPr>
-          <w:rFonts w:ascii="Times New Roman" w:hAnsi="Times New Roman" w:cs="Times New Roman"/>
-        </w:rPr>
-        <w:t xml:space="preserve"> between the two</w:t>
-      </w:r>
-      <w:r>
-        <w:rPr>
-          <w:rFonts w:ascii="Times New Roman" w:hAnsi="Times New Roman" w:cs="Times New Roman"/>
-        </w:rPr>
-        <w:t xml:space="preserve">. </w:t>
-      </w:r>
-      <w:r>
-        <w:rPr>
-          <w:rFonts w:ascii="Times New Roman" w:hAnsi="Times New Roman" w:cs="Times New Roman"/>
-        </w:rPr>
-        <w:t xml:space="preserve">If a significant interaction was observed, sex-stratified models were then used and the p-value for the interaction was reported. </w:t>
-      </w:r>
-      <w:r>
-        <w:rPr>
-          <w:rFonts w:ascii="Times New Roman" w:hAnsi="Times New Roman" w:cs="Times New Roman"/>
-        </w:rPr>
-        <w:t>Otherwise</w:t>
-      </w:r>
-      <w:r>
-        <w:rPr>
-          <w:rFonts w:ascii="Times New Roman" w:hAnsi="Times New Roman" w:cs="Times New Roman"/>
-        </w:rPr>
-        <w:t>,</w:t>
-      </w:r>
-      <w:r>
-        <w:rPr>
-          <w:rFonts w:ascii="Times New Roman" w:hAnsi="Times New Roman" w:cs="Times New Roman"/>
-        </w:rPr>
-        <w:t xml:space="preserve"> sex was used as a covariate in a non-interacting model. O</w:t>
-      </w:r>
-      <w:r>
-        <w:rPr>
-          <w:rFonts w:ascii="Times New Roman" w:hAnsi="Times New Roman" w:cs="Times New Roman"/>
-        </w:rPr>
-        <w:t xml:space="preserve">bservations were tested </w:t>
-      </w:r>
-      <w:r>
-        <w:rPr>
-          <w:rFonts w:ascii="Times New Roman" w:hAnsi="Times New Roman" w:cs="Times New Roman"/>
-        </w:rPr>
-        <w:t xml:space="preserve">for </w:t>
-      </w:r>
-      <w:r>
-        <w:rPr>
-          <w:rFonts w:ascii="Times New Roman" w:hAnsi="Times New Roman" w:cs="Times New Roman"/>
-        </w:rPr>
-        <w:t xml:space="preserve">normality </w:t>
-      </w:r>
-      <w:r>
-        <w:rPr>
-          <w:rFonts w:ascii="Times New Roman" w:hAnsi="Times New Roman" w:cs="Times New Roman"/>
-        </w:rPr>
-        <w:t>by Shapiro-</w:t>
-      </w:r>
-      <w:r>
-        <w:rPr>
-          <w:rFonts w:ascii="Times New Roman" w:hAnsi="Times New Roman" w:cs="Times New Roman"/>
-        </w:rPr>
-        <w:t>W</w:t>
-      </w:r>
-      <w:r>
-        <w:rPr>
-          <w:rFonts w:ascii="Times New Roman" w:hAnsi="Times New Roman" w:cs="Times New Roman"/>
-        </w:rPr>
-        <w:t xml:space="preserve">ilk test and equivalence of variance by </w:t>
-      </w:r>
-      <w:proofErr w:type="spellStart"/>
-      <w:r>
-        <w:rPr>
-          <w:rFonts w:ascii="Times New Roman" w:hAnsi="Times New Roman" w:cs="Times New Roman"/>
-        </w:rPr>
-        <w:t>Levene’s</w:t>
-      </w:r>
-      <w:proofErr w:type="spellEnd"/>
-      <w:r>
-        <w:rPr>
-          <w:rFonts w:ascii="Times New Roman" w:hAnsi="Times New Roman" w:cs="Times New Roman"/>
-        </w:rPr>
-        <w:t xml:space="preserve"> test. </w:t>
-      </w:r>
-      <w:r>
-        <w:rPr>
-          <w:rFonts w:ascii="Times New Roman" w:hAnsi="Times New Roman" w:cs="Times New Roman"/>
-        </w:rPr>
         <w:t>Pairwise m</w:t>
       </w:r>
       <w:r>
@@ -5910,14 +6271,7 @@
         <w:rPr>
           <w:rFonts w:ascii="Times New Roman" w:hAnsi="Times New Roman" w:cs="Times New Roman"/>
         </w:rPr>
-        <w:t xml:space="preserve">However, cumulative food intake </w:t>
-      </w:r>
-      <w:r>
-        <w:rPr>
-          <w:rFonts w:ascii="Times New Roman" w:hAnsi="Times New Roman" w:cs="Times New Roman"/>
-        </w:rPr>
-        <w:lastRenderedPageBreak/>
-        <w:t>in the NCD period is 22% higher in eTRF females than AL females and 10% higher in eTRF males than AL males (</w:t>
+        <w:t>However, cumulative food intake in the NCD period is 22% higher in eTRF females than AL females and 10% higher in eTRF males than AL males (</w:t>
       </w:r>
       <w:r>
         <w:rPr>
@@ -6206,6 +6560,7 @@
         <w:rPr>
           <w:rFonts w:ascii="Times New Roman" w:hAnsi="Times New Roman" w:cs="Times New Roman"/>
         </w:rPr>
+        <w:lastRenderedPageBreak/>
         <w:t xml:space="preserve">compared to females </w:t>
       </w:r>
       <w:r>
@@ -7247,14 +7602,7 @@
         <w:rPr>
           <w:rFonts w:ascii="Times New Roman" w:hAnsi="Times New Roman" w:cs="Times New Roman"/>
         </w:rPr>
-        <w:t xml:space="preserve">Fasting blood glucose, assessed </w:t>
-      </w:r>
-      <w:r>
-        <w:rPr>
-          <w:rFonts w:ascii="Times New Roman" w:hAnsi="Times New Roman" w:cs="Times New Roman"/>
-        </w:rPr>
-        <w:lastRenderedPageBreak/>
-        <w:t>before ITT and GTT, was 10.4% higher in males than in females (</w:t>
+        <w:t>Fasting blood glucose, assessed before ITT and GTT, was 10.4% higher in males than in females (</w:t>
       </w:r>
       <w:proofErr w:type="spellStart"/>
       <w:r>
@@ -7422,7 +7770,14 @@
         <w:pStyle w:val="Heading2"/>
       </w:pPr>
       <w:r>
-        <w:t xml:space="preserve">HFD </w:t>
+        <w:lastRenderedPageBreak/>
+        <w:t>HF</w:t>
+      </w:r>
+      <w:r>
+        <w:t>HS</w:t>
+      </w:r>
+      <w:r>
+        <w:t xml:space="preserve"> </w:t>
       </w:r>
       <w:r>
         <w:t>f</w:t>
@@ -7509,7 +7864,13 @@
         <w:rPr>
           <w:rFonts w:ascii="Times New Roman" w:hAnsi="Times New Roman" w:cs="Times New Roman"/>
         </w:rPr>
-        <w:t>HFD</w:t>
+        <w:t>HF</w:t>
+      </w:r>
+      <w:r>
+        <w:rPr>
+          <w:rFonts w:ascii="Times New Roman" w:hAnsi="Times New Roman" w:cs="Times New Roman"/>
+        </w:rPr>
+        <w:t>HS</w:t>
       </w:r>
       <w:r>
         <w:rPr>
@@ -7618,7 +7979,13 @@
         <w:rPr>
           <w:rFonts w:ascii="Times New Roman" w:hAnsi="Times New Roman" w:cs="Times New Roman"/>
         </w:rPr>
-        <w:t>with HFD</w:t>
+        <w:t>with HF</w:t>
+      </w:r>
+      <w:r>
+        <w:rPr>
+          <w:rFonts w:ascii="Times New Roman" w:hAnsi="Times New Roman" w:cs="Times New Roman"/>
+        </w:rPr>
+        <w:t>HS</w:t>
       </w:r>
       <w:r>
         <w:rPr>
@@ -7887,7 +8254,19 @@
         <w:rPr>
           <w:rFonts w:ascii="Times New Roman" w:hAnsi="Times New Roman" w:cs="Times New Roman"/>
         </w:rPr>
-        <w:t>Cumulative HFD consumption was comparable between f</w:t>
+        <w:t>Cumulative HF</w:t>
+      </w:r>
+      <w:r>
+        <w:rPr>
+          <w:rFonts w:ascii="Times New Roman" w:hAnsi="Times New Roman" w:cs="Times New Roman"/>
+        </w:rPr>
+        <w:t>HS</w:t>
+      </w:r>
+      <w:r>
+        <w:rPr>
+          <w:rFonts w:ascii="Times New Roman" w:hAnsi="Times New Roman" w:cs="Times New Roman"/>
+        </w:rPr>
+        <w:t xml:space="preserve"> consumption was comparable between f</w:t>
       </w:r>
       <w:r>
         <w:rPr>
@@ -8142,7 +8521,19 @@
         <w:rPr>
           <w:rFonts w:ascii="Times New Roman" w:hAnsi="Times New Roman" w:cs="Times New Roman"/>
         </w:rPr>
-        <w:t>We repeated an ITT and GTT after 10 weeks of HFD feeding</w:t>
+        <w:t>We repeated an ITT and GTT after 10 weeks of HF</w:t>
+      </w:r>
+      <w:r>
+        <w:rPr>
+          <w:rFonts w:ascii="Times New Roman" w:hAnsi="Times New Roman" w:cs="Times New Roman"/>
+        </w:rPr>
+        <w:t>HS</w:t>
+      </w:r>
+      <w:r>
+        <w:rPr>
+          <w:rFonts w:ascii="Times New Roman" w:hAnsi="Times New Roman" w:cs="Times New Roman"/>
+        </w:rPr>
+        <w:t xml:space="preserve"> feeding</w:t>
       </w:r>
       <w:r>
         <w:rPr>
@@ -8413,14 +8804,7 @@
         <w:rPr>
           <w:rFonts w:ascii="Times New Roman" w:hAnsi="Times New Roman" w:cs="Times New Roman"/>
         </w:rPr>
-        <w:t xml:space="preserve"> </w:t>
-      </w:r>
-      <w:r>
-        <w:rPr>
-          <w:rFonts w:ascii="Times New Roman" w:hAnsi="Times New Roman" w:cs="Times New Roman"/>
-        </w:rPr>
-        <w:lastRenderedPageBreak/>
-        <w:t>w</w:t>
+        <w:t xml:space="preserve"> w</w:t>
       </w:r>
       <w:r>
         <w:rPr>
@@ -8754,7 +9138,14 @@
         <w:rPr>
           <w:rFonts w:ascii="Times New Roman" w:hAnsi="Times New Roman" w:cs="Times New Roman"/>
         </w:rPr>
-        <w:t xml:space="preserve"> as females had</w:t>
+        <w:t xml:space="preserve"> as </w:t>
+      </w:r>
+      <w:r>
+        <w:rPr>
+          <w:rFonts w:ascii="Times New Roman" w:hAnsi="Times New Roman" w:cs="Times New Roman"/>
+        </w:rPr>
+        <w:lastRenderedPageBreak/>
+        <w:t>females had</w:t>
       </w:r>
       <w:r>
         <w:rPr>
@@ -9833,14 +10224,7 @@
         <w:rPr>
           <w:rFonts w:ascii="Times New Roman" w:hAnsi="Times New Roman" w:cs="Times New Roman"/>
         </w:rPr>
-        <w:t xml:space="preserve">nteraction between </w:t>
-      </w:r>
-      <w:r>
-        <w:rPr>
-          <w:rFonts w:ascii="Times New Roman" w:hAnsi="Times New Roman" w:cs="Times New Roman"/>
-        </w:rPr>
-        <w:lastRenderedPageBreak/>
-        <w:t>sex and maternal restriction (</w:t>
+        <w:t>nteraction between sex and maternal restriction (</w:t>
       </w:r>
       <w:proofErr w:type="spellStart"/>
       <w:r>
@@ -9944,7 +10328,19 @@
         <w:rPr>
           <w:rFonts w:ascii="Times New Roman" w:hAnsi="Times New Roman" w:cs="Times New Roman"/>
         </w:rPr>
-        <w:t xml:space="preserve">after HFD challenge in males exposed to eTRF </w:t>
+        <w:t>after HF</w:t>
+      </w:r>
+      <w:r>
+        <w:rPr>
+          <w:rFonts w:ascii="Times New Roman" w:hAnsi="Times New Roman" w:cs="Times New Roman"/>
+        </w:rPr>
+        <w:t>HS</w:t>
+      </w:r>
+      <w:r>
+        <w:rPr>
+          <w:rFonts w:ascii="Times New Roman" w:hAnsi="Times New Roman" w:cs="Times New Roman"/>
+        </w:rPr>
+        <w:t xml:space="preserve"> challenge in males exposed to eTRF </w:t>
       </w:r>
       <w:r>
         <w:rPr>
@@ -10170,7 +10566,19 @@
         <w:rPr>
           <w:rFonts w:ascii="Times New Roman" w:hAnsi="Times New Roman" w:cs="Times New Roman"/>
         </w:rPr>
-        <w:t>term HFD feeding</w:t>
+        <w:t>term HF</w:t>
+      </w:r>
+      <w:r>
+        <w:rPr>
+          <w:rFonts w:ascii="Times New Roman" w:hAnsi="Times New Roman" w:cs="Times New Roman"/>
+        </w:rPr>
+        <w:t>HS</w:t>
+      </w:r>
+      <w:r>
+        <w:rPr>
+          <w:rFonts w:ascii="Times New Roman" w:hAnsi="Times New Roman" w:cs="Times New Roman"/>
+        </w:rPr>
+        <w:t xml:space="preserve"> feeding</w:t>
       </w:r>
       <w:r>
         <w:rPr>
@@ -10272,7 +10680,13 @@
         <w:rPr>
           <w:rFonts w:ascii="Times New Roman" w:hAnsi="Times New Roman" w:cs="Times New Roman"/>
         </w:rPr>
-        <w:t xml:space="preserve"> HFD</w:t>
+        <w:t xml:space="preserve"> HF</w:t>
+      </w:r>
+      <w:r>
+        <w:rPr>
+          <w:rFonts w:ascii="Times New Roman" w:hAnsi="Times New Roman" w:cs="Times New Roman"/>
+        </w:rPr>
+        <w:t>HS</w:t>
       </w:r>
       <w:r>
         <w:rPr>
@@ -10411,7 +10825,13 @@
         <w:rPr>
           <w:rFonts w:ascii="Times New Roman" w:hAnsi="Times New Roman" w:cs="Times New Roman"/>
         </w:rPr>
-        <w:t>HFD</w:t>
+        <w:t>HF</w:t>
+      </w:r>
+      <w:r>
+        <w:rPr>
+          <w:rFonts w:ascii="Times New Roman" w:hAnsi="Times New Roman" w:cs="Times New Roman"/>
+        </w:rPr>
+        <w:t>HS</w:t>
       </w:r>
       <w:r>
         <w:rPr>
@@ -10507,7 +10927,13 @@
         <w:rPr>
           <w:rFonts w:ascii="Times New Roman" w:hAnsi="Times New Roman" w:cs="Times New Roman"/>
         </w:rPr>
-        <w:t>HFD</w:t>
+        <w:t>HF</w:t>
+      </w:r>
+      <w:r>
+        <w:rPr>
+          <w:rFonts w:ascii="Times New Roman" w:hAnsi="Times New Roman" w:cs="Times New Roman"/>
+        </w:rPr>
+        <w:t>HS</w:t>
       </w:r>
       <w:r>
         <w:rPr>
@@ -10614,7 +11040,19 @@
         <w:rPr>
           <w:rFonts w:ascii="Times New Roman" w:hAnsi="Times New Roman" w:cs="Times New Roman"/>
         </w:rPr>
-        <w:t xml:space="preserve"> of adult mice pairing TRF and HFD report</w:t>
+        <w:t xml:space="preserve"> of adult mice pairing TRF and HF</w:t>
+      </w:r>
+      <w:r>
+        <w:rPr>
+          <w:rFonts w:ascii="Times New Roman" w:hAnsi="Times New Roman" w:cs="Times New Roman"/>
+        </w:rPr>
+        <w:t>HS</w:t>
+      </w:r>
+      <w:r>
+        <w:rPr>
+          <w:rFonts w:ascii="Times New Roman" w:hAnsi="Times New Roman" w:cs="Times New Roman"/>
+        </w:rPr>
+        <w:t xml:space="preserve"> report</w:t>
       </w:r>
       <w:r>
         <w:rPr>
@@ -10778,14 +11216,7 @@
         <w:rPr>
           <w:rFonts w:ascii="Times New Roman" w:hAnsi="Times New Roman" w:cs="Times New Roman"/>
         </w:rPr>
-        <w:t xml:space="preserve">composition, </w:t>
-      </w:r>
-      <w:r>
-        <w:rPr>
-          <w:rFonts w:ascii="Times New Roman" w:hAnsi="Times New Roman" w:cs="Times New Roman"/>
-        </w:rPr>
-        <w:lastRenderedPageBreak/>
-        <w:t>suggesting that this increased food intake is matched by decreased caloric extraction or increased energy expenditure in these mice.</w:t>
+        <w:t>composition, suggesting that this increased food intake is matched by decreased caloric extraction or increased energy expenditure in these mice.</w:t>
       </w:r>
     </w:p>
     <w:p>
@@ -10934,7 +11365,14 @@
         <w:rPr>
           <w:rFonts w:ascii="Times New Roman" w:hAnsi="Times New Roman" w:cs="Times New Roman"/>
         </w:rPr>
-        <w:t>Since that time, multiple animal models for IUGR were developed; maternal overnutrition during pregnancy, maternal caloric restriction, maternal protein restriction, and surgically induced placental insufficiency through late gestation uterine artery ligation.</w:t>
+        <w:t xml:space="preserve">Since that </w:t>
+      </w:r>
+      <w:r>
+        <w:rPr>
+          <w:rFonts w:ascii="Times New Roman" w:hAnsi="Times New Roman" w:cs="Times New Roman"/>
+        </w:rPr>
+        <w:lastRenderedPageBreak/>
+        <w:t>time, multiple animal models for IUGR were developed; maternal overnutrition during pregnancy, maternal caloric restriction, maternal protein restriction, and surgically induced placental insufficiency through late gestation uterine artery ligation.</w:t>
       </w:r>
       <w:r>
         <w:rPr>
@@ -11826,14 +12264,19 @@
         <w:rPr>
           <w:rFonts w:ascii="Times New Roman" w:hAnsi="Times New Roman" w:cs="Times New Roman"/>
         </w:rPr>
-        <w:t xml:space="preserve">te male-specific insulin sensitivity during high fat diet feeding to eTRF males </w:t>
-      </w:r>
-      <w:r>
-        <w:rPr>
-          <w:rFonts w:ascii="Times New Roman" w:hAnsi="Times New Roman" w:cs="Times New Roman"/>
-        </w:rPr>
-        <w:lastRenderedPageBreak/>
-        <w:t>having lower basal levels of insulin compare</w:t>
+        <w:t>te male-specific insulin sensitivity during high fat</w:t>
+      </w:r>
+      <w:r>
+        <w:rPr>
+          <w:rFonts w:ascii="Times New Roman" w:hAnsi="Times New Roman" w:cs="Times New Roman"/>
+        </w:rPr>
+        <w:t xml:space="preserve">, high sucrose </w:t>
+      </w:r>
+      <w:r>
+        <w:rPr>
+          <w:rFonts w:ascii="Times New Roman" w:hAnsi="Times New Roman" w:cs="Times New Roman"/>
+        </w:rPr>
+        <w:t>diet feeding to eTRF males having lower basal levels of insulin compare</w:t>
       </w:r>
       <w:r>
         <w:rPr>
@@ -11992,6 +12435,7 @@
         <w:rPr>
           <w:rFonts w:ascii="Times New Roman" w:hAnsi="Times New Roman" w:cs="Times New Roman"/>
         </w:rPr>
+        <w:lastRenderedPageBreak/>
         <w:t xml:space="preserve">Although we have not investigated offspring </w:t>
       </w:r>
       <w:r>
@@ -12431,14 +12875,7 @@
         <w:rPr>
           <w:rFonts w:ascii="Times New Roman" w:hAnsi="Times New Roman" w:cs="Times New Roman"/>
         </w:rPr>
-        <w:t xml:space="preserve">This study and the conclusions to be made from it have some limitations. First, the model of gestational eTRF may have resulted in differences in maternal behaviors that were not noted </w:t>
-      </w:r>
-      <w:r>
-        <w:rPr>
-          <w:rFonts w:ascii="Times New Roman" w:hAnsi="Times New Roman" w:cs="Times New Roman"/>
-        </w:rPr>
-        <w:lastRenderedPageBreak/>
-        <w:t xml:space="preserve">by the study team, and therefore could play a part in the effects seen in the offspring. Second, although we see a robust effect on glucose intolerance and trends of lower insulin secretion in male eTRF offspring in adulthood, we did not evaluate islet size or beta cell mass to determine the mechanism driving the worsening of glucose tolerance in adulthood. </w:t>
+        <w:t xml:space="preserve">This study and the conclusions to be made from it have some limitations. First, the model of gestational eTRF may have resulted in differences in maternal behaviors that were not noted by the study team, and therefore could play a part in the effects seen in the offspring. Second, although we see a robust effect on glucose intolerance and trends of lower insulin secretion in male eTRF offspring in adulthood, we did not evaluate islet size or beta cell mass to determine the mechanism driving the worsening of glucose tolerance in adulthood. </w:t>
       </w:r>
     </w:p>
     <w:p>
@@ -12453,6 +12890,7 @@
         <w:rPr>
           <w:rFonts w:ascii="Times New Roman" w:hAnsi="Times New Roman" w:cs="Times New Roman"/>
         </w:rPr>
+        <w:lastRenderedPageBreak/>
         <w:t xml:space="preserve">There are many strengths to this study. Among them are </w:t>
       </w:r>
       <w:r>
@@ -12612,34 +13050,32 @@
       <w:r>
         <w:rPr>
           <w:rFonts w:ascii="Times New Roman" w:hAnsi="Times New Roman" w:cs="Times New Roman"/>
-        </w:rPr>
-        <w:t xml:space="preserve">Offspring who are exposed to </w:t>
-      </w:r>
-      <w:r>
-        <w:rPr>
-          <w:rFonts w:ascii="Times New Roman" w:hAnsi="Times New Roman" w:cs="Times New Roman"/>
-        </w:rPr>
-        <w:t>e</w:t>
-      </w:r>
-      <w:r>
-        <w:rPr>
-          <w:rFonts w:ascii="Times New Roman" w:hAnsi="Times New Roman" w:cs="Times New Roman"/>
-        </w:rPr>
-        <w:t xml:space="preserve">TRF of NCD </w:t>
+          <w:color w:val="4472C4" w:themeColor="accent1"/>
+        </w:rPr>
+        <w:t xml:space="preserve">Offspring who are exposed to eTRF of NCD </w:t>
       </w:r>
       <w:r>
         <w:rPr>
           <w:rFonts w:ascii="Times New Roman" w:hAnsi="Times New Roman" w:cs="Times New Roman"/>
           <w:i/>
           <w:iCs/>
+          <w:color w:val="4472C4" w:themeColor="accent1"/>
         </w:rPr>
         <w:t>in utero</w:t>
       </w:r>
       <w:r>
         <w:rPr>
           <w:rFonts w:ascii="Times New Roman" w:hAnsi="Times New Roman" w:cs="Times New Roman"/>
-        </w:rPr>
-        <w:t xml:space="preserve"> have similar body composition, glucose tolerance, and insulin tolerance in early adulthood in both males and females. </w:t>
+          <w:color w:val="4472C4" w:themeColor="accent1"/>
+        </w:rPr>
+        <w:t xml:space="preserve"> have similar body composition, glucose tolerance, and insulin tolerance in early adulthood with normal chow feeding in both males and females.</w:t>
+      </w:r>
+      <w:r>
+        <w:rPr>
+          <w:rFonts w:ascii="Times New Roman" w:hAnsi="Times New Roman" w:cs="Times New Roman"/>
+          <w:color w:val="4472C4" w:themeColor="accent1"/>
+        </w:rPr>
+        <w:t xml:space="preserve"> </w:t>
       </w:r>
       <w:r>
         <w:rPr>
@@ -12681,7 +13117,19 @@
         <w:rPr>
           <w:rFonts w:ascii="Times New Roman" w:hAnsi="Times New Roman" w:cs="Times New Roman"/>
         </w:rPr>
-        <w:t xml:space="preserve"> after chronic HFD feeding</w:t>
+        <w:t xml:space="preserve"> after chronic HF</w:t>
+      </w:r>
+      <w:r>
+        <w:rPr>
+          <w:rFonts w:ascii="Times New Roman" w:hAnsi="Times New Roman" w:cs="Times New Roman"/>
+        </w:rPr>
+        <w:t>HS</w:t>
+      </w:r>
+      <w:r>
+        <w:rPr>
+          <w:rFonts w:ascii="Times New Roman" w:hAnsi="Times New Roman" w:cs="Times New Roman"/>
+        </w:rPr>
+        <w:t xml:space="preserve"> feeding</w:t>
       </w:r>
       <w:r>
         <w:rPr>
@@ -14765,7 +15213,31 @@
         <w:rPr>
           <w:rFonts w:ascii="Times New Roman" w:hAnsi="Times New Roman" w:cs="Times New Roman"/>
         </w:rPr>
-        <w:t>conducted before switching all animals to a 45% high fat diet (HFD)</w:t>
+        <w:t>conducted before switching all animals to a 45% high fat</w:t>
+      </w:r>
+      <w:r>
+        <w:rPr>
+          <w:rFonts w:ascii="Times New Roman" w:hAnsi="Times New Roman" w:cs="Times New Roman"/>
+        </w:rPr>
+        <w:t xml:space="preserve">, high sucrose </w:t>
+      </w:r>
+      <w:r>
+        <w:rPr>
+          <w:rFonts w:ascii="Times New Roman" w:hAnsi="Times New Roman" w:cs="Times New Roman"/>
+        </w:rPr>
+        <w:t>diet (HF</w:t>
+      </w:r>
+      <w:r>
+        <w:rPr>
+          <w:rFonts w:ascii="Times New Roman" w:hAnsi="Times New Roman" w:cs="Times New Roman"/>
+        </w:rPr>
+        <w:t>HS</w:t>
+      </w:r>
+      <w:r>
+        <w:rPr>
+          <w:rFonts w:ascii="Times New Roman" w:hAnsi="Times New Roman" w:cs="Times New Roman"/>
+        </w:rPr>
+        <w:t>)</w:t>
       </w:r>
       <w:r>
         <w:rPr>
@@ -14777,7 +15249,19 @@
         <w:rPr>
           <w:rFonts w:ascii="Times New Roman" w:hAnsi="Times New Roman" w:cs="Times New Roman"/>
         </w:rPr>
-        <w:t xml:space="preserve">. Animals were on HFD for 10 weeks before repeating ITT and GTT, and an in vivo glucose stimulated insulin secretion test (GSIS). Animals were </w:t>
+        <w:t>. Animals were on HF</w:t>
+      </w:r>
+      <w:r>
+        <w:rPr>
+          <w:rFonts w:ascii="Times New Roman" w:hAnsi="Times New Roman" w:cs="Times New Roman"/>
+        </w:rPr>
+        <w:t>HS</w:t>
+      </w:r>
+      <w:r>
+        <w:rPr>
+          <w:rFonts w:ascii="Times New Roman" w:hAnsi="Times New Roman" w:cs="Times New Roman"/>
+        </w:rPr>
+        <w:t xml:space="preserve"> for 10 weeks before repeating ITT and GTT, and an in vivo glucose stimulated insulin secretion test (GSIS). Animals were </w:t>
       </w:r>
       <w:r>
         <w:rPr>
@@ -15180,7 +15664,23 @@
           <w:b/>
           <w:bCs/>
         </w:rPr>
-        <w:t>Figure 3: Body Composition, Food Intake, and Glycemic Response to High Fat Diet Feeding in Adulthood</w:t>
+        <w:t>Figure 3: Body Composition, Food Intake, and Glycemic Response to High Fat</w:t>
+      </w:r>
+      <w:r>
+        <w:rPr>
+          <w:rFonts w:ascii="Times New Roman" w:hAnsi="Times New Roman" w:cs="Times New Roman"/>
+          <w:b/>
+          <w:bCs/>
+        </w:rPr>
+        <w:t>, High Sucrose</w:t>
+      </w:r>
+      <w:r>
+        <w:rPr>
+          <w:rFonts w:ascii="Times New Roman" w:hAnsi="Times New Roman" w:cs="Times New Roman"/>
+          <w:b/>
+          <w:bCs/>
+        </w:rPr>
+        <w:t xml:space="preserve"> Diet Feeding in Adulthood</w:t>
       </w:r>
     </w:p>
     <w:p>
@@ -15357,7 +15857,31 @@
         <w:rPr>
           <w:rFonts w:ascii="Times New Roman" w:hAnsi="Times New Roman" w:cs="Times New Roman"/>
         </w:rPr>
-        <w:t xml:space="preserve"> High fat diet (HFD) intake in kcals per mouse per day averaged by week, maternal feeding regimen, and sex. </w:t>
+        <w:t xml:space="preserve"> High fat</w:t>
+      </w:r>
+      <w:r>
+        <w:rPr>
+          <w:rFonts w:ascii="Times New Roman" w:hAnsi="Times New Roman" w:cs="Times New Roman"/>
+        </w:rPr>
+        <w:t>, high sucrose</w:t>
+      </w:r>
+      <w:r>
+        <w:rPr>
+          <w:rFonts w:ascii="Times New Roman" w:hAnsi="Times New Roman" w:cs="Times New Roman"/>
+        </w:rPr>
+        <w:t xml:space="preserve"> diet (HF</w:t>
+      </w:r>
+      <w:r>
+        <w:rPr>
+          <w:rFonts w:ascii="Times New Roman" w:hAnsi="Times New Roman" w:cs="Times New Roman"/>
+        </w:rPr>
+        <w:t>HS</w:t>
+      </w:r>
+      <w:r>
+        <w:rPr>
+          <w:rFonts w:ascii="Times New Roman" w:hAnsi="Times New Roman" w:cs="Times New Roman"/>
+        </w:rPr>
+        <w:t xml:space="preserve">) intake in kcals per mouse per day averaged by week, maternal feeding regimen, and sex. </w:t>
       </w:r>
       <w:r>
         <w:rPr>
@@ -15371,7 +15895,19 @@
         <w:rPr>
           <w:rFonts w:ascii="Times New Roman" w:hAnsi="Times New Roman" w:cs="Times New Roman"/>
         </w:rPr>
-        <w:t xml:space="preserve"> Insulin tolerance test (ITT) after 10 week of HFD, averaged by</w:t>
+        <w:t xml:space="preserve"> Insulin tolerance test (ITT) after 10 week of HF</w:t>
+      </w:r>
+      <w:r>
+        <w:rPr>
+          <w:rFonts w:ascii="Times New Roman" w:hAnsi="Times New Roman" w:cs="Times New Roman"/>
+        </w:rPr>
+        <w:t>HS</w:t>
+      </w:r>
+      <w:r>
+        <w:rPr>
+          <w:rFonts w:ascii="Times New Roman" w:hAnsi="Times New Roman" w:cs="Times New Roman"/>
+        </w:rPr>
+        <w:t>, averaged by</w:t>
       </w:r>
       <w:r>
         <w:rPr>
@@ -15417,7 +15953,19 @@
         <w:rPr>
           <w:rFonts w:ascii="Times New Roman" w:hAnsi="Times New Roman" w:cs="Times New Roman"/>
         </w:rPr>
-        <w:t xml:space="preserve"> Glucose tolerance test (GTT) after 10 weeks of HFD, averaged by maternal feeding regimen</w:t>
+        <w:t xml:space="preserve"> Glucose tolerance test (GTT) after 10 weeks of HF</w:t>
+      </w:r>
+      <w:r>
+        <w:rPr>
+          <w:rFonts w:ascii="Times New Roman" w:hAnsi="Times New Roman" w:cs="Times New Roman"/>
+        </w:rPr>
+        <w:t>HS</w:t>
+      </w:r>
+      <w:r>
+        <w:rPr>
+          <w:rFonts w:ascii="Times New Roman" w:hAnsi="Times New Roman" w:cs="Times New Roman"/>
+        </w:rPr>
+        <w:t>, averaged by maternal feeding regimen</w:t>
       </w:r>
       <w:r>
         <w:rPr>
@@ -15449,7 +15997,19 @@
         <w:rPr>
           <w:rFonts w:ascii="Times New Roman" w:hAnsi="Times New Roman" w:cs="Times New Roman"/>
         </w:rPr>
-        <w:t xml:space="preserve"> Area under the curve (AUC) for GTT after 10 weeks of HFD, averaged by maternal feeding regimen and sex. * indicates p-value &lt;0.05 for effect of diet in males. </w:t>
+        <w:t xml:space="preserve"> Area under the curve (AUC) for GTT after 10 weeks of HF</w:t>
+      </w:r>
+      <w:r>
+        <w:rPr>
+          <w:rFonts w:ascii="Times New Roman" w:hAnsi="Times New Roman" w:cs="Times New Roman"/>
+        </w:rPr>
+        <w:t>HS</w:t>
+      </w:r>
+      <w:r>
+        <w:rPr>
+          <w:rFonts w:ascii="Times New Roman" w:hAnsi="Times New Roman" w:cs="Times New Roman"/>
+        </w:rPr>
+        <w:t xml:space="preserve">, averaged by maternal feeding regimen and sex. * indicates p-value &lt;0.05 for effect of diet in males. </w:t>
       </w:r>
       <w:r>
         <w:rPr>
@@ -15463,14 +16023,26 @@
         <w:rPr>
           <w:rFonts w:ascii="Times New Roman" w:hAnsi="Times New Roman" w:cs="Times New Roman"/>
         </w:rPr>
-        <w:t xml:space="preserve"> Fasting blood glucose (FBG) after 10 weeks HFD, averaged by maternal feeding regimen, and </w:t>
+        <w:t xml:space="preserve"> Fasting blood glucose (FBG) after 10 weeks HF</w:t>
+      </w:r>
+      <w:r>
+        <w:rPr>
+          <w:rFonts w:ascii="Times New Roman" w:hAnsi="Times New Roman" w:cs="Times New Roman"/>
+        </w:rPr>
+        <w:t>HS</w:t>
+      </w:r>
+      <w:r>
+        <w:rPr>
+          <w:rFonts w:ascii="Times New Roman" w:hAnsi="Times New Roman" w:cs="Times New Roman"/>
+        </w:rPr>
+        <w:t xml:space="preserve">, averaged by </w:t>
       </w:r>
       <w:r>
         <w:rPr>
           <w:rFonts w:ascii="Times New Roman" w:hAnsi="Times New Roman" w:cs="Times New Roman"/>
         </w:rPr>
         <w:lastRenderedPageBreak/>
-        <w:t xml:space="preserve">sex. </w:t>
+        <w:t xml:space="preserve">maternal feeding regimen, and sex. </w:t>
       </w:r>
       <w:r>
         <w:rPr>
@@ -15602,7 +16174,19 @@
         <w:rPr>
           <w:rFonts w:ascii="Times New Roman" w:hAnsi="Times New Roman" w:cs="Times New Roman"/>
         </w:rPr>
-        <w:t xml:space="preserve"> Feeding efficiency in males and females during the HFD period (after PND 70).</w:t>
+        <w:t xml:space="preserve"> Feeding efficiency in males and females during the HF</w:t>
+      </w:r>
+      <w:r>
+        <w:rPr>
+          <w:rFonts w:ascii="Times New Roman" w:hAnsi="Times New Roman" w:cs="Times New Roman"/>
+        </w:rPr>
+        <w:t>HS</w:t>
+      </w:r>
+      <w:r>
+        <w:rPr>
+          <w:rFonts w:ascii="Times New Roman" w:hAnsi="Times New Roman" w:cs="Times New Roman"/>
+        </w:rPr>
+        <w:t xml:space="preserve"> period (after PND 70).</w:t>
       </w:r>
       <w:r>
         <w:rPr>

</xml_diff>

<commit_message>
updated all figures in illustrator, included analysis of maternal intake and BW.
</commit_message>
<xml_diff>
--- a/Manuscripts/Mulcahy-eTRFandoffspring-MainDocument_R1.docx
+++ b/Manuscripts/Mulcahy-eTRFandoffspring-MainDocument_R1.docx
@@ -8362,7 +8362,125 @@
           <w:t xml:space="preserve">). </w:t>
         </w:r>
       </w:ins>
-      <w:ins w:id="282" w:author="Molly Mulcahy" w:date="2022-07-27T01:37:00Z">
+      <w:ins w:id="282" w:author="Molly Carter" w:date="2022-07-29T03:47:00Z">
+        <w:r>
+          <w:rPr>
+            <w:rFonts w:ascii="Times New Roman" w:hAnsi="Times New Roman" w:cs="Times New Roman"/>
+          </w:rPr>
+          <w:t xml:space="preserve">Females who were fed NCD eTRF consumed </w:t>
+        </w:r>
+      </w:ins>
+      <w:ins w:id="283" w:author="Molly Carter" w:date="2022-07-29T03:49:00Z">
+        <w:r>
+          <w:rPr>
+            <w:rFonts w:ascii="Times New Roman" w:hAnsi="Times New Roman" w:cs="Times New Roman"/>
+          </w:rPr>
+          <w:t>11%</w:t>
+        </w:r>
+      </w:ins>
+      <w:ins w:id="284" w:author="Molly Carter" w:date="2022-07-29T03:50:00Z">
+        <w:r>
+          <w:rPr>
+            <w:rFonts w:ascii="Times New Roman" w:hAnsi="Times New Roman" w:cs="Times New Roman"/>
+          </w:rPr>
+          <w:t xml:space="preserve"> fewer kilocalories per gestational day than AL dams</w:t>
+        </w:r>
+      </w:ins>
+      <w:ins w:id="285" w:author="Molly Carter" w:date="2022-07-29T03:49:00Z">
+        <w:r>
+          <w:rPr>
+            <w:rFonts w:ascii="Times New Roman" w:hAnsi="Times New Roman" w:cs="Times New Roman"/>
+          </w:rPr>
+          <w:t xml:space="preserve"> (</w:t>
+        </w:r>
+      </w:ins>
+      <w:ins w:id="286" w:author="Molly Carter" w:date="2022-07-29T03:50:00Z">
+        <w:r>
+          <w:rPr>
+            <w:rFonts w:ascii="Times New Roman" w:hAnsi="Times New Roman" w:cs="Times New Roman"/>
+          </w:rPr>
+          <w:t xml:space="preserve">1.42 kcals, </w:t>
+        </w:r>
+      </w:ins>
+      <w:ins w:id="287" w:author="Molly Carter" w:date="2022-07-29T03:47:00Z">
+        <w:r>
+          <w:rPr>
+            <w:rFonts w:ascii="Times New Roman" w:hAnsi="Times New Roman" w:cs="Times New Roman"/>
+          </w:rPr>
+          <w:t>p=0.</w:t>
+        </w:r>
+      </w:ins>
+      <w:ins w:id="288" w:author="Molly Carter" w:date="2022-07-29T03:51:00Z">
+        <w:r>
+          <w:rPr>
+            <w:rFonts w:ascii="Times New Roman" w:hAnsi="Times New Roman" w:cs="Times New Roman"/>
+          </w:rPr>
+          <w:t xml:space="preserve">093). </w:t>
+        </w:r>
+      </w:ins>
+      <w:ins w:id="289" w:author="Molly Carter" w:date="2022-07-29T03:55:00Z">
+        <w:r>
+          <w:rPr>
+            <w:rFonts w:ascii="Times New Roman" w:hAnsi="Times New Roman" w:cs="Times New Roman"/>
+          </w:rPr>
+          <w:t xml:space="preserve">This resulted in </w:t>
+        </w:r>
+      </w:ins>
+      <w:ins w:id="290" w:author="Molly Carter" w:date="2022-07-29T03:57:00Z">
+        <w:r>
+          <w:rPr>
+            <w:rFonts w:ascii="Times New Roman" w:hAnsi="Times New Roman" w:cs="Times New Roman"/>
+          </w:rPr>
+          <w:t>6%</w:t>
+        </w:r>
+        <w:r>
+          <w:rPr>
+            <w:rFonts w:ascii="Times New Roman" w:hAnsi="Times New Roman" w:cs="Times New Roman"/>
+          </w:rPr>
+          <w:t xml:space="preserve"> lower</w:t>
+        </w:r>
+      </w:ins>
+      <w:ins w:id="291" w:author="Molly Carter" w:date="2022-07-29T03:55:00Z">
+        <w:r>
+          <w:rPr>
+            <w:rFonts w:ascii="Times New Roman" w:hAnsi="Times New Roman" w:cs="Times New Roman"/>
+          </w:rPr>
+          <w:t xml:space="preserve"> body weig</w:t>
+        </w:r>
+      </w:ins>
+      <w:ins w:id="292" w:author="Molly Carter" w:date="2022-07-29T03:56:00Z">
+        <w:r>
+          <w:rPr>
+            <w:rFonts w:ascii="Times New Roman" w:hAnsi="Times New Roman" w:cs="Times New Roman"/>
+          </w:rPr>
+          <w:t xml:space="preserve">hts </w:t>
+        </w:r>
+      </w:ins>
+      <w:ins w:id="293" w:author="Molly Carter" w:date="2022-07-29T03:57:00Z">
+        <w:r>
+          <w:rPr>
+            <w:rFonts w:ascii="Times New Roman" w:hAnsi="Times New Roman" w:cs="Times New Roman"/>
+          </w:rPr>
+          <w:t xml:space="preserve">in eTRF dams </w:t>
+        </w:r>
+      </w:ins>
+      <w:ins w:id="294" w:author="Molly Carter" w:date="2022-07-29T03:56:00Z">
+        <w:r>
+          <w:rPr>
+            <w:rFonts w:ascii="Times New Roman" w:hAnsi="Times New Roman" w:cs="Times New Roman"/>
+          </w:rPr>
+          <w:t>during gestation (p=0.12).</w:t>
+        </w:r>
+      </w:ins>
+      <w:ins w:id="295" w:author="Molly Carter" w:date="2022-07-29T03:57:00Z">
+        <w:r>
+          <w:rPr>
+            <w:rFonts w:ascii="Times New Roman" w:hAnsi="Times New Roman" w:cs="Times New Roman"/>
+          </w:rPr>
+          <w:t xml:space="preserve"> </w:t>
+        </w:r>
+      </w:ins>
+      <w:ins w:id="296" w:author="Molly Mulcahy" w:date="2022-07-27T01:37:00Z">
         <w:r>
           <w:rPr>
             <w:rFonts w:ascii="Times New Roman" w:hAnsi="Times New Roman" w:cs="Times New Roman"/>
@@ -8410,7 +8528,7 @@
         <w:rPr>
           <w:rFonts w:ascii="Times New Roman" w:hAnsi="Times New Roman" w:cs="Times New Roman"/>
         </w:rPr>
-        <w:pPrChange w:id="283" w:author="Molly Mulcahy" w:date="2022-07-26T23:14:00Z">
+        <w:pPrChange w:id="297" w:author="Molly Mulcahy" w:date="2022-07-26T23:14:00Z">
           <w:pPr>
             <w:spacing w:line="480" w:lineRule="auto"/>
           </w:pPr>
@@ -8422,7 +8540,7 @@
         </w:rPr>
         <w:t xml:space="preserve">The pups </w:t>
       </w:r>
-      <w:ins w:id="284" w:author="Molly Mulcahy" w:date="2022-07-26T23:14:00Z">
+      <w:ins w:id="298" w:author="Molly Mulcahy" w:date="2022-07-26T23:14:00Z">
         <w:r>
           <w:rPr>
             <w:rFonts w:ascii="Times New Roman" w:hAnsi="Times New Roman" w:cs="Times New Roman"/>
@@ -8763,7 +8881,7 @@
         </w:rPr>
         <w:t xml:space="preserve">no interaction between sex and maternal </w:t>
       </w:r>
-      <w:del w:id="285" w:author="Molly Mulcahy" w:date="2022-07-26T23:15:00Z">
+      <w:del w:id="299" w:author="Molly Mulcahy" w:date="2022-07-26T23:15:00Z">
         <w:r>
           <w:rPr>
             <w:rFonts w:ascii="Times New Roman" w:hAnsi="Times New Roman" w:cs="Times New Roman"/>
@@ -8771,7 +8889,7 @@
           <w:delText xml:space="preserve">intervention </w:delText>
         </w:r>
       </w:del>
-      <w:ins w:id="286" w:author="Molly Mulcahy" w:date="2022-07-26T23:15:00Z">
+      <w:ins w:id="300" w:author="Molly Mulcahy" w:date="2022-07-26T23:15:00Z">
         <w:r>
           <w:rPr>
             <w:rFonts w:ascii="Times New Roman" w:hAnsi="Times New Roman" w:cs="Times New Roman"/>
@@ -8974,7 +9092,35 @@
           <w:b/>
           <w:bCs/>
         </w:rPr>
-        <w:t>Figure 1A</w:t>
+        <w:t xml:space="preserve">Figure </w:t>
+      </w:r>
+      <w:ins w:id="301" w:author="Molly Carter" w:date="2022-07-29T03:11:00Z">
+        <w:r>
+          <w:rPr>
+            <w:rFonts w:ascii="Times New Roman" w:hAnsi="Times New Roman" w:cs="Times New Roman"/>
+            <w:b/>
+            <w:bCs/>
+          </w:rPr>
+          <w:t>2</w:t>
+        </w:r>
+      </w:ins>
+      <w:del w:id="302" w:author="Molly Carter" w:date="2022-07-29T03:11:00Z">
+        <w:r>
+          <w:rPr>
+            <w:rFonts w:ascii="Times New Roman" w:hAnsi="Times New Roman" w:cs="Times New Roman"/>
+            <w:b/>
+            <w:bCs/>
+          </w:rPr>
+          <w:delText>1</w:delText>
+        </w:r>
+      </w:del>
+      <w:r>
+        <w:rPr>
+          <w:rFonts w:ascii="Times New Roman" w:hAnsi="Times New Roman" w:cs="Times New Roman"/>
+          <w:b/>
+          <w:bCs/>
+        </w:rPr>
+        <w:t>A</w:t>
       </w:r>
       <w:r>
         <w:rPr>
@@ -9292,7 +9438,14 @@
         <w:rPr>
           <w:rFonts w:ascii="Times New Roman" w:hAnsi="Times New Roman" w:cs="Times New Roman"/>
         </w:rPr>
-        <w:t xml:space="preserve"> interaction (</w:t>
+        <w:t xml:space="preserve"> interaction </w:t>
+      </w:r>
+      <w:r>
+        <w:rPr>
+          <w:rFonts w:ascii="Times New Roman" w:hAnsi="Times New Roman" w:cs="Times New Roman"/>
+        </w:rPr>
+        <w:lastRenderedPageBreak/>
+        <w:t>(</w:t>
       </w:r>
       <w:proofErr w:type="spellStart"/>
       <w:r>
@@ -9416,15 +9569,7 @@
           <w:rFonts w:ascii="Times New Roman" w:hAnsi="Times New Roman" w:cs="Times New Roman"/>
           <w:color w:val="000000" w:themeColor="text1"/>
         </w:rPr>
-        <w:t xml:space="preserve"> </w:t>
-      </w:r>
-      <w:r>
-        <w:rPr>
-          <w:rFonts w:ascii="Times New Roman" w:hAnsi="Times New Roman" w:cs="Times New Roman"/>
-          <w:color w:val="000000" w:themeColor="text1"/>
-        </w:rPr>
-        <w:lastRenderedPageBreak/>
-        <w:t xml:space="preserve">and </w:t>
+        <w:t xml:space="preserve"> and </w:t>
       </w:r>
       <w:r>
         <w:rPr>
@@ -9651,7 +9796,7 @@
         </w:rPr>
         <w:t xml:space="preserve">=0.83). </w:t>
       </w:r>
-      <w:del w:id="287" w:author="Molly Mulcahy" w:date="2022-07-27T00:43:00Z">
+      <w:del w:id="303" w:author="Molly Mulcahy" w:date="2022-07-27T00:43:00Z">
         <w:r>
           <w:rPr>
             <w:rFonts w:ascii="Times New Roman" w:hAnsi="Times New Roman" w:cs="Times New Roman"/>
@@ -9665,7 +9810,7 @@
           <w:delText xml:space="preserve">aken together these </w:delText>
         </w:r>
       </w:del>
-      <w:ins w:id="288" w:author="Molly Mulcahy" w:date="2022-07-27T00:43:00Z">
+      <w:ins w:id="304" w:author="Molly Mulcahy" w:date="2022-07-27T00:43:00Z">
         <w:r>
           <w:rPr>
             <w:rFonts w:ascii="Times New Roman" w:hAnsi="Times New Roman" w:cs="Times New Roman"/>
@@ -9774,7 +9919,7 @@
       <w:pPr>
         <w:spacing w:line="480" w:lineRule="auto"/>
         <w:rPr>
-          <w:ins w:id="289" w:author="Molly Mulcahy" w:date="2022-07-27T00:41:00Z"/>
+          <w:ins w:id="305" w:author="Molly Mulcahy" w:date="2022-07-27T00:41:00Z"/>
           <w:rFonts w:ascii="Times New Roman" w:hAnsi="Times New Roman" w:cs="Times New Roman"/>
         </w:rPr>
       </w:pPr>
@@ -10270,7 +10415,7 @@
         </w:rPr>
         <w:t xml:space="preserve">=0.18). </w:t>
       </w:r>
-      <w:ins w:id="290" w:author="Molly Mulcahy" w:date="2022-07-27T00:41:00Z">
+      <w:ins w:id="306" w:author="Molly Mulcahy" w:date="2022-07-27T00:41:00Z">
         <w:r>
           <w:rPr>
             <w:rFonts w:ascii="Times New Roman" w:hAnsi="Times New Roman" w:cs="Times New Roman"/>
@@ -10296,7 +10441,7 @@
           <w:t xml:space="preserve">gestational eTRF has very </w:t>
         </w:r>
       </w:ins>
-      <w:ins w:id="291" w:author="Molly Mulcahy" w:date="2022-07-27T00:42:00Z">
+      <w:ins w:id="307" w:author="Molly Mulcahy" w:date="2022-07-27T00:42:00Z">
         <w:r>
           <w:rPr>
             <w:rFonts w:ascii="Times New Roman" w:hAnsi="Times New Roman" w:cs="Times New Roman"/>
@@ -10304,7 +10449,7 @@
           <w:t xml:space="preserve">a </w:t>
         </w:r>
       </w:ins>
-      <w:ins w:id="292" w:author="Molly Mulcahy" w:date="2022-07-27T00:41:00Z">
+      <w:ins w:id="308" w:author="Molly Mulcahy" w:date="2022-07-27T00:41:00Z">
         <w:r>
           <w:rPr>
             <w:rFonts w:ascii="Times New Roman" w:hAnsi="Times New Roman" w:cs="Times New Roman"/>
@@ -10312,7 +10457,7 @@
           <w:t xml:space="preserve">mild effect on adult offspring, despite the narrow feeding window. Offspring whose mothers were fed eTRF had slightly improved responses to insulin </w:t>
         </w:r>
       </w:ins>
-      <w:ins w:id="293" w:author="Molly Mulcahy" w:date="2022-07-27T00:42:00Z">
+      <w:ins w:id="309" w:author="Molly Mulcahy" w:date="2022-07-27T00:42:00Z">
         <w:r>
           <w:rPr>
             <w:rFonts w:ascii="Times New Roman" w:hAnsi="Times New Roman" w:cs="Times New Roman"/>
@@ -10320,7 +10465,7 @@
           <w:t xml:space="preserve">and glucose </w:t>
         </w:r>
       </w:ins>
-      <w:ins w:id="294" w:author="Molly Mulcahy" w:date="2022-07-27T00:41:00Z">
+      <w:ins w:id="310" w:author="Molly Mulcahy" w:date="2022-07-27T00:41:00Z">
         <w:r>
           <w:rPr>
             <w:rFonts w:ascii="Times New Roman" w:hAnsi="Times New Roman" w:cs="Times New Roman"/>
@@ -10328,7 +10473,7 @@
           <w:t xml:space="preserve">challenge but no </w:t>
         </w:r>
       </w:ins>
-      <w:ins w:id="295" w:author="Molly Mulcahy" w:date="2022-07-27T00:42:00Z">
+      <w:ins w:id="311" w:author="Molly Mulcahy" w:date="2022-07-27T00:42:00Z">
         <w:r>
           <w:rPr>
             <w:rFonts w:ascii="Times New Roman" w:hAnsi="Times New Roman" w:cs="Times New Roman"/>
@@ -10336,7 +10481,7 @@
           <w:t>differences in body weight or in</w:t>
         </w:r>
       </w:ins>
-      <w:ins w:id="296" w:author="Molly Mulcahy" w:date="2022-07-27T00:41:00Z">
+      <w:ins w:id="312" w:author="Molly Mulcahy" w:date="2022-07-27T00:41:00Z">
         <w:r>
           <w:rPr>
             <w:rFonts w:ascii="Times New Roman" w:hAnsi="Times New Roman" w:cs="Times New Roman"/>
@@ -10350,11 +10495,11 @@
         <w:spacing w:line="480" w:lineRule="auto"/>
         <w:ind w:firstLine="720"/>
         <w:rPr>
-          <w:del w:id="297" w:author="Molly Mulcahy" w:date="2022-07-27T00:42:00Z"/>
-          <w:rFonts w:ascii="Times New Roman" w:hAnsi="Times New Roman" w:cs="Times New Roman"/>
-        </w:rPr>
-      </w:pPr>
-      <w:del w:id="298" w:author="Molly Mulcahy" w:date="2022-07-27T00:42:00Z">
+          <w:del w:id="313" w:author="Molly Mulcahy" w:date="2022-07-27T00:42:00Z"/>
+          <w:rFonts w:ascii="Times New Roman" w:hAnsi="Times New Roman" w:cs="Times New Roman"/>
+        </w:rPr>
+      </w:pPr>
+      <w:del w:id="314" w:author="Molly Mulcahy" w:date="2022-07-27T00:42:00Z">
         <w:r>
           <w:rPr>
             <w:rFonts w:ascii="Times New Roman" w:hAnsi="Times New Roman" w:cs="Times New Roman"/>
@@ -10573,7 +10718,14 @@
         <w:rPr>
           <w:rFonts w:ascii="Times New Roman" w:hAnsi="Times New Roman" w:cs="Times New Roman"/>
         </w:rPr>
-        <w:t>45% of energy from fat</w:t>
+        <w:t xml:space="preserve">45% </w:t>
+      </w:r>
+      <w:r>
+        <w:rPr>
+          <w:rFonts w:ascii="Times New Roman" w:hAnsi="Times New Roman" w:cs="Times New Roman"/>
+        </w:rPr>
+        <w:lastRenderedPageBreak/>
+        <w:t>of energy from fat</w:t>
       </w:r>
       <w:r>
         <w:rPr>
@@ -10635,22 +10787,15 @@
         </w:rPr>
         <w:t xml:space="preserve"> </w:t>
       </w:r>
-      <w:ins w:id="299" w:author="Molly Mulcahy" w:date="2022-07-27T00:19:00Z">
-        <w:r>
-          <w:rPr>
-            <w:rFonts w:ascii="Times New Roman" w:hAnsi="Times New Roman" w:cs="Times New Roman"/>
-          </w:rPr>
-          <w:t xml:space="preserve">The average weekly food intake increased by </w:t>
-        </w:r>
-        <w:r>
-          <w:rPr>
-            <w:rFonts w:ascii="Times New Roman" w:hAnsi="Times New Roman" w:cs="Times New Roman"/>
-          </w:rPr>
-          <w:lastRenderedPageBreak/>
-          <w:t>67.6% in AL offsprin</w:t>
-        </w:r>
-      </w:ins>
-      <w:ins w:id="300" w:author="Molly Mulcahy" w:date="2022-07-27T00:20:00Z">
+      <w:ins w:id="315" w:author="Molly Mulcahy" w:date="2022-07-27T00:19:00Z">
+        <w:r>
+          <w:rPr>
+            <w:rFonts w:ascii="Times New Roman" w:hAnsi="Times New Roman" w:cs="Times New Roman"/>
+          </w:rPr>
+          <w:t>The average weekly food intake increased by 67.6% in AL offsprin</w:t>
+        </w:r>
+      </w:ins>
+      <w:ins w:id="316" w:author="Molly Mulcahy" w:date="2022-07-27T00:20:00Z">
         <w:r>
           <w:rPr>
             <w:rFonts w:ascii="Times New Roman" w:hAnsi="Times New Roman" w:cs="Times New Roman"/>
@@ -10658,7 +10803,7 @@
           <w:t xml:space="preserve">g and by 31.8% in eTRF offspring after switching to HFHS, </w:t>
         </w:r>
       </w:ins>
-      <w:ins w:id="301" w:author="Molly Mulcahy" w:date="2022-07-27T00:24:00Z">
+      <w:ins w:id="317" w:author="Molly Mulcahy" w:date="2022-07-27T00:24:00Z">
         <w:r>
           <w:rPr>
             <w:rFonts w:ascii="Times New Roman" w:hAnsi="Times New Roman" w:cs="Times New Roman"/>
@@ -10672,7 +10817,7 @@
           <w:t>adult mice</w:t>
         </w:r>
       </w:ins>
-      <w:ins w:id="302" w:author="Molly Mulcahy" w:date="2022-07-27T00:27:00Z">
+      <w:ins w:id="318" w:author="Molly Mulcahy" w:date="2022-07-27T00:27:00Z">
         <w:r>
           <w:rPr>
             <w:rFonts w:ascii="Times New Roman" w:hAnsi="Times New Roman" w:cs="Times New Roman"/>
@@ -10710,7 +10855,7 @@
         </w:rPr>
         <w:fldChar w:fldCharType="end"/>
       </w:r>
-      <w:ins w:id="303" w:author="Molly Mulcahy" w:date="2022-07-27T00:20:00Z">
+      <w:ins w:id="319" w:author="Molly Mulcahy" w:date="2022-07-27T00:20:00Z">
         <w:r>
           <w:rPr>
             <w:rFonts w:ascii="Times New Roman" w:hAnsi="Times New Roman" w:cs="Times New Roman"/>
@@ -11145,14 +11290,42 @@
           <w:b/>
           <w:bCs/>
         </w:rPr>
-        <w:t>Supplemental Figure 1B</w:t>
-      </w:r>
+        <w:t xml:space="preserve">Supplemental Figure </w:t>
+      </w:r>
+      <w:ins w:id="320" w:author="Molly Carter" w:date="2022-07-29T03:11:00Z">
+        <w:r>
+          <w:rPr>
+            <w:rFonts w:ascii="Times New Roman" w:hAnsi="Times New Roman" w:cs="Times New Roman"/>
+            <w:b/>
+            <w:bCs/>
+          </w:rPr>
+          <w:t>2</w:t>
+        </w:r>
+      </w:ins>
+      <w:del w:id="321" w:author="Molly Carter" w:date="2022-07-29T03:11:00Z">
+        <w:r>
+          <w:rPr>
+            <w:rFonts w:ascii="Times New Roman" w:hAnsi="Times New Roman" w:cs="Times New Roman"/>
+            <w:b/>
+            <w:bCs/>
+          </w:rPr>
+          <w:delText>1</w:delText>
+        </w:r>
+      </w:del>
       <w:r>
         <w:rPr>
           <w:rFonts w:ascii="Times New Roman" w:hAnsi="Times New Roman" w:cs="Times New Roman"/>
           <w:b/>
           <w:bCs/>
         </w:rPr>
+        <w:t>B</w:t>
+      </w:r>
+      <w:r>
+        <w:rPr>
+          <w:rFonts w:ascii="Times New Roman" w:hAnsi="Times New Roman" w:cs="Times New Roman"/>
+          <w:b/>
+          <w:bCs/>
+        </w:rPr>
         <w:t>,</w:t>
       </w:r>
       <w:r>
@@ -11604,7 +11777,7 @@
         </w:rPr>
         <w:t xml:space="preserve">females </w:t>
       </w:r>
-      <w:ins w:id="304" w:author="Molly Mulcahy" w:date="2022-07-21T03:46:00Z">
+      <w:ins w:id="322" w:author="Molly Mulcahy" w:date="2022-07-21T03:46:00Z">
         <w:r>
           <w:rPr>
             <w:rFonts w:ascii="Times New Roman" w:hAnsi="Times New Roman" w:cs="Times New Roman"/>
@@ -11976,7 +12149,14 @@
         <w:rPr>
           <w:rFonts w:ascii="Times New Roman" w:hAnsi="Times New Roman" w:cs="Times New Roman"/>
         </w:rPr>
-        <w:t>were similar between</w:t>
+        <w:t xml:space="preserve">were </w:t>
+      </w:r>
+      <w:r>
+        <w:rPr>
+          <w:rFonts w:ascii="Times New Roman" w:hAnsi="Times New Roman" w:cs="Times New Roman"/>
+        </w:rPr>
+        <w:lastRenderedPageBreak/>
+        <w:t>similar between</w:t>
       </w:r>
       <w:r>
         <w:rPr>
@@ -12174,7 +12354,6 @@
         <w:rPr>
           <w:rFonts w:ascii="Times New Roman" w:hAnsi="Times New Roman" w:cs="Times New Roman"/>
         </w:rPr>
-        <w:lastRenderedPageBreak/>
         <w:t>al</w:t>
       </w:r>
       <w:r>
@@ -12705,7 +12884,7 @@
           <w:rFonts w:ascii="Times New Roman" w:hAnsi="Times New Roman" w:cs="Times New Roman"/>
         </w:rPr>
       </w:pPr>
-      <w:ins w:id="305" w:author="Molly Mulcahy" w:date="2022-07-15T16:12:00Z">
+      <w:ins w:id="323" w:author="Molly Mulcahy" w:date="2022-07-15T16:12:00Z">
         <w:r>
           <w:rPr>
             <w:rFonts w:ascii="Times New Roman" w:hAnsi="Times New Roman" w:cs="Times New Roman"/>
@@ -12713,7 +12892,7 @@
           <w:t>After noticing a consistent trend in both co</w:t>
         </w:r>
       </w:ins>
-      <w:ins w:id="306" w:author="Molly Mulcahy" w:date="2022-07-15T16:13:00Z">
+      <w:ins w:id="324" w:author="Molly Mulcahy" w:date="2022-07-15T16:13:00Z">
         <w:r>
           <w:rPr>
             <w:rFonts w:ascii="Times New Roman" w:hAnsi="Times New Roman" w:cs="Times New Roman"/>
@@ -12721,7 +12900,7 @@
           <w:t xml:space="preserve">horts of </w:t>
         </w:r>
       </w:ins>
-      <w:ins w:id="307" w:author="Molly Mulcahy" w:date="2022-07-15T16:14:00Z">
+      <w:ins w:id="325" w:author="Molly Mulcahy" w:date="2022-07-15T16:14:00Z">
         <w:r>
           <w:rPr>
             <w:rFonts w:ascii="Times New Roman" w:hAnsi="Times New Roman" w:cs="Times New Roman"/>
@@ -12729,7 +12908,7 @@
           <w:t xml:space="preserve">eTRF </w:t>
         </w:r>
       </w:ins>
-      <w:ins w:id="308" w:author="Molly Mulcahy" w:date="2022-07-15T16:12:00Z">
+      <w:ins w:id="326" w:author="Molly Mulcahy" w:date="2022-07-15T16:12:00Z">
         <w:r>
           <w:rPr>
             <w:rFonts w:ascii="Times New Roman" w:hAnsi="Times New Roman" w:cs="Times New Roman"/>
@@ -12737,7 +12916,7 @@
           <w:t xml:space="preserve">males developing glucose intolerance after HFHS diet exposure, we </w:t>
         </w:r>
       </w:ins>
-      <w:ins w:id="309" w:author="Molly Mulcahy" w:date="2022-07-15T16:14:00Z">
+      <w:ins w:id="327" w:author="Molly Mulcahy" w:date="2022-07-15T16:14:00Z">
         <w:r>
           <w:rPr>
             <w:rFonts w:ascii="Times New Roman" w:hAnsi="Times New Roman" w:cs="Times New Roman"/>
@@ -12745,7 +12924,7 @@
           <w:t xml:space="preserve">sought to assess cohort 2 more closely for </w:t>
         </w:r>
       </w:ins>
-      <w:del w:id="310" w:author="Molly Mulcahy" w:date="2022-07-15T16:14:00Z">
+      <w:del w:id="328" w:author="Molly Mulcahy" w:date="2022-07-15T16:14:00Z">
         <w:r>
           <w:rPr>
             <w:rFonts w:ascii="Times New Roman" w:hAnsi="Times New Roman" w:cs="Times New Roman"/>
@@ -12777,7 +12956,7 @@
         </w:rPr>
         <w:t xml:space="preserve"> </w:t>
       </w:r>
-      <w:del w:id="311" w:author="Molly Mulcahy" w:date="2022-07-15T16:14:00Z">
+      <w:del w:id="329" w:author="Molly Mulcahy" w:date="2022-07-15T16:14:00Z">
         <w:r>
           <w:rPr>
             <w:rFonts w:ascii="Times New Roman" w:hAnsi="Times New Roman" w:cs="Times New Roman"/>
@@ -12791,7 +12970,7 @@
           <w:delText>an</w:delText>
         </w:r>
       </w:del>
-      <w:ins w:id="312" w:author="Molly Mulcahy" w:date="2022-07-15T16:14:00Z">
+      <w:ins w:id="330" w:author="Molly Mulcahy" w:date="2022-07-15T16:14:00Z">
         <w:r>
           <w:rPr>
             <w:rFonts w:ascii="Times New Roman" w:hAnsi="Times New Roman" w:cs="Times New Roman"/>
@@ -13095,7 +13274,7 @@
         </w:rPr>
         <w:t xml:space="preserve">=0.0027) </w:t>
       </w:r>
-      <w:del w:id="313" w:author="Molly Mulcahy" w:date="2022-07-28T04:08:00Z">
+      <w:del w:id="331" w:author="Molly Mulcahy" w:date="2022-07-28T04:08:00Z">
         <w:r>
           <w:rPr>
             <w:rFonts w:ascii="Times New Roman" w:hAnsi="Times New Roman" w:cs="Times New Roman"/>
@@ -13103,7 +13282,7 @@
           <w:delText xml:space="preserve">and </w:delText>
         </w:r>
       </w:del>
-      <w:ins w:id="314" w:author="Molly Mulcahy" w:date="2022-07-28T04:08:00Z">
+      <w:ins w:id="332" w:author="Molly Mulcahy" w:date="2022-07-28T04:08:00Z">
         <w:r>
           <w:rPr>
             <w:rFonts w:ascii="Times New Roman" w:hAnsi="Times New Roman" w:cs="Times New Roman"/>
@@ -13117,7 +13296,7 @@
         </w:rPr>
         <w:t xml:space="preserve">there </w:t>
       </w:r>
-      <w:del w:id="315" w:author="Molly Mulcahy" w:date="2022-07-28T04:09:00Z">
+      <w:del w:id="333" w:author="Molly Mulcahy" w:date="2022-07-28T04:09:00Z">
         <w:r>
           <w:rPr>
             <w:rFonts w:ascii="Times New Roman" w:hAnsi="Times New Roman" w:cs="Times New Roman"/>
@@ -13125,18 +13304,12 @@
           <w:delText xml:space="preserve">is </w:delText>
         </w:r>
       </w:del>
-      <w:ins w:id="316" w:author="Molly Mulcahy" w:date="2022-07-28T04:09:00Z">
-        <w:r>
-          <w:rPr>
-            <w:rFonts w:ascii="Times New Roman" w:hAnsi="Times New Roman" w:cs="Times New Roman"/>
-          </w:rPr>
-          <w:t>was</w:t>
-        </w:r>
-        <w:r>
-          <w:rPr>
-            <w:rFonts w:ascii="Times New Roman" w:hAnsi="Times New Roman" w:cs="Times New Roman"/>
-          </w:rPr>
-          <w:t xml:space="preserve"> </w:t>
+      <w:ins w:id="334" w:author="Molly Mulcahy" w:date="2022-07-28T04:09:00Z">
+        <w:r>
+          <w:rPr>
+            <w:rFonts w:ascii="Times New Roman" w:hAnsi="Times New Roman" w:cs="Times New Roman"/>
+          </w:rPr>
+          <w:t xml:space="preserve">was </w:t>
         </w:r>
       </w:ins>
       <w:r>
@@ -13145,7 +13318,7 @@
         </w:rPr>
         <w:t xml:space="preserve">no impact of maternal restriction </w:t>
       </w:r>
-      <w:ins w:id="317" w:author="Molly Mulcahy" w:date="2022-07-28T04:09:00Z">
+      <w:ins w:id="335" w:author="Molly Mulcahy" w:date="2022-07-28T04:09:00Z">
         <w:r>
           <w:rPr>
             <w:rFonts w:ascii="Times New Roman" w:hAnsi="Times New Roman" w:cs="Times New Roman"/>
@@ -13153,7 +13326,7 @@
           <w:t>on fold ch</w:t>
         </w:r>
       </w:ins>
-      <w:ins w:id="318" w:author="Molly Mulcahy" w:date="2022-07-28T04:10:00Z">
+      <w:ins w:id="336" w:author="Molly Mulcahy" w:date="2022-07-28T04:10:00Z">
         <w:r>
           <w:rPr>
             <w:rFonts w:ascii="Times New Roman" w:hAnsi="Times New Roman" w:cs="Times New Roman"/>
@@ -13181,7 +13354,7 @@
         </w:rPr>
         <w:t xml:space="preserve">). </w:t>
       </w:r>
-      <w:ins w:id="319" w:author="Molly Mulcahy" w:date="2022-07-28T04:10:00Z">
+      <w:ins w:id="337" w:author="Molly Mulcahy" w:date="2022-07-28T04:10:00Z">
         <w:r>
           <w:rPr>
             <w:rFonts w:ascii="Times New Roman" w:hAnsi="Times New Roman" w:cs="Times New Roman"/>
@@ -13189,7 +13362,7 @@
           <w:t xml:space="preserve">Male and female offspring of eTRF dams had lower baseline </w:t>
         </w:r>
       </w:ins>
-      <w:ins w:id="320" w:author="Molly Mulcahy" w:date="2022-07-28T04:11:00Z">
+      <w:ins w:id="338" w:author="Molly Mulcahy" w:date="2022-07-28T04:11:00Z">
         <w:r>
           <w:rPr>
             <w:rFonts w:ascii="Times New Roman" w:hAnsi="Times New Roman" w:cs="Times New Roman"/>
@@ -13197,15 +13370,22 @@
           <w:t>insulin values compared to AL dams</w:t>
         </w:r>
       </w:ins>
-      <w:ins w:id="321" w:author="Molly Mulcahy" w:date="2022-07-28T04:12:00Z">
-        <w:r>
-          <w:rPr>
-            <w:rFonts w:ascii="Times New Roman" w:hAnsi="Times New Roman" w:cs="Times New Roman"/>
-          </w:rPr>
-          <w:t>, which we believe resulted in the similarity of fold change insulin secretion between maternal restriction groups</w:t>
-        </w:r>
-      </w:ins>
-      <w:ins w:id="322" w:author="Molly Mulcahy" w:date="2022-07-28T04:11:00Z">
+      <w:ins w:id="339" w:author="Molly Mulcahy" w:date="2022-07-28T04:12:00Z">
+        <w:r>
+          <w:rPr>
+            <w:rFonts w:ascii="Times New Roman" w:hAnsi="Times New Roman" w:cs="Times New Roman"/>
+          </w:rPr>
+          <w:t xml:space="preserve">, which we believe resulted in the similarity of fold </w:t>
+        </w:r>
+        <w:r>
+          <w:rPr>
+            <w:rFonts w:ascii="Times New Roman" w:hAnsi="Times New Roman" w:cs="Times New Roman"/>
+          </w:rPr>
+          <w:lastRenderedPageBreak/>
+          <w:t>change insulin secretion between maternal restriction groups</w:t>
+        </w:r>
+      </w:ins>
+      <w:ins w:id="340" w:author="Molly Mulcahy" w:date="2022-07-28T04:11:00Z">
         <w:r>
           <w:rPr>
             <w:rFonts w:ascii="Times New Roman" w:hAnsi="Times New Roman" w:cs="Times New Roman"/>
@@ -13213,7 +13393,7 @@
           <w:t xml:space="preserve">. </w:t>
         </w:r>
       </w:ins>
-      <w:del w:id="323" w:author="Molly Mulcahy" w:date="2022-07-28T04:12:00Z">
+      <w:del w:id="341" w:author="Molly Mulcahy" w:date="2022-07-28T04:12:00Z">
         <w:r>
           <w:rPr>
             <w:rFonts w:ascii="Times New Roman" w:hAnsi="Times New Roman" w:cs="Times New Roman"/>
@@ -13221,7 +13401,7 @@
           <w:delText>Although not conclusive</w:delText>
         </w:r>
       </w:del>
-      <w:ins w:id="324" w:author="Molly Mulcahy" w:date="2022-07-28T04:12:00Z">
+      <w:ins w:id="342" w:author="Molly Mulcahy" w:date="2022-07-28T04:12:00Z">
         <w:r>
           <w:rPr>
             <w:rFonts w:ascii="Times New Roman" w:hAnsi="Times New Roman" w:cs="Times New Roman"/>
@@ -13229,7 +13409,7 @@
           <w:t>This study was not conclusive as it had a lower sample size and failed to reach statist</w:t>
         </w:r>
       </w:ins>
-      <w:ins w:id="325" w:author="Molly Mulcahy" w:date="2022-07-28T04:13:00Z">
+      <w:ins w:id="343" w:author="Molly Mulcahy" w:date="2022-07-28T04:13:00Z">
         <w:r>
           <w:rPr>
             <w:rFonts w:ascii="Times New Roman" w:hAnsi="Times New Roman" w:cs="Times New Roman"/>
@@ -13243,7 +13423,7 @@
         </w:rPr>
         <w:t xml:space="preserve">, </w:t>
       </w:r>
-      <w:ins w:id="326" w:author="Molly Mulcahy" w:date="2022-07-28T04:13:00Z">
+      <w:ins w:id="344" w:author="Molly Mulcahy" w:date="2022-07-28T04:13:00Z">
         <w:r>
           <w:rPr>
             <w:rFonts w:ascii="Times New Roman" w:hAnsi="Times New Roman" w:cs="Times New Roman"/>
@@ -13251,7 +13431,7 @@
           <w:t>but</w:t>
         </w:r>
       </w:ins>
-      <w:ins w:id="327" w:author="Molly Mulcahy" w:date="2022-07-28T04:15:00Z">
+      <w:ins w:id="345" w:author="Molly Mulcahy" w:date="2022-07-28T04:15:00Z">
         <w:r>
           <w:rPr>
             <w:rFonts w:ascii="Times New Roman" w:hAnsi="Times New Roman" w:cs="Times New Roman"/>
@@ -13259,7 +13439,7 @@
           <w:t xml:space="preserve"> could</w:t>
         </w:r>
       </w:ins>
-      <w:ins w:id="328" w:author="Molly Mulcahy" w:date="2022-07-28T04:13:00Z">
+      <w:ins w:id="346" w:author="Molly Mulcahy" w:date="2022-07-28T04:13:00Z">
         <w:r>
           <w:rPr>
             <w:rFonts w:ascii="Times New Roman" w:hAnsi="Times New Roman" w:cs="Times New Roman"/>
@@ -13267,8 +13447,8 @@
           <w:t xml:space="preserve"> </w:t>
         </w:r>
       </w:ins>
-      <w:commentRangeStart w:id="329"/>
-      <w:del w:id="330" w:author="Molly Mulcahy" w:date="2022-07-28T04:15:00Z">
+      <w:commentRangeStart w:id="347"/>
+      <w:del w:id="348" w:author="Molly Mulcahy" w:date="2022-07-28T04:15:00Z">
         <w:r>
           <w:rPr>
             <w:rFonts w:ascii="Times New Roman" w:hAnsi="Times New Roman" w:cs="Times New Roman"/>
@@ -13312,7 +13492,7 @@
           <w:delText>that sex-specific defects in</w:delText>
         </w:r>
       </w:del>
-      <w:ins w:id="331" w:author="Molly Mulcahy" w:date="2022-07-28T04:15:00Z">
+      <w:ins w:id="349" w:author="Molly Mulcahy" w:date="2022-07-28T04:15:00Z">
         <w:r>
           <w:rPr>
             <w:rFonts w:ascii="Times New Roman" w:hAnsi="Times New Roman" w:cs="Times New Roman"/>
@@ -13324,16 +13504,9 @@
         <w:rPr>
           <w:rFonts w:ascii="Times New Roman" w:hAnsi="Times New Roman" w:cs="Times New Roman"/>
         </w:rPr>
-        <w:t xml:space="preserve"> insulin </w:t>
-      </w:r>
-      <w:r>
-        <w:rPr>
-          <w:rFonts w:ascii="Times New Roman" w:hAnsi="Times New Roman" w:cs="Times New Roman"/>
-        </w:rPr>
-        <w:lastRenderedPageBreak/>
-        <w:t xml:space="preserve">secretion </w:t>
-      </w:r>
-      <w:ins w:id="332" w:author="Molly Mulcahy" w:date="2022-07-28T04:17:00Z">
+        <w:t xml:space="preserve"> insulin secretion </w:t>
+      </w:r>
+      <w:ins w:id="350" w:author="Molly Mulcahy" w:date="2022-07-28T04:17:00Z">
         <w:r>
           <w:rPr>
             <w:rFonts w:ascii="Times New Roman" w:hAnsi="Times New Roman" w:cs="Times New Roman"/>
@@ -13341,7 +13514,7 @@
           <w:t xml:space="preserve">is more impaired in eTRF offspring than in AL, especially </w:t>
         </w:r>
       </w:ins>
-      <w:del w:id="333" w:author="Molly Mulcahy" w:date="2022-07-28T04:17:00Z">
+      <w:del w:id="351" w:author="Molly Mulcahy" w:date="2022-07-28T04:17:00Z">
         <w:r>
           <w:rPr>
             <w:rFonts w:ascii="Times New Roman" w:hAnsi="Times New Roman" w:cs="Times New Roman"/>
@@ -13349,7 +13522,7 @@
           <w:delText>resu</w:delText>
         </w:r>
       </w:del>
-      <w:del w:id="334" w:author="Molly Mulcahy" w:date="2022-07-28T04:16:00Z">
+      <w:del w:id="352" w:author="Molly Mulcahy" w:date="2022-07-28T04:16:00Z">
         <w:r>
           <w:rPr>
             <w:rFonts w:ascii="Times New Roman" w:hAnsi="Times New Roman" w:cs="Times New Roman"/>
@@ -13375,7 +13548,7 @@
         </w:rPr>
         <w:t xml:space="preserve"> challenge in males</w:t>
       </w:r>
-      <w:del w:id="335" w:author="Molly Mulcahy" w:date="2022-07-28T04:17:00Z">
+      <w:del w:id="353" w:author="Molly Mulcahy" w:date="2022-07-28T04:17:00Z">
         <w:r>
           <w:rPr>
             <w:rFonts w:ascii="Times New Roman" w:hAnsi="Times New Roman" w:cs="Times New Roman"/>
@@ -13405,12 +13578,12 @@
         </w:rPr>
         <w:t xml:space="preserve"> </w:t>
       </w:r>
-      <w:commentRangeEnd w:id="329"/>
+      <w:commentRangeEnd w:id="347"/>
       <w:r>
         <w:rPr>
           <w:rStyle w:val="CommentReference"/>
         </w:rPr>
-        <w:commentReference w:id="329"/>
+        <w:commentReference w:id="347"/>
       </w:r>
     </w:p>
     <w:p>
@@ -13435,7 +13608,7 @@
         <w:spacing w:line="480" w:lineRule="auto"/>
         <w:ind w:firstLine="720"/>
         <w:rPr>
-          <w:del w:id="336" w:author="Molly Mulcahy" w:date="2022-07-21T03:52:00Z"/>
+          <w:del w:id="354" w:author="Molly Mulcahy" w:date="2022-07-21T03:52:00Z"/>
           <w:rFonts w:ascii="Times New Roman" w:hAnsi="Times New Roman" w:cs="Times New Roman"/>
         </w:rPr>
       </w:pPr>
@@ -13445,7 +13618,7 @@
         </w:rPr>
         <w:t xml:space="preserve">This study is the </w:t>
       </w:r>
-      <w:ins w:id="337" w:author="Molly Mulcahy" w:date="2022-06-29T13:23:00Z">
+      <w:ins w:id="355" w:author="Molly Mulcahy" w:date="2022-06-29T13:23:00Z">
         <w:r>
           <w:rPr>
             <w:rFonts w:ascii="Times New Roman" w:hAnsi="Times New Roman" w:cs="Times New Roman"/>
@@ -13453,7 +13626,7 @@
           <w:t>second</w:t>
         </w:r>
       </w:ins>
-      <w:del w:id="338" w:author="Molly Mulcahy" w:date="2022-06-29T13:23:00Z">
+      <w:del w:id="356" w:author="Molly Mulcahy" w:date="2022-06-29T13:23:00Z">
         <w:r>
           <w:rPr>
             <w:rFonts w:ascii="Times New Roman" w:hAnsi="Times New Roman" w:cs="Times New Roman"/>
@@ -13485,7 +13658,7 @@
         </w:rPr>
         <w:t xml:space="preserve">health </w:t>
       </w:r>
-      <w:ins w:id="339" w:author="Molly Mulcahy" w:date="2022-06-29T13:24:00Z">
+      <w:ins w:id="357" w:author="Molly Mulcahy" w:date="2022-06-29T13:24:00Z">
         <w:r>
           <w:rPr>
             <w:rFonts w:ascii="Times New Roman" w:hAnsi="Times New Roman" w:cs="Times New Roman"/>
@@ -13493,7 +13666,7 @@
           <w:t>and the first to describe</w:t>
         </w:r>
       </w:ins>
-      <w:del w:id="340" w:author="Molly Mulcahy" w:date="2022-06-29T13:12:00Z">
+      <w:del w:id="358" w:author="Molly Mulcahy" w:date="2022-06-29T13:12:00Z">
         <w:r>
           <w:rPr>
             <w:rFonts w:ascii="Times New Roman" w:hAnsi="Times New Roman" w:cs="Times New Roman"/>
@@ -13501,7 +13674,7 @@
           <w:delText xml:space="preserve">and </w:delText>
         </w:r>
       </w:del>
-      <w:ins w:id="341" w:author="Molly Mulcahy" w:date="2022-06-29T13:12:00Z">
+      <w:ins w:id="359" w:author="Molly Mulcahy" w:date="2022-06-29T13:12:00Z">
         <w:r>
           <w:rPr>
             <w:rFonts w:ascii="Times New Roman" w:hAnsi="Times New Roman" w:cs="Times New Roman"/>
@@ -13545,7 +13718,7 @@
         </w:rPr>
         <w:t xml:space="preserve"> challenge</w:t>
       </w:r>
-      <w:ins w:id="342" w:author="Molly Mulcahy" w:date="2022-06-30T13:53:00Z">
+      <w:ins w:id="360" w:author="Molly Mulcahy" w:date="2022-06-30T13:53:00Z">
         <w:r>
           <w:rPr>
             <w:rFonts w:ascii="Times New Roman" w:hAnsi="Times New Roman" w:cs="Times New Roman"/>
@@ -13553,7 +13726,7 @@
           <w:t xml:space="preserve"> </w:t>
         </w:r>
       </w:ins>
-      <w:ins w:id="343" w:author="Molly Mulcahy" w:date="2022-07-21T03:50:00Z">
+      <w:ins w:id="361" w:author="Molly Mulcahy" w:date="2022-07-21T03:50:00Z">
         <w:r>
           <w:rPr>
             <w:rFonts w:ascii="Times New Roman" w:hAnsi="Times New Roman" w:cs="Times New Roman"/>
@@ -13561,7 +13734,7 @@
           <w:t>during</w:t>
         </w:r>
       </w:ins>
-      <w:ins w:id="344" w:author="Molly Mulcahy" w:date="2022-06-30T13:53:00Z">
+      <w:ins w:id="362" w:author="Molly Mulcahy" w:date="2022-06-30T13:53:00Z">
         <w:r>
           <w:rPr>
             <w:rFonts w:ascii="Times New Roman" w:hAnsi="Times New Roman" w:cs="Times New Roman"/>
@@ -13575,7 +13748,7 @@
         </w:rPr>
         <w:t xml:space="preserve">. </w:t>
       </w:r>
-      <w:ins w:id="345" w:author="Molly Mulcahy" w:date="2022-06-29T13:13:00Z">
+      <w:ins w:id="363" w:author="Molly Mulcahy" w:date="2022-06-29T13:13:00Z">
         <w:r>
           <w:rPr>
             <w:rFonts w:ascii="Times New Roman" w:hAnsi="Times New Roman" w:cs="Times New Roman"/>
@@ -13583,7 +13756,7 @@
           <w:t xml:space="preserve">We find minimal effects associated with </w:t>
         </w:r>
       </w:ins>
-      <w:ins w:id="346" w:author="Molly Mulcahy" w:date="2022-06-29T13:14:00Z">
+      <w:ins w:id="364" w:author="Molly Mulcahy" w:date="2022-06-29T13:14:00Z">
         <w:r>
           <w:rPr>
             <w:rFonts w:ascii="Times New Roman" w:hAnsi="Times New Roman" w:cs="Times New Roman"/>
@@ -13591,7 +13764,7 @@
           <w:t>e</w:t>
         </w:r>
       </w:ins>
-      <w:ins w:id="347" w:author="Molly Mulcahy" w:date="2022-06-29T13:13:00Z">
+      <w:ins w:id="365" w:author="Molly Mulcahy" w:date="2022-06-29T13:13:00Z">
         <w:r>
           <w:rPr>
             <w:rFonts w:ascii="Times New Roman" w:hAnsi="Times New Roman" w:cs="Times New Roman"/>
@@ -13599,7 +13772,7 @@
           <w:t xml:space="preserve">TRF during gestation while male and female offspring are consuming a chow diet. </w:t>
         </w:r>
       </w:ins>
-      <w:del w:id="348" w:author="Molly Mulcahy" w:date="2022-06-29T13:13:00Z">
+      <w:del w:id="366" w:author="Molly Mulcahy" w:date="2022-06-29T13:13:00Z">
         <w:r>
           <w:rPr>
             <w:rFonts w:ascii="Times New Roman" w:hAnsi="Times New Roman" w:cs="Times New Roman"/>
@@ -13613,7 +13786,7 @@
           <w:delText>find</w:delText>
         </w:r>
       </w:del>
-      <w:ins w:id="349" w:author="Molly Mulcahy" w:date="2022-06-29T13:13:00Z">
+      <w:ins w:id="367" w:author="Molly Mulcahy" w:date="2022-06-29T13:13:00Z">
         <w:r>
           <w:rPr>
             <w:rFonts w:ascii="Times New Roman" w:hAnsi="Times New Roman" w:cs="Times New Roman"/>
@@ -13621,7 +13794,7 @@
           <w:t xml:space="preserve">However, </w:t>
         </w:r>
       </w:ins>
-      <w:ins w:id="350" w:author="Molly Mulcahy" w:date="2022-06-29T13:14:00Z">
+      <w:ins w:id="368" w:author="Molly Mulcahy" w:date="2022-06-29T13:14:00Z">
         <w:r>
           <w:rPr>
             <w:rFonts w:ascii="Times New Roman" w:hAnsi="Times New Roman" w:cs="Times New Roman"/>
@@ -13629,7 +13802,7 @@
           <w:t xml:space="preserve">after prolonged </w:t>
         </w:r>
       </w:ins>
-      <w:ins w:id="351" w:author="Molly Mulcahy" w:date="2022-06-29T13:13:00Z">
+      <w:ins w:id="369" w:author="Molly Mulcahy" w:date="2022-06-29T13:13:00Z">
         <w:r>
           <w:rPr>
             <w:rFonts w:ascii="Times New Roman" w:hAnsi="Times New Roman" w:cs="Times New Roman"/>
@@ -13637,7 +13810,7 @@
           <w:t>HFHS</w:t>
         </w:r>
       </w:ins>
-      <w:ins w:id="352" w:author="Molly Mulcahy" w:date="2022-06-29T13:14:00Z">
+      <w:ins w:id="370" w:author="Molly Mulcahy" w:date="2022-06-29T13:14:00Z">
         <w:r>
           <w:rPr>
             <w:rFonts w:ascii="Times New Roman" w:hAnsi="Times New Roman" w:cs="Times New Roman"/>
@@ -13651,7 +13824,7 @@
         </w:rPr>
         <w:t xml:space="preserve"> </w:t>
       </w:r>
-      <w:del w:id="353" w:author="Molly Mulcahy" w:date="2022-07-20T01:08:00Z">
+      <w:del w:id="371" w:author="Molly Mulcahy" w:date="2022-07-20T01:08:00Z">
         <w:r>
           <w:rPr>
             <w:rFonts w:ascii="Times New Roman" w:hAnsi="Times New Roman" w:cs="Times New Roman"/>
@@ -13689,7 +13862,7 @@
         </w:rPr>
         <w:t xml:space="preserve"> </w:t>
       </w:r>
-      <w:del w:id="354" w:author="Molly Mulcahy" w:date="2022-06-29T13:14:00Z">
+      <w:del w:id="372" w:author="Molly Mulcahy" w:date="2022-06-29T13:14:00Z">
         <w:r>
           <w:rPr>
             <w:rFonts w:ascii="Times New Roman" w:hAnsi="Times New Roman" w:cs="Times New Roman"/>
@@ -13733,7 +13906,7 @@
         </w:rPr>
         <w:t>adult male</w:t>
       </w:r>
-      <w:ins w:id="355" w:author="Molly Mulcahy" w:date="2022-06-30T13:59:00Z">
+      <w:ins w:id="373" w:author="Molly Mulcahy" w:date="2022-06-30T13:59:00Z">
         <w:r>
           <w:rPr>
             <w:rFonts w:ascii="Times New Roman" w:hAnsi="Times New Roman" w:cs="Times New Roman"/>
@@ -13741,7 +13914,7 @@
           <w:t xml:space="preserve"> progeny</w:t>
         </w:r>
       </w:ins>
-      <w:del w:id="356" w:author="Molly Mulcahy" w:date="2022-06-29T13:14:00Z">
+      <w:del w:id="374" w:author="Molly Mulcahy" w:date="2022-06-29T13:14:00Z">
         <w:r>
           <w:rPr>
             <w:rFonts w:ascii="Times New Roman" w:hAnsi="Times New Roman" w:cs="Times New Roman"/>
@@ -13809,7 +13982,7 @@
         </w:rPr>
         <w:t xml:space="preserve"> </w:t>
       </w:r>
-      <w:ins w:id="357" w:author="Molly Mulcahy" w:date="2022-06-29T13:24:00Z">
+      <w:ins w:id="375" w:author="Molly Mulcahy" w:date="2022-06-29T13:24:00Z">
         <w:r>
           <w:rPr>
             <w:rFonts w:ascii="Times New Roman" w:hAnsi="Times New Roman" w:cs="Times New Roman"/>
@@ -13817,7 +13990,7 @@
           <w:t xml:space="preserve">Although inconclusive, we suspect from </w:t>
         </w:r>
       </w:ins>
-      <w:del w:id="358" w:author="Molly Mulcahy" w:date="2022-06-29T13:24:00Z">
+      <w:del w:id="376" w:author="Molly Mulcahy" w:date="2022-06-29T13:24:00Z">
         <w:r>
           <w:rPr>
             <w:rFonts w:ascii="Times New Roman" w:hAnsi="Times New Roman" w:cs="Times New Roman"/>
@@ -13837,7 +14010,7 @@
         </w:rPr>
         <w:t xml:space="preserve"> testing, </w:t>
       </w:r>
-      <w:del w:id="359" w:author="Molly Mulcahy" w:date="2022-06-29T13:24:00Z">
+      <w:del w:id="377" w:author="Molly Mulcahy" w:date="2022-06-29T13:24:00Z">
         <w:r>
           <w:rPr>
             <w:rFonts w:ascii="Times New Roman" w:hAnsi="Times New Roman" w:cs="Times New Roman"/>
@@ -13863,7 +14036,7 @@
           <w:delText>insulin secretio</w:delText>
         </w:r>
       </w:del>
-      <w:ins w:id="360" w:author="Molly Mulcahy" w:date="2022-06-29T13:25:00Z">
+      <w:ins w:id="378" w:author="Molly Mulcahy" w:date="2022-06-29T13:25:00Z">
         <w:r>
           <w:rPr>
             <w:rFonts w:ascii="Times New Roman" w:hAnsi="Times New Roman" w:cs="Times New Roman"/>
@@ -13871,7 +14044,7 @@
           <w:t xml:space="preserve"> differences in</w:t>
         </w:r>
       </w:ins>
-      <w:del w:id="361" w:author="Molly Mulcahy" w:date="2022-06-29T13:25:00Z">
+      <w:del w:id="379" w:author="Molly Mulcahy" w:date="2022-06-29T13:25:00Z">
         <w:r>
           <w:rPr>
             <w:rFonts w:ascii="Times New Roman" w:hAnsi="Times New Roman" w:cs="Times New Roman"/>
@@ -13909,7 +14082,7 @@
         </w:rPr>
         <w:t xml:space="preserve"> insulin secretion </w:t>
       </w:r>
-      <w:ins w:id="362" w:author="Molly Mulcahy" w:date="2022-06-29T13:25:00Z">
+      <w:ins w:id="380" w:author="Molly Mulcahy" w:date="2022-06-29T13:25:00Z">
         <w:r>
           <w:rPr>
             <w:rFonts w:ascii="Times New Roman" w:hAnsi="Times New Roman" w:cs="Times New Roman"/>
@@ -13917,7 +14090,7 @@
           <w:t xml:space="preserve">for </w:t>
         </w:r>
       </w:ins>
-      <w:del w:id="363" w:author="Molly Mulcahy" w:date="2022-06-29T13:25:00Z">
+      <w:del w:id="381" w:author="Molly Mulcahy" w:date="2022-06-29T13:25:00Z">
         <w:r>
           <w:rPr>
             <w:rFonts w:ascii="Times New Roman" w:hAnsi="Times New Roman" w:cs="Times New Roman"/>
@@ -13931,7 +14104,7 @@
         </w:rPr>
         <w:t>eTRF males compared to their AL counterparts</w:t>
       </w:r>
-      <w:del w:id="364" w:author="Molly Mulcahy" w:date="2022-06-29T13:25:00Z">
+      <w:del w:id="382" w:author="Molly Mulcahy" w:date="2022-06-29T13:25:00Z">
         <w:r>
           <w:rPr>
             <w:rFonts w:ascii="Times New Roman" w:hAnsi="Times New Roman" w:cs="Times New Roman"/>
@@ -13945,7 +14118,7 @@
         </w:rPr>
         <w:t xml:space="preserve">. </w:t>
       </w:r>
-      <w:ins w:id="365" w:author="Molly Mulcahy" w:date="2022-06-29T11:53:00Z">
+      <w:ins w:id="383" w:author="Molly Mulcahy" w:date="2022-06-29T11:53:00Z">
         <w:r>
           <w:rPr>
             <w:rFonts w:ascii="Times New Roman" w:hAnsi="Times New Roman" w:cs="Times New Roman"/>
@@ -13953,7 +14126,7 @@
           <w:t xml:space="preserve">A recent study of gestational </w:t>
         </w:r>
       </w:ins>
-      <w:ins w:id="366" w:author="Molly Mulcahy" w:date="2022-07-20T01:08:00Z">
+      <w:ins w:id="384" w:author="Molly Mulcahy" w:date="2022-07-20T01:08:00Z">
         <w:r>
           <w:rPr>
             <w:rFonts w:ascii="Times New Roman" w:hAnsi="Times New Roman" w:cs="Times New Roman"/>
@@ -13961,7 +14134,7 @@
           <w:t xml:space="preserve">12-hour </w:t>
         </w:r>
       </w:ins>
-      <w:ins w:id="367" w:author="Molly Mulcahy" w:date="2022-06-29T11:53:00Z">
+      <w:ins w:id="385" w:author="Molly Mulcahy" w:date="2022-06-29T11:53:00Z">
         <w:r>
           <w:rPr>
             <w:rFonts w:ascii="Times New Roman" w:hAnsi="Times New Roman" w:cs="Times New Roman"/>
@@ -13981,7 +14154,7 @@
           <w:t xml:space="preserve"> in rats </w:t>
         </w:r>
       </w:ins>
-      <w:ins w:id="368" w:author="Molly Mulcahy" w:date="2022-06-29T11:54:00Z">
+      <w:ins w:id="386" w:author="Molly Mulcahy" w:date="2022-06-29T11:54:00Z">
         <w:r>
           <w:rPr>
             <w:rFonts w:ascii="Times New Roman" w:hAnsi="Times New Roman" w:cs="Times New Roman"/>
@@ -13989,7 +14162,7 @@
           <w:t>also found evidence of glucose intolerance and insulin sensitivity in the offspring</w:t>
         </w:r>
       </w:ins>
-      <w:ins w:id="369" w:author="Molly Mulcahy" w:date="2022-06-30T14:00:00Z">
+      <w:ins w:id="387" w:author="Molly Mulcahy" w:date="2022-06-30T14:00:00Z">
         <w:r>
           <w:rPr>
             <w:rFonts w:ascii="Times New Roman" w:hAnsi="Times New Roman" w:cs="Times New Roman"/>
@@ -14027,7 +14200,7 @@
         </w:rPr>
         <w:fldChar w:fldCharType="end"/>
       </w:r>
-      <w:ins w:id="370" w:author="Molly Mulcahy" w:date="2022-06-29T11:54:00Z">
+      <w:ins w:id="388" w:author="Molly Mulcahy" w:date="2022-06-29T11:54:00Z">
         <w:r>
           <w:rPr>
             <w:rFonts w:ascii="Times New Roman" w:hAnsi="Times New Roman" w:cs="Times New Roman"/>
@@ -14035,7 +14208,7 @@
           <w:t>. However,</w:t>
         </w:r>
       </w:ins>
-      <w:ins w:id="371" w:author="Molly Mulcahy" w:date="2022-07-20T01:08:00Z">
+      <w:ins w:id="389" w:author="Molly Mulcahy" w:date="2022-07-20T01:08:00Z">
         <w:r>
           <w:rPr>
             <w:rFonts w:ascii="Times New Roman" w:hAnsi="Times New Roman" w:cs="Times New Roman"/>
@@ -14043,7 +14216,7 @@
           <w:t xml:space="preserve"> there are many differences compared to the current study. First, </w:t>
         </w:r>
       </w:ins>
-      <w:ins w:id="372" w:author="Molly Mulcahy" w:date="2022-07-20T01:09:00Z">
+      <w:ins w:id="390" w:author="Molly Mulcahy" w:date="2022-07-20T01:09:00Z">
         <w:r>
           <w:rPr>
             <w:rFonts w:ascii="Times New Roman" w:hAnsi="Times New Roman" w:cs="Times New Roman"/>
@@ -14051,7 +14224,7 @@
           <w:t xml:space="preserve">they found impaired </w:t>
         </w:r>
       </w:ins>
-      <w:ins w:id="373" w:author="Molly Mulcahy" w:date="2022-07-20T01:10:00Z">
+      <w:ins w:id="391" w:author="Molly Mulcahy" w:date="2022-07-20T01:10:00Z">
         <w:r>
           <w:rPr>
             <w:rFonts w:ascii="Times New Roman" w:hAnsi="Times New Roman" w:cs="Times New Roman"/>
@@ -14059,7 +14232,7 @@
           <w:t xml:space="preserve">glucose stimulated </w:t>
         </w:r>
       </w:ins>
-      <w:ins w:id="374" w:author="Molly Mulcahy" w:date="2022-07-20T01:09:00Z">
+      <w:ins w:id="392" w:author="Molly Mulcahy" w:date="2022-07-20T01:09:00Z">
         <w:r>
           <w:rPr>
             <w:rFonts w:ascii="Times New Roman" w:hAnsi="Times New Roman" w:cs="Times New Roman"/>
@@ -14067,7 +14240,7 @@
           <w:t xml:space="preserve">insulin secretion </w:t>
         </w:r>
       </w:ins>
-      <w:ins w:id="375" w:author="Molly Mulcahy" w:date="2022-07-20T01:10:00Z">
+      <w:ins w:id="393" w:author="Molly Mulcahy" w:date="2022-07-20T01:10:00Z">
         <w:r>
           <w:rPr>
             <w:rFonts w:ascii="Times New Roman" w:hAnsi="Times New Roman" w:cs="Times New Roman"/>
@@ -14075,7 +14248,7 @@
           <w:t>in both male and female offspring who had not been exposed to high fat diet. They also found that birth weight was reduced in male pups.</w:t>
         </w:r>
       </w:ins>
-      <w:ins w:id="376" w:author="Molly Mulcahy" w:date="2022-06-29T11:54:00Z">
+      <w:ins w:id="394" w:author="Molly Mulcahy" w:date="2022-06-29T11:54:00Z">
         <w:r>
           <w:rPr>
             <w:rFonts w:ascii="Times New Roman" w:hAnsi="Times New Roman" w:cs="Times New Roman"/>
@@ -14087,7 +14260,7 @@
             <w:rFonts w:ascii="Times New Roman" w:hAnsi="Times New Roman" w:cs="Times New Roman"/>
             <w:i/>
             <w:iCs/>
-            <w:rPrChange w:id="377" w:author="Molly Mulcahy" w:date="2022-06-29T11:57:00Z">
+            <w:rPrChange w:id="395" w:author="Molly Mulcahy" w:date="2022-06-29T11:57:00Z">
               <w:rPr>
                 <w:rFonts w:ascii="Times New Roman" w:hAnsi="Times New Roman" w:cs="Times New Roman"/>
               </w:rPr>
@@ -14109,7 +14282,7 @@
           <w:t>offspring</w:t>
         </w:r>
       </w:ins>
-      <w:ins w:id="378" w:author="Molly Mulcahy" w:date="2022-07-28T04:17:00Z">
+      <w:ins w:id="396" w:author="Molly Mulcahy" w:date="2022-07-28T04:17:00Z">
         <w:r>
           <w:rPr>
             <w:rFonts w:ascii="Times New Roman" w:hAnsi="Times New Roman" w:cs="Times New Roman"/>
@@ -14124,7 +14297,7 @@
           <w:t xml:space="preserve"> were presen</w:t>
         </w:r>
       </w:ins>
-      <w:ins w:id="379" w:author="Molly Mulcahy" w:date="2022-07-28T04:18:00Z">
+      <w:ins w:id="397" w:author="Molly Mulcahy" w:date="2022-07-28T04:18:00Z">
         <w:r>
           <w:rPr>
             <w:rFonts w:ascii="Times New Roman" w:hAnsi="Times New Roman" w:cs="Times New Roman"/>
@@ -14136,7 +14309,7 @@
             <w:rFonts w:ascii="Times New Roman" w:hAnsi="Times New Roman" w:cs="Times New Roman"/>
             <w:i/>
             <w:iCs/>
-            <w:rPrChange w:id="380" w:author="Molly Mulcahy" w:date="2022-07-28T04:18:00Z">
+            <w:rPrChange w:id="398" w:author="Molly Mulcahy" w:date="2022-07-28T04:18:00Z">
               <w:rPr>
                 <w:rFonts w:ascii="Times New Roman" w:hAnsi="Times New Roman" w:cs="Times New Roman"/>
               </w:rPr>
@@ -14159,7 +14332,7 @@
           <w:t xml:space="preserve">Furthermore, </w:t>
         </w:r>
       </w:ins>
-      <w:ins w:id="381" w:author="Molly Mulcahy" w:date="2022-07-28T04:19:00Z">
+      <w:ins w:id="399" w:author="Molly Mulcahy" w:date="2022-07-28T04:19:00Z">
         <w:r>
           <w:rPr>
             <w:rFonts w:ascii="Times New Roman" w:hAnsi="Times New Roman" w:cs="Times New Roman"/>
@@ -14167,7 +14340,7 @@
           <w:t xml:space="preserve">this group found further impairments in eTRF offspring in vivo </w:t>
         </w:r>
       </w:ins>
-      <w:ins w:id="382" w:author="Molly Mulcahy" w:date="2022-07-28T04:20:00Z">
+      <w:ins w:id="400" w:author="Molly Mulcahy" w:date="2022-07-28T04:20:00Z">
         <w:r>
           <w:rPr>
             <w:rFonts w:ascii="Times New Roman" w:hAnsi="Times New Roman" w:cs="Times New Roman"/>
@@ -14175,7 +14348,7 @@
           <w:t>when timed feeding was during the light cycle</w:t>
         </w:r>
       </w:ins>
-      <w:del w:id="383" w:author="Molly Mulcahy" w:date="2022-07-20T01:10:00Z">
+      <w:del w:id="401" w:author="Molly Mulcahy" w:date="2022-07-20T01:10:00Z">
         <w:r>
           <w:rPr>
             <w:rFonts w:ascii="Times New Roman" w:hAnsi="Times New Roman" w:cs="Times New Roman"/>
@@ -14207,7 +14380,7 @@
           <w:fldChar w:fldCharType="end"/>
         </w:r>
       </w:del>
-      <w:ins w:id="384" w:author="Molly Mulcahy" w:date="2022-06-29T11:58:00Z">
+      <w:ins w:id="402" w:author="Molly Mulcahy" w:date="2022-06-29T11:58:00Z">
         <w:r>
           <w:rPr>
             <w:rFonts w:ascii="Times New Roman" w:hAnsi="Times New Roman" w:cs="Times New Roman"/>
@@ -14215,7 +14388,7 @@
           <w:t>.</w:t>
         </w:r>
       </w:ins>
-      <w:ins w:id="385" w:author="Molly Mulcahy" w:date="2022-06-29T13:02:00Z">
+      <w:ins w:id="403" w:author="Molly Mulcahy" w:date="2022-06-29T13:02:00Z">
         <w:r>
           <w:rPr>
             <w:rFonts w:ascii="Times New Roman" w:hAnsi="Times New Roman" w:cs="Times New Roman"/>
@@ -14223,7 +14396,7 @@
           <w:t xml:space="preserve"> </w:t>
         </w:r>
       </w:ins>
-      <w:ins w:id="386" w:author="Molly Mulcahy" w:date="2022-06-30T14:00:00Z">
+      <w:ins w:id="404" w:author="Molly Mulcahy" w:date="2022-06-30T14:00:00Z">
         <w:r>
           <w:rPr>
             <w:rFonts w:ascii="Times New Roman" w:hAnsi="Times New Roman" w:cs="Times New Roman"/>
@@ -14231,7 +14404,7 @@
           <w:t>The similarities to</w:t>
         </w:r>
       </w:ins>
-      <w:ins w:id="387" w:author="Molly Mulcahy" w:date="2022-06-29T13:32:00Z">
+      <w:ins w:id="405" w:author="Molly Mulcahy" w:date="2022-06-29T13:32:00Z">
         <w:r>
           <w:rPr>
             <w:rFonts w:ascii="Times New Roman" w:hAnsi="Times New Roman" w:cs="Times New Roman"/>
@@ -14239,7 +14412,7 @@
           <w:t xml:space="preserve"> the current study demonstrate that changes in islet</w:t>
         </w:r>
       </w:ins>
-      <w:ins w:id="388" w:author="Molly Mulcahy" w:date="2022-07-20T01:11:00Z">
+      <w:ins w:id="406" w:author="Molly Mulcahy" w:date="2022-07-20T01:11:00Z">
         <w:r>
           <w:rPr>
             <w:rFonts w:ascii="Times New Roman" w:hAnsi="Times New Roman" w:cs="Times New Roman"/>
@@ -14247,7 +14420,7 @@
           <w:t xml:space="preserve"> tissue</w:t>
         </w:r>
       </w:ins>
-      <w:ins w:id="389" w:author="Molly Mulcahy" w:date="2022-06-29T13:32:00Z">
+      <w:ins w:id="407" w:author="Molly Mulcahy" w:date="2022-06-29T13:32:00Z">
         <w:r>
           <w:rPr>
             <w:rFonts w:ascii="Times New Roman" w:hAnsi="Times New Roman" w:cs="Times New Roman"/>
@@ -14255,7 +14428,7 @@
           <w:t xml:space="preserve"> may be a </w:t>
         </w:r>
       </w:ins>
-      <w:ins w:id="390" w:author="Molly Mulcahy" w:date="2022-07-20T01:11:00Z">
+      <w:ins w:id="408" w:author="Molly Mulcahy" w:date="2022-07-20T01:11:00Z">
         <w:r>
           <w:rPr>
             <w:rFonts w:ascii="Times New Roman" w:hAnsi="Times New Roman" w:cs="Times New Roman"/>
@@ -14263,7 +14436,7 @@
           <w:t>contributing</w:t>
         </w:r>
       </w:ins>
-      <w:ins w:id="391" w:author="Molly Mulcahy" w:date="2022-06-29T13:32:00Z">
+      <w:ins w:id="409" w:author="Molly Mulcahy" w:date="2022-06-29T13:32:00Z">
         <w:r>
           <w:rPr>
             <w:rFonts w:ascii="Times New Roman" w:hAnsi="Times New Roman" w:cs="Times New Roman"/>
@@ -14271,7 +14444,7 @@
           <w:t xml:space="preserve"> mechanism for metabolic disruptio</w:t>
         </w:r>
       </w:ins>
-      <w:ins w:id="392" w:author="Molly Mulcahy" w:date="2022-06-29T13:33:00Z">
+      <w:ins w:id="410" w:author="Molly Mulcahy" w:date="2022-06-29T13:33:00Z">
         <w:r>
           <w:rPr>
             <w:rFonts w:ascii="Times New Roman" w:hAnsi="Times New Roman" w:cs="Times New Roman"/>
@@ -14279,7 +14452,7 @@
           <w:t>n f</w:t>
         </w:r>
       </w:ins>
-      <w:ins w:id="393" w:author="Molly Mulcahy" w:date="2022-07-20T01:11:00Z">
+      <w:ins w:id="411" w:author="Molly Mulcahy" w:date="2022-07-20T01:11:00Z">
         <w:r>
           <w:rPr>
             <w:rFonts w:ascii="Times New Roman" w:hAnsi="Times New Roman" w:cs="Times New Roman"/>
@@ -14287,7 +14460,7 @@
           <w:t>ollowing</w:t>
         </w:r>
       </w:ins>
-      <w:ins w:id="394" w:author="Molly Mulcahy" w:date="2022-06-29T13:33:00Z">
+      <w:ins w:id="412" w:author="Molly Mulcahy" w:date="2022-06-29T13:33:00Z">
         <w:r>
           <w:rPr>
             <w:rFonts w:ascii="Times New Roman" w:hAnsi="Times New Roman" w:cs="Times New Roman"/>
@@ -14295,7 +14468,7 @@
           <w:t xml:space="preserve"> gestational TRF</w:t>
         </w:r>
       </w:ins>
-      <w:ins w:id="395" w:author="Molly Mulcahy" w:date="2022-06-29T11:57:00Z">
+      <w:ins w:id="413" w:author="Molly Mulcahy" w:date="2022-06-29T11:57:00Z">
         <w:r>
           <w:rPr>
             <w:rFonts w:ascii="Times New Roman" w:hAnsi="Times New Roman" w:cs="Times New Roman"/>
@@ -14458,7 +14631,14 @@
         <w:rPr>
           <w:rFonts w:ascii="Times New Roman" w:hAnsi="Times New Roman" w:cs="Times New Roman"/>
         </w:rPr>
-        <w:t xml:space="preserve">We see that baseline insulin is modestly lower in male offspring, and this could contribute to the modest insulin sensitivity seen after </w:t>
+        <w:t xml:space="preserve">We see that baseline </w:t>
+      </w:r>
+      <w:r>
+        <w:rPr>
+          <w:rFonts w:ascii="Times New Roman" w:hAnsi="Times New Roman" w:cs="Times New Roman"/>
+        </w:rPr>
+        <w:lastRenderedPageBreak/>
+        <w:t xml:space="preserve">insulin is modestly lower in male offspring, and this could contribute to the modest insulin sensitivity seen after </w:t>
       </w:r>
       <w:r>
         <w:rPr>
@@ -14518,14 +14698,7 @@
         <w:rPr>
           <w:rFonts w:ascii="Times New Roman" w:hAnsi="Times New Roman" w:cs="Times New Roman"/>
         </w:rPr>
-        <w:t xml:space="preserve">in </w:t>
-      </w:r>
-      <w:r>
-        <w:rPr>
-          <w:rFonts w:ascii="Times New Roman" w:hAnsi="Times New Roman" w:cs="Times New Roman"/>
-        </w:rPr>
-        <w:lastRenderedPageBreak/>
-        <w:t xml:space="preserve">eTRF </w:t>
+        <w:t xml:space="preserve">in eTRF </w:t>
       </w:r>
       <w:r>
         <w:rPr>
@@ -14670,7 +14843,7 @@
         </w:rPr>
         <w:t>is novel</w:t>
       </w:r>
-      <w:ins w:id="396" w:author="Molly Mulcahy" w:date="2022-06-30T14:01:00Z">
+      <w:ins w:id="414" w:author="Molly Mulcahy" w:date="2022-06-30T14:01:00Z">
         <w:r>
           <w:rPr>
             <w:rFonts w:ascii="Times New Roman" w:hAnsi="Times New Roman" w:cs="Times New Roman"/>
@@ -14678,7 +14851,7 @@
           <w:t xml:space="preserve"> and was not seen in the other longitudinal analysis of offspring health following gestational TRF</w:t>
         </w:r>
       </w:ins>
-      <w:ins w:id="397" w:author="Molly Mulcahy" w:date="2022-07-20T02:51:00Z">
+      <w:ins w:id="415" w:author="Molly Mulcahy" w:date="2022-07-20T02:51:00Z">
         <w:r>
           <w:rPr>
             <w:rFonts w:ascii="Times New Roman" w:hAnsi="Times New Roman" w:cs="Times New Roman"/>
@@ -14910,7 +15083,7 @@
         </w:rPr>
         <w:t>composition</w:t>
       </w:r>
-      <w:ins w:id="398" w:author="Molly Mulcahy" w:date="2022-06-30T14:02:00Z">
+      <w:ins w:id="416" w:author="Molly Mulcahy" w:date="2022-06-30T14:02:00Z">
         <w:r>
           <w:rPr>
             <w:rFonts w:ascii="Times New Roman" w:hAnsi="Times New Roman" w:cs="Times New Roman"/>
@@ -14930,7 +15103,7 @@
         <w:spacing w:line="480" w:lineRule="auto"/>
         <w:ind w:firstLine="720"/>
         <w:rPr>
-          <w:ins w:id="399" w:author="Molly Mulcahy" w:date="2022-07-21T03:51:00Z"/>
+          <w:ins w:id="417" w:author="Molly Mulcahy" w:date="2022-07-21T03:51:00Z"/>
           <w:rFonts w:ascii="Times New Roman" w:hAnsi="Times New Roman" w:cs="Times New Roman"/>
         </w:rPr>
       </w:pPr>
@@ -14943,7 +15116,7 @@
           <w:rFonts w:ascii="Times New Roman" w:hAnsi="Times New Roman" w:cs="Times New Roman"/>
         </w:rPr>
       </w:pPr>
-      <w:commentRangeStart w:id="400"/>
+      <w:commentRangeStart w:id="418"/>
       <w:r>
         <w:rPr>
           <w:rFonts w:ascii="Times New Roman" w:hAnsi="Times New Roman" w:cs="Times New Roman"/>
@@ -14980,7 +15153,7 @@
         </w:rPr>
         <w:t xml:space="preserve"> </w:t>
       </w:r>
-      <w:del w:id="401" w:author="Molly Mulcahy" w:date="2022-07-22T01:31:00Z">
+      <w:del w:id="419" w:author="Molly Mulcahy" w:date="2022-07-22T01:31:00Z">
         <w:r>
           <w:rPr>
             <w:rFonts w:ascii="Times New Roman" w:hAnsi="Times New Roman" w:cs="Times New Roman"/>
@@ -14988,7 +15161,7 @@
           <w:delText>this study</w:delText>
         </w:r>
       </w:del>
-      <w:ins w:id="402" w:author="Molly Mulcahy" w:date="2022-07-22T01:31:00Z">
+      <w:ins w:id="420" w:author="Molly Mulcahy" w:date="2022-07-22T01:31:00Z">
         <w:r>
           <w:rPr>
             <w:rFonts w:ascii="Times New Roman" w:hAnsi="Times New Roman" w:cs="Times New Roman"/>
@@ -15020,7 +15193,7 @@
         </w:rPr>
         <w:t xml:space="preserve"> of </w:t>
       </w:r>
-      <w:ins w:id="403" w:author="Molly Mulcahy" w:date="2022-06-30T14:02:00Z">
+      <w:ins w:id="421" w:author="Molly Mulcahy" w:date="2022-06-30T14:02:00Z">
         <w:r>
           <w:rPr>
             <w:rFonts w:ascii="Times New Roman" w:hAnsi="Times New Roman" w:cs="Times New Roman"/>
@@ -15040,26 +15213,26 @@
         </w:rPr>
         <w:t xml:space="preserve">, </w:t>
       </w:r>
-      <w:commentRangeEnd w:id="400"/>
+      <w:commentRangeEnd w:id="418"/>
       <w:r>
         <w:rPr>
           <w:rStyle w:val="CommentReference"/>
         </w:rPr>
-        <w:commentReference w:id="400"/>
-      </w:r>
-      <w:commentRangeStart w:id="404"/>
+        <w:commentReference w:id="418"/>
+      </w:r>
+      <w:commentRangeStart w:id="422"/>
       <w:r>
         <w:rPr>
           <w:rFonts w:ascii="Times New Roman" w:hAnsi="Times New Roman" w:cs="Times New Roman"/>
         </w:rPr>
         <w:t>where</w:t>
       </w:r>
-      <w:commentRangeEnd w:id="404"/>
+      <w:commentRangeEnd w:id="422"/>
       <w:r>
         <w:rPr>
           <w:rStyle w:val="CommentReference"/>
         </w:rPr>
-        <w:commentReference w:id="404"/>
+        <w:commentReference w:id="422"/>
       </w:r>
       <w:r>
         <w:rPr>
@@ -15141,7 +15314,7 @@
         </w:rPr>
         <w:t xml:space="preserve">Since that time, multiple animal models for </w:t>
       </w:r>
-      <w:del w:id="405" w:author="Molly Mulcahy" w:date="2022-07-22T01:28:00Z">
+      <w:del w:id="423" w:author="Molly Mulcahy" w:date="2022-07-22T01:28:00Z">
         <w:r>
           <w:rPr>
             <w:rFonts w:ascii="Times New Roman" w:hAnsi="Times New Roman" w:cs="Times New Roman"/>
@@ -15149,7 +15322,7 @@
           <w:delText xml:space="preserve">IUGR </w:delText>
         </w:r>
       </w:del>
-      <w:ins w:id="406" w:author="Molly Mulcahy" w:date="2022-07-22T01:28:00Z">
+      <w:ins w:id="424" w:author="Molly Mulcahy" w:date="2022-07-22T01:28:00Z">
         <w:r>
           <w:rPr>
             <w:rFonts w:ascii="Times New Roman" w:hAnsi="Times New Roman" w:cs="Times New Roman"/>
@@ -15523,7 +15696,7 @@
         </w:rPr>
         <w:t>.</w:t>
       </w:r>
-      <w:ins w:id="407" w:author="Molly Mulcahy" w:date="2022-06-30T14:03:00Z">
+      <w:ins w:id="425" w:author="Molly Mulcahy" w:date="2022-06-30T14:03:00Z">
         <w:r>
           <w:rPr>
             <w:rFonts w:ascii="Times New Roman" w:hAnsi="Times New Roman" w:cs="Times New Roman"/>
@@ -15531,7 +15704,7 @@
           <w:t xml:space="preserve"> This is the case for the other study of gestational TRF, where they see female-spec</w:t>
         </w:r>
       </w:ins>
-      <w:ins w:id="408" w:author="Molly Mulcahy" w:date="2022-06-30T14:04:00Z">
+      <w:ins w:id="426" w:author="Molly Mulcahy" w:date="2022-06-30T14:04:00Z">
         <w:r>
           <w:rPr>
             <w:rFonts w:ascii="Times New Roman" w:hAnsi="Times New Roman" w:cs="Times New Roman"/>
@@ -15543,7 +15716,7 @@
             <w:rFonts w:ascii="Times New Roman" w:hAnsi="Times New Roman" w:cs="Times New Roman"/>
             <w:i/>
             <w:iCs/>
-            <w:rPrChange w:id="409" w:author="Molly Mulcahy" w:date="2022-06-30T14:04:00Z">
+            <w:rPrChange w:id="427" w:author="Molly Mulcahy" w:date="2022-06-30T14:04:00Z">
               <w:rPr>
                 <w:rFonts w:ascii="Times New Roman" w:hAnsi="Times New Roman" w:cs="Times New Roman"/>
               </w:rPr>
@@ -15588,7 +15761,7 @@
         </w:rPr>
         <w:fldChar w:fldCharType="end"/>
       </w:r>
-      <w:ins w:id="410" w:author="Molly Mulcahy" w:date="2022-06-30T14:04:00Z">
+      <w:ins w:id="428" w:author="Molly Mulcahy" w:date="2022-06-30T14:04:00Z">
         <w:r>
           <w:rPr>
             <w:rFonts w:ascii="Times New Roman" w:hAnsi="Times New Roman" w:cs="Times New Roman"/>
@@ -15606,6 +15779,7 @@
         <w:rPr>
           <w:rFonts w:ascii="Times New Roman" w:hAnsi="Times New Roman" w:cs="Times New Roman"/>
         </w:rPr>
+        <w:lastRenderedPageBreak/>
         <w:t xml:space="preserve">Maternal overnutrition </w:t>
       </w:r>
       <w:r>
@@ -15672,14 +15846,7 @@
         <w:rPr>
           <w:rFonts w:ascii="Times New Roman" w:hAnsi="Times New Roman" w:cs="Times New Roman"/>
         </w:rPr>
-        <w:t xml:space="preserve"> </w:t>
-      </w:r>
-      <w:r>
-        <w:rPr>
-          <w:rFonts w:ascii="Times New Roman" w:hAnsi="Times New Roman" w:cs="Times New Roman"/>
-        </w:rPr>
-        <w:lastRenderedPageBreak/>
-        <w:t xml:space="preserve">metabolic effects being limited in the current study to male offspring is consistent with much of the literature, as females </w:t>
+        <w:t xml:space="preserve"> metabolic effects being limited in the current study to male offspring is consistent with much of the literature, as females </w:t>
       </w:r>
       <w:r>
         <w:rPr>
@@ -16129,7 +16296,7 @@
         </w:rPr>
         <w:t xml:space="preserve">offspring exposed to gestational eTRF. </w:t>
       </w:r>
-      <w:ins w:id="411" w:author="Molly Mulcahy" w:date="2022-06-30T14:05:00Z">
+      <w:ins w:id="429" w:author="Molly Mulcahy" w:date="2022-06-30T14:05:00Z">
         <w:r>
           <w:rPr>
             <w:rFonts w:ascii="Times New Roman" w:hAnsi="Times New Roman" w:cs="Times New Roman"/>
@@ -16137,7 +16304,7 @@
           <w:t xml:space="preserve">This finding is </w:t>
         </w:r>
       </w:ins>
-      <w:ins w:id="412" w:author="Molly Mulcahy" w:date="2022-06-30T14:06:00Z">
+      <w:ins w:id="430" w:author="Molly Mulcahy" w:date="2022-06-30T14:06:00Z">
         <w:r>
           <w:rPr>
             <w:rFonts w:ascii="Times New Roman" w:hAnsi="Times New Roman" w:cs="Times New Roman"/>
@@ -16175,7 +16342,7 @@
         </w:rPr>
         <w:fldChar w:fldCharType="end"/>
       </w:r>
-      <w:ins w:id="413" w:author="Molly Mulcahy" w:date="2022-06-30T14:06:00Z">
+      <w:ins w:id="431" w:author="Molly Mulcahy" w:date="2022-06-30T14:06:00Z">
         <w:r>
           <w:rPr>
             <w:rFonts w:ascii="Times New Roman" w:hAnsi="Times New Roman" w:cs="Times New Roman"/>
@@ -16219,7 +16386,7 @@
         </w:rPr>
         <w:t xml:space="preserve"> to AL males. This means that peripheral tissues would be more sensitive to insulin action despite an apparent insulin secretion impairment at the level of the pancreas.</w:t>
       </w:r>
-      <w:ins w:id="414" w:author="Molly Mulcahy" w:date="2022-06-29T13:39:00Z">
+      <w:ins w:id="432" w:author="Molly Mulcahy" w:date="2022-06-29T13:39:00Z">
         <w:r>
           <w:rPr>
             <w:rFonts w:ascii="Times New Roman" w:hAnsi="Times New Roman" w:cs="Times New Roman"/>
@@ -16227,7 +16394,7 @@
           <w:t xml:space="preserve"> </w:t>
         </w:r>
       </w:ins>
-      <w:ins w:id="415" w:author="Molly Mulcahy" w:date="2022-06-29T13:35:00Z">
+      <w:ins w:id="433" w:author="Molly Mulcahy" w:date="2022-06-29T13:35:00Z">
         <w:r>
           <w:rPr>
             <w:rFonts w:ascii="Times New Roman" w:hAnsi="Times New Roman" w:cs="Times New Roman"/>
@@ -16235,7 +16402,7 @@
           <w:t>Given that negative effects are not seen until a HFHS diet challenge occurs in adulthood for the offs</w:t>
         </w:r>
       </w:ins>
-      <w:ins w:id="416" w:author="Molly Mulcahy" w:date="2022-06-29T13:36:00Z">
+      <w:ins w:id="434" w:author="Molly Mulcahy" w:date="2022-06-29T13:36:00Z">
         <w:r>
           <w:rPr>
             <w:rFonts w:ascii="Times New Roman" w:hAnsi="Times New Roman" w:cs="Times New Roman"/>
@@ -16243,7 +16410,7 @@
           <w:t xml:space="preserve">pring, this suggests that </w:t>
         </w:r>
       </w:ins>
-      <w:ins w:id="417" w:author="Molly Mulcahy" w:date="2022-06-29T13:40:00Z">
+      <w:ins w:id="435" w:author="Molly Mulcahy" w:date="2022-06-29T13:40:00Z">
         <w:r>
           <w:rPr>
             <w:rFonts w:ascii="Times New Roman" w:hAnsi="Times New Roman" w:cs="Times New Roman"/>
@@ -16257,7 +16424,7 @@
           <w:t xml:space="preserve"> to practice</w:t>
         </w:r>
       </w:ins>
-      <w:ins w:id="418" w:author="Molly Mulcahy" w:date="2022-06-30T14:07:00Z">
+      <w:ins w:id="436" w:author="Molly Mulcahy" w:date="2022-06-30T14:07:00Z">
         <w:r>
           <w:rPr>
             <w:rFonts w:ascii="Times New Roman" w:hAnsi="Times New Roman" w:cs="Times New Roman"/>
@@ -16265,7 +16432,7 @@
           <w:t xml:space="preserve"> in the context of a healthful diet</w:t>
         </w:r>
       </w:ins>
-      <w:ins w:id="419" w:author="Molly Mulcahy" w:date="2022-06-29T13:40:00Z">
+      <w:ins w:id="437" w:author="Molly Mulcahy" w:date="2022-06-29T13:40:00Z">
         <w:r>
           <w:rPr>
             <w:rFonts w:ascii="Times New Roman" w:hAnsi="Times New Roman" w:cs="Times New Roman"/>
@@ -16273,7 +16440,7 @@
           <w:t xml:space="preserve">. However, it also demonstrates that in the context of unhealthy </w:t>
         </w:r>
       </w:ins>
-      <w:ins w:id="420" w:author="Molly Mulcahy" w:date="2022-06-29T13:41:00Z">
+      <w:ins w:id="438" w:author="Molly Mulcahy" w:date="2022-06-29T13:41:00Z">
         <w:r>
           <w:rPr>
             <w:rFonts w:ascii="Times New Roman" w:hAnsi="Times New Roman" w:cs="Times New Roman"/>
@@ -16281,7 +16448,7 @@
           <w:t>diet patterns, adult offspring may be ill-equipped to adapt to their food environments, leading to metabolic dysfunction.</w:t>
         </w:r>
       </w:ins>
-      <w:ins w:id="421" w:author="Molly Mulcahy" w:date="2022-06-29T13:40:00Z">
+      <w:ins w:id="439" w:author="Molly Mulcahy" w:date="2022-06-29T13:40:00Z">
         <w:r>
           <w:rPr>
             <w:rFonts w:ascii="Times New Roman" w:hAnsi="Times New Roman" w:cs="Times New Roman"/>
@@ -16289,7 +16456,7 @@
           <w:t xml:space="preserve"> </w:t>
         </w:r>
       </w:ins>
-      <w:ins w:id="422" w:author="Molly Mulcahy" w:date="2022-06-30T14:07:00Z">
+      <w:ins w:id="440" w:author="Molly Mulcahy" w:date="2022-06-30T14:07:00Z">
         <w:r>
           <w:rPr>
             <w:rFonts w:ascii="Times New Roman" w:hAnsi="Times New Roman" w:cs="Times New Roman"/>
@@ -16297,7 +16464,7 @@
           <w:t xml:space="preserve">Furthermore, the age of onset and stressors that are required to initiate glucose intolerance in offspring of </w:t>
         </w:r>
       </w:ins>
-      <w:ins w:id="423" w:author="Molly Mulcahy" w:date="2022-06-30T14:08:00Z">
+      <w:ins w:id="441" w:author="Molly Mulcahy" w:date="2022-06-30T14:08:00Z">
         <w:r>
           <w:rPr>
             <w:rFonts w:ascii="Times New Roman" w:hAnsi="Times New Roman" w:cs="Times New Roman"/>
@@ -16377,7 +16544,7 @@
         </w:rPr>
         <w:t xml:space="preserve"> </w:t>
       </w:r>
-      <w:ins w:id="424" w:author="Molly Mulcahy" w:date="2022-06-29T13:41:00Z">
+      <w:ins w:id="442" w:author="Molly Mulcahy" w:date="2022-06-29T13:41:00Z">
         <w:r>
           <w:rPr>
             <w:rFonts w:ascii="Times New Roman" w:hAnsi="Times New Roman" w:cs="Times New Roman"/>
@@ -16385,7 +16552,7 @@
           <w:t xml:space="preserve">spent eating </w:t>
         </w:r>
       </w:ins>
-      <w:ins w:id="425" w:author="Molly Mulcahy" w:date="2022-06-29T13:42:00Z">
+      <w:ins w:id="443" w:author="Molly Mulcahy" w:date="2022-06-29T13:42:00Z">
         <w:r>
           <w:rPr>
             <w:rFonts w:ascii="Times New Roman" w:hAnsi="Times New Roman" w:cs="Times New Roman"/>
@@ -16393,7 +16560,7 @@
           <w:t>in</w:t>
         </w:r>
       </w:ins>
-      <w:del w:id="426" w:author="Molly Mulcahy" w:date="2022-06-29T13:42:00Z">
+      <w:del w:id="444" w:author="Molly Mulcahy" w:date="2022-06-29T13:42:00Z">
         <w:r>
           <w:rPr>
             <w:rFonts w:ascii="Times New Roman" w:hAnsi="Times New Roman" w:cs="Times New Roman"/>
@@ -16419,7 +16586,7 @@
         </w:rPr>
         <w:t xml:space="preserve"> is </w:t>
       </w:r>
-      <w:del w:id="427" w:author="Molly Mulcahy" w:date="2022-06-29T13:43:00Z">
+      <w:del w:id="445" w:author="Molly Mulcahy" w:date="2022-06-29T13:43:00Z">
         <w:r>
           <w:rPr>
             <w:rFonts w:ascii="Times New Roman" w:hAnsi="Times New Roman" w:cs="Times New Roman"/>
@@ -16427,7 +16594,7 @@
           <w:delText>sufficient to induce</w:delText>
         </w:r>
       </w:del>
-      <w:ins w:id="428" w:author="Molly Mulcahy" w:date="2022-06-29T13:43:00Z">
+      <w:ins w:id="446" w:author="Molly Mulcahy" w:date="2022-06-29T13:43:00Z">
         <w:r>
           <w:rPr>
             <w:rFonts w:ascii="Times New Roman" w:hAnsi="Times New Roman" w:cs="Times New Roman"/>
@@ -16447,7 +16614,7 @@
         </w:rPr>
         <w:t>offspring</w:t>
       </w:r>
-      <w:ins w:id="429" w:author="Molly Mulcahy" w:date="2022-06-29T13:43:00Z">
+      <w:ins w:id="447" w:author="Molly Mulcahy" w:date="2022-06-29T13:43:00Z">
         <w:r>
           <w:rPr>
             <w:rFonts w:ascii="Times New Roman" w:hAnsi="Times New Roman" w:cs="Times New Roman"/>
@@ -16461,7 +16628,7 @@
         </w:rPr>
         <w:t xml:space="preserve"> </w:t>
       </w:r>
-      <w:del w:id="430" w:author="Molly Mulcahy" w:date="2022-06-29T13:43:00Z">
+      <w:del w:id="448" w:author="Molly Mulcahy" w:date="2022-06-29T13:43:00Z">
         <w:r>
           <w:rPr>
             <w:rFonts w:ascii="Times New Roman" w:hAnsi="Times New Roman" w:cs="Times New Roman"/>
@@ -16563,7 +16730,7 @@
         </w:rPr>
         <w:t>specific glucose intolerance and modest insulin sensitivity in eTRF offspring</w:t>
       </w:r>
-      <w:ins w:id="431" w:author="Molly Mulcahy" w:date="2022-07-21T03:56:00Z">
+      <w:ins w:id="449" w:author="Molly Mulcahy" w:date="2022-07-21T03:56:00Z">
         <w:r>
           <w:rPr>
             <w:rFonts w:ascii="Times New Roman" w:hAnsi="Times New Roman" w:cs="Times New Roman"/>
@@ -16583,7 +16750,7 @@
         </w:rPr>
         <w:t xml:space="preserve"> </w:t>
       </w:r>
-      <w:ins w:id="432" w:author="Molly Mulcahy" w:date="2022-06-29T13:36:00Z">
+      <w:ins w:id="450" w:author="Molly Mulcahy" w:date="2022-06-29T13:36:00Z">
         <w:r>
           <w:rPr>
             <w:rFonts w:ascii="Times New Roman" w:hAnsi="Times New Roman" w:cs="Times New Roman"/>
@@ -16621,7 +16788,7 @@
         </w:rPr>
         <w:fldChar w:fldCharType="end"/>
       </w:r>
-      <w:ins w:id="433" w:author="Molly Mulcahy" w:date="2022-06-29T13:36:00Z">
+      <w:ins w:id="451" w:author="Molly Mulcahy" w:date="2022-06-29T13:36:00Z">
         <w:r>
           <w:rPr>
             <w:rFonts w:ascii="Times New Roman" w:hAnsi="Times New Roman" w:cs="Times New Roman"/>
@@ -16665,7 +16832,7 @@
         </w:rPr>
         <w:t xml:space="preserve">may </w:t>
       </w:r>
-      <w:del w:id="434" w:author="Molly Mulcahy" w:date="2022-07-21T03:57:00Z">
+      <w:del w:id="452" w:author="Molly Mulcahy" w:date="2022-07-21T03:57:00Z">
         <w:r>
           <w:rPr>
             <w:rFonts w:ascii="Times New Roman" w:hAnsi="Times New Roman" w:cs="Times New Roman"/>
@@ -16679,7 +16846,7 @@
           <w:delText xml:space="preserve"> </w:delText>
         </w:r>
       </w:del>
-      <w:ins w:id="435" w:author="Molly Mulcahy" w:date="2022-07-21T03:57:00Z">
+      <w:ins w:id="453" w:author="Molly Mulcahy" w:date="2022-07-21T03:57:00Z">
         <w:r>
           <w:rPr>
             <w:rFonts w:ascii="Times New Roman" w:hAnsi="Times New Roman" w:cs="Times New Roman"/>
@@ -16693,7 +16860,7 @@
         </w:rPr>
         <w:t>offspring pancreas</w:t>
       </w:r>
-      <w:ins w:id="436" w:author="Molly Mulcahy" w:date="2022-07-21T03:57:00Z">
+      <w:ins w:id="454" w:author="Molly Mulcahy" w:date="2022-07-21T03:57:00Z">
         <w:r>
           <w:rPr>
             <w:rFonts w:ascii="Times New Roman" w:hAnsi="Times New Roman" w:cs="Times New Roman"/>
@@ -16707,7 +16874,7 @@
         </w:rPr>
         <w:t xml:space="preserve"> for </w:t>
       </w:r>
-      <w:del w:id="437" w:author="Molly Mulcahy" w:date="2022-07-21T03:57:00Z">
+      <w:del w:id="455" w:author="Molly Mulcahy" w:date="2022-07-21T03:57:00Z">
         <w:r>
           <w:rPr>
             <w:rFonts w:ascii="Times New Roman" w:hAnsi="Times New Roman" w:cs="Times New Roman"/>
@@ -16739,7 +16906,7 @@
         </w:rPr>
         <w:t>nutrient scarcity</w:t>
       </w:r>
-      <w:ins w:id="438" w:author="Molly Mulcahy" w:date="2022-07-21T03:57:00Z">
+      <w:ins w:id="456" w:author="Molly Mulcahy" w:date="2022-07-21T03:57:00Z">
         <w:r>
           <w:rPr>
             <w:rFonts w:ascii="Times New Roman" w:hAnsi="Times New Roman" w:cs="Times New Roman"/>
@@ -16747,7 +16914,7 @@
           <w:t xml:space="preserve">, then </w:t>
         </w:r>
       </w:ins>
-      <w:ins w:id="439" w:author="Molly Mulcahy" w:date="2022-07-21T03:58:00Z">
+      <w:ins w:id="457" w:author="Molly Mulcahy" w:date="2022-07-21T03:58:00Z">
         <w:r>
           <w:rPr>
             <w:rFonts w:ascii="Times New Roman" w:hAnsi="Times New Roman" w:cs="Times New Roman"/>
@@ -16755,7 +16922,7 @@
           <w:t xml:space="preserve">the stressors of HFHS diet reveals </w:t>
         </w:r>
       </w:ins>
-      <w:del w:id="440" w:author="Molly Mulcahy" w:date="2022-07-21T03:57:00Z">
+      <w:del w:id="458" w:author="Molly Mulcahy" w:date="2022-07-21T03:57:00Z">
         <w:r>
           <w:rPr>
             <w:rFonts w:ascii="Times New Roman" w:hAnsi="Times New Roman" w:cs="Times New Roman"/>
@@ -16763,7 +16930,7 @@
           <w:delText xml:space="preserve"> </w:delText>
         </w:r>
       </w:del>
-      <w:del w:id="441" w:author="Molly Mulcahy" w:date="2022-07-21T03:58:00Z">
+      <w:del w:id="459" w:author="Molly Mulcahy" w:date="2022-07-21T03:58:00Z">
         <w:r>
           <w:rPr>
             <w:rFonts w:ascii="Times New Roman" w:hAnsi="Times New Roman" w:cs="Times New Roman"/>
@@ -16771,7 +16938,7 @@
           <w:delText>and result in</w:delText>
         </w:r>
       </w:del>
-      <w:ins w:id="442" w:author="Molly Mulcahy" w:date="2022-07-21T03:58:00Z">
+      <w:ins w:id="460" w:author="Molly Mulcahy" w:date="2022-07-21T03:58:00Z">
         <w:r>
           <w:rPr>
             <w:rFonts w:ascii="Times New Roman" w:hAnsi="Times New Roman" w:cs="Times New Roman"/>
@@ -16785,7 +16952,7 @@
         </w:rPr>
         <w:t xml:space="preserve"> impaired </w:t>
       </w:r>
-      <w:del w:id="443" w:author="Molly Mulcahy" w:date="2022-07-21T03:58:00Z">
+      <w:del w:id="461" w:author="Molly Mulcahy" w:date="2022-07-21T03:58:00Z">
         <w:r>
           <w:rPr>
             <w:rFonts w:ascii="Times New Roman" w:hAnsi="Times New Roman" w:cs="Times New Roman"/>
@@ -16885,7 +17052,7 @@
         </w:rPr>
         <w:t xml:space="preserve"> with </w:t>
       </w:r>
-      <w:del w:id="444" w:author="Molly Mulcahy" w:date="2022-06-30T14:09:00Z">
+      <w:del w:id="462" w:author="Molly Mulcahy" w:date="2022-06-30T14:09:00Z">
         <w:r>
           <w:rPr>
             <w:rFonts w:ascii="Times New Roman" w:hAnsi="Times New Roman" w:cs="Times New Roman"/>
@@ -17027,7 +17194,7 @@
         </w:rPr>
         <w:t xml:space="preserve">may be that the islets were able to compensate in young male offspring during a lower-calorie diet (NCD) and therefore the effect did not become apparent until </w:t>
       </w:r>
-      <w:del w:id="445" w:author="Molly Mulcahy" w:date="2022-06-30T14:09:00Z">
+      <w:del w:id="463" w:author="Molly Mulcahy" w:date="2022-06-30T14:09:00Z">
         <w:r>
           <w:rPr>
             <w:rFonts w:ascii="Times New Roman" w:hAnsi="Times New Roman" w:cs="Times New Roman"/>
@@ -17035,7 +17202,7 @@
           <w:delText>an overnutrition</w:delText>
         </w:r>
       </w:del>
-      <w:ins w:id="446" w:author="Molly Mulcahy" w:date="2022-06-30T14:09:00Z">
+      <w:ins w:id="464" w:author="Molly Mulcahy" w:date="2022-06-30T14:09:00Z">
         <w:r>
           <w:rPr>
             <w:rFonts w:ascii="Times New Roman" w:hAnsi="Times New Roman" w:cs="Times New Roman"/>
@@ -17372,7 +17539,7 @@
         </w:rPr>
         <w:t xml:space="preserve"> feeding</w:t>
       </w:r>
-      <w:del w:id="447" w:author="Molly Mulcahy" w:date="2022-06-30T14:10:00Z">
+      <w:del w:id="465" w:author="Molly Mulcahy" w:date="2022-06-30T14:10:00Z">
         <w:r>
           <w:rPr>
             <w:rFonts w:ascii="Times New Roman" w:hAnsi="Times New Roman" w:cs="Times New Roman"/>
@@ -20669,6 +20836,7 @@
     <w:p>
       <w:pPr>
         <w:rPr>
+          <w:ins w:id="466" w:author="Molly Carter" w:date="2022-07-29T03:46:00Z"/>
           <w:rFonts w:ascii="Times New Roman" w:hAnsi="Times New Roman" w:cs="Times New Roman"/>
           <w:b/>
           <w:bCs/>
@@ -20680,161 +20848,481 @@
           <w:b/>
           <w:bCs/>
         </w:rPr>
-        <w:t>Supplemental Figure 1: Feeding Efficiency</w:t>
-      </w:r>
-      <w:r>
-        <w:rPr>
+        <w:t xml:space="preserve">Supplemental Figure 1: </w:t>
+      </w:r>
+      <w:ins w:id="467" w:author="Molly Carter" w:date="2022-07-29T03:46:00Z">
+        <w:r>
+          <w:rPr>
+            <w:rFonts w:ascii="Times New Roman" w:hAnsi="Times New Roman" w:cs="Times New Roman"/>
+            <w:b/>
+            <w:bCs/>
+          </w:rPr>
+          <w:t>Maternal Food Intake and Body Weight during Gestation</w:t>
+        </w:r>
+      </w:ins>
+      <w:moveFromRangeStart w:id="468" w:author="Molly Carter" w:date="2022-07-29T03:46:00Z" w:name="move109958816"/>
+      <w:moveFrom w:id="469" w:author="Molly Carter" w:date="2022-07-29T03:46:00Z">
+        <w:r>
+          <w:rPr>
+            <w:rFonts w:ascii="Times New Roman" w:hAnsi="Times New Roman" w:cs="Times New Roman"/>
+            <w:b/>
+            <w:bCs/>
+          </w:rPr>
+          <w:t>Feeding Efficiency</w:t>
+        </w:r>
+        <w:r>
+          <w:rPr>
+            <w:rFonts w:ascii="Times New Roman" w:hAnsi="Times New Roman" w:cs="Times New Roman"/>
+            <w:b/>
+            <w:bCs/>
+          </w:rPr>
+          <w:t xml:space="preserve"> Throughout Adulthood</w:t>
+        </w:r>
+      </w:moveFrom>
+    </w:p>
+    <w:p>
+      <w:pPr>
+        <w:rPr>
+          <w:moveFrom w:id="470" w:author="Molly Carter" w:date="2022-07-29T03:46:00Z"/>
           <w:rFonts w:ascii="Times New Roman" w:hAnsi="Times New Roman" w:cs="Times New Roman"/>
           <w:b/>
           <w:bCs/>
         </w:rPr>
-        <w:t xml:space="preserve"> Throughout Adulthood</w:t>
-      </w:r>
+        <w:pPrChange w:id="471" w:author="Molly Carter" w:date="2022-07-29T03:46:00Z">
+          <w:pPr/>
+        </w:pPrChange>
+      </w:pPr>
+      <w:ins w:id="472" w:author="Molly Carter" w:date="2022-07-29T03:46:00Z">
+        <w:r>
+          <w:rPr>
+            <w:rFonts w:ascii="Times New Roman" w:hAnsi="Times New Roman" w:cs="Times New Roman"/>
+            <w:b/>
+            <w:bCs/>
+          </w:rPr>
+          <w:t>A</w:t>
+        </w:r>
+        <w:r>
+          <w:rPr>
+            <w:rFonts w:ascii="Times New Roman" w:hAnsi="Times New Roman" w:cs="Times New Roman"/>
+            <w:rPrChange w:id="473" w:author="Molly Carter" w:date="2022-07-29T04:02:00Z">
+              <w:rPr>
+                <w:rFonts w:ascii="Times New Roman" w:hAnsi="Times New Roman" w:cs="Times New Roman"/>
+                <w:b/>
+                <w:bCs/>
+              </w:rPr>
+            </w:rPrChange>
+          </w:rPr>
+          <w:t xml:space="preserve">) </w:t>
+        </w:r>
+      </w:ins>
+      <w:ins w:id="474" w:author="Molly Carter" w:date="2022-07-29T03:59:00Z">
+        <w:r>
+          <w:rPr>
+            <w:rFonts w:ascii="Times New Roman" w:hAnsi="Times New Roman" w:cs="Times New Roman"/>
+            <w:rPrChange w:id="475" w:author="Molly Carter" w:date="2022-07-29T04:02:00Z">
+              <w:rPr>
+                <w:rFonts w:ascii="Times New Roman" w:hAnsi="Times New Roman" w:cs="Times New Roman"/>
+                <w:b/>
+                <w:bCs/>
+              </w:rPr>
+            </w:rPrChange>
+          </w:rPr>
+          <w:t>Maternal food intake (kcals per mouse per day) from one week before co</w:t>
+        </w:r>
+      </w:ins>
+      <w:ins w:id="476" w:author="Molly Carter" w:date="2022-07-29T04:00:00Z">
+        <w:r>
+          <w:rPr>
+            <w:rFonts w:ascii="Times New Roman" w:hAnsi="Times New Roman" w:cs="Times New Roman"/>
+            <w:rPrChange w:id="477" w:author="Molly Carter" w:date="2022-07-29T04:02:00Z">
+              <w:rPr>
+                <w:rFonts w:ascii="Times New Roman" w:hAnsi="Times New Roman" w:cs="Times New Roman"/>
+                <w:b/>
+                <w:bCs/>
+              </w:rPr>
+            </w:rPrChange>
+          </w:rPr>
+          <w:t xml:space="preserve">pulatory plug discovery until </w:t>
+        </w:r>
+      </w:ins>
+      <w:ins w:id="478" w:author="Molly Carter" w:date="2022-07-29T04:02:00Z">
+        <w:r>
+          <w:rPr>
+            <w:rFonts w:ascii="Times New Roman" w:hAnsi="Times New Roman" w:cs="Times New Roman"/>
+          </w:rPr>
+          <w:t>parturition</w:t>
+        </w:r>
+      </w:ins>
+      <w:ins w:id="479" w:author="Molly Carter" w:date="2022-07-29T04:00:00Z">
+        <w:r>
+          <w:rPr>
+            <w:rFonts w:ascii="Times New Roman" w:hAnsi="Times New Roman" w:cs="Times New Roman"/>
+            <w:rPrChange w:id="480" w:author="Molly Carter" w:date="2022-07-29T04:02:00Z">
+              <w:rPr>
+                <w:rFonts w:ascii="Times New Roman" w:hAnsi="Times New Roman" w:cs="Times New Roman"/>
+                <w:b/>
+                <w:bCs/>
+              </w:rPr>
+            </w:rPrChange>
+          </w:rPr>
+          <w:t>.</w:t>
+        </w:r>
+        <w:r>
+          <w:rPr>
+            <w:rFonts w:ascii="Times New Roman" w:hAnsi="Times New Roman" w:cs="Times New Roman"/>
+            <w:b/>
+            <w:bCs/>
+          </w:rPr>
+          <w:t xml:space="preserve"> B) </w:t>
+        </w:r>
+        <w:r>
+          <w:rPr>
+            <w:rFonts w:ascii="Times New Roman" w:hAnsi="Times New Roman" w:cs="Times New Roman"/>
+            <w:rPrChange w:id="481" w:author="Molly Carter" w:date="2022-07-29T04:02:00Z">
+              <w:rPr>
+                <w:rFonts w:ascii="Times New Roman" w:hAnsi="Times New Roman" w:cs="Times New Roman"/>
+                <w:b/>
+                <w:bCs/>
+              </w:rPr>
+            </w:rPrChange>
+          </w:rPr>
+          <w:t xml:space="preserve">Maternal body weight (grams) beginning one week before copulatory plug discovery until </w:t>
+        </w:r>
+      </w:ins>
+      <w:ins w:id="482" w:author="Molly Carter" w:date="2022-07-29T04:01:00Z">
+        <w:r>
+          <w:rPr>
+            <w:rFonts w:ascii="Times New Roman" w:hAnsi="Times New Roman" w:cs="Times New Roman"/>
+            <w:rPrChange w:id="483" w:author="Molly Carter" w:date="2022-07-29T04:02:00Z">
+              <w:rPr>
+                <w:rFonts w:ascii="Times New Roman" w:hAnsi="Times New Roman" w:cs="Times New Roman"/>
+                <w:b/>
+                <w:bCs/>
+              </w:rPr>
+            </w:rPrChange>
+          </w:rPr>
+          <w:t>parturition.</w:t>
+        </w:r>
+        <w:r>
+          <w:rPr>
+            <w:rFonts w:ascii="Times New Roman" w:hAnsi="Times New Roman" w:cs="Times New Roman"/>
+            <w:b/>
+            <w:bCs/>
+          </w:rPr>
+          <w:t xml:space="preserve"> </w:t>
+        </w:r>
+      </w:ins>
     </w:p>
     <w:p>
       <w:pPr>
         <w:rPr>
+          <w:ins w:id="484" w:author="Molly Carter" w:date="2022-07-29T03:46:00Z"/>
+          <w:rFonts w:ascii="Times New Roman" w:hAnsi="Times New Roman" w:cs="Times New Roman"/>
+        </w:rPr>
+      </w:pPr>
+      <w:moveFrom w:id="485" w:author="Molly Carter" w:date="2022-07-29T03:46:00Z">
+        <w:r>
+          <w:rPr>
+            <w:rFonts w:ascii="Times New Roman" w:hAnsi="Times New Roman" w:cs="Times New Roman"/>
+            <w:b/>
+            <w:bCs/>
+          </w:rPr>
+          <w:t xml:space="preserve">A) </w:t>
+        </w:r>
+        <w:r>
+          <w:rPr>
+            <w:rFonts w:ascii="Times New Roman" w:hAnsi="Times New Roman" w:cs="Times New Roman"/>
+          </w:rPr>
+          <w:t>Feeding efficiency (%) in males and females, calculated based on food intake and body composition changes during the NCD period (before PND 70)</w:t>
+        </w:r>
+        <w:r>
+          <w:rPr>
+            <w:rFonts w:ascii="Times New Roman" w:hAnsi="Times New Roman" w:cs="Times New Roman"/>
+          </w:rPr>
+          <w:t>. (p</w:t>
+        </w:r>
+        <w:r>
+          <w:rPr>
+            <w:rFonts w:ascii="Times New Roman" w:hAnsi="Times New Roman" w:cs="Times New Roman"/>
+            <w:vertAlign w:val="subscript"/>
+          </w:rPr>
+          <w:t>sex</w:t>
+        </w:r>
+        <w:r>
+          <w:rPr>
+            <w:rFonts w:ascii="Times New Roman" w:hAnsi="Times New Roman" w:cs="Times New Roman"/>
+          </w:rPr>
+          <w:t>&lt;0.001, p</w:t>
+        </w:r>
+        <w:r>
+          <w:rPr>
+            <w:rFonts w:ascii="Times New Roman" w:hAnsi="Times New Roman" w:cs="Times New Roman"/>
+            <w:vertAlign w:val="subscript"/>
+          </w:rPr>
+          <w:t>diet</w:t>
+        </w:r>
+        <w:r>
+          <w:rPr>
+            <w:rFonts w:ascii="Times New Roman" w:hAnsi="Times New Roman" w:cs="Times New Roman"/>
+          </w:rPr>
+          <w:t xml:space="preserve">=0.002). </w:t>
+        </w:r>
+        <w:r>
+          <w:rPr>
+            <w:rFonts w:ascii="Times New Roman" w:hAnsi="Times New Roman" w:cs="Times New Roman"/>
+            <w:b/>
+            <w:bCs/>
+          </w:rPr>
+          <w:t>B)</w:t>
+        </w:r>
+        <w:r>
+          <w:rPr>
+            <w:rFonts w:ascii="Times New Roman" w:hAnsi="Times New Roman" w:cs="Times New Roman"/>
+          </w:rPr>
+          <w:t xml:space="preserve"> Feeding efficiency in males and females during the HF</w:t>
+        </w:r>
+        <w:r>
+          <w:rPr>
+            <w:rFonts w:ascii="Times New Roman" w:hAnsi="Times New Roman" w:cs="Times New Roman"/>
+          </w:rPr>
+          <w:t>HS</w:t>
+        </w:r>
+        <w:r>
+          <w:rPr>
+            <w:rFonts w:ascii="Times New Roman" w:hAnsi="Times New Roman" w:cs="Times New Roman"/>
+          </w:rPr>
+          <w:t xml:space="preserve"> period (after PND 70).</w:t>
+        </w:r>
+        <w:r>
+          <w:rPr>
+            <w:rFonts w:ascii="Times New Roman" w:hAnsi="Times New Roman" w:cs="Times New Roman"/>
+          </w:rPr>
+          <w:t xml:space="preserve"> (p</w:t>
+        </w:r>
+        <w:r>
+          <w:rPr>
+            <w:rFonts w:ascii="Times New Roman" w:hAnsi="Times New Roman" w:cs="Times New Roman"/>
+            <w:vertAlign w:val="subscript"/>
+          </w:rPr>
+          <w:t>sex</w:t>
+        </w:r>
+        <w:r>
+          <w:rPr>
+            <w:rFonts w:ascii="Times New Roman" w:hAnsi="Times New Roman" w:cs="Times New Roman"/>
+          </w:rPr>
+          <w:t xml:space="preserve"> = 0.00023, p</w:t>
+        </w:r>
+        <w:r>
+          <w:rPr>
+            <w:rFonts w:ascii="Times New Roman" w:hAnsi="Times New Roman" w:cs="Times New Roman"/>
+            <w:vertAlign w:val="subscript"/>
+          </w:rPr>
+          <w:t>diet</w:t>
+        </w:r>
+        <w:r>
+          <w:rPr>
+            <w:rFonts w:ascii="Times New Roman" w:hAnsi="Times New Roman" w:cs="Times New Roman"/>
+          </w:rPr>
+          <w:t xml:space="preserve"> = 0.093).</w:t>
+        </w:r>
+      </w:moveFrom>
+      <w:moveFromRangeEnd w:id="468"/>
+    </w:p>
+    <w:p>
+      <w:pPr>
+        <w:rPr>
+          <w:ins w:id="486" w:author="Molly Carter" w:date="2022-07-29T03:46:00Z"/>
+          <w:rFonts w:ascii="Times New Roman" w:hAnsi="Times New Roman" w:cs="Times New Roman"/>
+        </w:rPr>
+      </w:pPr>
+    </w:p>
+    <w:p>
+      <w:pPr>
+        <w:rPr>
+          <w:moveTo w:id="487" w:author="Molly Carter" w:date="2022-07-29T03:46:00Z"/>
           <w:rFonts w:ascii="Times New Roman" w:hAnsi="Times New Roman" w:cs="Times New Roman"/>
           <w:b/>
           <w:bCs/>
         </w:rPr>
       </w:pPr>
-      <w:r>
+      <w:ins w:id="488" w:author="Molly Carter" w:date="2022-07-29T03:46:00Z">
+        <w:r>
+          <w:rPr>
+            <w:rFonts w:ascii="Times New Roman" w:hAnsi="Times New Roman" w:cs="Times New Roman"/>
+            <w:b/>
+            <w:bCs/>
+            <w:rPrChange w:id="489" w:author="Molly Carter" w:date="2022-07-29T04:02:00Z">
+              <w:rPr>
+                <w:rFonts w:ascii="Times New Roman" w:hAnsi="Times New Roman" w:cs="Times New Roman"/>
+              </w:rPr>
+            </w:rPrChange>
+          </w:rPr>
+          <w:t>Supplemental Figure 2</w:t>
+        </w:r>
+        <w:r>
+          <w:rPr>
+            <w:rFonts w:ascii="Times New Roman" w:hAnsi="Times New Roman" w:cs="Times New Roman"/>
+          </w:rPr>
+          <w:t>:</w:t>
+        </w:r>
+        <w:r>
+          <w:rPr>
+            <w:rFonts w:ascii="Times New Roman" w:hAnsi="Times New Roman" w:cs="Times New Roman"/>
+            <w:b/>
+            <w:bCs/>
+          </w:rPr>
+          <w:t xml:space="preserve"> </w:t>
+        </w:r>
+      </w:ins>
+      <w:moveToRangeStart w:id="490" w:author="Molly Carter" w:date="2022-07-29T03:46:00Z" w:name="move109958816"/>
+      <w:moveTo w:id="491" w:author="Molly Carter" w:date="2022-07-29T03:46:00Z">
+        <w:r>
+          <w:rPr>
+            <w:rFonts w:ascii="Times New Roman" w:hAnsi="Times New Roman" w:cs="Times New Roman"/>
+            <w:b/>
+            <w:bCs/>
+          </w:rPr>
+          <w:t>Feeding Efficiency Throughout Adulthood</w:t>
+        </w:r>
+      </w:moveTo>
+    </w:p>
+    <w:p>
+      <w:pPr>
+        <w:rPr>
+          <w:moveTo w:id="492" w:author="Molly Carter" w:date="2022-07-29T03:46:00Z"/>
+          <w:rFonts w:ascii="Times New Roman" w:hAnsi="Times New Roman" w:cs="Times New Roman"/>
+        </w:rPr>
+      </w:pPr>
+      <w:moveTo w:id="493" w:author="Molly Carter" w:date="2022-07-29T03:46:00Z">
+        <w:r>
+          <w:rPr>
+            <w:rFonts w:ascii="Times New Roman" w:hAnsi="Times New Roman" w:cs="Times New Roman"/>
+            <w:b/>
+            <w:bCs/>
+          </w:rPr>
+          <w:t xml:space="preserve">A) </w:t>
+        </w:r>
+        <w:r>
+          <w:rPr>
+            <w:rFonts w:ascii="Times New Roman" w:hAnsi="Times New Roman" w:cs="Times New Roman"/>
+          </w:rPr>
+          <w:t>Feeding efficiency (%) in males and females, calculated based on food intake and body composition changes during the NCD period (before PND 70)</w:t>
+        </w:r>
+        <w:r>
+          <w:rPr>
+            <w:rFonts w:ascii="Times New Roman" w:hAnsi="Times New Roman" w:cs="Times New Roman"/>
+          </w:rPr>
+          <w:t>. (</w:t>
+        </w:r>
+        <w:proofErr w:type="spellStart"/>
+        <w:r>
+          <w:rPr>
+            <w:rFonts w:ascii="Times New Roman" w:hAnsi="Times New Roman" w:cs="Times New Roman"/>
+          </w:rPr>
+          <w:t>p</w:t>
+        </w:r>
+        <w:r>
+          <w:rPr>
+            <w:rFonts w:ascii="Times New Roman" w:hAnsi="Times New Roman" w:cs="Times New Roman"/>
+            <w:vertAlign w:val="subscript"/>
+          </w:rPr>
+          <w:t>sex</w:t>
+        </w:r>
+        <w:proofErr w:type="spellEnd"/>
+        <w:r>
+          <w:rPr>
+            <w:rFonts w:ascii="Times New Roman" w:hAnsi="Times New Roman" w:cs="Times New Roman"/>
+          </w:rPr>
+          <w:t xml:space="preserve">&lt;0.001, </w:t>
+        </w:r>
+        <w:proofErr w:type="spellStart"/>
+        <w:r>
+          <w:rPr>
+            <w:rFonts w:ascii="Times New Roman" w:hAnsi="Times New Roman" w:cs="Times New Roman"/>
+          </w:rPr>
+          <w:t>p</w:t>
+        </w:r>
+        <w:r>
+          <w:rPr>
+            <w:rFonts w:ascii="Times New Roman" w:hAnsi="Times New Roman" w:cs="Times New Roman"/>
+            <w:vertAlign w:val="subscript"/>
+          </w:rPr>
+          <w:t>diet</w:t>
+        </w:r>
+        <w:proofErr w:type="spellEnd"/>
+        <w:r>
+          <w:rPr>
+            <w:rFonts w:ascii="Times New Roman" w:hAnsi="Times New Roman" w:cs="Times New Roman"/>
+          </w:rPr>
+          <w:t xml:space="preserve">=0.002). </w:t>
+        </w:r>
+        <w:r>
+          <w:rPr>
+            <w:rFonts w:ascii="Times New Roman" w:hAnsi="Times New Roman" w:cs="Times New Roman"/>
+            <w:b/>
+            <w:bCs/>
+          </w:rPr>
+          <w:t>B)</w:t>
+        </w:r>
+        <w:r>
+          <w:rPr>
+            <w:rFonts w:ascii="Times New Roman" w:hAnsi="Times New Roman" w:cs="Times New Roman"/>
+          </w:rPr>
+          <w:t xml:space="preserve"> Feeding efficiency in males and females during the HFHS period (after PND 70). (</w:t>
+        </w:r>
+        <w:proofErr w:type="spellStart"/>
+        <w:r>
+          <w:rPr>
+            <w:rFonts w:ascii="Times New Roman" w:hAnsi="Times New Roman" w:cs="Times New Roman"/>
+          </w:rPr>
+          <w:t>p</w:t>
+        </w:r>
+        <w:r>
+          <w:rPr>
+            <w:rFonts w:ascii="Times New Roman" w:hAnsi="Times New Roman" w:cs="Times New Roman"/>
+            <w:vertAlign w:val="subscript"/>
+          </w:rPr>
+          <w:t>sex</w:t>
+        </w:r>
+        <w:proofErr w:type="spellEnd"/>
+        <w:r>
+          <w:rPr>
+            <w:rFonts w:ascii="Times New Roman" w:hAnsi="Times New Roman" w:cs="Times New Roman"/>
+          </w:rPr>
+          <w:t xml:space="preserve"> = 0.00023, </w:t>
+        </w:r>
+        <w:proofErr w:type="spellStart"/>
+        <w:r>
+          <w:rPr>
+            <w:rFonts w:ascii="Times New Roman" w:hAnsi="Times New Roman" w:cs="Times New Roman"/>
+          </w:rPr>
+          <w:t>p</w:t>
+        </w:r>
+        <w:r>
+          <w:rPr>
+            <w:rFonts w:ascii="Times New Roman" w:hAnsi="Times New Roman" w:cs="Times New Roman"/>
+            <w:vertAlign w:val="subscript"/>
+          </w:rPr>
+          <w:t>diet</w:t>
+        </w:r>
+        <w:proofErr w:type="spellEnd"/>
+        <w:r>
+          <w:rPr>
+            <w:rFonts w:ascii="Times New Roman" w:hAnsi="Times New Roman" w:cs="Times New Roman"/>
+          </w:rPr>
+          <w:t xml:space="preserve"> = 0.093).</w:t>
+        </w:r>
+      </w:moveTo>
+    </w:p>
+    <w:moveToRangeEnd w:id="490"/>
+    <w:p>
+      <w:pPr>
         <w:rPr>
           <w:rFonts w:ascii="Times New Roman" w:hAnsi="Times New Roman" w:cs="Times New Roman"/>
           <w:b/>
           <w:bCs/>
         </w:rPr>
-        <w:t xml:space="preserve">A) </w:t>
-      </w:r>
-      <w:r>
-        <w:rPr>
-          <w:rFonts w:ascii="Times New Roman" w:hAnsi="Times New Roman" w:cs="Times New Roman"/>
-        </w:rPr>
-        <w:t>Feeding efficiency (%) in males and females, calculated based on food intake and body composition changes during the NCD period (before PND 70)</w:t>
-      </w:r>
-      <w:r>
-        <w:rPr>
-          <w:rFonts w:ascii="Times New Roman" w:hAnsi="Times New Roman" w:cs="Times New Roman"/>
-        </w:rPr>
-        <w:t>. (</w:t>
-      </w:r>
-      <w:proofErr w:type="spellStart"/>
-      <w:r>
-        <w:rPr>
-          <w:rFonts w:ascii="Times New Roman" w:hAnsi="Times New Roman" w:cs="Times New Roman"/>
-        </w:rPr>
-        <w:t>p</w:t>
-      </w:r>
-      <w:r>
-        <w:rPr>
-          <w:rFonts w:ascii="Times New Roman" w:hAnsi="Times New Roman" w:cs="Times New Roman"/>
-          <w:vertAlign w:val="subscript"/>
-        </w:rPr>
-        <w:t>sex</w:t>
-      </w:r>
-      <w:proofErr w:type="spellEnd"/>
-      <w:r>
-        <w:rPr>
-          <w:rFonts w:ascii="Times New Roman" w:hAnsi="Times New Roman" w:cs="Times New Roman"/>
-        </w:rPr>
-        <w:t xml:space="preserve">&lt;0.001, </w:t>
-      </w:r>
-      <w:proofErr w:type="spellStart"/>
-      <w:r>
-        <w:rPr>
-          <w:rFonts w:ascii="Times New Roman" w:hAnsi="Times New Roman" w:cs="Times New Roman"/>
-        </w:rPr>
-        <w:t>p</w:t>
-      </w:r>
-      <w:r>
-        <w:rPr>
-          <w:rFonts w:ascii="Times New Roman" w:hAnsi="Times New Roman" w:cs="Times New Roman"/>
-          <w:vertAlign w:val="subscript"/>
-        </w:rPr>
-        <w:t>diet</w:t>
-      </w:r>
-      <w:proofErr w:type="spellEnd"/>
-      <w:r>
-        <w:rPr>
-          <w:rFonts w:ascii="Times New Roman" w:hAnsi="Times New Roman" w:cs="Times New Roman"/>
-        </w:rPr>
-        <w:t xml:space="preserve">=0.002). </w:t>
-      </w:r>
-      <w:r>
-        <w:rPr>
-          <w:rFonts w:ascii="Times New Roman" w:hAnsi="Times New Roman" w:cs="Times New Roman"/>
-          <w:b/>
-          <w:bCs/>
-        </w:rPr>
-        <w:t>B)</w:t>
-      </w:r>
-      <w:r>
-        <w:rPr>
-          <w:rFonts w:ascii="Times New Roman" w:hAnsi="Times New Roman" w:cs="Times New Roman"/>
-        </w:rPr>
-        <w:t xml:space="preserve"> Feeding efficiency in males and females during the HF</w:t>
-      </w:r>
-      <w:r>
-        <w:rPr>
-          <w:rFonts w:ascii="Times New Roman" w:hAnsi="Times New Roman" w:cs="Times New Roman"/>
-        </w:rPr>
-        <w:t>HS</w:t>
-      </w:r>
-      <w:r>
-        <w:rPr>
-          <w:rFonts w:ascii="Times New Roman" w:hAnsi="Times New Roman" w:cs="Times New Roman"/>
-        </w:rPr>
-        <w:t xml:space="preserve"> period (after PND 70).</w:t>
-      </w:r>
-      <w:r>
-        <w:rPr>
-          <w:rFonts w:ascii="Times New Roman" w:hAnsi="Times New Roman" w:cs="Times New Roman"/>
-        </w:rPr>
-        <w:t xml:space="preserve"> (</w:t>
-      </w:r>
-      <w:proofErr w:type="spellStart"/>
-      <w:r>
-        <w:rPr>
-          <w:rFonts w:ascii="Times New Roman" w:hAnsi="Times New Roman" w:cs="Times New Roman"/>
-        </w:rPr>
-        <w:t>p</w:t>
-      </w:r>
-      <w:r>
-        <w:rPr>
-          <w:rFonts w:ascii="Times New Roman" w:hAnsi="Times New Roman" w:cs="Times New Roman"/>
-          <w:vertAlign w:val="subscript"/>
-        </w:rPr>
-        <w:t>sex</w:t>
-      </w:r>
-      <w:proofErr w:type="spellEnd"/>
-      <w:r>
-        <w:rPr>
-          <w:rFonts w:ascii="Times New Roman" w:hAnsi="Times New Roman" w:cs="Times New Roman"/>
-        </w:rPr>
-        <w:t xml:space="preserve"> = 0.00023, </w:t>
-      </w:r>
-      <w:proofErr w:type="spellStart"/>
-      <w:r>
-        <w:rPr>
-          <w:rFonts w:ascii="Times New Roman" w:hAnsi="Times New Roman" w:cs="Times New Roman"/>
-        </w:rPr>
-        <w:t>p</w:t>
-      </w:r>
-      <w:r>
-        <w:rPr>
-          <w:rFonts w:ascii="Times New Roman" w:hAnsi="Times New Roman" w:cs="Times New Roman"/>
-          <w:vertAlign w:val="subscript"/>
-        </w:rPr>
-        <w:t>diet</w:t>
-      </w:r>
-      <w:proofErr w:type="spellEnd"/>
-      <w:r>
-        <w:rPr>
-          <w:rFonts w:ascii="Times New Roman" w:hAnsi="Times New Roman" w:cs="Times New Roman"/>
-        </w:rPr>
-        <w:t xml:space="preserve"> = 0.093).</w:t>
-      </w:r>
+      </w:pPr>
     </w:p>
     <w:p/>
     <w:p>
@@ -20859,7 +21347,7 @@
       <w:lnNumType w:countBy="1" w:restart="continuous"/>
       <w:cols w:space="720"/>
       <w:docGrid w:linePitch="360"/>
-      <w:sectPrChange w:id="448" w:author="Molly Mulcahy" w:date="2022-06-30T14:11:00Z">
+      <w:sectPrChange w:id="494" w:author="Molly Mulcahy" w:date="2022-06-30T14:11:00Z">
         <w:sectPr>
           <w:pgMar w:top="1440" w:right="1440" w:bottom="1440" w:left="1440" w:header="720" w:footer="720" w:gutter="0"/>
           <w:lnNumType w:countBy="0" w:restart="newPage"/>
@@ -20872,7 +21360,7 @@
 
 <file path=word/comments.xml><?xml version="1.0" encoding="utf-8"?>
 <w:comments xmlns:wpc="http://schemas.microsoft.com/office/word/2010/wordprocessingCanvas" xmlns:cx="http://schemas.microsoft.com/office/drawing/2014/chartex" xmlns:cx1="http://schemas.microsoft.com/office/drawing/2015/9/8/chartex" xmlns:cx2="http://schemas.microsoft.com/office/drawing/2015/10/21/chartex" xmlns:cx3="http://schemas.microsoft.com/office/drawing/2016/5/9/chartex" xmlns:cx4="http://schemas.microsoft.com/office/drawing/2016/5/10/chartex" xmlns:cx5="http://schemas.microsoft.com/office/drawing/2016/5/11/chartex" xmlns:cx6="http://schemas.microsoft.com/office/drawing/2016/5/12/chartex" xmlns:cx7="http://schemas.microsoft.com/office/drawing/2016/5/13/chartex" xmlns:cx8="http://schemas.microsoft.com/office/drawing/2016/5/14/chartex" xmlns:mc="http://schemas.openxmlformats.org/markup-compatibility/2006" xmlns:aink="http://schemas.microsoft.com/office/drawing/2016/ink" xmlns:am3d="http://schemas.microsoft.com/office/drawing/2017/model3d" xmlns:o="urn:schemas-microsoft-com:office:office" xmlns:oel="http://schemas.microsoft.com/office/2019/extlst" xmlns:r="http://schemas.openxmlformats.org/officeDocument/2006/relationships" xmlns:m="http://schemas.openxmlformats.org/officeDocument/2006/math" xmlns:v="urn:schemas-microsoft-com:vml" xmlns:wp14="http://schemas.microsoft.com/office/word/2010/wordprocessingDrawing" xmlns:wp="http://schemas.openxmlformats.org/drawingml/2006/wordprocessingDrawing" xmlns:w10="urn:schemas-microsoft-com:office:word" xmlns:w="http://schemas.openxmlformats.org/wordprocessingml/2006/main" xmlns:w14="http://schemas.microsoft.com/office/word/2010/wordml" xmlns:w15="http://schemas.microsoft.com/office/word/2012/wordml" xmlns:w16cex="http://schemas.microsoft.com/office/word/2018/wordml/cex" xmlns:w16cid="http://schemas.microsoft.com/office/word/2016/wordml/cid" xmlns:w16="http://schemas.microsoft.com/office/word/2018/wordml" xmlns:w16sdtdh="http://schemas.microsoft.com/office/word/2020/wordml/sdtdatahash" xmlns:w16se="http://schemas.microsoft.com/office/word/2015/wordml/symex" xmlns:wpg="http://schemas.microsoft.com/office/word/2010/wordprocessingGroup" xmlns:wpi="http://schemas.microsoft.com/office/word/2010/wordprocessingInk" xmlns:wne="http://schemas.microsoft.com/office/word/2006/wordml" xmlns:wps="http://schemas.microsoft.com/office/word/2010/wordprocessingShape" mc:Ignorable="w14 w15 w16se w16cid w16 w16cex w16sdtdh wp14">
-  <w:comment w:id="329" w:author="Molly Mulcahy" w:date="2022-07-21T03:53:00Z" w:initials="MCM">
+  <w:comment w:id="347" w:author="Molly Mulcahy" w:date="2022-07-21T03:53:00Z" w:initials="MCM">
     <w:p>
       <w:r>
         <w:rPr>
@@ -20890,7 +21378,7 @@
     </w:p>
     <w:p/>
   </w:comment>
-  <w:comment w:id="400" w:author="Molly Mulcahy" w:date="2022-07-20T01:40:00Z" w:initials="MCM">
+  <w:comment w:id="418" w:author="Molly Mulcahy" w:date="2022-07-20T01:40:00Z" w:initials="MCM">
     <w:p>
       <w:r>
         <w:rPr>
@@ -20907,7 +21395,7 @@
       </w:r>
     </w:p>
   </w:comment>
-  <w:comment w:id="404" w:author="Molly Mulcahy" w:date="2022-07-22T01:12:00Z" w:initials="MCM">
+  <w:comment w:id="422" w:author="Molly Mulcahy" w:date="2022-07-22T01:12:00Z" w:initials="MCM">
     <w:p>
       <w:r>
         <w:rPr>
@@ -22475,6 +22963,14 @@
     <w:abstractNumId w:val="7"/>
   </w:num>
 </w:numbering>
+</file>
+
+<file path=word/people.xml><?xml version="1.0" encoding="utf-8"?>
+<w15:people xmlns:wpc="http://schemas.microsoft.com/office/word/2010/wordprocessingCanvas" xmlns:cx="http://schemas.microsoft.com/office/drawing/2014/chartex" xmlns:cx1="http://schemas.microsoft.com/office/drawing/2015/9/8/chartex" xmlns:cx2="http://schemas.microsoft.com/office/drawing/2015/10/21/chartex" xmlns:cx3="http://schemas.microsoft.com/office/drawing/2016/5/9/chartex" xmlns:cx4="http://schemas.microsoft.com/office/drawing/2016/5/10/chartex" xmlns:cx5="http://schemas.microsoft.com/office/drawing/2016/5/11/chartex" xmlns:cx6="http://schemas.microsoft.com/office/drawing/2016/5/12/chartex" xmlns:cx7="http://schemas.microsoft.com/office/drawing/2016/5/13/chartex" xmlns:cx8="http://schemas.microsoft.com/office/drawing/2016/5/14/chartex" xmlns:mc="http://schemas.openxmlformats.org/markup-compatibility/2006" xmlns:aink="http://schemas.microsoft.com/office/drawing/2016/ink" xmlns:am3d="http://schemas.microsoft.com/office/drawing/2017/model3d" xmlns:o="urn:schemas-microsoft-com:office:office" xmlns:oel="http://schemas.microsoft.com/office/2019/extlst" xmlns:r="http://schemas.openxmlformats.org/officeDocument/2006/relationships" xmlns:m="http://schemas.openxmlformats.org/officeDocument/2006/math" xmlns:v="urn:schemas-microsoft-com:vml" xmlns:wp14="http://schemas.microsoft.com/office/word/2010/wordprocessingDrawing" xmlns:wp="http://schemas.openxmlformats.org/drawingml/2006/wordprocessingDrawing" xmlns:w10="urn:schemas-microsoft-com:office:word" xmlns:w="http://schemas.openxmlformats.org/wordprocessingml/2006/main" xmlns:w14="http://schemas.microsoft.com/office/word/2010/wordml" xmlns:w15="http://schemas.microsoft.com/office/word/2012/wordml" xmlns:w16cex="http://schemas.microsoft.com/office/word/2018/wordml/cex" xmlns:w16cid="http://schemas.microsoft.com/office/word/2016/wordml/cid" xmlns:w16="http://schemas.microsoft.com/office/word/2018/wordml" xmlns:w16sdtdh="http://schemas.microsoft.com/office/word/2020/wordml/sdtdatahash" xmlns:w16se="http://schemas.microsoft.com/office/word/2015/wordml/symex" xmlns:wpg="http://schemas.microsoft.com/office/word/2010/wordprocessingGroup" xmlns:wpi="http://schemas.microsoft.com/office/word/2010/wordprocessingInk" xmlns:wne="http://schemas.microsoft.com/office/word/2006/wordml" xmlns:wps="http://schemas.microsoft.com/office/word/2010/wordprocessingShape" mc:Ignorable="w14 w15 w16se w16cid w16 w16cex w16sdtdh wp14">
+  <w15:person w15:author="Molly Carter">
+    <w15:presenceInfo w15:providerId="Windows Live" w15:userId="80b2a043931789ab"/>
+  </w15:person>
+</w15:people>
 </file>
 
 <file path=word/styles.xml><?xml version="1.0" encoding="utf-8"?>

</xml_diff>

<commit_message>
finished In Vitro GSIS response and updated citation in revised manuscript
</commit_message>
<xml_diff>
--- a/Manuscripts/Mulcahy-eTRFandoffspring-MainDocument_R1.docx
+++ b/Manuscripts/Mulcahy-eTRFandoffspring-MainDocument_R1.docx
@@ -1,6 +1,6 @@
 
 <file path=word/document.xml><?xml version="1.0" encoding="utf-8"?>
-<w:document xmlns:wpc="http://schemas.microsoft.com/office/word/2010/wordprocessingCanvas" xmlns:cx="http://schemas.microsoft.com/office/drawing/2014/chartex" xmlns:cx1="http://schemas.microsoft.com/office/drawing/2015/9/8/chartex" xmlns:cx2="http://schemas.microsoft.com/office/drawing/2015/10/21/chartex" xmlns:cx3="http://schemas.microsoft.com/office/drawing/2016/5/9/chartex" xmlns:cx4="http://schemas.microsoft.com/office/drawing/2016/5/10/chartex" xmlns:cx5="http://schemas.microsoft.com/office/drawing/2016/5/11/chartex" xmlns:cx6="http://schemas.microsoft.com/office/drawing/2016/5/12/chartex" xmlns:cx7="http://schemas.microsoft.com/office/drawing/2016/5/13/chartex" xmlns:cx8="http://schemas.microsoft.com/office/drawing/2016/5/14/chartex" xmlns:mc="http://schemas.openxmlformats.org/markup-compatibility/2006" xmlns:aink="http://schemas.microsoft.com/office/drawing/2016/ink" xmlns:am3d="http://schemas.microsoft.com/office/drawing/2017/model3d" xmlns:o="urn:schemas-microsoft-com:office:office" xmlns:r="http://schemas.openxmlformats.org/officeDocument/2006/relationships" xmlns:m="http://schemas.openxmlformats.org/officeDocument/2006/math" xmlns:v="urn:schemas-microsoft-com:vml" xmlns:wp14="http://schemas.microsoft.com/office/word/2010/wordprocessingDrawing" xmlns:wp="http://schemas.openxmlformats.org/drawingml/2006/wordprocessingDrawing" xmlns:w10="urn:schemas-microsoft-com:office:word" xmlns:w="http://schemas.openxmlformats.org/wordprocessingml/2006/main" xmlns:w14="http://schemas.microsoft.com/office/word/2010/wordml" xmlns:w15="http://schemas.microsoft.com/office/word/2012/wordml" xmlns:w16cid="http://schemas.microsoft.com/office/word/2016/wordml/cid" xmlns:w16se="http://schemas.microsoft.com/office/word/2015/wordml/symex" xmlns:wpg="http://schemas.microsoft.com/office/word/2010/wordprocessingGroup" xmlns:wpi="http://schemas.microsoft.com/office/word/2010/wordprocessingInk" xmlns:wne="http://schemas.microsoft.com/office/word/2006/wordml" xmlns:wps="http://schemas.microsoft.com/office/word/2010/wordprocessingShape" mc:Ignorable="w14 w15 w16se w16cid wp14">
+<w:document xmlns:wpc="http://schemas.microsoft.com/office/word/2010/wordprocessingCanvas" xmlns:cx="http://schemas.microsoft.com/office/drawing/2014/chartex" xmlns:cx1="http://schemas.microsoft.com/office/drawing/2015/9/8/chartex" xmlns:cx2="http://schemas.microsoft.com/office/drawing/2015/10/21/chartex" xmlns:cx3="http://schemas.microsoft.com/office/drawing/2016/5/9/chartex" xmlns:cx4="http://schemas.microsoft.com/office/drawing/2016/5/10/chartex" xmlns:cx5="http://schemas.microsoft.com/office/drawing/2016/5/11/chartex" xmlns:cx6="http://schemas.microsoft.com/office/drawing/2016/5/12/chartex" xmlns:cx7="http://schemas.microsoft.com/office/drawing/2016/5/13/chartex" xmlns:cx8="http://schemas.microsoft.com/office/drawing/2016/5/14/chartex" xmlns:mc="http://schemas.openxmlformats.org/markup-compatibility/2006" xmlns:aink="http://schemas.microsoft.com/office/drawing/2016/ink" xmlns:am3d="http://schemas.microsoft.com/office/drawing/2017/model3d" xmlns:o="urn:schemas-microsoft-com:office:office" xmlns:oel="http://schemas.microsoft.com/office/2019/extlst" xmlns:r="http://schemas.openxmlformats.org/officeDocument/2006/relationships" xmlns:m="http://schemas.openxmlformats.org/officeDocument/2006/math" xmlns:v="urn:schemas-microsoft-com:vml" xmlns:wp14="http://schemas.microsoft.com/office/word/2010/wordprocessingDrawing" xmlns:wp="http://schemas.openxmlformats.org/drawingml/2006/wordprocessingDrawing" xmlns:w10="urn:schemas-microsoft-com:office:word" xmlns:w="http://schemas.openxmlformats.org/wordprocessingml/2006/main" xmlns:w14="http://schemas.microsoft.com/office/word/2010/wordml" xmlns:w15="http://schemas.microsoft.com/office/word/2012/wordml" xmlns:w16cex="http://schemas.microsoft.com/office/word/2018/wordml/cex" xmlns:w16cid="http://schemas.microsoft.com/office/word/2016/wordml/cid" xmlns:w16="http://schemas.microsoft.com/office/word/2018/wordml" xmlns:w16sdtdh="http://schemas.microsoft.com/office/word/2020/wordml/sdtdatahash" xmlns:w16se="http://schemas.microsoft.com/office/word/2015/wordml/symex" xmlns:wpg="http://schemas.microsoft.com/office/word/2010/wordprocessingGroup" xmlns:wpi="http://schemas.microsoft.com/office/word/2010/wordprocessingInk" xmlns:wne="http://schemas.microsoft.com/office/word/2006/wordml" xmlns:wps="http://schemas.microsoft.com/office/word/2010/wordprocessingShape" mc:Ignorable="w14 w15 w16se w16cid w16 w16cex w16sdtdh wp14">
   <w:body>
     <w:p>
       <w:pPr>
@@ -10179,21 +10179,7 @@
         <w:rPr>
           <w:rFonts w:ascii="Times New Roman" w:hAnsi="Times New Roman" w:cs="Times New Roman"/>
         </w:rPr>
-        <w:t xml:space="preserve"> male </w:t>
-      </w:r>
-      <w:proofErr w:type="spellStart"/>
-      <w:r>
-        <w:rPr>
-          <w:rFonts w:ascii="Times New Roman" w:hAnsi="Times New Roman" w:cs="Times New Roman"/>
-        </w:rPr>
-        <w:t>eTRF</w:t>
-      </w:r>
-      <w:proofErr w:type="spellEnd"/>
-      <w:r>
-        <w:rPr>
-          <w:rFonts w:ascii="Times New Roman" w:hAnsi="Times New Roman" w:cs="Times New Roman"/>
-        </w:rPr>
-        <w:t xml:space="preserve"> </w:t>
+        <w:t xml:space="preserve"> male eTRF </w:t>
       </w:r>
       <w:r>
         <w:rPr>
@@ -10458,21 +10444,12 @@
         </w:rPr>
         <w:t xml:space="preserve">while </w:t>
       </w:r>
-      <w:proofErr w:type="spellStart"/>
-      <w:r>
-        <w:rPr>
-          <w:rFonts w:ascii="Times New Roman" w:hAnsi="Times New Roman" w:cs="Times New Roman"/>
-          <w:highlight w:val="yellow"/>
-        </w:rPr>
-        <w:t>eTRF</w:t>
-      </w:r>
-      <w:proofErr w:type="spellEnd"/>
-      <w:r>
-        <w:rPr>
-          <w:rFonts w:ascii="Times New Roman" w:hAnsi="Times New Roman" w:cs="Times New Roman"/>
-          <w:highlight w:val="yellow"/>
-        </w:rPr>
-        <w:t xml:space="preserve"> males had 20.4% lower AUC </w:t>
+      <w:r>
+        <w:rPr>
+          <w:rFonts w:ascii="Times New Roman" w:hAnsi="Times New Roman" w:cs="Times New Roman"/>
+          <w:highlight w:val="yellow"/>
+        </w:rPr>
+        <w:t xml:space="preserve">eTRF males had 20.4% lower AUC </w:t>
       </w:r>
       <w:r>
         <w:rPr>
@@ -11329,19 +11306,11 @@
         </w:rPr>
         <w:t xml:space="preserve"> in </w:t>
       </w:r>
-      <w:proofErr w:type="spellStart"/>
-      <w:r>
-        <w:rPr>
-          <w:rFonts w:ascii="Times New Roman" w:hAnsi="Times New Roman" w:cs="Times New Roman"/>
-        </w:rPr>
-        <w:t>eTRF</w:t>
-      </w:r>
-      <w:proofErr w:type="spellEnd"/>
-      <w:r>
-        <w:rPr>
-          <w:rFonts w:ascii="Times New Roman" w:hAnsi="Times New Roman" w:cs="Times New Roman"/>
-        </w:rPr>
-        <w:t xml:space="preserve"> </w:t>
+      <w:r>
+        <w:rPr>
+          <w:rFonts w:ascii="Times New Roman" w:hAnsi="Times New Roman" w:cs="Times New Roman"/>
+        </w:rPr>
+        <w:t xml:space="preserve">eTRF </w:t>
       </w:r>
       <w:r>
         <w:rPr>
@@ -15541,228 +15510,153 @@
         </w:rPr>
         <w:t xml:space="preserve"> </w:t>
       </w:r>
-      <w:commentRangeStart w:id="0"/>
-      <w:commentRangeStart w:id="1"/>
-      <w:r>
-        <w:rPr>
-          <w:rFonts w:ascii="Times New Roman" w:hAnsi="Times New Roman" w:cs="Times New Roman"/>
-          <w:highlight w:val="yellow"/>
-        </w:rPr>
-        <w:t>T</w:t>
-      </w:r>
-      <w:r>
-        <w:rPr>
-          <w:rFonts w:ascii="Times New Roman" w:hAnsi="Times New Roman" w:cs="Times New Roman"/>
-          <w:highlight w:val="yellow"/>
-        </w:rPr>
-        <w:t>ime-</w:t>
-      </w:r>
-      <w:r>
-        <w:rPr>
-          <w:rFonts w:ascii="Times New Roman" w:hAnsi="Times New Roman" w:cs="Times New Roman"/>
-          <w:highlight w:val="yellow"/>
-        </w:rPr>
-        <w:t xml:space="preserve">limiting the availability of nutrients to the fetus through </w:t>
-      </w:r>
-      <w:r>
-        <w:rPr>
-          <w:rFonts w:ascii="Times New Roman" w:hAnsi="Times New Roman" w:cs="Times New Roman"/>
-          <w:highlight w:val="yellow"/>
-        </w:rPr>
-        <w:t>e</w:t>
-      </w:r>
-      <w:r>
-        <w:rPr>
-          <w:rFonts w:ascii="Times New Roman" w:hAnsi="Times New Roman" w:cs="Times New Roman"/>
-          <w:highlight w:val="yellow"/>
-        </w:rPr>
-        <w:t xml:space="preserve">TRF </w:t>
-      </w:r>
-      <w:r>
-        <w:rPr>
-          <w:rFonts w:ascii="Times New Roman" w:hAnsi="Times New Roman" w:cs="Times New Roman"/>
-          <w:highlight w:val="yellow"/>
-        </w:rPr>
-        <w:t xml:space="preserve">may </w:t>
-      </w:r>
-      <w:r>
-        <w:rPr>
-          <w:rFonts w:ascii="Times New Roman" w:hAnsi="Times New Roman" w:cs="Times New Roman"/>
-          <w:highlight w:val="yellow"/>
-        </w:rPr>
-        <w:t xml:space="preserve">prime </w:t>
-      </w:r>
-      <w:r>
-        <w:rPr>
-          <w:rFonts w:ascii="Times New Roman" w:hAnsi="Times New Roman" w:cs="Times New Roman"/>
-          <w:highlight w:val="yellow"/>
-        </w:rPr>
-        <w:t>offspring pancreas</w:t>
-      </w:r>
-      <w:r>
-        <w:rPr>
-          <w:rFonts w:ascii="Times New Roman" w:hAnsi="Times New Roman" w:cs="Times New Roman"/>
-          <w:highlight w:val="yellow"/>
-        </w:rPr>
-        <w:t xml:space="preserve"> tissue</w:t>
-      </w:r>
-      <w:r>
-        <w:rPr>
-          <w:rFonts w:ascii="Times New Roman" w:hAnsi="Times New Roman" w:cs="Times New Roman"/>
-          <w:highlight w:val="yellow"/>
-        </w:rPr>
-        <w:t xml:space="preserve"> for </w:t>
-      </w:r>
-      <w:r>
-        <w:rPr>
-          <w:rFonts w:ascii="Times New Roman" w:hAnsi="Times New Roman" w:cs="Times New Roman"/>
-          <w:highlight w:val="yellow"/>
-        </w:rPr>
-        <w:t xml:space="preserve">daily periods of </w:t>
-      </w:r>
-      <w:r>
-        <w:rPr>
-          <w:rFonts w:ascii="Times New Roman" w:hAnsi="Times New Roman" w:cs="Times New Roman"/>
-          <w:highlight w:val="yellow"/>
-        </w:rPr>
-        <w:t>nutrient scarcity</w:t>
-      </w:r>
-      <w:r>
-        <w:rPr>
-          <w:rFonts w:ascii="Times New Roman" w:hAnsi="Times New Roman" w:cs="Times New Roman"/>
-          <w:highlight w:val="yellow"/>
-        </w:rPr>
-        <w:t xml:space="preserve">, then the stressor of </w:t>
-      </w:r>
-      <w:r>
-        <w:rPr>
-          <w:rFonts w:ascii="Times New Roman" w:hAnsi="Times New Roman" w:cs="Times New Roman"/>
-          <w:highlight w:val="yellow"/>
-        </w:rPr>
-        <w:t xml:space="preserve">mismatch of </w:t>
-      </w:r>
-      <w:r>
-        <w:rPr>
-          <w:rFonts w:ascii="Times New Roman" w:hAnsi="Times New Roman" w:cs="Times New Roman"/>
-          <w:highlight w:val="yellow"/>
-        </w:rPr>
-        <w:t xml:space="preserve">HFHS diet </w:t>
-      </w:r>
-      <w:r>
-        <w:rPr>
-          <w:rFonts w:ascii="Times New Roman" w:hAnsi="Times New Roman" w:cs="Times New Roman"/>
-          <w:highlight w:val="yellow"/>
-        </w:rPr>
-        <w:t>in adulthood could trigger</w:t>
-      </w:r>
-      <w:r>
-        <w:rPr>
-          <w:rFonts w:ascii="Times New Roman" w:hAnsi="Times New Roman" w:cs="Times New Roman"/>
-          <w:highlight w:val="yellow"/>
-        </w:rPr>
-        <w:t xml:space="preserve"> impaired insulin secretion</w:t>
-      </w:r>
-      <w:r>
-        <w:rPr>
-          <w:rFonts w:ascii="Times New Roman" w:hAnsi="Times New Roman" w:cs="Times New Roman"/>
-          <w:highlight w:val="yellow"/>
+      <w:r>
+        <w:rPr>
+          <w:rFonts w:ascii="Times New Roman" w:hAnsi="Times New Roman" w:cs="Times New Roman"/>
+        </w:rPr>
+        <w:t xml:space="preserve">Intrinsic changes in islet function are also possible. </w:t>
+      </w:r>
+      <w:r>
+        <w:rPr>
+          <w:rFonts w:ascii="Times New Roman" w:hAnsi="Times New Roman" w:cs="Times New Roman"/>
+        </w:rPr>
+        <w:t xml:space="preserve">Studies done in adult male animals undergoing TRF with </w:t>
+      </w:r>
+      <w:proofErr w:type="spellStart"/>
+      <w:r>
+        <w:rPr>
+          <w:rFonts w:ascii="Times New Roman" w:hAnsi="Times New Roman" w:cs="Times New Roman"/>
+        </w:rPr>
+        <w:t>chronod</w:t>
+      </w:r>
+      <w:r>
+        <w:rPr>
+          <w:rFonts w:ascii="Times New Roman" w:hAnsi="Times New Roman" w:cs="Times New Roman"/>
+        </w:rPr>
+        <w:t>i</w:t>
+      </w:r>
+      <w:r>
+        <w:rPr>
+          <w:rFonts w:ascii="Times New Roman" w:hAnsi="Times New Roman" w:cs="Times New Roman"/>
+        </w:rPr>
+        <w:t>sruption</w:t>
+      </w:r>
+      <w:proofErr w:type="spellEnd"/>
+      <w:r>
+        <w:rPr>
+          <w:rFonts w:ascii="Times New Roman" w:hAnsi="Times New Roman" w:cs="Times New Roman"/>
+        </w:rPr>
+        <w:t xml:space="preserve"> have also found that </w:t>
+      </w:r>
+      <w:r>
+        <w:rPr>
+          <w:rFonts w:ascii="Times New Roman" w:hAnsi="Times New Roman" w:cs="Times New Roman"/>
+        </w:rPr>
+        <w:t xml:space="preserve">time-restricting food access reduced </w:t>
+      </w:r>
+      <w:r>
+        <w:rPr>
+          <w:rFonts w:ascii="Times New Roman" w:hAnsi="Times New Roman" w:cs="Times New Roman"/>
+        </w:rPr>
+        <w:t xml:space="preserve">insulin </w:t>
+      </w:r>
+      <w:r>
+        <w:rPr>
+          <w:rFonts w:ascii="Times New Roman" w:hAnsi="Times New Roman" w:cs="Times New Roman"/>
+        </w:rPr>
+        <w:t>production</w:t>
+      </w:r>
+      <w:r>
+        <w:rPr>
+          <w:rFonts w:ascii="Times New Roman" w:hAnsi="Times New Roman" w:cs="Times New Roman"/>
+        </w:rPr>
+        <w:t xml:space="preserve"> with </w:t>
+      </w:r>
+      <w:r>
+        <w:rPr>
+          <w:rFonts w:ascii="Times New Roman" w:hAnsi="Times New Roman" w:cs="Times New Roman"/>
+        </w:rPr>
+        <w:t xml:space="preserve">secretion most affected (enhanced compared to controls) and found no effect of insulin tolerance </w:t>
+      </w:r>
+      <w:r>
+        <w:rPr>
+          <w:rFonts w:ascii="Times New Roman" w:hAnsi="Times New Roman" w:cs="Times New Roman"/>
+        </w:rPr>
+        <w:fldChar w:fldCharType="begin"/>
+      </w:r>
+      <w:r>
+        <w:rPr>
+          <w:rFonts w:ascii="Times New Roman" w:hAnsi="Times New Roman" w:cs="Times New Roman"/>
+        </w:rPr>
+        <w:instrText xml:space="preserve"> ADDIN ZOTERO_ITEM CSL_CITATION {"citationID":"JWzInRNb","properties":{"formattedCitation":"(54)","plainCitation":"(54)","noteIndex":0},"citationItems":[{"id":1315,"uris":["http://zotero.org/users/5073745/items/8K4JQ92N"],"itemData":{"id":1315,"type":"article-journal","abstract":"Time-restricted feeding improves glucose homeostasis through epigenetic control of pancreatic β cell function., Circadian rhythm disruption (CD) is associated with impaired glucose homeostasis and type 2 diabetes mellitus (T2DM). While the link between CD and T2DM remains unclear, there is accumulating evidence that disruption of fasting/feeding cycles mediates metabolic dysfunction. Here, we used an approach encompassing analysis of behavioral, physiological, transcriptomic, and epigenomic effects of CD and consequences of restoring fasting/feeding cycles through time-restricted feeding (tRF) in mice. Results show that CD perturbs glucose homeostasis through disruption of pancreatic β cell function and loss of circadian transcriptional and epigenetic identity. In contrast, restoration of fasting/feeding cycle prevented CD-mediated dysfunction by reestablishing circadian regulation of glucose tolerance, β cell function, transcriptional profile, and reestablishment of proline and acidic amino acid–rich basic leucine zipper (PAR bZIP) transcription factor DBP expression/activity. This study provides mechanistic insights into circadian regulation of β cell function and corresponding beneficial effects of tRF in prevention of β T2DM.","container-title":"Science Advances","DOI":"10.1126/sciadv.abg6856","ISSN":"2375-2548","issue":"51","journalAbbreviation":"Sci Adv","note":"PMID: 34910509\nPMCID: PMC8673777","page":"eabg6856","source":"PubMed Central","title":"Time-restricted feeding prevents deleterious metabolic effects of circadian disruption through epigenetic control of β cell function","volume":"7","author":[{"family":"Brown","given":"Matthew R."},{"family":"Sen","given":"Satish K."},{"family":"Mazzone","given":"Amelia"},{"family":"Her","given":"Tracy K."},{"family":"Xiong","given":"Yuning"},{"family":"Lee","given":"Jeong-Heon"},{"family":"Javeed","given":"Naureen"},{"family":"Colwell","given":"Christopher S."},{"family":"Rakshit","given":"Kuntol"},{"family":"LeBrasseur","given":"Nathan K."},{"family":"Gaspar-Maia","given":"Alexandre"},{"family":"Ordog","given":"Tamas"},{"family":"Matveyenko","given":"Aleksey V."}],"issued":{"date-parts":[["2021",12]]}}}],"schema":"https://github.com/citation-style-language/schema/raw/master/csl-citation.json"} </w:instrText>
+      </w:r>
+      <w:r>
+        <w:rPr>
+          <w:rFonts w:ascii="Times New Roman" w:hAnsi="Times New Roman" w:cs="Times New Roman"/>
+        </w:rPr>
+        <w:fldChar w:fldCharType="separate"/>
+      </w:r>
+      <w:r>
+        <w:rPr>
+          <w:rFonts w:ascii="Times New Roman" w:hAnsi="Times New Roman" w:cs="Times New Roman"/>
+          <w:noProof/>
+        </w:rPr>
+        <w:t>(54)</w:t>
+      </w:r>
+      <w:r>
+        <w:rPr>
+          <w:rFonts w:ascii="Times New Roman" w:hAnsi="Times New Roman" w:cs="Times New Roman"/>
+        </w:rPr>
+        <w:fldChar w:fldCharType="end"/>
+      </w:r>
+      <w:r>
+        <w:rPr>
+          <w:rFonts w:ascii="Times New Roman" w:hAnsi="Times New Roman" w:cs="Times New Roman"/>
         </w:rPr>
         <w:t>.</w:t>
       </w:r>
-      <w:commentRangeEnd w:id="0"/>
-      <w:r>
-        <w:rPr>
-          <w:rStyle w:val="CommentReference"/>
-        </w:rPr>
-        <w:commentReference w:id="0"/>
-      </w:r>
-      <w:commentRangeEnd w:id="1"/>
-      <w:r>
-        <w:rPr>
-          <w:rStyle w:val="CommentReference"/>
-        </w:rPr>
-        <w:commentReference w:id="1"/>
-      </w:r>
-      <w:r>
-        <w:rPr>
-          <w:rFonts w:ascii="Times New Roman" w:hAnsi="Times New Roman" w:cs="Times New Roman"/>
-        </w:rPr>
-        <w:t xml:space="preserve"> </w:t>
-      </w:r>
-      <w:r>
-        <w:rPr>
-          <w:rFonts w:ascii="Times New Roman" w:hAnsi="Times New Roman" w:cs="Times New Roman"/>
-        </w:rPr>
-        <w:t xml:space="preserve">Intrinsic changes in islet function are also possible. </w:t>
-      </w:r>
-      <w:r>
-        <w:rPr>
-          <w:rFonts w:ascii="Times New Roman" w:hAnsi="Times New Roman" w:cs="Times New Roman"/>
-        </w:rPr>
-        <w:t xml:space="preserve">Studies done in adult male </w:t>
+      <w:r>
+        <w:rPr>
+          <w:rFonts w:ascii="Times New Roman" w:hAnsi="Times New Roman" w:cs="Times New Roman"/>
+        </w:rPr>
+        <w:t xml:space="preserve"> This is </w:t>
       </w:r>
       <w:r>
         <w:rPr>
           <w:rFonts w:ascii="Times New Roman" w:hAnsi="Times New Roman" w:cs="Times New Roman"/>
         </w:rPr>
         <w:lastRenderedPageBreak/>
-        <w:t xml:space="preserve">animals undergoing TRF with </w:t>
-      </w:r>
-      <w:proofErr w:type="spellStart"/>
-      <w:r>
-        <w:rPr>
-          <w:rFonts w:ascii="Times New Roman" w:hAnsi="Times New Roman" w:cs="Times New Roman"/>
-        </w:rPr>
-        <w:t>chronod</w:t>
-      </w:r>
-      <w:r>
-        <w:rPr>
-          <w:rFonts w:ascii="Times New Roman" w:hAnsi="Times New Roman" w:cs="Times New Roman"/>
-        </w:rPr>
-        <w:t>i</w:t>
-      </w:r>
-      <w:r>
-        <w:rPr>
-          <w:rFonts w:ascii="Times New Roman" w:hAnsi="Times New Roman" w:cs="Times New Roman"/>
-        </w:rPr>
-        <w:t>sruption</w:t>
-      </w:r>
-      <w:proofErr w:type="spellEnd"/>
-      <w:r>
-        <w:rPr>
-          <w:rFonts w:ascii="Times New Roman" w:hAnsi="Times New Roman" w:cs="Times New Roman"/>
-        </w:rPr>
-        <w:t xml:space="preserve"> have also found that </w:t>
-      </w:r>
-      <w:r>
-        <w:rPr>
-          <w:rFonts w:ascii="Times New Roman" w:hAnsi="Times New Roman" w:cs="Times New Roman"/>
-        </w:rPr>
-        <w:t xml:space="preserve">time-restricting food access reduced </w:t>
-      </w:r>
-      <w:r>
-        <w:rPr>
-          <w:rFonts w:ascii="Times New Roman" w:hAnsi="Times New Roman" w:cs="Times New Roman"/>
-        </w:rPr>
-        <w:t xml:space="preserve">insulin </w:t>
-      </w:r>
-      <w:r>
-        <w:rPr>
-          <w:rFonts w:ascii="Times New Roman" w:hAnsi="Times New Roman" w:cs="Times New Roman"/>
-        </w:rPr>
-        <w:t>production</w:t>
-      </w:r>
-      <w:r>
-        <w:rPr>
-          <w:rFonts w:ascii="Times New Roman" w:hAnsi="Times New Roman" w:cs="Times New Roman"/>
-        </w:rPr>
-        <w:t xml:space="preserve"> with </w:t>
-      </w:r>
-      <w:r>
-        <w:rPr>
-          <w:rFonts w:ascii="Times New Roman" w:hAnsi="Times New Roman" w:cs="Times New Roman"/>
-        </w:rPr>
-        <w:t xml:space="preserve">secretion most affected (enhanced compared to controls) and found no effect of insulin tolerance </w:t>
+        <w:t xml:space="preserve">confirmed by one </w:t>
+      </w:r>
+      <w:r>
+        <w:rPr>
+          <w:rFonts w:ascii="Times New Roman" w:hAnsi="Times New Roman" w:cs="Times New Roman"/>
+        </w:rPr>
+        <w:t xml:space="preserve">study of </w:t>
+      </w:r>
+      <w:r>
+        <w:rPr>
+          <w:rFonts w:ascii="Times New Roman" w:hAnsi="Times New Roman" w:cs="Times New Roman"/>
+        </w:rPr>
+        <w:t xml:space="preserve">early post-natal </w:t>
+      </w:r>
+      <w:r>
+        <w:rPr>
+          <w:rFonts w:ascii="Times New Roman" w:hAnsi="Times New Roman" w:cs="Times New Roman"/>
+        </w:rPr>
+        <w:t>exposure to TRF</w:t>
+      </w:r>
+      <w:r>
+        <w:rPr>
+          <w:rFonts w:ascii="Times New Roman" w:hAnsi="Times New Roman" w:cs="Times New Roman"/>
+        </w:rPr>
+        <w:t>, which</w:t>
+      </w:r>
+      <w:r>
+        <w:rPr>
+          <w:rFonts w:ascii="Times New Roman" w:hAnsi="Times New Roman" w:cs="Times New Roman"/>
+        </w:rPr>
+        <w:t xml:space="preserve"> found that adolescent males who were fed TRF the first 4 weeks after weaning developed smaller islets of Langerhans and higher blood glucose compared to those fed AL </w:t>
       </w:r>
       <w:r>
         <w:rPr>
@@ -15774,7 +15668,7 @@
         <w:rPr>
           <w:rFonts w:ascii="Times New Roman" w:hAnsi="Times New Roman" w:cs="Times New Roman"/>
         </w:rPr>
-        <w:instrText xml:space="preserve"> ADDIN ZOTERO_ITEM CSL_CITATION {"citationID":"JWzInRNb","properties":{"formattedCitation":"(54)","plainCitation":"(54)","noteIndex":0},"citationItems":[{"id":1315,"uris":["http://zotero.org/users/5073745/items/8K4JQ92N"],"itemData":{"id":1315,"type":"article-journal","abstract":"Time-restricted feeding improves glucose homeostasis through epigenetic control of pancreatic β cell function., Circadian rhythm disruption (CD) is associated with impaired glucose homeostasis and type 2 diabetes mellitus (T2DM). While the link between CD and T2DM remains unclear, there is accumulating evidence that disruption of fasting/feeding cycles mediates metabolic dysfunction. Here, we used an approach encompassing analysis of behavioral, physiological, transcriptomic, and epigenomic effects of CD and consequences of restoring fasting/feeding cycles through time-restricted feeding (tRF) in mice. Results show that CD perturbs glucose homeostasis through disruption of pancreatic β cell function and loss of circadian transcriptional and epigenetic identity. In contrast, restoration of fasting/feeding cycle prevented CD-mediated dysfunction by reestablishing circadian regulation of glucose tolerance, β cell function, transcriptional profile, and reestablishment of proline and acidic amino acid–rich basic leucine zipper (PAR bZIP) transcription factor DBP expression/activity. This study provides mechanistic insights into circadian regulation of β cell function and corresponding beneficial effects of tRF in prevention of β T2DM.","container-title":"Science Advances","DOI":"10.1126/sciadv.abg6856","ISSN":"2375-2548","issue":"51","journalAbbreviation":"Sci Adv","note":"PMID: 34910509\nPMCID: PMC8673777","page":"eabg6856","source":"PubMed Central","title":"Time-restricted feeding prevents deleterious metabolic effects of circadian disruption through epigenetic control of β cell function","volume":"7","author":[{"family":"Brown","given":"Matthew R."},{"family":"Sen","given":"Satish K."},{"family":"Mazzone","given":"Amelia"},{"family":"Her","given":"Tracy K."},{"family":"Xiong","given":"Yuning"},{"family":"Lee","given":"Jeong-Heon"},{"family":"Javeed","given":"Naureen"},{"family":"Colwell","given":"Christopher S."},{"family":"Rakshit","given":"Kuntol"},{"family":"LeBrasseur","given":"Nathan K."},{"family":"Gaspar-Maia","given":"Alexandre"},{"family":"Ordog","given":"Tamas"},{"family":"Matveyenko","given":"Aleksey V."}],"issued":{"date-parts":[["2021",12]]}}}],"schema":"https://github.com/citation-style-language/schema/raw/master/csl-citation.json"} </w:instrText>
+        <w:instrText xml:space="preserve"> ADDIN ZOTERO_ITEM CSL_CITATION {"citationID":"7kVhQzJT","properties":{"formattedCitation":"(39)","plainCitation":"(39)","noteIndex":0},"citationItems":[{"id":114,"uris":["http://zotero.org/users/5073745/items/NPYUTKVA"],"itemData":{"id":114,"type":"article-journal","abstract":"Time-restricted feeding regimen (TRF), that is, no food consumption for 14–16 h during the light phase per day, attenuates the fattening traits and metabolic disorders in adults. This study aims to further investigate whether TRF would be protective against similar nutritional challenges in juvenile mice. Mice in the experimental group were treated with TRF during the first 4 weeks (considered to be the childhood phase of mice) before switching to ad libitum (AD) feeding pattern as adults; the control group with all subjects sticks to AD mode. Body weight was monitored, and serum biochemistry, sexual maturity, immune function, and gut microbiota were assessed at a certain timing. Mice treated with TRF during the childhood period (from weaning age) but went through AD feeding pattern as adults demonstrated the tendency of higher body weight, higher levels of serum glucose, shrunken Langerhans islets, fatty liver disease, thickening of aortic walls, delayed sexual development, increased proportion of T regulatory cells, and unhealthy gut microbiota. Childhood TRF causes pleiotropic adverse effects, including severe irreversible metabolic disorders, depressed immune function, and retarded puberty. Microbiota set the stage for TRF to employ downstream reactions on the above changes.","container-title":"Pediatric Research","DOI":"10.1038/s41390-018-0156-z","ISSN":"1530-0447","issue":"4","journalAbbreviation":"Pediatr Res","language":"en","license":"2019 The Author(s)","page":"518-526","source":"www.nature.com","title":"Time-restricted feeding causes irreversible metabolic disorders and gut microbiota shift in pediatric mice","volume":"85","author":[{"family":"Hu","given":"Dandan"},{"family":"Mao","given":"Yilei"},{"family":"Xu","given":"Gang"},{"family":"Liao","given":"Wenjun"},{"family":"Ren","given":"Jinjun"},{"family":"Yang","given":"Huayu"},{"family":"Yang","given":"Jun"},{"family":"Sun","given":"Lejia"},{"family":"Chen","given":"Hongyu"},{"family":"Wang","given":"Wenda"},{"family":"Wang","given":"Yanan"},{"family":"Sang","given":"Xinting"},{"family":"Lu","given":"Xin"},{"family":"Zhang","given":"Hongbing"},{"family":"Zhong","given":"Shouxian"}],"issued":{"date-parts":[["2019",3]]}}}],"schema":"https://github.com/citation-style-language/schema/raw/master/csl-citation.json"} </w:instrText>
       </w:r>
       <w:r>
         <w:rPr>
@@ -15787,7 +15681,7 @@
           <w:rFonts w:ascii="Times New Roman" w:hAnsi="Times New Roman" w:cs="Times New Roman"/>
           <w:noProof/>
         </w:rPr>
-        <w:t>(54)</w:t>
+        <w:t>(39)</w:t>
       </w:r>
       <w:r>
         <w:rPr>
@@ -15799,113 +15693,8 @@
         <w:rPr>
           <w:rFonts w:ascii="Times New Roman" w:hAnsi="Times New Roman" w:cs="Times New Roman"/>
         </w:rPr>
-        <w:t>.</w:t>
-      </w:r>
-      <w:r>
-        <w:rPr>
-          <w:rFonts w:ascii="Times New Roman" w:hAnsi="Times New Roman" w:cs="Times New Roman"/>
-        </w:rPr>
-        <w:t xml:space="preserve"> This is confirmed by one </w:t>
-      </w:r>
-      <w:r>
-        <w:rPr>
-          <w:rFonts w:ascii="Times New Roman" w:hAnsi="Times New Roman" w:cs="Times New Roman"/>
-        </w:rPr>
-        <w:t xml:space="preserve">study of </w:t>
-      </w:r>
-      <w:r>
-        <w:rPr>
-          <w:rFonts w:ascii="Times New Roman" w:hAnsi="Times New Roman" w:cs="Times New Roman"/>
-        </w:rPr>
-        <w:t xml:space="preserve">early post-natal </w:t>
-      </w:r>
-      <w:r>
-        <w:rPr>
-          <w:rFonts w:ascii="Times New Roman" w:hAnsi="Times New Roman" w:cs="Times New Roman"/>
-        </w:rPr>
-        <w:t>exposure to TRF</w:t>
-      </w:r>
-      <w:r>
-        <w:rPr>
-          <w:rFonts w:ascii="Times New Roman" w:hAnsi="Times New Roman" w:cs="Times New Roman"/>
-        </w:rPr>
-        <w:t>, which</w:t>
-      </w:r>
-      <w:r>
-        <w:rPr>
-          <w:rFonts w:ascii="Times New Roman" w:hAnsi="Times New Roman" w:cs="Times New Roman"/>
-        </w:rPr>
-        <w:t xml:space="preserve"> found that adolescent males who were fed TRF the first 4 weeks after weaning developed smaller islets of Langerhans and higher blood glucose compared to those fed AL </w:t>
-      </w:r>
-      <w:r>
-        <w:rPr>
-          <w:rFonts w:ascii="Times New Roman" w:hAnsi="Times New Roman" w:cs="Times New Roman"/>
-        </w:rPr>
-        <w:fldChar w:fldCharType="begin"/>
-      </w:r>
-      <w:r>
-        <w:rPr>
-          <w:rFonts w:ascii="Times New Roman" w:hAnsi="Times New Roman" w:cs="Times New Roman"/>
-        </w:rPr>
-        <w:instrText xml:space="preserve"> ADDIN ZOTERO_ITEM CSL_CITATION {"citationID":"7kVhQzJT","properties":{"formattedCitation":"(39)","plainCitation":"(39)","noteIndex":0},"citationItems":[{"id":114,"uris":["http://zotero.org/users/5073745/items/NPYUTKVA"],"itemData":{"id":114,"type":"article-journal","abstract":"Time-restricted feeding regimen (TRF), that is, no food consumption for 14–16 h during the light phase per day, attenuates the fattening traits and metabolic disorders in adults. This study aims to further investigate whether TRF would be protective against similar nutritional challenges in juvenile mice. Mice in the experimental group were treated with TRF during the first 4 weeks (considered to be the childhood phase of mice) before switching to ad libitum (AD) feeding pattern as adults; the control group with all subjects sticks to AD mode. Body weight was monitored, and serum biochemistry, sexual maturity, immune function, and gut microbiota were assessed at a certain timing. Mice treated with TRF during the childhood period (from weaning age) but went through AD feeding pattern as adults demonstrated the tendency of higher body weight, higher levels of serum glucose, shrunken Langerhans islets, fatty liver disease, thickening of aortic walls, delayed sexual development, increased proportion of T regulatory cells, and unhealthy gut microbiota. Childhood TRF causes pleiotropic adverse effects, including severe irreversible metabolic disorders, depressed immune function, and retarded puberty. Microbiota set the stage for TRF to employ downstream reactions on the above changes.","container-title":"Pediatric Research","DOI":"10.1038/s41390-018-0156-z","ISSN":"1530-0447","issue":"4","journalAbbreviation":"Pediatr Res","language":"en","license":"2019 The Author(s)","page":"518-526","source":"www.nature.com","title":"Time-restricted feeding causes irreversible metabolic disorders and gut microbiota shift in pediatric mice","volume":"85","author":[{"family":"Hu","given":"Dandan"},{"family":"Mao","given":"Yilei"},{"family":"Xu","given":"Gang"},{"family":"Liao","given":"Wenjun"},{"family":"Ren","given":"Jinjun"},{"family":"Yang","given":"Huayu"},{"family":"Yang","given":"Jun"},{"family":"Sun","given":"Lejia"},{"family":"Chen","given":"Hongyu"},{"family":"Wang","given":"Wenda"},{"family":"Wang","given":"Yanan"},{"family":"Sang","given":"Xinting"},{"family":"Lu","given":"Xin"},{"family":"Zhang","given":"Hongbing"},{"family":"Zhong","given":"Shouxian"}],"issued":{"date-parts":[["2019",3]]}}}],"schema":"https://github.com/citation-style-language/schema/raw/master/csl-citation.json"} </w:instrText>
-      </w:r>
-      <w:r>
-        <w:rPr>
-          <w:rFonts w:ascii="Times New Roman" w:hAnsi="Times New Roman" w:cs="Times New Roman"/>
-        </w:rPr>
-        <w:fldChar w:fldCharType="separate"/>
-      </w:r>
-      <w:r>
-        <w:rPr>
-          <w:rFonts w:ascii="Times New Roman" w:hAnsi="Times New Roman" w:cs="Times New Roman"/>
-          <w:noProof/>
-        </w:rPr>
-        <w:t>(39)</w:t>
-      </w:r>
-      <w:r>
-        <w:rPr>
-          <w:rFonts w:ascii="Times New Roman" w:hAnsi="Times New Roman" w:cs="Times New Roman"/>
-        </w:rPr>
-        <w:fldChar w:fldCharType="end"/>
-      </w:r>
-      <w:r>
-        <w:rPr>
-          <w:rFonts w:ascii="Times New Roman" w:hAnsi="Times New Roman" w:cs="Times New Roman"/>
-        </w:rPr>
         <w:t xml:space="preserve">. </w:t>
       </w:r>
-      <w:del w:id="3" w:author="Molly Carter" w:date="2022-08-11T05:27:00Z">
-        <w:r>
-          <w:rPr>
-            <w:rFonts w:ascii="Times New Roman" w:hAnsi="Times New Roman" w:cs="Times New Roman"/>
-          </w:rPr>
-          <w:delText xml:space="preserve">Another contributor </w:delText>
-        </w:r>
-        <w:r>
-          <w:rPr>
-            <w:rFonts w:ascii="Times New Roman" w:hAnsi="Times New Roman" w:cs="Times New Roman"/>
-          </w:rPr>
-          <w:delText xml:space="preserve">to this phenomenon </w:delText>
-        </w:r>
-        <w:r>
-          <w:rPr>
-            <w:rFonts w:ascii="Times New Roman" w:hAnsi="Times New Roman" w:cs="Times New Roman"/>
-          </w:rPr>
-          <w:delText xml:space="preserve">may be that the islets were able to compensate in young male offspring during a lower-calorie diet (NCD) and therefore the effect did not become apparent until </w:delText>
-        </w:r>
-        <w:r>
-          <w:rPr>
-            <w:rFonts w:ascii="Times New Roman" w:hAnsi="Times New Roman" w:cs="Times New Roman"/>
-          </w:rPr>
-          <w:delText>HFHS diet</w:delText>
-        </w:r>
-        <w:r>
-          <w:rPr>
-            <w:rFonts w:ascii="Times New Roman" w:hAnsi="Times New Roman" w:cs="Times New Roman"/>
-          </w:rPr>
-          <w:delText xml:space="preserve"> challenge during adulthood. </w:delText>
-        </w:r>
-      </w:del>
       <w:r>
         <w:rPr>
           <w:rFonts w:ascii="Times New Roman" w:hAnsi="Times New Roman" w:cs="Times New Roman"/>
@@ -16222,105 +16011,99 @@
         <w:rPr>
           <w:rFonts w:ascii="Times New Roman" w:hAnsi="Times New Roman" w:cs="Times New Roman"/>
         </w:rPr>
-        <w:t xml:space="preserve"> the inclusion of both </w:t>
+        <w:t xml:space="preserve"> the inclusion of both male and female offspring in the study, as many metabolic assessments of TRF either focus exclusively on the effects of the regimen in males </w:t>
+      </w:r>
+      <w:r>
+        <w:rPr>
+          <w:rFonts w:ascii="Times New Roman" w:hAnsi="Times New Roman" w:cs="Times New Roman"/>
+        </w:rPr>
+        <w:fldChar w:fldCharType="begin"/>
+      </w:r>
+      <w:r>
+        <w:rPr>
+          <w:rFonts w:ascii="Times New Roman" w:hAnsi="Times New Roman" w:cs="Times New Roman"/>
+        </w:rPr>
+        <w:instrText xml:space="preserve"> ADDIN ZOTERO_ITEM CSL_CITATION {"citationID":"3Faub8vE","properties":{"formattedCitation":"(29, 30)","plainCitation":"(29, 30)","noteIndex":0},"citationItems":[{"id":67,"uris":["http://zotero.org/users/5073745/items/T8U6Q3GZ"],"itemData":{"id":67,"type":"article-journal","abstract":"Summary\nWhile diet-induced obesity has been exclusively attributed to increased caloric intake from fat, animals fed a high-fat diet (HFD) ad libitum (ad lib) eat frequently throughout day and night, disrupting the normal feeding cycle. To test whether obesity and metabolic diseases result from HFD or disruption of metabolic cycles, we subjected mice to either ad lib or time-restricted feeding (tRF) of a HFD for 8 hr per day. Mice under tRF consume equivalent calories from HFD as those with ad lib access yet are protected against obesity, hyperinsulinemia, hepatic steatosis, and inflammation and have improved motor coordination. The tRF regimen improved CREB, mTOR, and AMPK pathway function and oscillations of the circadian clock and their target genes' expression. These changes in catabolic and anabolic pathways altered liver metabolome and improved nutrient utilization and energy expenditure. We demonstrate in mice that tRF regimen is a nonpharmacological strategy against obesity and associated diseases.","container-title":"Cell Metabolism","DOI":"10.1016/j.cmet.2012.04.019","ISSN":"1550-4131","issue":"6","journalAbbreviation":"Cell Metabolism","page":"848-860","source":"ScienceDirect","title":"Time-Restricted Feeding without Reducing Caloric Intake Prevents Metabolic Diseases in Mice Fed a High-Fat Diet","volume":"15","author":[{"family":"Hatori","given":"Megumi"},{"family":"Vollmers","given":"Christopher"},{"family":"Zarrinpar","given":"Amir"},{"family":"DiTacchio","given":"Luciano"},{"family":"Bushong","given":"Eric A."},{"family":"Gill","given":"Shubhroz"},{"family":"Leblanc","given":"Mathias"},{"family":"Chaix","given":"Amandine"},{"family":"Joens","given":"Matthew"},{"family":"Fitzpatrick","given":"James A. J."},{"family":"Ellisman","given":"Mark H."},{"family":"Panda","given":"Satchidananda"}],"issued":{"date-parts":[["2012",6,6]]}}},{"id":12,"uris":["http://zotero.org/users/5073745/items/P497KC7N"],"itemData":{"id":12,"type":"article-journal","abstract":"Disruption of circadian rhythms leads to obesity and metabolic disorders. Timed restricted feeding (RF) provides a time cue and resets the circadian clock, leading to better health. In contrast, a high-fat (HF) diet leads to disrupted circadian expression of metabolic factors and obesity. We tested whether long-term (18 wk) clock resetting by RF can attenuate the disruptive effects of diet-induced obesity. Analyses included liver clock gene expression, locomotor activity, blood glucose, metabolic markers, lipids, and hormones around the circadian cycle for a more accurate assessment. Compared with mice fed the HF diet ad libitum, the timed HF diet restored the expression phase of the clock genes Clock and Cry1 and phase-advanced Per1, Per2, Cry2, Bmal1, Rorα, and Rev-erbα. Although timed HF-diet-fed mice consumed the same amount of calories as ad libitum low-fat diet-fed mice, they showed 12% reduced body weight, 21% reduced cholesterol levels, and 1.4-fold increased insulin sensitivity. Compared with the HF diet ad libitum, the timed HF diet led to 18% lower body weight, 30% decreased cholesterol levels, 10% reduced TNF-α levels, and 3.7-fold improved insulin sensitivity. Timed HF-diet-fed mice exhibited a better satiated and less stressed phenotype of 25% lower ghrelin and 53% lower corticosterone levels compared with mice fed the timed low-fat diet. Taken together, our findings suggest that timing can prevent obesity and rectify the harmful effects of a HF diet.","container-title":"FASEB journal: official publication of the Federation of American Societies for Experimental Biology","DOI":"10.1096/fj.12-208868","ISSN":"1530-6860","issue":"8","journalAbbreviation":"FASEB J.","language":"eng","note":"PMID: 22593546","page":"3493-3502","source":"PubMed","title":"Timed high-fat diet resets circadian metabolism and prevents obesity","volume":"26","author":[{"family":"Sherman","given":"Hadas"},{"family":"Genzer","given":"Yoni"},{"family":"Cohen","given":"Rotem"},{"family":"Chapnik","given":"Nava"},{"family":"Madar","given":"Zecharia"},{"family":"Froy","given":"Oren"}],"issued":{"date-parts":[["2012",8]]}}}],"schema":"https://github.com/citation-style-language/schema/raw/master/csl-citation.json"} </w:instrText>
+      </w:r>
+      <w:r>
+        <w:rPr>
+          <w:rFonts w:ascii="Times New Roman" w:hAnsi="Times New Roman" w:cs="Times New Roman"/>
+        </w:rPr>
+        <w:fldChar w:fldCharType="separate"/>
+      </w:r>
+      <w:r>
+        <w:rPr>
+          <w:rFonts w:ascii="Times New Roman" w:hAnsi="Times New Roman" w:cs="Times New Roman"/>
+          <w:noProof/>
+        </w:rPr>
+        <w:t>(29, 30)</w:t>
+      </w:r>
+      <w:r>
+        <w:rPr>
+          <w:rFonts w:ascii="Times New Roman" w:hAnsi="Times New Roman" w:cs="Times New Roman"/>
+        </w:rPr>
+        <w:fldChar w:fldCharType="end"/>
+      </w:r>
+      <w:r>
+        <w:rPr>
+          <w:rFonts w:ascii="Times New Roman" w:hAnsi="Times New Roman" w:cs="Times New Roman"/>
+        </w:rPr>
+        <w:t xml:space="preserve"> or female mice </w:t>
+      </w:r>
+      <w:r>
+        <w:rPr>
+          <w:rFonts w:ascii="Times New Roman" w:hAnsi="Times New Roman" w:cs="Times New Roman"/>
+        </w:rPr>
+        <w:fldChar w:fldCharType="begin"/>
+      </w:r>
+      <w:r>
+        <w:rPr>
+          <w:rFonts w:ascii="Times New Roman" w:hAnsi="Times New Roman" w:cs="Times New Roman"/>
+        </w:rPr>
+        <w:instrText xml:space="preserve"> ADDIN ZOTERO_ITEM CSL_CITATION {"citationID":"KmZbviM5","properties":{"formattedCitation":"(27, 28)","plainCitation":"(27, 28)","noteIndex":0},"citationItems":[{"id":486,"uris":["http://zotero.org/users/5073745/items/9YE6QRBF"],"itemData":{"id":486,"type":"article-journal","abstract":"Background. Menopause is associated with significant hormonal changes that result in increased total body fat and abdominal fat, amplifying the risk for metabolic syndrome and diseases such as diabetes, cardiovascular disease and cancer in postmenopausal women. Intermittent fasting regimens hold significant health benefit promise for obese humans, however, regimens that include extreme daytime calorie restriction or daytime fasting are generally associated with hunger and irritability, hampering long-term compliance and adoption in the clinical setting. Time-restricted feeding (TRF), a regimen allowing eating only during a specific period in the normal circadian feeding cycle, without calorie restriction, may increase compliance and provide a more clinically viable method for reducing the detrimental metabolic consequences associated with obesity.\nMethods. We tested TRF as an intervention in a mouse model of postmenopausal obesity. Metabolic parameters were measured using Clinical Laboratory Animal Monitoring System (CLAMS) and we carried out glucose tolerance tests. We also stained liver sections with oil red O to examine steatosis and measured gene expression related to gluconeogenesis.\nResults. Preexisting metabolic disease was significantly attenuated during 7 weeks of TRF. Despite having access to the same high fat diet (HFD) as ad libitum fed (ALF) mice, TRF mice experienced rapid weight loss followed by a delayed improvement in insulin resistance and a reduced severity of hepatic steatosis by having access to the HFD for only 8 h during their normal nocturnal feeding period. The lower respiratory exchange ratio in the TRF group compared with the ALF group early in the dark phase suggested that fat was the predominant fuel source in the TRF group and correlated with gene expression analyses that suggested a switch from gluconeogenesis to ketogenesis. In addition, TRF mice were more physically active than ALF fed mice.\nConclusions. Our data support further analysis of TRF as a clinically viable form of intermittent fasting to improve metabolic health due to obesity. © 2016 Elsevier Inc. All rights reserved.","container-title":"Metabolism","DOI":"10.1016/j.metabol.2016.09.006","ISSN":"00260495","issue":"12","journalAbbreviation":"Metabolism","language":"en","page":"1743-1754","source":"DOI.org (Crossref)","title":"Time-restricted feeding improves insulin resistance and hepatic steatosis in a mouse model of postmenopausal obesity","volume":"65","author":[{"family":"Chung","given":"Heekyung"},{"family":"Chou","given":"Winjet"},{"family":"Sears","given":"Dorothy D."},{"family":"Patterson","given":"Ruth E."},{"family":"Webster","given":"Nicholas J.G."},{"family":"Ellies","given":"Lesley G."}],"issued":{"date-parts":[["2016",12]]}}},{"id":616,"uris":["http://zotero.org/users/5073745/items/QMLGQCIB"],"itemData":{"id":616,"type":"article-journal","abstract":"Abstract\n            Accumulating evidence indicates that obesity with its associated metabolic dysregulation, including hyperinsulinemia and aberrant circadian rhythms, increases the risk for a variety of cancers including postmenopausal breast cancer. Caloric restriction can ameliorate the harmful metabolic effects of obesity and inhibit cancer progression but is difficult to implement and maintain outside of the clinic. In this study, we aim to test a time-restricted feeding (TRF) approach on mouse models of obesity-driven postmenopausal breast cancer. We show that TRF abrogates the obesity-enhanced mammary tumor growth in two orthotopic models in the absence of calorie restriction or weight loss. TRF also reduces breast cancer metastasis to the lung. Furthermore, TRF delays tumor initiation in a transgenic model of mammary tumorigenesis prior to the onset of obesity. Notably, TRF increases whole-body insulin sensitivity, reduces hyperinsulinemia, restores diurnal gene expression rhythms in the tumor, and attenuates tumor growth and insulin signaling. Importantly, inhibition of insulin secretion with diazoxide mimics TRF whereas artificial elevation of insulin through insulin pumps implantation reverses the effect of TRF, suggesting that TRF acts through modulating hyperinsulinemia. Our data suggest that TRF is likely to be effective in breast cancer prevention and therapy.","container-title":"Nature Communications","DOI":"10.1038/s41467-020-20743-7","ISSN":"2041-1723","issue":"1","journalAbbreviation":"Nat Commun","language":"en","page":"565","source":"DOI.org (Crossref)","title":"Time-restricted feeding normalizes hyperinsulinemia to inhibit breast cancer in obese postmenopausal mouse models","volume":"12","author":[{"family":"Das","given":"Manasi"},{"family":"Ellies","given":"Lesley G."},{"family":"Kumar","given":"Deepak"},{"family":"Sauceda","given":"Consuelo"},{"family":"Oberg","given":"Alexis"},{"family":"Gross","given":"Emilie"},{"family":"Mandt","given":"Tyler"},{"family":"Newton","given":"Isabel G."},{"family":"Kaur","given":"Mehak"},{"family":"Sears","given":"Dorothy D."},{"family":"Webster","given":"Nicholas J. G."}],"issued":{"date-parts":[["2021",12]]}}}],"schema":"https://github.com/citation-style-language/schema/raw/master/csl-citation.json"} </w:instrText>
+      </w:r>
+      <w:r>
+        <w:rPr>
+          <w:rFonts w:ascii="Times New Roman" w:hAnsi="Times New Roman" w:cs="Times New Roman"/>
+        </w:rPr>
+        <w:fldChar w:fldCharType="separate"/>
+      </w:r>
+      <w:r>
+        <w:rPr>
+          <w:rFonts w:ascii="Times New Roman" w:hAnsi="Times New Roman" w:cs="Times New Roman"/>
+          <w:noProof/>
+        </w:rPr>
+        <w:t>(27, 28)</w:t>
+      </w:r>
+      <w:r>
+        <w:rPr>
+          <w:rFonts w:ascii="Times New Roman" w:hAnsi="Times New Roman" w:cs="Times New Roman"/>
+        </w:rPr>
+        <w:fldChar w:fldCharType="end"/>
+      </w:r>
+      <w:r>
+        <w:rPr>
+          <w:rFonts w:ascii="Times New Roman" w:hAnsi="Times New Roman" w:cs="Times New Roman"/>
+        </w:rPr>
+        <w:t xml:space="preserve"> is a strength</w:t>
+      </w:r>
+      <w:r>
+        <w:rPr>
+          <w:rFonts w:ascii="Times New Roman" w:hAnsi="Times New Roman" w:cs="Times New Roman"/>
+        </w:rPr>
+        <w:t>.</w:t>
+      </w:r>
+      <w:r>
+        <w:rPr>
+          <w:rFonts w:ascii="Times New Roman" w:hAnsi="Times New Roman" w:cs="Times New Roman"/>
+        </w:rPr>
+        <w:t xml:space="preserve"> </w:t>
       </w:r>
       <w:r>
         <w:rPr>
           <w:rFonts w:ascii="Times New Roman" w:hAnsi="Times New Roman" w:cs="Times New Roman"/>
         </w:rPr>
         <w:lastRenderedPageBreak/>
-        <w:t xml:space="preserve">male and female offspring in the study, as many metabolic assessments of TRF either focus exclusively on the effects of the regimen in males </w:t>
-      </w:r>
-      <w:r>
-        <w:rPr>
-          <w:rFonts w:ascii="Times New Roman" w:hAnsi="Times New Roman" w:cs="Times New Roman"/>
-        </w:rPr>
-        <w:fldChar w:fldCharType="begin"/>
-      </w:r>
-      <w:r>
-        <w:rPr>
-          <w:rFonts w:ascii="Times New Roman" w:hAnsi="Times New Roman" w:cs="Times New Roman"/>
-        </w:rPr>
-        <w:instrText xml:space="preserve"> ADDIN ZOTERO_ITEM CSL_CITATION {"citationID":"3Faub8vE","properties":{"formattedCitation":"(29, 30)","plainCitation":"(29, 30)","noteIndex":0},"citationItems":[{"id":67,"uris":["http://zotero.org/users/5073745/items/T8U6Q3GZ"],"itemData":{"id":67,"type":"article-journal","abstract":"Summary\nWhile diet-induced obesity has been exclusively attributed to increased caloric intake from fat, animals fed a high-fat diet (HFD) ad libitum (ad lib) eat frequently throughout day and night, disrupting the normal feeding cycle. To test whether obesity and metabolic diseases result from HFD or disruption of metabolic cycles, we subjected mice to either ad lib or time-restricted feeding (tRF) of a HFD for 8 hr per day. Mice under tRF consume equivalent calories from HFD as those with ad lib access yet are protected against obesity, hyperinsulinemia, hepatic steatosis, and inflammation and have improved motor coordination. The tRF regimen improved CREB, mTOR, and AMPK pathway function and oscillations of the circadian clock and their target genes' expression. These changes in catabolic and anabolic pathways altered liver metabolome and improved nutrient utilization and energy expenditure. We demonstrate in mice that tRF regimen is a nonpharmacological strategy against obesity and associated diseases.","container-title":"Cell Metabolism","DOI":"10.1016/j.cmet.2012.04.019","ISSN":"1550-4131","issue":"6","journalAbbreviation":"Cell Metabolism","page":"848-860","source":"ScienceDirect","title":"Time-Restricted Feeding without Reducing Caloric Intake Prevents Metabolic Diseases in Mice Fed a High-Fat Diet","volume":"15","author":[{"family":"Hatori","given":"Megumi"},{"family":"Vollmers","given":"Christopher"},{"family":"Zarrinpar","given":"Amir"},{"family":"DiTacchio","given":"Luciano"},{"family":"Bushong","given":"Eric A."},{"family":"Gill","given":"Shubhroz"},{"family":"Leblanc","given":"Mathias"},{"family":"Chaix","given":"Amandine"},{"family":"Joens","given":"Matthew"},{"family":"Fitzpatrick","given":"James A. J."},{"family":"Ellisman","given":"Mark H."},{"family":"Panda","given":"Satchidananda"}],"issued":{"date-parts":[["2012",6,6]]}}},{"id":12,"uris":["http://zotero.org/users/5073745/items/P497KC7N"],"itemData":{"id":12,"type":"article-journal","abstract":"Disruption of circadian rhythms leads to obesity and metabolic disorders. Timed restricted feeding (RF) provides a time cue and resets the circadian clock, leading to better health. In contrast, a high-fat (HF) diet leads to disrupted circadian expression of metabolic factors and obesity. We tested whether long-term (18 wk) clock resetting by RF can attenuate the disruptive effects of diet-induced obesity. Analyses included liver clock gene expression, locomotor activity, blood glucose, metabolic markers, lipids, and hormones around the circadian cycle for a more accurate assessment. Compared with mice fed the HF diet ad libitum, the timed HF diet restored the expression phase of the clock genes Clock and Cry1 and phase-advanced Per1, Per2, Cry2, Bmal1, Rorα, and Rev-erbα. Although timed HF-diet-fed mice consumed the same amount of calories as ad libitum low-fat diet-fed mice, they showed 12% reduced body weight, 21% reduced cholesterol levels, and 1.4-fold increased insulin sensitivity. Compared with the HF diet ad libitum, the timed HF diet led to 18% lower body weight, 30% decreased cholesterol levels, 10% reduced TNF-α levels, and 3.7-fold improved insulin sensitivity. Timed HF-diet-fed mice exhibited a better satiated and less stressed phenotype of 25% lower ghrelin and 53% lower corticosterone levels compared with mice fed the timed low-fat diet. Taken together, our findings suggest that timing can prevent obesity and rectify the harmful effects of a HF diet.","container-title":"FASEB journal: official publication of the Federation of American Societies for Experimental Biology","DOI":"10.1096/fj.12-208868","ISSN":"1530-6860","issue":"8","journalAbbreviation":"FASEB J.","language":"eng","note":"PMID: 22593546","page":"3493-3502","source":"PubMed","title":"Timed high-fat diet resets circadian metabolism and prevents obesity","volume":"26","author":[{"family":"Sherman","given":"Hadas"},{"family":"Genzer","given":"Yoni"},{"family":"Cohen","given":"Rotem"},{"family":"Chapnik","given":"Nava"},{"family":"Madar","given":"Zecharia"},{"family":"Froy","given":"Oren"}],"issued":{"date-parts":[["2012",8]]}}}],"schema":"https://github.com/citation-style-language/schema/raw/master/csl-citation.json"} </w:instrText>
-      </w:r>
-      <w:r>
-        <w:rPr>
-          <w:rFonts w:ascii="Times New Roman" w:hAnsi="Times New Roman" w:cs="Times New Roman"/>
-        </w:rPr>
-        <w:fldChar w:fldCharType="separate"/>
-      </w:r>
-      <w:r>
-        <w:rPr>
-          <w:rFonts w:ascii="Times New Roman" w:hAnsi="Times New Roman" w:cs="Times New Roman"/>
-          <w:noProof/>
-        </w:rPr>
-        <w:t>(29, 30)</w:t>
-      </w:r>
-      <w:r>
-        <w:rPr>
-          <w:rFonts w:ascii="Times New Roman" w:hAnsi="Times New Roman" w:cs="Times New Roman"/>
-        </w:rPr>
-        <w:fldChar w:fldCharType="end"/>
-      </w:r>
-      <w:r>
-        <w:rPr>
-          <w:rFonts w:ascii="Times New Roman" w:hAnsi="Times New Roman" w:cs="Times New Roman"/>
-        </w:rPr>
-        <w:t xml:space="preserve"> or female mice </w:t>
-      </w:r>
-      <w:r>
-        <w:rPr>
-          <w:rFonts w:ascii="Times New Roman" w:hAnsi="Times New Roman" w:cs="Times New Roman"/>
-        </w:rPr>
-        <w:fldChar w:fldCharType="begin"/>
-      </w:r>
-      <w:r>
-        <w:rPr>
-          <w:rFonts w:ascii="Times New Roman" w:hAnsi="Times New Roman" w:cs="Times New Roman"/>
-        </w:rPr>
-        <w:instrText xml:space="preserve"> ADDIN ZOTERO_ITEM CSL_CITATION {"citationID":"KmZbviM5","properties":{"formattedCitation":"(27, 28)","plainCitation":"(27, 28)","noteIndex":0},"citationItems":[{"id":486,"uris":["http://zotero.org/users/5073745/items/9YE6QRBF"],"itemData":{"id":486,"type":"article-journal","abstract":"Background. Menopause is associated with significant hormonal changes that result in increased total body fat and abdominal fat, amplifying the risk for metabolic syndrome and diseases such as diabetes, cardiovascular disease and cancer in postmenopausal women. Intermittent fasting regimens hold significant health benefit promise for obese humans, however, regimens that include extreme daytime calorie restriction or daytime fasting are generally associated with hunger and irritability, hampering long-term compliance and adoption in the clinical setting. Time-restricted feeding (TRF), a regimen allowing eating only during a specific period in the normal circadian feeding cycle, without calorie restriction, may increase compliance and provide a more clinically viable method for reducing the detrimental metabolic consequences associated with obesity.\nMethods. We tested TRF as an intervention in a mouse model of postmenopausal obesity. Metabolic parameters were measured using Clinical Laboratory Animal Monitoring System (CLAMS) and we carried out glucose tolerance tests. We also stained liver sections with oil red O to examine steatosis and measured gene expression related to gluconeogenesis.\nResults. Preexisting metabolic disease was significantly attenuated during 7 weeks of TRF. Despite having access to the same high fat diet (HFD) as ad libitum fed (ALF) mice, TRF mice experienced rapid weight loss followed by a delayed improvement in insulin resistance and a reduced severity of hepatic steatosis by having access to the HFD for only 8 h during their normal nocturnal feeding period. The lower respiratory exchange ratio in the TRF group compared with the ALF group early in the dark phase suggested that fat was the predominant fuel source in the TRF group and correlated with gene expression analyses that suggested a switch from gluconeogenesis to ketogenesis. In addition, TRF mice were more physically active than ALF fed mice.\nConclusions. Our data support further analysis of TRF as a clinically viable form of intermittent fasting to improve metabolic health due to obesity. © 2016 Elsevier Inc. All rights reserved.","container-title":"Metabolism","DOI":"10.1016/j.metabol.2016.09.006","ISSN":"00260495","issue":"12","journalAbbreviation":"Metabolism","language":"en","page":"1743-1754","source":"DOI.org (Crossref)","title":"Time-restricted feeding improves insulin resistance and hepatic steatosis in a mouse model of postmenopausal obesity","volume":"65","author":[{"family":"Chung","given":"Heekyung"},{"family":"Chou","given":"Winjet"},{"family":"Sears","given":"Dorothy D."},{"family":"Patterson","given":"Ruth E."},{"family":"Webster","given":"Nicholas J.G."},{"family":"Ellies","given":"Lesley G."}],"issued":{"date-parts":[["2016",12]]}}},{"id":616,"uris":["http://zotero.org/users/5073745/items/QMLGQCIB"],"itemData":{"id":616,"type":"article-journal","abstract":"Abstract\n            Accumulating evidence indicates that obesity with its associated metabolic dysregulation, including hyperinsulinemia and aberrant circadian rhythms, increases the risk for a variety of cancers including postmenopausal breast cancer. Caloric restriction can ameliorate the harmful metabolic effects of obesity and inhibit cancer progression but is difficult to implement and maintain outside of the clinic. In this study, we aim to test a time-restricted feeding (TRF) approach on mouse models of obesity-driven postmenopausal breast cancer. We show that TRF abrogates the obesity-enhanced mammary tumor growth in two orthotopic models in the absence of calorie restriction or weight loss. TRF also reduces breast cancer metastasis to the lung. Furthermore, TRF delays tumor initiation in a transgenic model of mammary tumorigenesis prior to the onset of obesity. Notably, TRF increases whole-body insulin sensitivity, reduces hyperinsulinemia, restores diurnal gene expression rhythms in the tumor, and attenuates tumor growth and insulin signaling. Importantly, inhibition of insulin secretion with diazoxide mimics TRF whereas artificial elevation of insulin through insulin pumps implantation reverses the effect of TRF, suggesting that TRF acts through modulating hyperinsulinemia. Our data suggest that TRF is likely to be effective in breast cancer prevention and therapy.","container-title":"Nature Communications","DOI":"10.1038/s41467-020-20743-7","ISSN":"2041-1723","issue":"1","journalAbbreviation":"Nat Commun","language":"en","page":"565","source":"DOI.org (Crossref)","title":"Time-restricted feeding normalizes hyperinsulinemia to inhibit breast cancer in obese postmenopausal mouse models","volume":"12","author":[{"family":"Das","given":"Manasi"},{"family":"Ellies","given":"Lesley G."},{"family":"Kumar","given":"Deepak"},{"family":"Sauceda","given":"Consuelo"},{"family":"Oberg","given":"Alexis"},{"family":"Gross","given":"Emilie"},{"family":"Mandt","given":"Tyler"},{"family":"Newton","given":"Isabel G."},{"family":"Kaur","given":"Mehak"},{"family":"Sears","given":"Dorothy D."},{"family":"Webster","given":"Nicholas J. G."}],"issued":{"date-parts":[["2021",12]]}}}],"schema":"https://github.com/citation-style-language/schema/raw/master/csl-citation.json"} </w:instrText>
-      </w:r>
-      <w:r>
-        <w:rPr>
-          <w:rFonts w:ascii="Times New Roman" w:hAnsi="Times New Roman" w:cs="Times New Roman"/>
-        </w:rPr>
-        <w:fldChar w:fldCharType="separate"/>
-      </w:r>
-      <w:r>
-        <w:rPr>
-          <w:rFonts w:ascii="Times New Roman" w:hAnsi="Times New Roman" w:cs="Times New Roman"/>
-          <w:noProof/>
-        </w:rPr>
-        <w:t>(27, 28)</w:t>
-      </w:r>
-      <w:r>
-        <w:rPr>
-          <w:rFonts w:ascii="Times New Roman" w:hAnsi="Times New Roman" w:cs="Times New Roman"/>
-        </w:rPr>
-        <w:fldChar w:fldCharType="end"/>
-      </w:r>
-      <w:r>
-        <w:rPr>
-          <w:rFonts w:ascii="Times New Roman" w:hAnsi="Times New Roman" w:cs="Times New Roman"/>
-        </w:rPr>
-        <w:t xml:space="preserve"> is a strength</w:t>
-      </w:r>
-      <w:r>
-        <w:rPr>
-          <w:rFonts w:ascii="Times New Roman" w:hAnsi="Times New Roman" w:cs="Times New Roman"/>
-        </w:rPr>
-        <w:t>.</w:t>
-      </w:r>
-      <w:r>
-        <w:rPr>
-          <w:rFonts w:ascii="Times New Roman" w:hAnsi="Times New Roman" w:cs="Times New Roman"/>
-        </w:rPr>
-        <w:t xml:space="preserve"> </w:t>
-      </w:r>
-      <w:r>
-        <w:rPr>
-          <w:rFonts w:ascii="Times New Roman" w:hAnsi="Times New Roman" w:cs="Times New Roman"/>
-        </w:rPr>
         <w:t>Finally, our model used healthy non-obese dams and our results cannot be extended to effects of eTRF in the context of metabolic syndrome</w:t>
       </w:r>
       <w:r>
@@ -19203,12 +18986,12 @@
       </w:pPr>
     </w:p>
     <w:sectPr>
-      <w:headerReference w:type="even" r:id="rId12"/>
-      <w:headerReference w:type="default" r:id="rId13"/>
-      <w:footerReference w:type="even" r:id="rId14"/>
-      <w:footerReference w:type="default" r:id="rId15"/>
-      <w:headerReference w:type="first" r:id="rId16"/>
-      <w:footerReference w:type="first" r:id="rId17"/>
+      <w:headerReference w:type="even" r:id="rId9"/>
+      <w:headerReference w:type="default" r:id="rId10"/>
+      <w:footerReference w:type="even" r:id="rId11"/>
+      <w:footerReference w:type="default" r:id="rId12"/>
+      <w:headerReference w:type="first" r:id="rId13"/>
+      <w:footerReference w:type="first" r:id="rId14"/>
       <w:pgSz w:w="12240" w:h="15840"/>
       <w:pgMar w:top="1440" w:right="1440" w:bottom="1440" w:left="1440" w:header="720" w:footer="720" w:gutter="0"/>
       <w:lnNumType w:countBy="1" w:restart="continuous"/>
@@ -19219,72 +19002,8 @@
 </w:document>
 </file>
 
-<file path=word/comments.xml><?xml version="1.0" encoding="utf-8"?>
-<w:comments xmlns:wpc="http://schemas.microsoft.com/office/word/2010/wordprocessingCanvas" xmlns:cx="http://schemas.microsoft.com/office/drawing/2014/chartex" xmlns:cx1="http://schemas.microsoft.com/office/drawing/2015/9/8/chartex" xmlns:cx2="http://schemas.microsoft.com/office/drawing/2015/10/21/chartex" xmlns:cx3="http://schemas.microsoft.com/office/drawing/2016/5/9/chartex" xmlns:cx4="http://schemas.microsoft.com/office/drawing/2016/5/10/chartex" xmlns:cx5="http://schemas.microsoft.com/office/drawing/2016/5/11/chartex" xmlns:cx6="http://schemas.microsoft.com/office/drawing/2016/5/12/chartex" xmlns:cx7="http://schemas.microsoft.com/office/drawing/2016/5/13/chartex" xmlns:cx8="http://schemas.microsoft.com/office/drawing/2016/5/14/chartex" xmlns:mc="http://schemas.openxmlformats.org/markup-compatibility/2006" xmlns:aink="http://schemas.microsoft.com/office/drawing/2016/ink" xmlns:am3d="http://schemas.microsoft.com/office/drawing/2017/model3d" xmlns:o="urn:schemas-microsoft-com:office:office" xmlns:r="http://schemas.openxmlformats.org/officeDocument/2006/relationships" xmlns:m="http://schemas.openxmlformats.org/officeDocument/2006/math" xmlns:v="urn:schemas-microsoft-com:vml" xmlns:wp14="http://schemas.microsoft.com/office/word/2010/wordprocessingDrawing" xmlns:wp="http://schemas.openxmlformats.org/drawingml/2006/wordprocessingDrawing" xmlns:w10="urn:schemas-microsoft-com:office:word" xmlns:w="http://schemas.openxmlformats.org/wordprocessingml/2006/main" xmlns:w14="http://schemas.microsoft.com/office/word/2010/wordml" xmlns:w15="http://schemas.microsoft.com/office/word/2012/wordml" xmlns:w16cid="http://schemas.microsoft.com/office/word/2016/wordml/cid" xmlns:w16se="http://schemas.microsoft.com/office/word/2015/wordml/symex" xmlns:wpg="http://schemas.microsoft.com/office/word/2010/wordprocessingGroup" xmlns:wpi="http://schemas.microsoft.com/office/word/2010/wordprocessingInk" xmlns:wne="http://schemas.microsoft.com/office/word/2006/wordml" xmlns:wps="http://schemas.microsoft.com/office/word/2010/wordprocessingShape" mc:Ignorable="w14 w15 w16se w16cid wp14">
-  <w:comment w:id="0" w:author="Molly Carter" w:date="2022-08-11T05:26:00Z" w:initials="MC">
-    <w:p>
-      <w:r>
-        <w:rPr>
-          <w:rStyle w:val="CommentReference"/>
-        </w:rPr>
-        <w:annotationRef/>
-      </w:r>
-      <w:r>
-        <w:rPr>
-          <w:sz w:val="20"/>
-          <w:szCs w:val="20"/>
-        </w:rPr>
-        <w:t>Does this need to be higher up? Or omitted?</w:t>
-      </w:r>
-    </w:p>
-    <w:p/>
-  </w:comment>
-  <w:comment w:id="1" w:author="Dave Bridges" w:date="2022-08-11T13:36:00Z" w:initials="DB">
-    <w:p>
-      <w:pPr>
-        <w:pStyle w:val="CommentText"/>
-      </w:pPr>
-      <w:r>
-        <w:rPr>
-          <w:rStyle w:val="CommentReference"/>
-        </w:rPr>
-        <w:annotationRef/>
-      </w:r>
-      <w:r>
-        <w:t xml:space="preserve">I think </w:t>
-      </w:r>
-      <w:r>
-        <w:t>omit</w:t>
-      </w:r>
-      <w:bookmarkStart w:id="2" w:name="_GoBack"/>
-      <w:bookmarkEnd w:id="2"/>
-    </w:p>
-  </w:comment>
-</w:comments>
-</file>
-
-<file path=word/commentsExtended.xml><?xml version="1.0" encoding="utf-8"?>
-<w15:commentsEx xmlns:wpc="http://schemas.microsoft.com/office/word/2010/wordprocessingCanvas" xmlns:cx="http://schemas.microsoft.com/office/drawing/2014/chartex" xmlns:cx1="http://schemas.microsoft.com/office/drawing/2015/9/8/chartex" xmlns:cx2="http://schemas.microsoft.com/office/drawing/2015/10/21/chartex" xmlns:cx3="http://schemas.microsoft.com/office/drawing/2016/5/9/chartex" xmlns:cx4="http://schemas.microsoft.com/office/drawing/2016/5/10/chartex" xmlns:cx5="http://schemas.microsoft.com/office/drawing/2016/5/11/chartex" xmlns:cx6="http://schemas.microsoft.com/office/drawing/2016/5/12/chartex" xmlns:cx7="http://schemas.microsoft.com/office/drawing/2016/5/13/chartex" xmlns:cx8="http://schemas.microsoft.com/office/drawing/2016/5/14/chartex" xmlns:mc="http://schemas.openxmlformats.org/markup-compatibility/2006" xmlns:aink="http://schemas.microsoft.com/office/drawing/2016/ink" xmlns:am3d="http://schemas.microsoft.com/office/drawing/2017/model3d" xmlns:o="urn:schemas-microsoft-com:office:office" xmlns:r="http://schemas.openxmlformats.org/officeDocument/2006/relationships" xmlns:m="http://schemas.openxmlformats.org/officeDocument/2006/math" xmlns:v="urn:schemas-microsoft-com:vml" xmlns:wp14="http://schemas.microsoft.com/office/word/2010/wordprocessingDrawing" xmlns:wp="http://schemas.openxmlformats.org/drawingml/2006/wordprocessingDrawing" xmlns:w10="urn:schemas-microsoft-com:office:word" xmlns:w="http://schemas.openxmlformats.org/wordprocessingml/2006/main" xmlns:w14="http://schemas.microsoft.com/office/word/2010/wordml" xmlns:w15="http://schemas.microsoft.com/office/word/2012/wordml" xmlns:w16cid="http://schemas.microsoft.com/office/word/2016/wordml/cid" xmlns:w16se="http://schemas.microsoft.com/office/word/2015/wordml/symex" xmlns:wpg="http://schemas.microsoft.com/office/word/2010/wordprocessingGroup" xmlns:wpi="http://schemas.microsoft.com/office/word/2010/wordprocessingInk" xmlns:wne="http://schemas.microsoft.com/office/word/2006/wordml" xmlns:wps="http://schemas.microsoft.com/office/word/2010/wordprocessingShape" mc:Ignorable="w14 w15 w16se w16cid wp14">
-  <w15:commentEx w15:paraId="3B7AA409" w15:done="0"/>
-  <w15:commentEx w15:paraId="12761508" w15:paraIdParent="3B7AA409" w15:done="0"/>
-</w15:commentsEx>
-</file>
-
-<file path=word/commentsExtensible.xml><?xml version="1.0" encoding="utf-8"?>
-<w16cex:commentsExtensible xmlns:wpc="http://schemas.microsoft.com/office/word/2010/wordprocessingCanvas" xmlns:cx="http://schemas.microsoft.com/office/drawing/2014/chartex" xmlns:cx1="http://schemas.microsoft.com/office/drawing/2015/9/8/chartex" xmlns:cx2="http://schemas.microsoft.com/office/drawing/2015/10/21/chartex" xmlns:cx3="http://schemas.microsoft.com/office/drawing/2016/5/9/chartex" xmlns:cx4="http://schemas.microsoft.com/office/drawing/2016/5/10/chartex" xmlns:cx5="http://schemas.microsoft.com/office/drawing/2016/5/11/chartex" xmlns:cx6="http://schemas.microsoft.com/office/drawing/2016/5/12/chartex" xmlns:cx7="http://schemas.microsoft.com/office/drawing/2016/5/13/chartex" xmlns:cx8="http://schemas.microsoft.com/office/drawing/2016/5/14/chartex" xmlns:mc="http://schemas.openxmlformats.org/markup-compatibility/2006" xmlns:aink="http://schemas.microsoft.com/office/drawing/2016/ink" xmlns:am3d="http://schemas.microsoft.com/office/drawing/2017/model3d" xmlns:o="urn:schemas-microsoft-com:office:office" xmlns:oel="http://schemas.microsoft.com/office/2019/extlst" xmlns:r="http://schemas.openxmlformats.org/officeDocument/2006/relationships" xmlns:m="http://schemas.openxmlformats.org/officeDocument/2006/math" xmlns:v="urn:schemas-microsoft-com:vml" xmlns:wp14="http://schemas.microsoft.com/office/word/2010/wordprocessingDrawing" xmlns:wp="http://schemas.openxmlformats.org/drawingml/2006/wordprocessingDrawing" xmlns:w10="urn:schemas-microsoft-com:office:word" xmlns:w="http://schemas.openxmlformats.org/wordprocessingml/2006/main" xmlns:w14="http://schemas.microsoft.com/office/word/2010/wordml" xmlns:w15="http://schemas.microsoft.com/office/word/2012/wordml" xmlns:w16cex="http://schemas.microsoft.com/office/word/2018/wordml/cex" xmlns:w16cid="http://schemas.microsoft.com/office/word/2016/wordml/cid" xmlns:w16="http://schemas.microsoft.com/office/word/2018/wordml" xmlns:w16sdtdh="http://schemas.microsoft.com/office/word/2020/wordml/sdtdatahash" xmlns:w16se="http://schemas.microsoft.com/office/word/2015/wordml/symex" xmlns:wpg="http://schemas.microsoft.com/office/word/2010/wordprocessingGroup" xmlns:wpi="http://schemas.microsoft.com/office/word/2010/wordprocessingInk" xmlns:wne="http://schemas.microsoft.com/office/word/2006/wordml" xmlns:wps="http://schemas.microsoft.com/office/word/2010/wordprocessingShape" mc:Ignorable="w14 w15 w16se w16cid w16 w16cex w16sdtdh wp14">
-  <w16cex:commentExtensible w16cex:durableId="269F1188" w16cex:dateUtc="2022-08-11T09:26:00Z"/>
-</w16cex:commentsExtensible>
-</file>
-
-<file path=word/commentsIds.xml><?xml version="1.0" encoding="utf-8"?>
-<w16cid:commentsIds xmlns:wpc="http://schemas.microsoft.com/office/word/2010/wordprocessingCanvas" xmlns:cx="http://schemas.microsoft.com/office/drawing/2014/chartex" xmlns:cx1="http://schemas.microsoft.com/office/drawing/2015/9/8/chartex" xmlns:cx2="http://schemas.microsoft.com/office/drawing/2015/10/21/chartex" xmlns:cx3="http://schemas.microsoft.com/office/drawing/2016/5/9/chartex" xmlns:cx4="http://schemas.microsoft.com/office/drawing/2016/5/10/chartex" xmlns:cx5="http://schemas.microsoft.com/office/drawing/2016/5/11/chartex" xmlns:cx6="http://schemas.microsoft.com/office/drawing/2016/5/12/chartex" xmlns:cx7="http://schemas.microsoft.com/office/drawing/2016/5/13/chartex" xmlns:cx8="http://schemas.microsoft.com/office/drawing/2016/5/14/chartex" xmlns:mc="http://schemas.openxmlformats.org/markup-compatibility/2006" xmlns:aink="http://schemas.microsoft.com/office/drawing/2016/ink" xmlns:am3d="http://schemas.microsoft.com/office/drawing/2017/model3d" xmlns:o="urn:schemas-microsoft-com:office:office" xmlns:r="http://schemas.openxmlformats.org/officeDocument/2006/relationships" xmlns:m="http://schemas.openxmlformats.org/officeDocument/2006/math" xmlns:v="urn:schemas-microsoft-com:vml" xmlns:wp14="http://schemas.microsoft.com/office/word/2010/wordprocessingDrawing" xmlns:wp="http://schemas.openxmlformats.org/drawingml/2006/wordprocessingDrawing" xmlns:w10="urn:schemas-microsoft-com:office:word" xmlns:w="http://schemas.openxmlformats.org/wordprocessingml/2006/main" xmlns:w14="http://schemas.microsoft.com/office/word/2010/wordml" xmlns:w15="http://schemas.microsoft.com/office/word/2012/wordml" xmlns:w16cid="http://schemas.microsoft.com/office/word/2016/wordml/cid" xmlns:w16se="http://schemas.microsoft.com/office/word/2015/wordml/symex" xmlns:wpg="http://schemas.microsoft.com/office/word/2010/wordprocessingGroup" xmlns:wpi="http://schemas.microsoft.com/office/word/2010/wordprocessingInk" xmlns:wne="http://schemas.microsoft.com/office/word/2006/wordml" xmlns:wps="http://schemas.microsoft.com/office/word/2010/wordprocessingShape" mc:Ignorable="w14 w15 w16se w16cid wp14">
-  <w16cid:commentId w16cid:paraId="3B7AA409" w16cid:durableId="269F1188"/>
-  <w16cid:commentId w16cid:paraId="12761508" w16cid:durableId="269F8460"/>
-</w16cid:commentsIds>
-</file>
-
 <file path=word/endnotes.xml><?xml version="1.0" encoding="utf-8"?>
-<w:endnotes xmlns:wpc="http://schemas.microsoft.com/office/word/2010/wordprocessingCanvas" xmlns:cx="http://schemas.microsoft.com/office/drawing/2014/chartex" xmlns:cx1="http://schemas.microsoft.com/office/drawing/2015/9/8/chartex" xmlns:cx2="http://schemas.microsoft.com/office/drawing/2015/10/21/chartex" xmlns:cx3="http://schemas.microsoft.com/office/drawing/2016/5/9/chartex" xmlns:cx4="http://schemas.microsoft.com/office/drawing/2016/5/10/chartex" xmlns:cx5="http://schemas.microsoft.com/office/drawing/2016/5/11/chartex" xmlns:cx6="http://schemas.microsoft.com/office/drawing/2016/5/12/chartex" xmlns:cx7="http://schemas.microsoft.com/office/drawing/2016/5/13/chartex" xmlns:cx8="http://schemas.microsoft.com/office/drawing/2016/5/14/chartex" xmlns:mc="http://schemas.openxmlformats.org/markup-compatibility/2006" xmlns:aink="http://schemas.microsoft.com/office/drawing/2016/ink" xmlns:am3d="http://schemas.microsoft.com/office/drawing/2017/model3d" xmlns:o="urn:schemas-microsoft-com:office:office" xmlns:r="http://schemas.openxmlformats.org/officeDocument/2006/relationships" xmlns:m="http://schemas.openxmlformats.org/officeDocument/2006/math" xmlns:v="urn:schemas-microsoft-com:vml" xmlns:wp14="http://schemas.microsoft.com/office/word/2010/wordprocessingDrawing" xmlns:wp="http://schemas.openxmlformats.org/drawingml/2006/wordprocessingDrawing" xmlns:w10="urn:schemas-microsoft-com:office:word" xmlns:w="http://schemas.openxmlformats.org/wordprocessingml/2006/main" xmlns:w14="http://schemas.microsoft.com/office/word/2010/wordml" xmlns:w15="http://schemas.microsoft.com/office/word/2012/wordml" xmlns:w16cid="http://schemas.microsoft.com/office/word/2016/wordml/cid" xmlns:w16se="http://schemas.microsoft.com/office/word/2015/wordml/symex" xmlns:wpg="http://schemas.microsoft.com/office/word/2010/wordprocessingGroup" xmlns:wpi="http://schemas.microsoft.com/office/word/2010/wordprocessingInk" xmlns:wne="http://schemas.microsoft.com/office/word/2006/wordml" xmlns:wps="http://schemas.microsoft.com/office/word/2010/wordprocessingShape" mc:Ignorable="w14 w15 w16se w16cid wp14">
+<w:endnotes xmlns:wpc="http://schemas.microsoft.com/office/word/2010/wordprocessingCanvas" xmlns:cx="http://schemas.microsoft.com/office/drawing/2014/chartex" xmlns:cx1="http://schemas.microsoft.com/office/drawing/2015/9/8/chartex" xmlns:cx2="http://schemas.microsoft.com/office/drawing/2015/10/21/chartex" xmlns:cx3="http://schemas.microsoft.com/office/drawing/2016/5/9/chartex" xmlns:cx4="http://schemas.microsoft.com/office/drawing/2016/5/10/chartex" xmlns:cx5="http://schemas.microsoft.com/office/drawing/2016/5/11/chartex" xmlns:cx6="http://schemas.microsoft.com/office/drawing/2016/5/12/chartex" xmlns:cx7="http://schemas.microsoft.com/office/drawing/2016/5/13/chartex" xmlns:cx8="http://schemas.microsoft.com/office/drawing/2016/5/14/chartex" xmlns:mc="http://schemas.openxmlformats.org/markup-compatibility/2006" xmlns:aink="http://schemas.microsoft.com/office/drawing/2016/ink" xmlns:am3d="http://schemas.microsoft.com/office/drawing/2017/model3d" xmlns:o="urn:schemas-microsoft-com:office:office" xmlns:oel="http://schemas.microsoft.com/office/2019/extlst" xmlns:r="http://schemas.openxmlformats.org/officeDocument/2006/relationships" xmlns:m="http://schemas.openxmlformats.org/officeDocument/2006/math" xmlns:v="urn:schemas-microsoft-com:vml" xmlns:wp14="http://schemas.microsoft.com/office/word/2010/wordprocessingDrawing" xmlns:wp="http://schemas.openxmlformats.org/drawingml/2006/wordprocessingDrawing" xmlns:w10="urn:schemas-microsoft-com:office:word" xmlns:w="http://schemas.openxmlformats.org/wordprocessingml/2006/main" xmlns:w14="http://schemas.microsoft.com/office/word/2010/wordml" xmlns:w15="http://schemas.microsoft.com/office/word/2012/wordml" xmlns:w16cex="http://schemas.microsoft.com/office/word/2018/wordml/cex" xmlns:w16cid="http://schemas.microsoft.com/office/word/2016/wordml/cid" xmlns:w16="http://schemas.microsoft.com/office/word/2018/wordml" xmlns:w16sdtdh="http://schemas.microsoft.com/office/word/2020/wordml/sdtdatahash" xmlns:w16se="http://schemas.microsoft.com/office/word/2015/wordml/symex" xmlns:wpg="http://schemas.microsoft.com/office/word/2010/wordprocessingGroup" xmlns:wpi="http://schemas.microsoft.com/office/word/2010/wordprocessingInk" xmlns:wne="http://schemas.microsoft.com/office/word/2006/wordml" xmlns:wps="http://schemas.microsoft.com/office/word/2010/wordprocessingShape" mc:Ignorable="w14 w15 w16se w16cid w16 w16cex w16sdtdh wp14">
   <w:endnote w:type="separator" w:id="-1">
     <w:p>
       <w:r>
@@ -19303,7 +19022,7 @@
 </file>
 
 <file path=word/footer1.xml><?xml version="1.0" encoding="utf-8"?>
-<w:ftr xmlns:wpc="http://schemas.microsoft.com/office/word/2010/wordprocessingCanvas" xmlns:cx="http://schemas.microsoft.com/office/drawing/2014/chartex" xmlns:cx1="http://schemas.microsoft.com/office/drawing/2015/9/8/chartex" xmlns:cx2="http://schemas.microsoft.com/office/drawing/2015/10/21/chartex" xmlns:cx3="http://schemas.microsoft.com/office/drawing/2016/5/9/chartex" xmlns:cx4="http://schemas.microsoft.com/office/drawing/2016/5/10/chartex" xmlns:cx5="http://schemas.microsoft.com/office/drawing/2016/5/11/chartex" xmlns:cx6="http://schemas.microsoft.com/office/drawing/2016/5/12/chartex" xmlns:cx7="http://schemas.microsoft.com/office/drawing/2016/5/13/chartex" xmlns:cx8="http://schemas.microsoft.com/office/drawing/2016/5/14/chartex" xmlns:mc="http://schemas.openxmlformats.org/markup-compatibility/2006" xmlns:aink="http://schemas.microsoft.com/office/drawing/2016/ink" xmlns:am3d="http://schemas.microsoft.com/office/drawing/2017/model3d" xmlns:o="urn:schemas-microsoft-com:office:office" xmlns:r="http://schemas.openxmlformats.org/officeDocument/2006/relationships" xmlns:m="http://schemas.openxmlformats.org/officeDocument/2006/math" xmlns:v="urn:schemas-microsoft-com:vml" xmlns:wp14="http://schemas.microsoft.com/office/word/2010/wordprocessingDrawing" xmlns:wp="http://schemas.openxmlformats.org/drawingml/2006/wordprocessingDrawing" xmlns:w10="urn:schemas-microsoft-com:office:word" xmlns:w="http://schemas.openxmlformats.org/wordprocessingml/2006/main" xmlns:w14="http://schemas.microsoft.com/office/word/2010/wordml" xmlns:w15="http://schemas.microsoft.com/office/word/2012/wordml" xmlns:w16cid="http://schemas.microsoft.com/office/word/2016/wordml/cid" xmlns:w16se="http://schemas.microsoft.com/office/word/2015/wordml/symex" xmlns:wpg="http://schemas.microsoft.com/office/word/2010/wordprocessingGroup" xmlns:wpi="http://schemas.microsoft.com/office/word/2010/wordprocessingInk" xmlns:wne="http://schemas.microsoft.com/office/word/2006/wordml" xmlns:wps="http://schemas.microsoft.com/office/word/2010/wordprocessingShape" mc:Ignorable="w14 w15 w16se w16cid wp14">
+<w:ftr xmlns:wpc="http://schemas.microsoft.com/office/word/2010/wordprocessingCanvas" xmlns:cx="http://schemas.microsoft.com/office/drawing/2014/chartex" xmlns:cx1="http://schemas.microsoft.com/office/drawing/2015/9/8/chartex" xmlns:cx2="http://schemas.microsoft.com/office/drawing/2015/10/21/chartex" xmlns:cx3="http://schemas.microsoft.com/office/drawing/2016/5/9/chartex" xmlns:cx4="http://schemas.microsoft.com/office/drawing/2016/5/10/chartex" xmlns:cx5="http://schemas.microsoft.com/office/drawing/2016/5/11/chartex" xmlns:cx6="http://schemas.microsoft.com/office/drawing/2016/5/12/chartex" xmlns:cx7="http://schemas.microsoft.com/office/drawing/2016/5/13/chartex" xmlns:cx8="http://schemas.microsoft.com/office/drawing/2016/5/14/chartex" xmlns:mc="http://schemas.openxmlformats.org/markup-compatibility/2006" xmlns:aink="http://schemas.microsoft.com/office/drawing/2016/ink" xmlns:am3d="http://schemas.microsoft.com/office/drawing/2017/model3d" xmlns:o="urn:schemas-microsoft-com:office:office" xmlns:oel="http://schemas.microsoft.com/office/2019/extlst" xmlns:r="http://schemas.openxmlformats.org/officeDocument/2006/relationships" xmlns:m="http://schemas.openxmlformats.org/officeDocument/2006/math" xmlns:v="urn:schemas-microsoft-com:vml" xmlns:wp14="http://schemas.microsoft.com/office/word/2010/wordprocessingDrawing" xmlns:wp="http://schemas.openxmlformats.org/drawingml/2006/wordprocessingDrawing" xmlns:w10="urn:schemas-microsoft-com:office:word" xmlns:w="http://schemas.openxmlformats.org/wordprocessingml/2006/main" xmlns:w14="http://schemas.microsoft.com/office/word/2010/wordml" xmlns:w15="http://schemas.microsoft.com/office/word/2012/wordml" xmlns:w16cex="http://schemas.microsoft.com/office/word/2018/wordml/cex" xmlns:w16cid="http://schemas.microsoft.com/office/word/2016/wordml/cid" xmlns:w16="http://schemas.microsoft.com/office/word/2018/wordml" xmlns:w16sdtdh="http://schemas.microsoft.com/office/word/2020/wordml/sdtdatahash" xmlns:w16se="http://schemas.microsoft.com/office/word/2015/wordml/symex" xmlns:wpg="http://schemas.microsoft.com/office/word/2010/wordprocessingGroup" xmlns:wpi="http://schemas.microsoft.com/office/word/2010/wordprocessingInk" xmlns:wne="http://schemas.microsoft.com/office/word/2006/wordml" xmlns:wps="http://schemas.microsoft.com/office/word/2010/wordprocessingShape" mc:Ignorable="w14 w15 w16se w16cid w16 w16cex w16sdtdh wp14">
   <w:p>
     <w:pPr>
       <w:pStyle w:val="Footer"/>
@@ -19313,7 +19032,7 @@
 </file>
 
 <file path=word/footer2.xml><?xml version="1.0" encoding="utf-8"?>
-<w:ftr xmlns:wpc="http://schemas.microsoft.com/office/word/2010/wordprocessingCanvas" xmlns:cx="http://schemas.microsoft.com/office/drawing/2014/chartex" xmlns:cx1="http://schemas.microsoft.com/office/drawing/2015/9/8/chartex" xmlns:cx2="http://schemas.microsoft.com/office/drawing/2015/10/21/chartex" xmlns:cx3="http://schemas.microsoft.com/office/drawing/2016/5/9/chartex" xmlns:cx4="http://schemas.microsoft.com/office/drawing/2016/5/10/chartex" xmlns:cx5="http://schemas.microsoft.com/office/drawing/2016/5/11/chartex" xmlns:cx6="http://schemas.microsoft.com/office/drawing/2016/5/12/chartex" xmlns:cx7="http://schemas.microsoft.com/office/drawing/2016/5/13/chartex" xmlns:cx8="http://schemas.microsoft.com/office/drawing/2016/5/14/chartex" xmlns:mc="http://schemas.openxmlformats.org/markup-compatibility/2006" xmlns:aink="http://schemas.microsoft.com/office/drawing/2016/ink" xmlns:am3d="http://schemas.microsoft.com/office/drawing/2017/model3d" xmlns:o="urn:schemas-microsoft-com:office:office" xmlns:r="http://schemas.openxmlformats.org/officeDocument/2006/relationships" xmlns:m="http://schemas.openxmlformats.org/officeDocument/2006/math" xmlns:v="urn:schemas-microsoft-com:vml" xmlns:wp14="http://schemas.microsoft.com/office/word/2010/wordprocessingDrawing" xmlns:wp="http://schemas.openxmlformats.org/drawingml/2006/wordprocessingDrawing" xmlns:w10="urn:schemas-microsoft-com:office:word" xmlns:w="http://schemas.openxmlformats.org/wordprocessingml/2006/main" xmlns:w14="http://schemas.microsoft.com/office/word/2010/wordml" xmlns:w15="http://schemas.microsoft.com/office/word/2012/wordml" xmlns:w16cid="http://schemas.microsoft.com/office/word/2016/wordml/cid" xmlns:w16se="http://schemas.microsoft.com/office/word/2015/wordml/symex" xmlns:wpg="http://schemas.microsoft.com/office/word/2010/wordprocessingGroup" xmlns:wpi="http://schemas.microsoft.com/office/word/2010/wordprocessingInk" xmlns:wne="http://schemas.microsoft.com/office/word/2006/wordml" xmlns:wps="http://schemas.microsoft.com/office/word/2010/wordprocessingShape" mc:Ignorable="w14 w15 w16se w16cid wp14">
+<w:ftr xmlns:wpc="http://schemas.microsoft.com/office/word/2010/wordprocessingCanvas" xmlns:cx="http://schemas.microsoft.com/office/drawing/2014/chartex" xmlns:cx1="http://schemas.microsoft.com/office/drawing/2015/9/8/chartex" xmlns:cx2="http://schemas.microsoft.com/office/drawing/2015/10/21/chartex" xmlns:cx3="http://schemas.microsoft.com/office/drawing/2016/5/9/chartex" xmlns:cx4="http://schemas.microsoft.com/office/drawing/2016/5/10/chartex" xmlns:cx5="http://schemas.microsoft.com/office/drawing/2016/5/11/chartex" xmlns:cx6="http://schemas.microsoft.com/office/drawing/2016/5/12/chartex" xmlns:cx7="http://schemas.microsoft.com/office/drawing/2016/5/13/chartex" xmlns:cx8="http://schemas.microsoft.com/office/drawing/2016/5/14/chartex" xmlns:mc="http://schemas.openxmlformats.org/markup-compatibility/2006" xmlns:aink="http://schemas.microsoft.com/office/drawing/2016/ink" xmlns:am3d="http://schemas.microsoft.com/office/drawing/2017/model3d" xmlns:o="urn:schemas-microsoft-com:office:office" xmlns:oel="http://schemas.microsoft.com/office/2019/extlst" xmlns:r="http://schemas.openxmlformats.org/officeDocument/2006/relationships" xmlns:m="http://schemas.openxmlformats.org/officeDocument/2006/math" xmlns:v="urn:schemas-microsoft-com:vml" xmlns:wp14="http://schemas.microsoft.com/office/word/2010/wordprocessingDrawing" xmlns:wp="http://schemas.openxmlformats.org/drawingml/2006/wordprocessingDrawing" xmlns:w10="urn:schemas-microsoft-com:office:word" xmlns:w="http://schemas.openxmlformats.org/wordprocessingml/2006/main" xmlns:w14="http://schemas.microsoft.com/office/word/2010/wordml" xmlns:w15="http://schemas.microsoft.com/office/word/2012/wordml" xmlns:w16cex="http://schemas.microsoft.com/office/word/2018/wordml/cex" xmlns:w16cid="http://schemas.microsoft.com/office/word/2016/wordml/cid" xmlns:w16="http://schemas.microsoft.com/office/word/2018/wordml" xmlns:w16sdtdh="http://schemas.microsoft.com/office/word/2020/wordml/sdtdatahash" xmlns:w16se="http://schemas.microsoft.com/office/word/2015/wordml/symex" xmlns:wpg="http://schemas.microsoft.com/office/word/2010/wordprocessingGroup" xmlns:wpi="http://schemas.microsoft.com/office/word/2010/wordprocessingInk" xmlns:wne="http://schemas.microsoft.com/office/word/2006/wordml" xmlns:wps="http://schemas.microsoft.com/office/word/2010/wordprocessingShape" mc:Ignorable="w14 w15 w16se w16cid w16 w16cex w16sdtdh wp14">
   <w:p>
     <w:pPr>
       <w:pStyle w:val="Footer"/>
@@ -19323,7 +19042,7 @@
 </file>
 
 <file path=word/footer3.xml><?xml version="1.0" encoding="utf-8"?>
-<w:ftr xmlns:wpc="http://schemas.microsoft.com/office/word/2010/wordprocessingCanvas" xmlns:cx="http://schemas.microsoft.com/office/drawing/2014/chartex" xmlns:cx1="http://schemas.microsoft.com/office/drawing/2015/9/8/chartex" xmlns:cx2="http://schemas.microsoft.com/office/drawing/2015/10/21/chartex" xmlns:cx3="http://schemas.microsoft.com/office/drawing/2016/5/9/chartex" xmlns:cx4="http://schemas.microsoft.com/office/drawing/2016/5/10/chartex" xmlns:cx5="http://schemas.microsoft.com/office/drawing/2016/5/11/chartex" xmlns:cx6="http://schemas.microsoft.com/office/drawing/2016/5/12/chartex" xmlns:cx7="http://schemas.microsoft.com/office/drawing/2016/5/13/chartex" xmlns:cx8="http://schemas.microsoft.com/office/drawing/2016/5/14/chartex" xmlns:mc="http://schemas.openxmlformats.org/markup-compatibility/2006" xmlns:aink="http://schemas.microsoft.com/office/drawing/2016/ink" xmlns:am3d="http://schemas.microsoft.com/office/drawing/2017/model3d" xmlns:o="urn:schemas-microsoft-com:office:office" xmlns:r="http://schemas.openxmlformats.org/officeDocument/2006/relationships" xmlns:m="http://schemas.openxmlformats.org/officeDocument/2006/math" xmlns:v="urn:schemas-microsoft-com:vml" xmlns:wp14="http://schemas.microsoft.com/office/word/2010/wordprocessingDrawing" xmlns:wp="http://schemas.openxmlformats.org/drawingml/2006/wordprocessingDrawing" xmlns:w10="urn:schemas-microsoft-com:office:word" xmlns:w="http://schemas.openxmlformats.org/wordprocessingml/2006/main" xmlns:w14="http://schemas.microsoft.com/office/word/2010/wordml" xmlns:w15="http://schemas.microsoft.com/office/word/2012/wordml" xmlns:w16cid="http://schemas.microsoft.com/office/word/2016/wordml/cid" xmlns:w16se="http://schemas.microsoft.com/office/word/2015/wordml/symex" xmlns:wpg="http://schemas.microsoft.com/office/word/2010/wordprocessingGroup" xmlns:wpi="http://schemas.microsoft.com/office/word/2010/wordprocessingInk" xmlns:wne="http://schemas.microsoft.com/office/word/2006/wordml" xmlns:wps="http://schemas.microsoft.com/office/word/2010/wordprocessingShape" mc:Ignorable="w14 w15 w16se w16cid wp14">
+<w:ftr xmlns:wpc="http://schemas.microsoft.com/office/word/2010/wordprocessingCanvas" xmlns:cx="http://schemas.microsoft.com/office/drawing/2014/chartex" xmlns:cx1="http://schemas.microsoft.com/office/drawing/2015/9/8/chartex" xmlns:cx2="http://schemas.microsoft.com/office/drawing/2015/10/21/chartex" xmlns:cx3="http://schemas.microsoft.com/office/drawing/2016/5/9/chartex" xmlns:cx4="http://schemas.microsoft.com/office/drawing/2016/5/10/chartex" xmlns:cx5="http://schemas.microsoft.com/office/drawing/2016/5/11/chartex" xmlns:cx6="http://schemas.microsoft.com/office/drawing/2016/5/12/chartex" xmlns:cx7="http://schemas.microsoft.com/office/drawing/2016/5/13/chartex" xmlns:cx8="http://schemas.microsoft.com/office/drawing/2016/5/14/chartex" xmlns:mc="http://schemas.openxmlformats.org/markup-compatibility/2006" xmlns:aink="http://schemas.microsoft.com/office/drawing/2016/ink" xmlns:am3d="http://schemas.microsoft.com/office/drawing/2017/model3d" xmlns:o="urn:schemas-microsoft-com:office:office" xmlns:oel="http://schemas.microsoft.com/office/2019/extlst" xmlns:r="http://schemas.openxmlformats.org/officeDocument/2006/relationships" xmlns:m="http://schemas.openxmlformats.org/officeDocument/2006/math" xmlns:v="urn:schemas-microsoft-com:vml" xmlns:wp14="http://schemas.microsoft.com/office/word/2010/wordprocessingDrawing" xmlns:wp="http://schemas.openxmlformats.org/drawingml/2006/wordprocessingDrawing" xmlns:w10="urn:schemas-microsoft-com:office:word" xmlns:w="http://schemas.openxmlformats.org/wordprocessingml/2006/main" xmlns:w14="http://schemas.microsoft.com/office/word/2010/wordml" xmlns:w15="http://schemas.microsoft.com/office/word/2012/wordml" xmlns:w16cex="http://schemas.microsoft.com/office/word/2018/wordml/cex" xmlns:w16cid="http://schemas.microsoft.com/office/word/2016/wordml/cid" xmlns:w16="http://schemas.microsoft.com/office/word/2018/wordml" xmlns:w16sdtdh="http://schemas.microsoft.com/office/word/2020/wordml/sdtdatahash" xmlns:w16se="http://schemas.microsoft.com/office/word/2015/wordml/symex" xmlns:wpg="http://schemas.microsoft.com/office/word/2010/wordprocessingGroup" xmlns:wpi="http://schemas.microsoft.com/office/word/2010/wordprocessingInk" xmlns:wne="http://schemas.microsoft.com/office/word/2006/wordml" xmlns:wps="http://schemas.microsoft.com/office/word/2010/wordprocessingShape" mc:Ignorable="w14 w15 w16se w16cid w16 w16cex w16sdtdh wp14">
   <w:p>
     <w:pPr>
       <w:pStyle w:val="Footer"/>
@@ -19333,7 +19052,7 @@
 </file>
 
 <file path=word/footnotes.xml><?xml version="1.0" encoding="utf-8"?>
-<w:footnotes xmlns:wpc="http://schemas.microsoft.com/office/word/2010/wordprocessingCanvas" xmlns:cx="http://schemas.microsoft.com/office/drawing/2014/chartex" xmlns:cx1="http://schemas.microsoft.com/office/drawing/2015/9/8/chartex" xmlns:cx2="http://schemas.microsoft.com/office/drawing/2015/10/21/chartex" xmlns:cx3="http://schemas.microsoft.com/office/drawing/2016/5/9/chartex" xmlns:cx4="http://schemas.microsoft.com/office/drawing/2016/5/10/chartex" xmlns:cx5="http://schemas.microsoft.com/office/drawing/2016/5/11/chartex" xmlns:cx6="http://schemas.microsoft.com/office/drawing/2016/5/12/chartex" xmlns:cx7="http://schemas.microsoft.com/office/drawing/2016/5/13/chartex" xmlns:cx8="http://schemas.microsoft.com/office/drawing/2016/5/14/chartex" xmlns:mc="http://schemas.openxmlformats.org/markup-compatibility/2006" xmlns:aink="http://schemas.microsoft.com/office/drawing/2016/ink" xmlns:am3d="http://schemas.microsoft.com/office/drawing/2017/model3d" xmlns:o="urn:schemas-microsoft-com:office:office" xmlns:r="http://schemas.openxmlformats.org/officeDocument/2006/relationships" xmlns:m="http://schemas.openxmlformats.org/officeDocument/2006/math" xmlns:v="urn:schemas-microsoft-com:vml" xmlns:wp14="http://schemas.microsoft.com/office/word/2010/wordprocessingDrawing" xmlns:wp="http://schemas.openxmlformats.org/drawingml/2006/wordprocessingDrawing" xmlns:w10="urn:schemas-microsoft-com:office:word" xmlns:w="http://schemas.openxmlformats.org/wordprocessingml/2006/main" xmlns:w14="http://schemas.microsoft.com/office/word/2010/wordml" xmlns:w15="http://schemas.microsoft.com/office/word/2012/wordml" xmlns:w16cid="http://schemas.microsoft.com/office/word/2016/wordml/cid" xmlns:w16se="http://schemas.microsoft.com/office/word/2015/wordml/symex" xmlns:wpg="http://schemas.microsoft.com/office/word/2010/wordprocessingGroup" xmlns:wpi="http://schemas.microsoft.com/office/word/2010/wordprocessingInk" xmlns:wne="http://schemas.microsoft.com/office/word/2006/wordml" xmlns:wps="http://schemas.microsoft.com/office/word/2010/wordprocessingShape" mc:Ignorable="w14 w15 w16se w16cid wp14">
+<w:footnotes xmlns:wpc="http://schemas.microsoft.com/office/word/2010/wordprocessingCanvas" xmlns:cx="http://schemas.microsoft.com/office/drawing/2014/chartex" xmlns:cx1="http://schemas.microsoft.com/office/drawing/2015/9/8/chartex" xmlns:cx2="http://schemas.microsoft.com/office/drawing/2015/10/21/chartex" xmlns:cx3="http://schemas.microsoft.com/office/drawing/2016/5/9/chartex" xmlns:cx4="http://schemas.microsoft.com/office/drawing/2016/5/10/chartex" xmlns:cx5="http://schemas.microsoft.com/office/drawing/2016/5/11/chartex" xmlns:cx6="http://schemas.microsoft.com/office/drawing/2016/5/12/chartex" xmlns:cx7="http://schemas.microsoft.com/office/drawing/2016/5/13/chartex" xmlns:cx8="http://schemas.microsoft.com/office/drawing/2016/5/14/chartex" xmlns:mc="http://schemas.openxmlformats.org/markup-compatibility/2006" xmlns:aink="http://schemas.microsoft.com/office/drawing/2016/ink" xmlns:am3d="http://schemas.microsoft.com/office/drawing/2017/model3d" xmlns:o="urn:schemas-microsoft-com:office:office" xmlns:oel="http://schemas.microsoft.com/office/2019/extlst" xmlns:r="http://schemas.openxmlformats.org/officeDocument/2006/relationships" xmlns:m="http://schemas.openxmlformats.org/officeDocument/2006/math" xmlns:v="urn:schemas-microsoft-com:vml" xmlns:wp14="http://schemas.microsoft.com/office/word/2010/wordprocessingDrawing" xmlns:wp="http://schemas.openxmlformats.org/drawingml/2006/wordprocessingDrawing" xmlns:w10="urn:schemas-microsoft-com:office:word" xmlns:w="http://schemas.openxmlformats.org/wordprocessingml/2006/main" xmlns:w14="http://schemas.microsoft.com/office/word/2010/wordml" xmlns:w15="http://schemas.microsoft.com/office/word/2012/wordml" xmlns:w16cex="http://schemas.microsoft.com/office/word/2018/wordml/cex" xmlns:w16cid="http://schemas.microsoft.com/office/word/2016/wordml/cid" xmlns:w16="http://schemas.microsoft.com/office/word/2018/wordml" xmlns:w16sdtdh="http://schemas.microsoft.com/office/word/2020/wordml/sdtdatahash" xmlns:w16se="http://schemas.microsoft.com/office/word/2015/wordml/symex" xmlns:wpg="http://schemas.microsoft.com/office/word/2010/wordprocessingGroup" xmlns:wpi="http://schemas.microsoft.com/office/word/2010/wordprocessingInk" xmlns:wne="http://schemas.microsoft.com/office/word/2006/wordml" xmlns:wps="http://schemas.microsoft.com/office/word/2010/wordprocessingShape" mc:Ignorable="w14 w15 w16se w16cid w16 w16cex w16sdtdh wp14">
   <w:footnote w:type="separator" w:id="-1">
     <w:p>
       <w:r>
@@ -19352,7 +19071,7 @@
 </file>
 
 <file path=word/header1.xml><?xml version="1.0" encoding="utf-8"?>
-<w:hdr xmlns:wpc="http://schemas.microsoft.com/office/word/2010/wordprocessingCanvas" xmlns:cx="http://schemas.microsoft.com/office/drawing/2014/chartex" xmlns:cx1="http://schemas.microsoft.com/office/drawing/2015/9/8/chartex" xmlns:cx2="http://schemas.microsoft.com/office/drawing/2015/10/21/chartex" xmlns:cx3="http://schemas.microsoft.com/office/drawing/2016/5/9/chartex" xmlns:cx4="http://schemas.microsoft.com/office/drawing/2016/5/10/chartex" xmlns:cx5="http://schemas.microsoft.com/office/drawing/2016/5/11/chartex" xmlns:cx6="http://schemas.microsoft.com/office/drawing/2016/5/12/chartex" xmlns:cx7="http://schemas.microsoft.com/office/drawing/2016/5/13/chartex" xmlns:cx8="http://schemas.microsoft.com/office/drawing/2016/5/14/chartex" xmlns:mc="http://schemas.openxmlformats.org/markup-compatibility/2006" xmlns:aink="http://schemas.microsoft.com/office/drawing/2016/ink" xmlns:am3d="http://schemas.microsoft.com/office/drawing/2017/model3d" xmlns:o="urn:schemas-microsoft-com:office:office" xmlns:r="http://schemas.openxmlformats.org/officeDocument/2006/relationships" xmlns:m="http://schemas.openxmlformats.org/officeDocument/2006/math" xmlns:v="urn:schemas-microsoft-com:vml" xmlns:wp14="http://schemas.microsoft.com/office/word/2010/wordprocessingDrawing" xmlns:wp="http://schemas.openxmlformats.org/drawingml/2006/wordprocessingDrawing" xmlns:w10="urn:schemas-microsoft-com:office:word" xmlns:w="http://schemas.openxmlformats.org/wordprocessingml/2006/main" xmlns:w14="http://schemas.microsoft.com/office/word/2010/wordml" xmlns:w15="http://schemas.microsoft.com/office/word/2012/wordml" xmlns:w16cid="http://schemas.microsoft.com/office/word/2016/wordml/cid" xmlns:w16se="http://schemas.microsoft.com/office/word/2015/wordml/symex" xmlns:wpg="http://schemas.microsoft.com/office/word/2010/wordprocessingGroup" xmlns:wpi="http://schemas.microsoft.com/office/word/2010/wordprocessingInk" xmlns:wne="http://schemas.microsoft.com/office/word/2006/wordml" xmlns:wps="http://schemas.microsoft.com/office/word/2010/wordprocessingShape" mc:Ignorable="w14 w15 w16se w16cid wp14">
+<w:hdr xmlns:wpc="http://schemas.microsoft.com/office/word/2010/wordprocessingCanvas" xmlns:cx="http://schemas.microsoft.com/office/drawing/2014/chartex" xmlns:cx1="http://schemas.microsoft.com/office/drawing/2015/9/8/chartex" xmlns:cx2="http://schemas.microsoft.com/office/drawing/2015/10/21/chartex" xmlns:cx3="http://schemas.microsoft.com/office/drawing/2016/5/9/chartex" xmlns:cx4="http://schemas.microsoft.com/office/drawing/2016/5/10/chartex" xmlns:cx5="http://schemas.microsoft.com/office/drawing/2016/5/11/chartex" xmlns:cx6="http://schemas.microsoft.com/office/drawing/2016/5/12/chartex" xmlns:cx7="http://schemas.microsoft.com/office/drawing/2016/5/13/chartex" xmlns:cx8="http://schemas.microsoft.com/office/drawing/2016/5/14/chartex" xmlns:mc="http://schemas.openxmlformats.org/markup-compatibility/2006" xmlns:aink="http://schemas.microsoft.com/office/drawing/2016/ink" xmlns:am3d="http://schemas.microsoft.com/office/drawing/2017/model3d" xmlns:o="urn:schemas-microsoft-com:office:office" xmlns:oel="http://schemas.microsoft.com/office/2019/extlst" xmlns:r="http://schemas.openxmlformats.org/officeDocument/2006/relationships" xmlns:m="http://schemas.openxmlformats.org/officeDocument/2006/math" xmlns:v="urn:schemas-microsoft-com:vml" xmlns:wp14="http://schemas.microsoft.com/office/word/2010/wordprocessingDrawing" xmlns:wp="http://schemas.openxmlformats.org/drawingml/2006/wordprocessingDrawing" xmlns:w10="urn:schemas-microsoft-com:office:word" xmlns:w="http://schemas.openxmlformats.org/wordprocessingml/2006/main" xmlns:w14="http://schemas.microsoft.com/office/word/2010/wordml" xmlns:w15="http://schemas.microsoft.com/office/word/2012/wordml" xmlns:w16cex="http://schemas.microsoft.com/office/word/2018/wordml/cex" xmlns:w16cid="http://schemas.microsoft.com/office/word/2016/wordml/cid" xmlns:w16="http://schemas.microsoft.com/office/word/2018/wordml" xmlns:w16sdtdh="http://schemas.microsoft.com/office/word/2020/wordml/sdtdatahash" xmlns:w16se="http://schemas.microsoft.com/office/word/2015/wordml/symex" xmlns:wpg="http://schemas.microsoft.com/office/word/2010/wordprocessingGroup" xmlns:wpi="http://schemas.microsoft.com/office/word/2010/wordprocessingInk" xmlns:wne="http://schemas.microsoft.com/office/word/2006/wordml" xmlns:wps="http://schemas.microsoft.com/office/word/2010/wordprocessingShape" mc:Ignorable="w14 w15 w16se w16cid w16 w16cex w16sdtdh wp14">
   <w:p>
     <w:pPr>
       <w:pStyle w:val="Header"/>
@@ -19362,7 +19081,7 @@
 </file>
 
 <file path=word/header2.xml><?xml version="1.0" encoding="utf-8"?>
-<w:hdr xmlns:wpc="http://schemas.microsoft.com/office/word/2010/wordprocessingCanvas" xmlns:cx="http://schemas.microsoft.com/office/drawing/2014/chartex" xmlns:cx1="http://schemas.microsoft.com/office/drawing/2015/9/8/chartex" xmlns:cx2="http://schemas.microsoft.com/office/drawing/2015/10/21/chartex" xmlns:cx3="http://schemas.microsoft.com/office/drawing/2016/5/9/chartex" xmlns:cx4="http://schemas.microsoft.com/office/drawing/2016/5/10/chartex" xmlns:cx5="http://schemas.microsoft.com/office/drawing/2016/5/11/chartex" xmlns:cx6="http://schemas.microsoft.com/office/drawing/2016/5/12/chartex" xmlns:cx7="http://schemas.microsoft.com/office/drawing/2016/5/13/chartex" xmlns:cx8="http://schemas.microsoft.com/office/drawing/2016/5/14/chartex" xmlns:mc="http://schemas.openxmlformats.org/markup-compatibility/2006" xmlns:aink="http://schemas.microsoft.com/office/drawing/2016/ink" xmlns:am3d="http://schemas.microsoft.com/office/drawing/2017/model3d" xmlns:o="urn:schemas-microsoft-com:office:office" xmlns:r="http://schemas.openxmlformats.org/officeDocument/2006/relationships" xmlns:m="http://schemas.openxmlformats.org/officeDocument/2006/math" xmlns:v="urn:schemas-microsoft-com:vml" xmlns:wp14="http://schemas.microsoft.com/office/word/2010/wordprocessingDrawing" xmlns:wp="http://schemas.openxmlformats.org/drawingml/2006/wordprocessingDrawing" xmlns:w10="urn:schemas-microsoft-com:office:word" xmlns:w="http://schemas.openxmlformats.org/wordprocessingml/2006/main" xmlns:w14="http://schemas.microsoft.com/office/word/2010/wordml" xmlns:w15="http://schemas.microsoft.com/office/word/2012/wordml" xmlns:w16cid="http://schemas.microsoft.com/office/word/2016/wordml/cid" xmlns:w16se="http://schemas.microsoft.com/office/word/2015/wordml/symex" xmlns:wpg="http://schemas.microsoft.com/office/word/2010/wordprocessingGroup" xmlns:wpi="http://schemas.microsoft.com/office/word/2010/wordprocessingInk" xmlns:wne="http://schemas.microsoft.com/office/word/2006/wordml" xmlns:wps="http://schemas.microsoft.com/office/word/2010/wordprocessingShape" mc:Ignorable="w14 w15 w16se w16cid wp14">
+<w:hdr xmlns:wpc="http://schemas.microsoft.com/office/word/2010/wordprocessingCanvas" xmlns:cx="http://schemas.microsoft.com/office/drawing/2014/chartex" xmlns:cx1="http://schemas.microsoft.com/office/drawing/2015/9/8/chartex" xmlns:cx2="http://schemas.microsoft.com/office/drawing/2015/10/21/chartex" xmlns:cx3="http://schemas.microsoft.com/office/drawing/2016/5/9/chartex" xmlns:cx4="http://schemas.microsoft.com/office/drawing/2016/5/10/chartex" xmlns:cx5="http://schemas.microsoft.com/office/drawing/2016/5/11/chartex" xmlns:cx6="http://schemas.microsoft.com/office/drawing/2016/5/12/chartex" xmlns:cx7="http://schemas.microsoft.com/office/drawing/2016/5/13/chartex" xmlns:cx8="http://schemas.microsoft.com/office/drawing/2016/5/14/chartex" xmlns:mc="http://schemas.openxmlformats.org/markup-compatibility/2006" xmlns:aink="http://schemas.microsoft.com/office/drawing/2016/ink" xmlns:am3d="http://schemas.microsoft.com/office/drawing/2017/model3d" xmlns:o="urn:schemas-microsoft-com:office:office" xmlns:oel="http://schemas.microsoft.com/office/2019/extlst" xmlns:r="http://schemas.openxmlformats.org/officeDocument/2006/relationships" xmlns:m="http://schemas.openxmlformats.org/officeDocument/2006/math" xmlns:v="urn:schemas-microsoft-com:vml" xmlns:wp14="http://schemas.microsoft.com/office/word/2010/wordprocessingDrawing" xmlns:wp="http://schemas.openxmlformats.org/drawingml/2006/wordprocessingDrawing" xmlns:w10="urn:schemas-microsoft-com:office:word" xmlns:w="http://schemas.openxmlformats.org/wordprocessingml/2006/main" xmlns:w14="http://schemas.microsoft.com/office/word/2010/wordml" xmlns:w15="http://schemas.microsoft.com/office/word/2012/wordml" xmlns:w16cex="http://schemas.microsoft.com/office/word/2018/wordml/cex" xmlns:w16cid="http://schemas.microsoft.com/office/word/2016/wordml/cid" xmlns:w16="http://schemas.microsoft.com/office/word/2018/wordml" xmlns:w16sdtdh="http://schemas.microsoft.com/office/word/2020/wordml/sdtdatahash" xmlns:w16se="http://schemas.microsoft.com/office/word/2015/wordml/symex" xmlns:wpg="http://schemas.microsoft.com/office/word/2010/wordprocessingGroup" xmlns:wpi="http://schemas.microsoft.com/office/word/2010/wordprocessingInk" xmlns:wne="http://schemas.microsoft.com/office/word/2006/wordml" xmlns:wps="http://schemas.microsoft.com/office/word/2010/wordprocessingShape" mc:Ignorable="w14 w15 w16se w16cid w16 w16cex w16sdtdh wp14">
   <w:p>
     <w:pPr>
       <w:pStyle w:val="Header"/>
@@ -19398,7 +19117,7 @@
 </file>
 
 <file path=word/header3.xml><?xml version="1.0" encoding="utf-8"?>
-<w:hdr xmlns:wpc="http://schemas.microsoft.com/office/word/2010/wordprocessingCanvas" xmlns:cx="http://schemas.microsoft.com/office/drawing/2014/chartex" xmlns:cx1="http://schemas.microsoft.com/office/drawing/2015/9/8/chartex" xmlns:cx2="http://schemas.microsoft.com/office/drawing/2015/10/21/chartex" xmlns:cx3="http://schemas.microsoft.com/office/drawing/2016/5/9/chartex" xmlns:cx4="http://schemas.microsoft.com/office/drawing/2016/5/10/chartex" xmlns:cx5="http://schemas.microsoft.com/office/drawing/2016/5/11/chartex" xmlns:cx6="http://schemas.microsoft.com/office/drawing/2016/5/12/chartex" xmlns:cx7="http://schemas.microsoft.com/office/drawing/2016/5/13/chartex" xmlns:cx8="http://schemas.microsoft.com/office/drawing/2016/5/14/chartex" xmlns:mc="http://schemas.openxmlformats.org/markup-compatibility/2006" xmlns:aink="http://schemas.microsoft.com/office/drawing/2016/ink" xmlns:am3d="http://schemas.microsoft.com/office/drawing/2017/model3d" xmlns:o="urn:schemas-microsoft-com:office:office" xmlns:r="http://schemas.openxmlformats.org/officeDocument/2006/relationships" xmlns:m="http://schemas.openxmlformats.org/officeDocument/2006/math" xmlns:v="urn:schemas-microsoft-com:vml" xmlns:wp14="http://schemas.microsoft.com/office/word/2010/wordprocessingDrawing" xmlns:wp="http://schemas.openxmlformats.org/drawingml/2006/wordprocessingDrawing" xmlns:w10="urn:schemas-microsoft-com:office:word" xmlns:w="http://schemas.openxmlformats.org/wordprocessingml/2006/main" xmlns:w14="http://schemas.microsoft.com/office/word/2010/wordml" xmlns:w15="http://schemas.microsoft.com/office/word/2012/wordml" xmlns:w16cid="http://schemas.microsoft.com/office/word/2016/wordml/cid" xmlns:w16se="http://schemas.microsoft.com/office/word/2015/wordml/symex" xmlns:wpg="http://schemas.microsoft.com/office/word/2010/wordprocessingGroup" xmlns:wpi="http://schemas.microsoft.com/office/word/2010/wordprocessingInk" xmlns:wne="http://schemas.microsoft.com/office/word/2006/wordml" xmlns:wps="http://schemas.microsoft.com/office/word/2010/wordprocessingShape" mc:Ignorable="w14 w15 w16se w16cid wp14">
+<w:hdr xmlns:wpc="http://schemas.microsoft.com/office/word/2010/wordprocessingCanvas" xmlns:cx="http://schemas.microsoft.com/office/drawing/2014/chartex" xmlns:cx1="http://schemas.microsoft.com/office/drawing/2015/9/8/chartex" xmlns:cx2="http://schemas.microsoft.com/office/drawing/2015/10/21/chartex" xmlns:cx3="http://schemas.microsoft.com/office/drawing/2016/5/9/chartex" xmlns:cx4="http://schemas.microsoft.com/office/drawing/2016/5/10/chartex" xmlns:cx5="http://schemas.microsoft.com/office/drawing/2016/5/11/chartex" xmlns:cx6="http://schemas.microsoft.com/office/drawing/2016/5/12/chartex" xmlns:cx7="http://schemas.microsoft.com/office/drawing/2016/5/13/chartex" xmlns:cx8="http://schemas.microsoft.com/office/drawing/2016/5/14/chartex" xmlns:mc="http://schemas.openxmlformats.org/markup-compatibility/2006" xmlns:aink="http://schemas.microsoft.com/office/drawing/2016/ink" xmlns:am3d="http://schemas.microsoft.com/office/drawing/2017/model3d" xmlns:o="urn:schemas-microsoft-com:office:office" xmlns:oel="http://schemas.microsoft.com/office/2019/extlst" xmlns:r="http://schemas.openxmlformats.org/officeDocument/2006/relationships" xmlns:m="http://schemas.openxmlformats.org/officeDocument/2006/math" xmlns:v="urn:schemas-microsoft-com:vml" xmlns:wp14="http://schemas.microsoft.com/office/word/2010/wordprocessingDrawing" xmlns:wp="http://schemas.openxmlformats.org/drawingml/2006/wordprocessingDrawing" xmlns:w10="urn:schemas-microsoft-com:office:word" xmlns:w="http://schemas.openxmlformats.org/wordprocessingml/2006/main" xmlns:w14="http://schemas.microsoft.com/office/word/2010/wordml" xmlns:w15="http://schemas.microsoft.com/office/word/2012/wordml" xmlns:w16cex="http://schemas.microsoft.com/office/word/2018/wordml/cex" xmlns:w16cid="http://schemas.microsoft.com/office/word/2016/wordml/cid" xmlns:w16="http://schemas.microsoft.com/office/word/2018/wordml" xmlns:w16sdtdh="http://schemas.microsoft.com/office/word/2020/wordml/sdtdatahash" xmlns:w16se="http://schemas.microsoft.com/office/word/2015/wordml/symex" xmlns:wpg="http://schemas.microsoft.com/office/word/2010/wordprocessingGroup" xmlns:wpi="http://schemas.microsoft.com/office/word/2010/wordprocessingInk" xmlns:wne="http://schemas.microsoft.com/office/word/2006/wordml" xmlns:wps="http://schemas.microsoft.com/office/word/2010/wordprocessingShape" mc:Ignorable="w14 w15 w16se w16cid w16 w16cex w16sdtdh wp14">
   <w:p>
     <w:pPr>
       <w:pStyle w:val="Header"/>
@@ -19408,7 +19127,7 @@
 </file>
 
 <file path=word/numbering.xml><?xml version="1.0" encoding="utf-8"?>
-<w:numbering xmlns:wpc="http://schemas.microsoft.com/office/word/2010/wordprocessingCanvas" xmlns:cx="http://schemas.microsoft.com/office/drawing/2014/chartex" xmlns:cx1="http://schemas.microsoft.com/office/drawing/2015/9/8/chartex" xmlns:cx2="http://schemas.microsoft.com/office/drawing/2015/10/21/chartex" xmlns:cx3="http://schemas.microsoft.com/office/drawing/2016/5/9/chartex" xmlns:cx4="http://schemas.microsoft.com/office/drawing/2016/5/10/chartex" xmlns:cx5="http://schemas.microsoft.com/office/drawing/2016/5/11/chartex" xmlns:cx6="http://schemas.microsoft.com/office/drawing/2016/5/12/chartex" xmlns:cx7="http://schemas.microsoft.com/office/drawing/2016/5/13/chartex" xmlns:cx8="http://schemas.microsoft.com/office/drawing/2016/5/14/chartex" xmlns:mc="http://schemas.openxmlformats.org/markup-compatibility/2006" xmlns:aink="http://schemas.microsoft.com/office/drawing/2016/ink" xmlns:am3d="http://schemas.microsoft.com/office/drawing/2017/model3d" xmlns:o="urn:schemas-microsoft-com:office:office" xmlns:r="http://schemas.openxmlformats.org/officeDocument/2006/relationships" xmlns:m="http://schemas.openxmlformats.org/officeDocument/2006/math" xmlns:v="urn:schemas-microsoft-com:vml" xmlns:wp14="http://schemas.microsoft.com/office/word/2010/wordprocessingDrawing" xmlns:wp="http://schemas.openxmlformats.org/drawingml/2006/wordprocessingDrawing" xmlns:w10="urn:schemas-microsoft-com:office:word" xmlns:w="http://schemas.openxmlformats.org/wordprocessingml/2006/main" xmlns:w14="http://schemas.microsoft.com/office/word/2010/wordml" xmlns:w15="http://schemas.microsoft.com/office/word/2012/wordml" xmlns:w16cid="http://schemas.microsoft.com/office/word/2016/wordml/cid" xmlns:w16se="http://schemas.microsoft.com/office/word/2015/wordml/symex" xmlns:wpg="http://schemas.microsoft.com/office/word/2010/wordprocessingGroup" xmlns:wpi="http://schemas.microsoft.com/office/word/2010/wordprocessingInk" xmlns:wne="http://schemas.microsoft.com/office/word/2006/wordml" xmlns:wps="http://schemas.microsoft.com/office/word/2010/wordprocessingShape" mc:Ignorable="w14 w15 w16se w16cid wp14">
+<w:numbering xmlns:wpc="http://schemas.microsoft.com/office/word/2010/wordprocessingCanvas" xmlns:cx="http://schemas.microsoft.com/office/drawing/2014/chartex" xmlns:cx1="http://schemas.microsoft.com/office/drawing/2015/9/8/chartex" xmlns:cx2="http://schemas.microsoft.com/office/drawing/2015/10/21/chartex" xmlns:cx3="http://schemas.microsoft.com/office/drawing/2016/5/9/chartex" xmlns:cx4="http://schemas.microsoft.com/office/drawing/2016/5/10/chartex" xmlns:cx5="http://schemas.microsoft.com/office/drawing/2016/5/11/chartex" xmlns:cx6="http://schemas.microsoft.com/office/drawing/2016/5/12/chartex" xmlns:cx7="http://schemas.microsoft.com/office/drawing/2016/5/13/chartex" xmlns:cx8="http://schemas.microsoft.com/office/drawing/2016/5/14/chartex" xmlns:mc="http://schemas.openxmlformats.org/markup-compatibility/2006" xmlns:aink="http://schemas.microsoft.com/office/drawing/2016/ink" xmlns:am3d="http://schemas.microsoft.com/office/drawing/2017/model3d" xmlns:o="urn:schemas-microsoft-com:office:office" xmlns:oel="http://schemas.microsoft.com/office/2019/extlst" xmlns:r="http://schemas.openxmlformats.org/officeDocument/2006/relationships" xmlns:m="http://schemas.openxmlformats.org/officeDocument/2006/math" xmlns:v="urn:schemas-microsoft-com:vml" xmlns:wp14="http://schemas.microsoft.com/office/word/2010/wordprocessingDrawing" xmlns:wp="http://schemas.openxmlformats.org/drawingml/2006/wordprocessingDrawing" xmlns:w10="urn:schemas-microsoft-com:office:word" xmlns:w="http://schemas.openxmlformats.org/wordprocessingml/2006/main" xmlns:w14="http://schemas.microsoft.com/office/word/2010/wordml" xmlns:w15="http://schemas.microsoft.com/office/word/2012/wordml" xmlns:w16cex="http://schemas.microsoft.com/office/word/2018/wordml/cex" xmlns:w16cid="http://schemas.microsoft.com/office/word/2016/wordml/cid" xmlns:w16="http://schemas.microsoft.com/office/word/2018/wordml" xmlns:w16sdtdh="http://schemas.microsoft.com/office/word/2020/wordml/sdtdatahash" xmlns:w16se="http://schemas.microsoft.com/office/word/2015/wordml/symex" xmlns:wpg="http://schemas.microsoft.com/office/word/2010/wordprocessingGroup" xmlns:wpi="http://schemas.microsoft.com/office/word/2010/wordprocessingInk" xmlns:wne="http://schemas.microsoft.com/office/word/2006/wordml" xmlns:wps="http://schemas.microsoft.com/office/word/2010/wordprocessingShape" mc:Ignorable="w14 w15 w16se w16cid w16 w16cex w16sdtdh wp14">
   <w:abstractNum w:abstractNumId="0" w15:restartNumberingAfterBreak="0">
     <w:nsid w:val="074E6199"/>
     <w:multiLevelType w:val="hybridMultilevel"/>
@@ -20834,16 +20553,16 @@
       </w:pPr>
     </w:lvl>
   </w:abstractNum>
-  <w:num w:numId="1">
+  <w:num w:numId="1" w16cid:durableId="1059792325">
     <w:abstractNumId w:val="13"/>
   </w:num>
-  <w:num w:numId="2">
+  <w:num w:numId="2" w16cid:durableId="417556209">
     <w:abstractNumId w:val="13"/>
   </w:num>
-  <w:num w:numId="3">
+  <w:num w:numId="3" w16cid:durableId="1238176766">
     <w:abstractNumId w:val="8"/>
   </w:num>
-  <w:num w:numId="4">
+  <w:num w:numId="4" w16cid:durableId="512037023">
     <w:abstractNumId w:val="8"/>
     <w:lvlOverride w:ilvl="0">
       <w:lvl w:ilvl="0" w:tplc="D682E812">
@@ -20853,7 +20572,7 @@
       </w:lvl>
     </w:lvlOverride>
   </w:num>
-  <w:num w:numId="5">
+  <w:num w:numId="5" w16cid:durableId="1902976954">
     <w:abstractNumId w:val="8"/>
     <w:lvlOverride w:ilvl="0">
       <w:lvl w:ilvl="0" w:tplc="D682E812">
@@ -20863,58 +20582,47 @@
       </w:lvl>
     </w:lvlOverride>
   </w:num>
-  <w:num w:numId="6">
+  <w:num w:numId="6" w16cid:durableId="1339691885">
     <w:abstractNumId w:val="5"/>
   </w:num>
-  <w:num w:numId="7">
+  <w:num w:numId="7" w16cid:durableId="308830931">
     <w:abstractNumId w:val="0"/>
   </w:num>
-  <w:num w:numId="8">
+  <w:num w:numId="8" w16cid:durableId="840659759">
     <w:abstractNumId w:val="10"/>
   </w:num>
-  <w:num w:numId="9">
+  <w:num w:numId="9" w16cid:durableId="1348870927">
     <w:abstractNumId w:val="6"/>
   </w:num>
-  <w:num w:numId="10">
+  <w:num w:numId="10" w16cid:durableId="1074859106">
     <w:abstractNumId w:val="2"/>
   </w:num>
-  <w:num w:numId="11">
+  <w:num w:numId="11" w16cid:durableId="1841194434">
     <w:abstractNumId w:val="1"/>
   </w:num>
-  <w:num w:numId="12">
+  <w:num w:numId="12" w16cid:durableId="1286958863">
     <w:abstractNumId w:val="9"/>
   </w:num>
-  <w:num w:numId="13">
+  <w:num w:numId="13" w16cid:durableId="1781604639">
     <w:abstractNumId w:val="3"/>
   </w:num>
-  <w:num w:numId="14">
+  <w:num w:numId="14" w16cid:durableId="1810128315">
     <w:abstractNumId w:val="12"/>
   </w:num>
-  <w:num w:numId="15">
+  <w:num w:numId="15" w16cid:durableId="184445938">
     <w:abstractNumId w:val="4"/>
   </w:num>
-  <w:num w:numId="16">
+  <w:num w:numId="16" w16cid:durableId="151021054">
     <w:abstractNumId w:val="7"/>
   </w:num>
-  <w:num w:numId="17">
+  <w:num w:numId="17" w16cid:durableId="369692995">
     <w:abstractNumId w:val="11"/>
   </w:num>
 </w:numbering>
 </file>
 
-<file path=word/people.xml><?xml version="1.0" encoding="utf-8"?>
-<w15:people xmlns:wpc="http://schemas.microsoft.com/office/word/2010/wordprocessingCanvas" xmlns:cx="http://schemas.microsoft.com/office/drawing/2014/chartex" xmlns:cx1="http://schemas.microsoft.com/office/drawing/2015/9/8/chartex" xmlns:cx2="http://schemas.microsoft.com/office/drawing/2015/10/21/chartex" xmlns:cx3="http://schemas.microsoft.com/office/drawing/2016/5/9/chartex" xmlns:cx4="http://schemas.microsoft.com/office/drawing/2016/5/10/chartex" xmlns:cx5="http://schemas.microsoft.com/office/drawing/2016/5/11/chartex" xmlns:cx6="http://schemas.microsoft.com/office/drawing/2016/5/12/chartex" xmlns:cx7="http://schemas.microsoft.com/office/drawing/2016/5/13/chartex" xmlns:cx8="http://schemas.microsoft.com/office/drawing/2016/5/14/chartex" xmlns:mc="http://schemas.openxmlformats.org/markup-compatibility/2006" xmlns:aink="http://schemas.microsoft.com/office/drawing/2016/ink" xmlns:am3d="http://schemas.microsoft.com/office/drawing/2017/model3d" xmlns:o="urn:schemas-microsoft-com:office:office" xmlns:r="http://schemas.openxmlformats.org/officeDocument/2006/relationships" xmlns:m="http://schemas.openxmlformats.org/officeDocument/2006/math" xmlns:v="urn:schemas-microsoft-com:vml" xmlns:wp14="http://schemas.microsoft.com/office/word/2010/wordprocessingDrawing" xmlns:wp="http://schemas.openxmlformats.org/drawingml/2006/wordprocessingDrawing" xmlns:w10="urn:schemas-microsoft-com:office:word" xmlns:w="http://schemas.openxmlformats.org/wordprocessingml/2006/main" xmlns:w14="http://schemas.microsoft.com/office/word/2010/wordml" xmlns:w15="http://schemas.microsoft.com/office/word/2012/wordml" xmlns:w16cid="http://schemas.microsoft.com/office/word/2016/wordml/cid" xmlns:w16se="http://schemas.microsoft.com/office/word/2015/wordml/symex" xmlns:wpg="http://schemas.microsoft.com/office/word/2010/wordprocessingGroup" xmlns:wpi="http://schemas.microsoft.com/office/word/2010/wordprocessingInk" xmlns:wne="http://schemas.microsoft.com/office/word/2006/wordml" xmlns:wps="http://schemas.microsoft.com/office/word/2010/wordprocessingShape" mc:Ignorable="w14 w15 w16se w16cid wp14">
-  <w15:person w15:author="Molly Carter">
-    <w15:presenceInfo w15:providerId="Windows Live" w15:userId="80b2a043931789ab"/>
-  </w15:person>
-  <w15:person w15:author="Dave Bridges">
-    <w15:presenceInfo w15:providerId="Windows Live" w15:userId="4bc1184c43c78bbd"/>
-  </w15:person>
-</w15:people>
-</file>
-
 <file path=word/styles.xml><?xml version="1.0" encoding="utf-8"?>
-<w:styles xmlns:mc="http://schemas.openxmlformats.org/markup-compatibility/2006" xmlns:r="http://schemas.openxmlformats.org/officeDocument/2006/relationships" xmlns:w="http://schemas.openxmlformats.org/wordprocessingml/2006/main" xmlns:w14="http://schemas.microsoft.com/office/word/2010/wordml" xmlns:w15="http://schemas.microsoft.com/office/word/2012/wordml" xmlns:w16cid="http://schemas.microsoft.com/office/word/2016/wordml/cid" xmlns:w16se="http://schemas.microsoft.com/office/word/2015/wordml/symex" mc:Ignorable="w14 w15 w16se w16cid">
+<w:styles xmlns:mc="http://schemas.openxmlformats.org/markup-compatibility/2006" xmlns:r="http://schemas.openxmlformats.org/officeDocument/2006/relationships" xmlns:w="http://schemas.openxmlformats.org/wordprocessingml/2006/main" xmlns:w14="http://schemas.microsoft.com/office/word/2010/wordml" xmlns:w15="http://schemas.microsoft.com/office/word/2012/wordml" xmlns:w16cex="http://schemas.microsoft.com/office/word/2018/wordml/cex" xmlns:w16cid="http://schemas.microsoft.com/office/word/2016/wordml/cid" xmlns:w16="http://schemas.microsoft.com/office/word/2018/wordml" xmlns:w16sdtdh="http://schemas.microsoft.com/office/word/2020/wordml/sdtdatahash" xmlns:w16se="http://schemas.microsoft.com/office/word/2015/wordml/symex" mc:Ignorable="w14 w15 w16se w16cid w16 w16cex w16sdtdh">
   <w:docDefaults>
     <w:rPrDefault>
       <w:rPr>
@@ -20926,7 +20634,7 @@
     </w:rPrDefault>
     <w:pPrDefault/>
   </w:docDefaults>
-  <w:latentStyles w:defLockedState="0" w:defUIPriority="99" w:defSemiHidden="0" w:defUnhideWhenUsed="0" w:defQFormat="0" w:count="375">
+  <w:latentStyles w:defLockedState="0" w:defUIPriority="99" w:defSemiHidden="0" w:defUnhideWhenUsed="0" w:defQFormat="0" w:count="376">
     <w:lsdException w:name="Normal" w:uiPriority="0" w:qFormat="1"/>
     <w:lsdException w:name="heading 1" w:uiPriority="9" w:qFormat="1"/>
     <w:lsdException w:name="heading 2" w:semiHidden="1" w:uiPriority="9" w:unhideWhenUsed="1" w:qFormat="1"/>
@@ -21032,7 +20740,6 @@
     <w:lsdException w:name="HTML Sample" w:semiHidden="1" w:unhideWhenUsed="1"/>
     <w:lsdException w:name="HTML Typewriter" w:semiHidden="1" w:unhideWhenUsed="1"/>
     <w:lsdException w:name="HTML Variable" w:semiHidden="1" w:unhideWhenUsed="1"/>
-    <w:lsdException w:name="Normal Table" w:semiHidden="1" w:unhideWhenUsed="1"/>
     <w:lsdException w:name="annotation subject" w:semiHidden="1" w:unhideWhenUsed="1"/>
     <w:lsdException w:name="No List" w:semiHidden="1" w:unhideWhenUsed="1"/>
     <w:lsdException w:name="Outline List 1" w:semiHidden="1" w:unhideWhenUsed="1"/>
@@ -21079,10 +20786,8 @@
     <w:lsdException w:name="Table Subtle 2" w:semiHidden="1" w:unhideWhenUsed="1"/>
     <w:lsdException w:name="Table Web 1" w:semiHidden="1" w:unhideWhenUsed="1"/>
     <w:lsdException w:name="Table Web 2" w:semiHidden="1" w:unhideWhenUsed="1"/>
-    <w:lsdException w:name="Table Web 3" w:semiHidden="1" w:unhideWhenUsed="1"/>
     <w:lsdException w:name="Balloon Text" w:semiHidden="1" w:unhideWhenUsed="1"/>
     <w:lsdException w:name="Table Grid" w:uiPriority="39"/>
-    <w:lsdException w:name="Table Theme" w:semiHidden="1" w:unhideWhenUsed="1"/>
     <w:lsdException w:name="Placeholder Text" w:semiHidden="1"/>
     <w:lsdException w:name="No Spacing" w:uiPriority="1" w:qFormat="1"/>
     <w:lsdException w:name="Light Shading" w:uiPriority="60"/>
@@ -21302,6 +21007,7 @@
     <w:lsdException w:name="Smart Hyperlink" w:semiHidden="1" w:unhideWhenUsed="1"/>
     <w:lsdException w:name="Hashtag" w:semiHidden="1" w:unhideWhenUsed="1"/>
     <w:lsdException w:name="Unresolved Mention" w:semiHidden="1" w:unhideWhenUsed="1"/>
+    <w:lsdException w:name="Smart Link" w:semiHidden="1" w:unhideWhenUsed="1"/>
   </w:latentStyles>
   <w:style w:type="paragraph" w:default="1" w:styleId="Normal">
     <w:name w:val="Normal"/>

</xml_diff>

<commit_message>
Fixed minor typo in major findings
</commit_message>
<xml_diff>
--- a/Manuscripts/Mulcahy-eTRFandoffspring-MainDocument_R1.docx
+++ b/Manuscripts/Mulcahy-eTRFandoffspring-MainDocument_R1.docx
@@ -1,6 +1,6 @@
 
 <file path=word/document.xml><?xml version="1.0" encoding="utf-8"?>
-<w:document xmlns:wpc="http://schemas.microsoft.com/office/word/2010/wordprocessingCanvas" xmlns:cx="http://schemas.microsoft.com/office/drawing/2014/chartex" xmlns:cx1="http://schemas.microsoft.com/office/drawing/2015/9/8/chartex" xmlns:cx2="http://schemas.microsoft.com/office/drawing/2015/10/21/chartex" xmlns:cx3="http://schemas.microsoft.com/office/drawing/2016/5/9/chartex" xmlns:cx4="http://schemas.microsoft.com/office/drawing/2016/5/10/chartex" xmlns:cx5="http://schemas.microsoft.com/office/drawing/2016/5/11/chartex" xmlns:cx6="http://schemas.microsoft.com/office/drawing/2016/5/12/chartex" xmlns:cx7="http://schemas.microsoft.com/office/drawing/2016/5/13/chartex" xmlns:cx8="http://schemas.microsoft.com/office/drawing/2016/5/14/chartex" xmlns:mc="http://schemas.openxmlformats.org/markup-compatibility/2006" xmlns:aink="http://schemas.microsoft.com/office/drawing/2016/ink" xmlns:am3d="http://schemas.microsoft.com/office/drawing/2017/model3d" xmlns:o="urn:schemas-microsoft-com:office:office" xmlns:oel="http://schemas.microsoft.com/office/2019/extlst" xmlns:r="http://schemas.openxmlformats.org/officeDocument/2006/relationships" xmlns:m="http://schemas.openxmlformats.org/officeDocument/2006/math" xmlns:v="urn:schemas-microsoft-com:vml" xmlns:wp14="http://schemas.microsoft.com/office/word/2010/wordprocessingDrawing" xmlns:wp="http://schemas.openxmlformats.org/drawingml/2006/wordprocessingDrawing" xmlns:w10="urn:schemas-microsoft-com:office:word" xmlns:w="http://schemas.openxmlformats.org/wordprocessingml/2006/main" xmlns:w14="http://schemas.microsoft.com/office/word/2010/wordml" xmlns:w15="http://schemas.microsoft.com/office/word/2012/wordml" xmlns:w16cex="http://schemas.microsoft.com/office/word/2018/wordml/cex" xmlns:w16cid="http://schemas.microsoft.com/office/word/2016/wordml/cid" xmlns:w16="http://schemas.microsoft.com/office/word/2018/wordml" xmlns:w16sdtdh="http://schemas.microsoft.com/office/word/2020/wordml/sdtdatahash" xmlns:w16se="http://schemas.microsoft.com/office/word/2015/wordml/symex" xmlns:wpg="http://schemas.microsoft.com/office/word/2010/wordprocessingGroup" xmlns:wpi="http://schemas.microsoft.com/office/word/2010/wordprocessingInk" xmlns:wne="http://schemas.microsoft.com/office/word/2006/wordml" xmlns:wps="http://schemas.microsoft.com/office/word/2010/wordprocessingShape" mc:Ignorable="w14 w15 w16se w16cid w16 w16cex w16sdtdh wp14">
+<w:document xmlns:wpc="http://schemas.microsoft.com/office/word/2010/wordprocessingCanvas" xmlns:cx="http://schemas.microsoft.com/office/drawing/2014/chartex" xmlns:cx1="http://schemas.microsoft.com/office/drawing/2015/9/8/chartex" xmlns:cx2="http://schemas.microsoft.com/office/drawing/2015/10/21/chartex" xmlns:cx3="http://schemas.microsoft.com/office/drawing/2016/5/9/chartex" xmlns:cx4="http://schemas.microsoft.com/office/drawing/2016/5/10/chartex" xmlns:cx5="http://schemas.microsoft.com/office/drawing/2016/5/11/chartex" xmlns:cx6="http://schemas.microsoft.com/office/drawing/2016/5/12/chartex" xmlns:cx7="http://schemas.microsoft.com/office/drawing/2016/5/13/chartex" xmlns:cx8="http://schemas.microsoft.com/office/drawing/2016/5/14/chartex" xmlns:mc="http://schemas.openxmlformats.org/markup-compatibility/2006" xmlns:aink="http://schemas.microsoft.com/office/drawing/2016/ink" xmlns:am3d="http://schemas.microsoft.com/office/drawing/2017/model3d" xmlns:o="urn:schemas-microsoft-com:office:office" xmlns:r="http://schemas.openxmlformats.org/officeDocument/2006/relationships" xmlns:m="http://schemas.openxmlformats.org/officeDocument/2006/math" xmlns:v="urn:schemas-microsoft-com:vml" xmlns:wp14="http://schemas.microsoft.com/office/word/2010/wordprocessingDrawing" xmlns:wp="http://schemas.openxmlformats.org/drawingml/2006/wordprocessingDrawing" xmlns:w10="urn:schemas-microsoft-com:office:word" xmlns:w="http://schemas.openxmlformats.org/wordprocessingml/2006/main" xmlns:w14="http://schemas.microsoft.com/office/word/2010/wordml" xmlns:w15="http://schemas.microsoft.com/office/word/2012/wordml" xmlns:w16cid="http://schemas.microsoft.com/office/word/2016/wordml/cid" xmlns:w16se="http://schemas.microsoft.com/office/word/2015/wordml/symex" xmlns:wpg="http://schemas.microsoft.com/office/word/2010/wordprocessingGroup" xmlns:wpi="http://schemas.microsoft.com/office/word/2010/wordprocessingInk" xmlns:wne="http://schemas.microsoft.com/office/word/2006/wordml" xmlns:wps="http://schemas.microsoft.com/office/word/2010/wordprocessingShape" mc:Ignorable="w14 w15 w16se w16cid wp14">
   <w:body>
     <w:p>
       <w:pPr>
@@ -833,23 +833,16 @@
           <w:rFonts w:ascii="Times New Roman" w:hAnsi="Times New Roman" w:cs="Times New Roman"/>
           <w:color w:val="000000"/>
         </w:rPr>
-        <w:t xml:space="preserve">weight changes or food intake changes. Females are </w:t>
-      </w:r>
-      <w:proofErr w:type="spellStart"/>
+        <w:t xml:space="preserve">weight changes or food intake changes. Females </w:t>
+      </w:r>
+      <w:bookmarkStart w:id="0" w:name="_GoBack"/>
+      <w:bookmarkEnd w:id="0"/>
       <w:r>
         <w:rPr>
           <w:rFonts w:ascii="Times New Roman" w:hAnsi="Times New Roman" w:cs="Times New Roman"/>
           <w:color w:val="000000"/>
         </w:rPr>
-        <w:t>do</w:t>
-      </w:r>
-      <w:proofErr w:type="spellEnd"/>
-      <w:r>
-        <w:rPr>
-          <w:rFonts w:ascii="Times New Roman" w:hAnsi="Times New Roman" w:cs="Times New Roman"/>
-          <w:color w:val="000000"/>
-        </w:rPr>
-        <w:t xml:space="preserve"> not experience this</w:t>
+        <w:t>do not experience this</w:t>
       </w:r>
       <w:r>
         <w:rPr>
@@ -9537,7 +9530,21 @@
         <w:rPr>
           <w:rFonts w:ascii="Times New Roman" w:hAnsi="Times New Roman" w:cs="Times New Roman"/>
         </w:rPr>
-        <w:t xml:space="preserve"> male eTRF </w:t>
+        <w:t xml:space="preserve"> male </w:t>
+      </w:r>
+      <w:proofErr w:type="spellStart"/>
+      <w:r>
+        <w:rPr>
+          <w:rFonts w:ascii="Times New Roman" w:hAnsi="Times New Roman" w:cs="Times New Roman"/>
+        </w:rPr>
+        <w:t>eTRF</w:t>
+      </w:r>
+      <w:proofErr w:type="spellEnd"/>
+      <w:r>
+        <w:rPr>
+          <w:rFonts w:ascii="Times New Roman" w:hAnsi="Times New Roman" w:cs="Times New Roman"/>
+        </w:rPr>
+        <w:t xml:space="preserve"> </w:t>
       </w:r>
       <w:r>
         <w:rPr>
@@ -9777,11 +9784,19 @@
         </w:rPr>
         <w:t xml:space="preserve">while </w:t>
       </w:r>
-      <w:r>
-        <w:rPr>
-          <w:rFonts w:ascii="Times New Roman" w:hAnsi="Times New Roman" w:cs="Times New Roman"/>
-        </w:rPr>
-        <w:t xml:space="preserve">eTRF males had 20.4% lower AUC </w:t>
+      <w:proofErr w:type="spellStart"/>
+      <w:r>
+        <w:rPr>
+          <w:rFonts w:ascii="Times New Roman" w:hAnsi="Times New Roman" w:cs="Times New Roman"/>
+        </w:rPr>
+        <w:t>eTRF</w:t>
+      </w:r>
+      <w:proofErr w:type="spellEnd"/>
+      <w:r>
+        <w:rPr>
+          <w:rFonts w:ascii="Times New Roman" w:hAnsi="Times New Roman" w:cs="Times New Roman"/>
+        </w:rPr>
+        <w:t xml:space="preserve"> males had 20.4% lower AUC </w:t>
       </w:r>
       <w:r>
         <w:rPr>
@@ -10621,11 +10636,19 @@
         </w:rPr>
         <w:t xml:space="preserve"> in </w:t>
       </w:r>
-      <w:r>
-        <w:rPr>
-          <w:rFonts w:ascii="Times New Roman" w:hAnsi="Times New Roman" w:cs="Times New Roman"/>
-        </w:rPr>
-        <w:t xml:space="preserve">eTRF </w:t>
+      <w:proofErr w:type="spellStart"/>
+      <w:r>
+        <w:rPr>
+          <w:rFonts w:ascii="Times New Roman" w:hAnsi="Times New Roman" w:cs="Times New Roman"/>
+        </w:rPr>
+        <w:t>eTRF</w:t>
+      </w:r>
+      <w:proofErr w:type="spellEnd"/>
+      <w:r>
+        <w:rPr>
+          <w:rFonts w:ascii="Times New Roman" w:hAnsi="Times New Roman" w:cs="Times New Roman"/>
+        </w:rPr>
+        <w:t xml:space="preserve"> </w:t>
       </w:r>
       <w:r>
         <w:rPr>
@@ -17915,7 +17938,7 @@
 </file>
 
 <file path=word/endnotes.xml><?xml version="1.0" encoding="utf-8"?>
-<w:endnotes xmlns:wpc="http://schemas.microsoft.com/office/word/2010/wordprocessingCanvas" xmlns:cx="http://schemas.microsoft.com/office/drawing/2014/chartex" xmlns:cx1="http://schemas.microsoft.com/office/drawing/2015/9/8/chartex" xmlns:cx2="http://schemas.microsoft.com/office/drawing/2015/10/21/chartex" xmlns:cx3="http://schemas.microsoft.com/office/drawing/2016/5/9/chartex" xmlns:cx4="http://schemas.microsoft.com/office/drawing/2016/5/10/chartex" xmlns:cx5="http://schemas.microsoft.com/office/drawing/2016/5/11/chartex" xmlns:cx6="http://schemas.microsoft.com/office/drawing/2016/5/12/chartex" xmlns:cx7="http://schemas.microsoft.com/office/drawing/2016/5/13/chartex" xmlns:cx8="http://schemas.microsoft.com/office/drawing/2016/5/14/chartex" xmlns:mc="http://schemas.openxmlformats.org/markup-compatibility/2006" xmlns:aink="http://schemas.microsoft.com/office/drawing/2016/ink" xmlns:am3d="http://schemas.microsoft.com/office/drawing/2017/model3d" xmlns:o="urn:schemas-microsoft-com:office:office" xmlns:oel="http://schemas.microsoft.com/office/2019/extlst" xmlns:r="http://schemas.openxmlformats.org/officeDocument/2006/relationships" xmlns:m="http://schemas.openxmlformats.org/officeDocument/2006/math" xmlns:v="urn:schemas-microsoft-com:vml" xmlns:wp14="http://schemas.microsoft.com/office/word/2010/wordprocessingDrawing" xmlns:wp="http://schemas.openxmlformats.org/drawingml/2006/wordprocessingDrawing" xmlns:w10="urn:schemas-microsoft-com:office:word" xmlns:w="http://schemas.openxmlformats.org/wordprocessingml/2006/main" xmlns:w14="http://schemas.microsoft.com/office/word/2010/wordml" xmlns:w15="http://schemas.microsoft.com/office/word/2012/wordml" xmlns:w16cex="http://schemas.microsoft.com/office/word/2018/wordml/cex" xmlns:w16cid="http://schemas.microsoft.com/office/word/2016/wordml/cid" xmlns:w16="http://schemas.microsoft.com/office/word/2018/wordml" xmlns:w16sdtdh="http://schemas.microsoft.com/office/word/2020/wordml/sdtdatahash" xmlns:w16se="http://schemas.microsoft.com/office/word/2015/wordml/symex" xmlns:wpg="http://schemas.microsoft.com/office/word/2010/wordprocessingGroup" xmlns:wpi="http://schemas.microsoft.com/office/word/2010/wordprocessingInk" xmlns:wne="http://schemas.microsoft.com/office/word/2006/wordml" xmlns:wps="http://schemas.microsoft.com/office/word/2010/wordprocessingShape" mc:Ignorable="w14 w15 w16se w16cid w16 w16cex w16sdtdh wp14">
+<w:endnotes xmlns:wpc="http://schemas.microsoft.com/office/word/2010/wordprocessingCanvas" xmlns:cx="http://schemas.microsoft.com/office/drawing/2014/chartex" xmlns:cx1="http://schemas.microsoft.com/office/drawing/2015/9/8/chartex" xmlns:cx2="http://schemas.microsoft.com/office/drawing/2015/10/21/chartex" xmlns:cx3="http://schemas.microsoft.com/office/drawing/2016/5/9/chartex" xmlns:cx4="http://schemas.microsoft.com/office/drawing/2016/5/10/chartex" xmlns:cx5="http://schemas.microsoft.com/office/drawing/2016/5/11/chartex" xmlns:cx6="http://schemas.microsoft.com/office/drawing/2016/5/12/chartex" xmlns:cx7="http://schemas.microsoft.com/office/drawing/2016/5/13/chartex" xmlns:cx8="http://schemas.microsoft.com/office/drawing/2016/5/14/chartex" xmlns:mc="http://schemas.openxmlformats.org/markup-compatibility/2006" xmlns:aink="http://schemas.microsoft.com/office/drawing/2016/ink" xmlns:am3d="http://schemas.microsoft.com/office/drawing/2017/model3d" xmlns:o="urn:schemas-microsoft-com:office:office" xmlns:r="http://schemas.openxmlformats.org/officeDocument/2006/relationships" xmlns:m="http://schemas.openxmlformats.org/officeDocument/2006/math" xmlns:v="urn:schemas-microsoft-com:vml" xmlns:wp14="http://schemas.microsoft.com/office/word/2010/wordprocessingDrawing" xmlns:wp="http://schemas.openxmlformats.org/drawingml/2006/wordprocessingDrawing" xmlns:w10="urn:schemas-microsoft-com:office:word" xmlns:w="http://schemas.openxmlformats.org/wordprocessingml/2006/main" xmlns:w14="http://schemas.microsoft.com/office/word/2010/wordml" xmlns:w15="http://schemas.microsoft.com/office/word/2012/wordml" xmlns:w16cid="http://schemas.microsoft.com/office/word/2016/wordml/cid" xmlns:w16se="http://schemas.microsoft.com/office/word/2015/wordml/symex" xmlns:wpg="http://schemas.microsoft.com/office/word/2010/wordprocessingGroup" xmlns:wpi="http://schemas.microsoft.com/office/word/2010/wordprocessingInk" xmlns:wne="http://schemas.microsoft.com/office/word/2006/wordml" xmlns:wps="http://schemas.microsoft.com/office/word/2010/wordprocessingShape" mc:Ignorable="w14 w15 w16se w16cid wp14">
   <w:endnote w:type="separator" w:id="-1">
     <w:p>
       <w:r>
@@ -17934,7 +17957,7 @@
 </file>
 
 <file path=word/footer1.xml><?xml version="1.0" encoding="utf-8"?>
-<w:ftr xmlns:wpc="http://schemas.microsoft.com/office/word/2010/wordprocessingCanvas" xmlns:cx="http://schemas.microsoft.com/office/drawing/2014/chartex" xmlns:cx1="http://schemas.microsoft.com/office/drawing/2015/9/8/chartex" xmlns:cx2="http://schemas.microsoft.com/office/drawing/2015/10/21/chartex" xmlns:cx3="http://schemas.microsoft.com/office/drawing/2016/5/9/chartex" xmlns:cx4="http://schemas.microsoft.com/office/drawing/2016/5/10/chartex" xmlns:cx5="http://schemas.microsoft.com/office/drawing/2016/5/11/chartex" xmlns:cx6="http://schemas.microsoft.com/office/drawing/2016/5/12/chartex" xmlns:cx7="http://schemas.microsoft.com/office/drawing/2016/5/13/chartex" xmlns:cx8="http://schemas.microsoft.com/office/drawing/2016/5/14/chartex" xmlns:mc="http://schemas.openxmlformats.org/markup-compatibility/2006" xmlns:aink="http://schemas.microsoft.com/office/drawing/2016/ink" xmlns:am3d="http://schemas.microsoft.com/office/drawing/2017/model3d" xmlns:o="urn:schemas-microsoft-com:office:office" xmlns:oel="http://schemas.microsoft.com/office/2019/extlst" xmlns:r="http://schemas.openxmlformats.org/officeDocument/2006/relationships" xmlns:m="http://schemas.openxmlformats.org/officeDocument/2006/math" xmlns:v="urn:schemas-microsoft-com:vml" xmlns:wp14="http://schemas.microsoft.com/office/word/2010/wordprocessingDrawing" xmlns:wp="http://schemas.openxmlformats.org/drawingml/2006/wordprocessingDrawing" xmlns:w10="urn:schemas-microsoft-com:office:word" xmlns:w="http://schemas.openxmlformats.org/wordprocessingml/2006/main" xmlns:w14="http://schemas.microsoft.com/office/word/2010/wordml" xmlns:w15="http://schemas.microsoft.com/office/word/2012/wordml" xmlns:w16cex="http://schemas.microsoft.com/office/word/2018/wordml/cex" xmlns:w16cid="http://schemas.microsoft.com/office/word/2016/wordml/cid" xmlns:w16="http://schemas.microsoft.com/office/word/2018/wordml" xmlns:w16sdtdh="http://schemas.microsoft.com/office/word/2020/wordml/sdtdatahash" xmlns:w16se="http://schemas.microsoft.com/office/word/2015/wordml/symex" xmlns:wpg="http://schemas.microsoft.com/office/word/2010/wordprocessingGroup" xmlns:wpi="http://schemas.microsoft.com/office/word/2010/wordprocessingInk" xmlns:wne="http://schemas.microsoft.com/office/word/2006/wordml" xmlns:wps="http://schemas.microsoft.com/office/word/2010/wordprocessingShape" mc:Ignorable="w14 w15 w16se w16cid w16 w16cex w16sdtdh wp14">
+<w:ftr xmlns:wpc="http://schemas.microsoft.com/office/word/2010/wordprocessingCanvas" xmlns:cx="http://schemas.microsoft.com/office/drawing/2014/chartex" xmlns:cx1="http://schemas.microsoft.com/office/drawing/2015/9/8/chartex" xmlns:cx2="http://schemas.microsoft.com/office/drawing/2015/10/21/chartex" xmlns:cx3="http://schemas.microsoft.com/office/drawing/2016/5/9/chartex" xmlns:cx4="http://schemas.microsoft.com/office/drawing/2016/5/10/chartex" xmlns:cx5="http://schemas.microsoft.com/office/drawing/2016/5/11/chartex" xmlns:cx6="http://schemas.microsoft.com/office/drawing/2016/5/12/chartex" xmlns:cx7="http://schemas.microsoft.com/office/drawing/2016/5/13/chartex" xmlns:cx8="http://schemas.microsoft.com/office/drawing/2016/5/14/chartex" xmlns:mc="http://schemas.openxmlformats.org/markup-compatibility/2006" xmlns:aink="http://schemas.microsoft.com/office/drawing/2016/ink" xmlns:am3d="http://schemas.microsoft.com/office/drawing/2017/model3d" xmlns:o="urn:schemas-microsoft-com:office:office" xmlns:r="http://schemas.openxmlformats.org/officeDocument/2006/relationships" xmlns:m="http://schemas.openxmlformats.org/officeDocument/2006/math" xmlns:v="urn:schemas-microsoft-com:vml" xmlns:wp14="http://schemas.microsoft.com/office/word/2010/wordprocessingDrawing" xmlns:wp="http://schemas.openxmlformats.org/drawingml/2006/wordprocessingDrawing" xmlns:w10="urn:schemas-microsoft-com:office:word" xmlns:w="http://schemas.openxmlformats.org/wordprocessingml/2006/main" xmlns:w14="http://schemas.microsoft.com/office/word/2010/wordml" xmlns:w15="http://schemas.microsoft.com/office/word/2012/wordml" xmlns:w16cid="http://schemas.microsoft.com/office/word/2016/wordml/cid" xmlns:w16se="http://schemas.microsoft.com/office/word/2015/wordml/symex" xmlns:wpg="http://schemas.microsoft.com/office/word/2010/wordprocessingGroup" xmlns:wpi="http://schemas.microsoft.com/office/word/2010/wordprocessingInk" xmlns:wne="http://schemas.microsoft.com/office/word/2006/wordml" xmlns:wps="http://schemas.microsoft.com/office/word/2010/wordprocessingShape" mc:Ignorable="w14 w15 w16se w16cid wp14">
   <w:p>
     <w:pPr>
       <w:pStyle w:val="Footer"/>
@@ -17944,7 +17967,7 @@
 </file>
 
 <file path=word/footer2.xml><?xml version="1.0" encoding="utf-8"?>
-<w:ftr xmlns:wpc="http://schemas.microsoft.com/office/word/2010/wordprocessingCanvas" xmlns:cx="http://schemas.microsoft.com/office/drawing/2014/chartex" xmlns:cx1="http://schemas.microsoft.com/office/drawing/2015/9/8/chartex" xmlns:cx2="http://schemas.microsoft.com/office/drawing/2015/10/21/chartex" xmlns:cx3="http://schemas.microsoft.com/office/drawing/2016/5/9/chartex" xmlns:cx4="http://schemas.microsoft.com/office/drawing/2016/5/10/chartex" xmlns:cx5="http://schemas.microsoft.com/office/drawing/2016/5/11/chartex" xmlns:cx6="http://schemas.microsoft.com/office/drawing/2016/5/12/chartex" xmlns:cx7="http://schemas.microsoft.com/office/drawing/2016/5/13/chartex" xmlns:cx8="http://schemas.microsoft.com/office/drawing/2016/5/14/chartex" xmlns:mc="http://schemas.openxmlformats.org/markup-compatibility/2006" xmlns:aink="http://schemas.microsoft.com/office/drawing/2016/ink" xmlns:am3d="http://schemas.microsoft.com/office/drawing/2017/model3d" xmlns:o="urn:schemas-microsoft-com:office:office" xmlns:oel="http://schemas.microsoft.com/office/2019/extlst" xmlns:r="http://schemas.openxmlformats.org/officeDocument/2006/relationships" xmlns:m="http://schemas.openxmlformats.org/officeDocument/2006/math" xmlns:v="urn:schemas-microsoft-com:vml" xmlns:wp14="http://schemas.microsoft.com/office/word/2010/wordprocessingDrawing" xmlns:wp="http://schemas.openxmlformats.org/drawingml/2006/wordprocessingDrawing" xmlns:w10="urn:schemas-microsoft-com:office:word" xmlns:w="http://schemas.openxmlformats.org/wordprocessingml/2006/main" xmlns:w14="http://schemas.microsoft.com/office/word/2010/wordml" xmlns:w15="http://schemas.microsoft.com/office/word/2012/wordml" xmlns:w16cex="http://schemas.microsoft.com/office/word/2018/wordml/cex" xmlns:w16cid="http://schemas.microsoft.com/office/word/2016/wordml/cid" xmlns:w16="http://schemas.microsoft.com/office/word/2018/wordml" xmlns:w16sdtdh="http://schemas.microsoft.com/office/word/2020/wordml/sdtdatahash" xmlns:w16se="http://schemas.microsoft.com/office/word/2015/wordml/symex" xmlns:wpg="http://schemas.microsoft.com/office/word/2010/wordprocessingGroup" xmlns:wpi="http://schemas.microsoft.com/office/word/2010/wordprocessingInk" xmlns:wne="http://schemas.microsoft.com/office/word/2006/wordml" xmlns:wps="http://schemas.microsoft.com/office/word/2010/wordprocessingShape" mc:Ignorable="w14 w15 w16se w16cid w16 w16cex w16sdtdh wp14">
+<w:ftr xmlns:wpc="http://schemas.microsoft.com/office/word/2010/wordprocessingCanvas" xmlns:cx="http://schemas.microsoft.com/office/drawing/2014/chartex" xmlns:cx1="http://schemas.microsoft.com/office/drawing/2015/9/8/chartex" xmlns:cx2="http://schemas.microsoft.com/office/drawing/2015/10/21/chartex" xmlns:cx3="http://schemas.microsoft.com/office/drawing/2016/5/9/chartex" xmlns:cx4="http://schemas.microsoft.com/office/drawing/2016/5/10/chartex" xmlns:cx5="http://schemas.microsoft.com/office/drawing/2016/5/11/chartex" xmlns:cx6="http://schemas.microsoft.com/office/drawing/2016/5/12/chartex" xmlns:cx7="http://schemas.microsoft.com/office/drawing/2016/5/13/chartex" xmlns:cx8="http://schemas.microsoft.com/office/drawing/2016/5/14/chartex" xmlns:mc="http://schemas.openxmlformats.org/markup-compatibility/2006" xmlns:aink="http://schemas.microsoft.com/office/drawing/2016/ink" xmlns:am3d="http://schemas.microsoft.com/office/drawing/2017/model3d" xmlns:o="urn:schemas-microsoft-com:office:office" xmlns:r="http://schemas.openxmlformats.org/officeDocument/2006/relationships" xmlns:m="http://schemas.openxmlformats.org/officeDocument/2006/math" xmlns:v="urn:schemas-microsoft-com:vml" xmlns:wp14="http://schemas.microsoft.com/office/word/2010/wordprocessingDrawing" xmlns:wp="http://schemas.openxmlformats.org/drawingml/2006/wordprocessingDrawing" xmlns:w10="urn:schemas-microsoft-com:office:word" xmlns:w="http://schemas.openxmlformats.org/wordprocessingml/2006/main" xmlns:w14="http://schemas.microsoft.com/office/word/2010/wordml" xmlns:w15="http://schemas.microsoft.com/office/word/2012/wordml" xmlns:w16cid="http://schemas.microsoft.com/office/word/2016/wordml/cid" xmlns:w16se="http://schemas.microsoft.com/office/word/2015/wordml/symex" xmlns:wpg="http://schemas.microsoft.com/office/word/2010/wordprocessingGroup" xmlns:wpi="http://schemas.microsoft.com/office/word/2010/wordprocessingInk" xmlns:wne="http://schemas.microsoft.com/office/word/2006/wordml" xmlns:wps="http://schemas.microsoft.com/office/word/2010/wordprocessingShape" mc:Ignorable="w14 w15 w16se w16cid wp14">
   <w:p>
     <w:pPr>
       <w:pStyle w:val="Footer"/>
@@ -17954,7 +17977,7 @@
 </file>
 
 <file path=word/footer3.xml><?xml version="1.0" encoding="utf-8"?>
-<w:ftr xmlns:wpc="http://schemas.microsoft.com/office/word/2010/wordprocessingCanvas" xmlns:cx="http://schemas.microsoft.com/office/drawing/2014/chartex" xmlns:cx1="http://schemas.microsoft.com/office/drawing/2015/9/8/chartex" xmlns:cx2="http://schemas.microsoft.com/office/drawing/2015/10/21/chartex" xmlns:cx3="http://schemas.microsoft.com/office/drawing/2016/5/9/chartex" xmlns:cx4="http://schemas.microsoft.com/office/drawing/2016/5/10/chartex" xmlns:cx5="http://schemas.microsoft.com/office/drawing/2016/5/11/chartex" xmlns:cx6="http://schemas.microsoft.com/office/drawing/2016/5/12/chartex" xmlns:cx7="http://schemas.microsoft.com/office/drawing/2016/5/13/chartex" xmlns:cx8="http://schemas.microsoft.com/office/drawing/2016/5/14/chartex" xmlns:mc="http://schemas.openxmlformats.org/markup-compatibility/2006" xmlns:aink="http://schemas.microsoft.com/office/drawing/2016/ink" xmlns:am3d="http://schemas.microsoft.com/office/drawing/2017/model3d" xmlns:o="urn:schemas-microsoft-com:office:office" xmlns:oel="http://schemas.microsoft.com/office/2019/extlst" xmlns:r="http://schemas.openxmlformats.org/officeDocument/2006/relationships" xmlns:m="http://schemas.openxmlformats.org/officeDocument/2006/math" xmlns:v="urn:schemas-microsoft-com:vml" xmlns:wp14="http://schemas.microsoft.com/office/word/2010/wordprocessingDrawing" xmlns:wp="http://schemas.openxmlformats.org/drawingml/2006/wordprocessingDrawing" xmlns:w10="urn:schemas-microsoft-com:office:word" xmlns:w="http://schemas.openxmlformats.org/wordprocessingml/2006/main" xmlns:w14="http://schemas.microsoft.com/office/word/2010/wordml" xmlns:w15="http://schemas.microsoft.com/office/word/2012/wordml" xmlns:w16cex="http://schemas.microsoft.com/office/word/2018/wordml/cex" xmlns:w16cid="http://schemas.microsoft.com/office/word/2016/wordml/cid" xmlns:w16="http://schemas.microsoft.com/office/word/2018/wordml" xmlns:w16sdtdh="http://schemas.microsoft.com/office/word/2020/wordml/sdtdatahash" xmlns:w16se="http://schemas.microsoft.com/office/word/2015/wordml/symex" xmlns:wpg="http://schemas.microsoft.com/office/word/2010/wordprocessingGroup" xmlns:wpi="http://schemas.microsoft.com/office/word/2010/wordprocessingInk" xmlns:wne="http://schemas.microsoft.com/office/word/2006/wordml" xmlns:wps="http://schemas.microsoft.com/office/word/2010/wordprocessingShape" mc:Ignorable="w14 w15 w16se w16cid w16 w16cex w16sdtdh wp14">
+<w:ftr xmlns:wpc="http://schemas.microsoft.com/office/word/2010/wordprocessingCanvas" xmlns:cx="http://schemas.microsoft.com/office/drawing/2014/chartex" xmlns:cx1="http://schemas.microsoft.com/office/drawing/2015/9/8/chartex" xmlns:cx2="http://schemas.microsoft.com/office/drawing/2015/10/21/chartex" xmlns:cx3="http://schemas.microsoft.com/office/drawing/2016/5/9/chartex" xmlns:cx4="http://schemas.microsoft.com/office/drawing/2016/5/10/chartex" xmlns:cx5="http://schemas.microsoft.com/office/drawing/2016/5/11/chartex" xmlns:cx6="http://schemas.microsoft.com/office/drawing/2016/5/12/chartex" xmlns:cx7="http://schemas.microsoft.com/office/drawing/2016/5/13/chartex" xmlns:cx8="http://schemas.microsoft.com/office/drawing/2016/5/14/chartex" xmlns:mc="http://schemas.openxmlformats.org/markup-compatibility/2006" xmlns:aink="http://schemas.microsoft.com/office/drawing/2016/ink" xmlns:am3d="http://schemas.microsoft.com/office/drawing/2017/model3d" xmlns:o="urn:schemas-microsoft-com:office:office" xmlns:r="http://schemas.openxmlformats.org/officeDocument/2006/relationships" xmlns:m="http://schemas.openxmlformats.org/officeDocument/2006/math" xmlns:v="urn:schemas-microsoft-com:vml" xmlns:wp14="http://schemas.microsoft.com/office/word/2010/wordprocessingDrawing" xmlns:wp="http://schemas.openxmlformats.org/drawingml/2006/wordprocessingDrawing" xmlns:w10="urn:schemas-microsoft-com:office:word" xmlns:w="http://schemas.openxmlformats.org/wordprocessingml/2006/main" xmlns:w14="http://schemas.microsoft.com/office/word/2010/wordml" xmlns:w15="http://schemas.microsoft.com/office/word/2012/wordml" xmlns:w16cid="http://schemas.microsoft.com/office/word/2016/wordml/cid" xmlns:w16se="http://schemas.microsoft.com/office/word/2015/wordml/symex" xmlns:wpg="http://schemas.microsoft.com/office/word/2010/wordprocessingGroup" xmlns:wpi="http://schemas.microsoft.com/office/word/2010/wordprocessingInk" xmlns:wne="http://schemas.microsoft.com/office/word/2006/wordml" xmlns:wps="http://schemas.microsoft.com/office/word/2010/wordprocessingShape" mc:Ignorable="w14 w15 w16se w16cid wp14">
   <w:p>
     <w:pPr>
       <w:pStyle w:val="Footer"/>
@@ -17964,7 +17987,7 @@
 </file>
 
 <file path=word/footnotes.xml><?xml version="1.0" encoding="utf-8"?>
-<w:footnotes xmlns:wpc="http://schemas.microsoft.com/office/word/2010/wordprocessingCanvas" xmlns:cx="http://schemas.microsoft.com/office/drawing/2014/chartex" xmlns:cx1="http://schemas.microsoft.com/office/drawing/2015/9/8/chartex" xmlns:cx2="http://schemas.microsoft.com/office/drawing/2015/10/21/chartex" xmlns:cx3="http://schemas.microsoft.com/office/drawing/2016/5/9/chartex" xmlns:cx4="http://schemas.microsoft.com/office/drawing/2016/5/10/chartex" xmlns:cx5="http://schemas.microsoft.com/office/drawing/2016/5/11/chartex" xmlns:cx6="http://schemas.microsoft.com/office/drawing/2016/5/12/chartex" xmlns:cx7="http://schemas.microsoft.com/office/drawing/2016/5/13/chartex" xmlns:cx8="http://schemas.microsoft.com/office/drawing/2016/5/14/chartex" xmlns:mc="http://schemas.openxmlformats.org/markup-compatibility/2006" xmlns:aink="http://schemas.microsoft.com/office/drawing/2016/ink" xmlns:am3d="http://schemas.microsoft.com/office/drawing/2017/model3d" xmlns:o="urn:schemas-microsoft-com:office:office" xmlns:oel="http://schemas.microsoft.com/office/2019/extlst" xmlns:r="http://schemas.openxmlformats.org/officeDocument/2006/relationships" xmlns:m="http://schemas.openxmlformats.org/officeDocument/2006/math" xmlns:v="urn:schemas-microsoft-com:vml" xmlns:wp14="http://schemas.microsoft.com/office/word/2010/wordprocessingDrawing" xmlns:wp="http://schemas.openxmlformats.org/drawingml/2006/wordprocessingDrawing" xmlns:w10="urn:schemas-microsoft-com:office:word" xmlns:w="http://schemas.openxmlformats.org/wordprocessingml/2006/main" xmlns:w14="http://schemas.microsoft.com/office/word/2010/wordml" xmlns:w15="http://schemas.microsoft.com/office/word/2012/wordml" xmlns:w16cex="http://schemas.microsoft.com/office/word/2018/wordml/cex" xmlns:w16cid="http://schemas.microsoft.com/office/word/2016/wordml/cid" xmlns:w16="http://schemas.microsoft.com/office/word/2018/wordml" xmlns:w16sdtdh="http://schemas.microsoft.com/office/word/2020/wordml/sdtdatahash" xmlns:w16se="http://schemas.microsoft.com/office/word/2015/wordml/symex" xmlns:wpg="http://schemas.microsoft.com/office/word/2010/wordprocessingGroup" xmlns:wpi="http://schemas.microsoft.com/office/word/2010/wordprocessingInk" xmlns:wne="http://schemas.microsoft.com/office/word/2006/wordml" xmlns:wps="http://schemas.microsoft.com/office/word/2010/wordprocessingShape" mc:Ignorable="w14 w15 w16se w16cid w16 w16cex w16sdtdh wp14">
+<w:footnotes xmlns:wpc="http://schemas.microsoft.com/office/word/2010/wordprocessingCanvas" xmlns:cx="http://schemas.microsoft.com/office/drawing/2014/chartex" xmlns:cx1="http://schemas.microsoft.com/office/drawing/2015/9/8/chartex" xmlns:cx2="http://schemas.microsoft.com/office/drawing/2015/10/21/chartex" xmlns:cx3="http://schemas.microsoft.com/office/drawing/2016/5/9/chartex" xmlns:cx4="http://schemas.microsoft.com/office/drawing/2016/5/10/chartex" xmlns:cx5="http://schemas.microsoft.com/office/drawing/2016/5/11/chartex" xmlns:cx6="http://schemas.microsoft.com/office/drawing/2016/5/12/chartex" xmlns:cx7="http://schemas.microsoft.com/office/drawing/2016/5/13/chartex" xmlns:cx8="http://schemas.microsoft.com/office/drawing/2016/5/14/chartex" xmlns:mc="http://schemas.openxmlformats.org/markup-compatibility/2006" xmlns:aink="http://schemas.microsoft.com/office/drawing/2016/ink" xmlns:am3d="http://schemas.microsoft.com/office/drawing/2017/model3d" xmlns:o="urn:schemas-microsoft-com:office:office" xmlns:r="http://schemas.openxmlformats.org/officeDocument/2006/relationships" xmlns:m="http://schemas.openxmlformats.org/officeDocument/2006/math" xmlns:v="urn:schemas-microsoft-com:vml" xmlns:wp14="http://schemas.microsoft.com/office/word/2010/wordprocessingDrawing" xmlns:wp="http://schemas.openxmlformats.org/drawingml/2006/wordprocessingDrawing" xmlns:w10="urn:schemas-microsoft-com:office:word" xmlns:w="http://schemas.openxmlformats.org/wordprocessingml/2006/main" xmlns:w14="http://schemas.microsoft.com/office/word/2010/wordml" xmlns:w15="http://schemas.microsoft.com/office/word/2012/wordml" xmlns:w16cid="http://schemas.microsoft.com/office/word/2016/wordml/cid" xmlns:w16se="http://schemas.microsoft.com/office/word/2015/wordml/symex" xmlns:wpg="http://schemas.microsoft.com/office/word/2010/wordprocessingGroup" xmlns:wpi="http://schemas.microsoft.com/office/word/2010/wordprocessingInk" xmlns:wne="http://schemas.microsoft.com/office/word/2006/wordml" xmlns:wps="http://schemas.microsoft.com/office/word/2010/wordprocessingShape" mc:Ignorable="w14 w15 w16se w16cid wp14">
   <w:footnote w:type="separator" w:id="-1">
     <w:p>
       <w:r>
@@ -17983,7 +18006,7 @@
 </file>
 
 <file path=word/header1.xml><?xml version="1.0" encoding="utf-8"?>
-<w:hdr xmlns:wpc="http://schemas.microsoft.com/office/word/2010/wordprocessingCanvas" xmlns:cx="http://schemas.microsoft.com/office/drawing/2014/chartex" xmlns:cx1="http://schemas.microsoft.com/office/drawing/2015/9/8/chartex" xmlns:cx2="http://schemas.microsoft.com/office/drawing/2015/10/21/chartex" xmlns:cx3="http://schemas.microsoft.com/office/drawing/2016/5/9/chartex" xmlns:cx4="http://schemas.microsoft.com/office/drawing/2016/5/10/chartex" xmlns:cx5="http://schemas.microsoft.com/office/drawing/2016/5/11/chartex" xmlns:cx6="http://schemas.microsoft.com/office/drawing/2016/5/12/chartex" xmlns:cx7="http://schemas.microsoft.com/office/drawing/2016/5/13/chartex" xmlns:cx8="http://schemas.microsoft.com/office/drawing/2016/5/14/chartex" xmlns:mc="http://schemas.openxmlformats.org/markup-compatibility/2006" xmlns:aink="http://schemas.microsoft.com/office/drawing/2016/ink" xmlns:am3d="http://schemas.microsoft.com/office/drawing/2017/model3d" xmlns:o="urn:schemas-microsoft-com:office:office" xmlns:oel="http://schemas.microsoft.com/office/2019/extlst" xmlns:r="http://schemas.openxmlformats.org/officeDocument/2006/relationships" xmlns:m="http://schemas.openxmlformats.org/officeDocument/2006/math" xmlns:v="urn:schemas-microsoft-com:vml" xmlns:wp14="http://schemas.microsoft.com/office/word/2010/wordprocessingDrawing" xmlns:wp="http://schemas.openxmlformats.org/drawingml/2006/wordprocessingDrawing" xmlns:w10="urn:schemas-microsoft-com:office:word" xmlns:w="http://schemas.openxmlformats.org/wordprocessingml/2006/main" xmlns:w14="http://schemas.microsoft.com/office/word/2010/wordml" xmlns:w15="http://schemas.microsoft.com/office/word/2012/wordml" xmlns:w16cex="http://schemas.microsoft.com/office/word/2018/wordml/cex" xmlns:w16cid="http://schemas.microsoft.com/office/word/2016/wordml/cid" xmlns:w16="http://schemas.microsoft.com/office/word/2018/wordml" xmlns:w16sdtdh="http://schemas.microsoft.com/office/word/2020/wordml/sdtdatahash" xmlns:w16se="http://schemas.microsoft.com/office/word/2015/wordml/symex" xmlns:wpg="http://schemas.microsoft.com/office/word/2010/wordprocessingGroup" xmlns:wpi="http://schemas.microsoft.com/office/word/2010/wordprocessingInk" xmlns:wne="http://schemas.microsoft.com/office/word/2006/wordml" xmlns:wps="http://schemas.microsoft.com/office/word/2010/wordprocessingShape" mc:Ignorable="w14 w15 w16se w16cid w16 w16cex w16sdtdh wp14">
+<w:hdr xmlns:wpc="http://schemas.microsoft.com/office/word/2010/wordprocessingCanvas" xmlns:cx="http://schemas.microsoft.com/office/drawing/2014/chartex" xmlns:cx1="http://schemas.microsoft.com/office/drawing/2015/9/8/chartex" xmlns:cx2="http://schemas.microsoft.com/office/drawing/2015/10/21/chartex" xmlns:cx3="http://schemas.microsoft.com/office/drawing/2016/5/9/chartex" xmlns:cx4="http://schemas.microsoft.com/office/drawing/2016/5/10/chartex" xmlns:cx5="http://schemas.microsoft.com/office/drawing/2016/5/11/chartex" xmlns:cx6="http://schemas.microsoft.com/office/drawing/2016/5/12/chartex" xmlns:cx7="http://schemas.microsoft.com/office/drawing/2016/5/13/chartex" xmlns:cx8="http://schemas.microsoft.com/office/drawing/2016/5/14/chartex" xmlns:mc="http://schemas.openxmlformats.org/markup-compatibility/2006" xmlns:aink="http://schemas.microsoft.com/office/drawing/2016/ink" xmlns:am3d="http://schemas.microsoft.com/office/drawing/2017/model3d" xmlns:o="urn:schemas-microsoft-com:office:office" xmlns:r="http://schemas.openxmlformats.org/officeDocument/2006/relationships" xmlns:m="http://schemas.openxmlformats.org/officeDocument/2006/math" xmlns:v="urn:schemas-microsoft-com:vml" xmlns:wp14="http://schemas.microsoft.com/office/word/2010/wordprocessingDrawing" xmlns:wp="http://schemas.openxmlformats.org/drawingml/2006/wordprocessingDrawing" xmlns:w10="urn:schemas-microsoft-com:office:word" xmlns:w="http://schemas.openxmlformats.org/wordprocessingml/2006/main" xmlns:w14="http://schemas.microsoft.com/office/word/2010/wordml" xmlns:w15="http://schemas.microsoft.com/office/word/2012/wordml" xmlns:w16cid="http://schemas.microsoft.com/office/word/2016/wordml/cid" xmlns:w16se="http://schemas.microsoft.com/office/word/2015/wordml/symex" xmlns:wpg="http://schemas.microsoft.com/office/word/2010/wordprocessingGroup" xmlns:wpi="http://schemas.microsoft.com/office/word/2010/wordprocessingInk" xmlns:wne="http://schemas.microsoft.com/office/word/2006/wordml" xmlns:wps="http://schemas.microsoft.com/office/word/2010/wordprocessingShape" mc:Ignorable="w14 w15 w16se w16cid wp14">
   <w:p>
     <w:pPr>
       <w:pStyle w:val="Header"/>
@@ -17993,7 +18016,7 @@
 </file>
 
 <file path=word/header2.xml><?xml version="1.0" encoding="utf-8"?>
-<w:hdr xmlns:wpc="http://schemas.microsoft.com/office/word/2010/wordprocessingCanvas" xmlns:cx="http://schemas.microsoft.com/office/drawing/2014/chartex" xmlns:cx1="http://schemas.microsoft.com/office/drawing/2015/9/8/chartex" xmlns:cx2="http://schemas.microsoft.com/office/drawing/2015/10/21/chartex" xmlns:cx3="http://schemas.microsoft.com/office/drawing/2016/5/9/chartex" xmlns:cx4="http://schemas.microsoft.com/office/drawing/2016/5/10/chartex" xmlns:cx5="http://schemas.microsoft.com/office/drawing/2016/5/11/chartex" xmlns:cx6="http://schemas.microsoft.com/office/drawing/2016/5/12/chartex" xmlns:cx7="http://schemas.microsoft.com/office/drawing/2016/5/13/chartex" xmlns:cx8="http://schemas.microsoft.com/office/drawing/2016/5/14/chartex" xmlns:mc="http://schemas.openxmlformats.org/markup-compatibility/2006" xmlns:aink="http://schemas.microsoft.com/office/drawing/2016/ink" xmlns:am3d="http://schemas.microsoft.com/office/drawing/2017/model3d" xmlns:o="urn:schemas-microsoft-com:office:office" xmlns:oel="http://schemas.microsoft.com/office/2019/extlst" xmlns:r="http://schemas.openxmlformats.org/officeDocument/2006/relationships" xmlns:m="http://schemas.openxmlformats.org/officeDocument/2006/math" xmlns:v="urn:schemas-microsoft-com:vml" xmlns:wp14="http://schemas.microsoft.com/office/word/2010/wordprocessingDrawing" xmlns:wp="http://schemas.openxmlformats.org/drawingml/2006/wordprocessingDrawing" xmlns:w10="urn:schemas-microsoft-com:office:word" xmlns:w="http://schemas.openxmlformats.org/wordprocessingml/2006/main" xmlns:w14="http://schemas.microsoft.com/office/word/2010/wordml" xmlns:w15="http://schemas.microsoft.com/office/word/2012/wordml" xmlns:w16cex="http://schemas.microsoft.com/office/word/2018/wordml/cex" xmlns:w16cid="http://schemas.microsoft.com/office/word/2016/wordml/cid" xmlns:w16="http://schemas.microsoft.com/office/word/2018/wordml" xmlns:w16sdtdh="http://schemas.microsoft.com/office/word/2020/wordml/sdtdatahash" xmlns:w16se="http://schemas.microsoft.com/office/word/2015/wordml/symex" xmlns:wpg="http://schemas.microsoft.com/office/word/2010/wordprocessingGroup" xmlns:wpi="http://schemas.microsoft.com/office/word/2010/wordprocessingInk" xmlns:wne="http://schemas.microsoft.com/office/word/2006/wordml" xmlns:wps="http://schemas.microsoft.com/office/word/2010/wordprocessingShape" mc:Ignorable="w14 w15 w16se w16cid w16 w16cex w16sdtdh wp14">
+<w:hdr xmlns:wpc="http://schemas.microsoft.com/office/word/2010/wordprocessingCanvas" xmlns:cx="http://schemas.microsoft.com/office/drawing/2014/chartex" xmlns:cx1="http://schemas.microsoft.com/office/drawing/2015/9/8/chartex" xmlns:cx2="http://schemas.microsoft.com/office/drawing/2015/10/21/chartex" xmlns:cx3="http://schemas.microsoft.com/office/drawing/2016/5/9/chartex" xmlns:cx4="http://schemas.microsoft.com/office/drawing/2016/5/10/chartex" xmlns:cx5="http://schemas.microsoft.com/office/drawing/2016/5/11/chartex" xmlns:cx6="http://schemas.microsoft.com/office/drawing/2016/5/12/chartex" xmlns:cx7="http://schemas.microsoft.com/office/drawing/2016/5/13/chartex" xmlns:cx8="http://schemas.microsoft.com/office/drawing/2016/5/14/chartex" xmlns:mc="http://schemas.openxmlformats.org/markup-compatibility/2006" xmlns:aink="http://schemas.microsoft.com/office/drawing/2016/ink" xmlns:am3d="http://schemas.microsoft.com/office/drawing/2017/model3d" xmlns:o="urn:schemas-microsoft-com:office:office" xmlns:r="http://schemas.openxmlformats.org/officeDocument/2006/relationships" xmlns:m="http://schemas.openxmlformats.org/officeDocument/2006/math" xmlns:v="urn:schemas-microsoft-com:vml" xmlns:wp14="http://schemas.microsoft.com/office/word/2010/wordprocessingDrawing" xmlns:wp="http://schemas.openxmlformats.org/drawingml/2006/wordprocessingDrawing" xmlns:w10="urn:schemas-microsoft-com:office:word" xmlns:w="http://schemas.openxmlformats.org/wordprocessingml/2006/main" xmlns:w14="http://schemas.microsoft.com/office/word/2010/wordml" xmlns:w15="http://schemas.microsoft.com/office/word/2012/wordml" xmlns:w16cid="http://schemas.microsoft.com/office/word/2016/wordml/cid" xmlns:w16se="http://schemas.microsoft.com/office/word/2015/wordml/symex" xmlns:wpg="http://schemas.microsoft.com/office/word/2010/wordprocessingGroup" xmlns:wpi="http://schemas.microsoft.com/office/word/2010/wordprocessingInk" xmlns:wne="http://schemas.microsoft.com/office/word/2006/wordml" xmlns:wps="http://schemas.microsoft.com/office/word/2010/wordprocessingShape" mc:Ignorable="w14 w15 w16se w16cid wp14">
   <w:p>
     <w:pPr>
       <w:pStyle w:val="Header"/>
@@ -18029,7 +18052,7 @@
 </file>
 
 <file path=word/header3.xml><?xml version="1.0" encoding="utf-8"?>
-<w:hdr xmlns:wpc="http://schemas.microsoft.com/office/word/2010/wordprocessingCanvas" xmlns:cx="http://schemas.microsoft.com/office/drawing/2014/chartex" xmlns:cx1="http://schemas.microsoft.com/office/drawing/2015/9/8/chartex" xmlns:cx2="http://schemas.microsoft.com/office/drawing/2015/10/21/chartex" xmlns:cx3="http://schemas.microsoft.com/office/drawing/2016/5/9/chartex" xmlns:cx4="http://schemas.microsoft.com/office/drawing/2016/5/10/chartex" xmlns:cx5="http://schemas.microsoft.com/office/drawing/2016/5/11/chartex" xmlns:cx6="http://schemas.microsoft.com/office/drawing/2016/5/12/chartex" xmlns:cx7="http://schemas.microsoft.com/office/drawing/2016/5/13/chartex" xmlns:cx8="http://schemas.microsoft.com/office/drawing/2016/5/14/chartex" xmlns:mc="http://schemas.openxmlformats.org/markup-compatibility/2006" xmlns:aink="http://schemas.microsoft.com/office/drawing/2016/ink" xmlns:am3d="http://schemas.microsoft.com/office/drawing/2017/model3d" xmlns:o="urn:schemas-microsoft-com:office:office" xmlns:oel="http://schemas.microsoft.com/office/2019/extlst" xmlns:r="http://schemas.openxmlformats.org/officeDocument/2006/relationships" xmlns:m="http://schemas.openxmlformats.org/officeDocument/2006/math" xmlns:v="urn:schemas-microsoft-com:vml" xmlns:wp14="http://schemas.microsoft.com/office/word/2010/wordprocessingDrawing" xmlns:wp="http://schemas.openxmlformats.org/drawingml/2006/wordprocessingDrawing" xmlns:w10="urn:schemas-microsoft-com:office:word" xmlns:w="http://schemas.openxmlformats.org/wordprocessingml/2006/main" xmlns:w14="http://schemas.microsoft.com/office/word/2010/wordml" xmlns:w15="http://schemas.microsoft.com/office/word/2012/wordml" xmlns:w16cex="http://schemas.microsoft.com/office/word/2018/wordml/cex" xmlns:w16cid="http://schemas.microsoft.com/office/word/2016/wordml/cid" xmlns:w16="http://schemas.microsoft.com/office/word/2018/wordml" xmlns:w16sdtdh="http://schemas.microsoft.com/office/word/2020/wordml/sdtdatahash" xmlns:w16se="http://schemas.microsoft.com/office/word/2015/wordml/symex" xmlns:wpg="http://schemas.microsoft.com/office/word/2010/wordprocessingGroup" xmlns:wpi="http://schemas.microsoft.com/office/word/2010/wordprocessingInk" xmlns:wne="http://schemas.microsoft.com/office/word/2006/wordml" xmlns:wps="http://schemas.microsoft.com/office/word/2010/wordprocessingShape" mc:Ignorable="w14 w15 w16se w16cid w16 w16cex w16sdtdh wp14">
+<w:hdr xmlns:wpc="http://schemas.microsoft.com/office/word/2010/wordprocessingCanvas" xmlns:cx="http://schemas.microsoft.com/office/drawing/2014/chartex" xmlns:cx1="http://schemas.microsoft.com/office/drawing/2015/9/8/chartex" xmlns:cx2="http://schemas.microsoft.com/office/drawing/2015/10/21/chartex" xmlns:cx3="http://schemas.microsoft.com/office/drawing/2016/5/9/chartex" xmlns:cx4="http://schemas.microsoft.com/office/drawing/2016/5/10/chartex" xmlns:cx5="http://schemas.microsoft.com/office/drawing/2016/5/11/chartex" xmlns:cx6="http://schemas.microsoft.com/office/drawing/2016/5/12/chartex" xmlns:cx7="http://schemas.microsoft.com/office/drawing/2016/5/13/chartex" xmlns:cx8="http://schemas.microsoft.com/office/drawing/2016/5/14/chartex" xmlns:mc="http://schemas.openxmlformats.org/markup-compatibility/2006" xmlns:aink="http://schemas.microsoft.com/office/drawing/2016/ink" xmlns:am3d="http://schemas.microsoft.com/office/drawing/2017/model3d" xmlns:o="urn:schemas-microsoft-com:office:office" xmlns:r="http://schemas.openxmlformats.org/officeDocument/2006/relationships" xmlns:m="http://schemas.openxmlformats.org/officeDocument/2006/math" xmlns:v="urn:schemas-microsoft-com:vml" xmlns:wp14="http://schemas.microsoft.com/office/word/2010/wordprocessingDrawing" xmlns:wp="http://schemas.openxmlformats.org/drawingml/2006/wordprocessingDrawing" xmlns:w10="urn:schemas-microsoft-com:office:word" xmlns:w="http://schemas.openxmlformats.org/wordprocessingml/2006/main" xmlns:w14="http://schemas.microsoft.com/office/word/2010/wordml" xmlns:w15="http://schemas.microsoft.com/office/word/2012/wordml" xmlns:w16cid="http://schemas.microsoft.com/office/word/2016/wordml/cid" xmlns:w16se="http://schemas.microsoft.com/office/word/2015/wordml/symex" xmlns:wpg="http://schemas.microsoft.com/office/word/2010/wordprocessingGroup" xmlns:wpi="http://schemas.microsoft.com/office/word/2010/wordprocessingInk" xmlns:wne="http://schemas.microsoft.com/office/word/2006/wordml" xmlns:wps="http://schemas.microsoft.com/office/word/2010/wordprocessingShape" mc:Ignorable="w14 w15 w16se w16cid wp14">
   <w:p>
     <w:pPr>
       <w:pStyle w:val="Header"/>
@@ -18039,7 +18062,7 @@
 </file>
 
 <file path=word/numbering.xml><?xml version="1.0" encoding="utf-8"?>
-<w:numbering xmlns:wpc="http://schemas.microsoft.com/office/word/2010/wordprocessingCanvas" xmlns:cx="http://schemas.microsoft.com/office/drawing/2014/chartex" xmlns:cx1="http://schemas.microsoft.com/office/drawing/2015/9/8/chartex" xmlns:cx2="http://schemas.microsoft.com/office/drawing/2015/10/21/chartex" xmlns:cx3="http://schemas.microsoft.com/office/drawing/2016/5/9/chartex" xmlns:cx4="http://schemas.microsoft.com/office/drawing/2016/5/10/chartex" xmlns:cx5="http://schemas.microsoft.com/office/drawing/2016/5/11/chartex" xmlns:cx6="http://schemas.microsoft.com/office/drawing/2016/5/12/chartex" xmlns:cx7="http://schemas.microsoft.com/office/drawing/2016/5/13/chartex" xmlns:cx8="http://schemas.microsoft.com/office/drawing/2016/5/14/chartex" xmlns:mc="http://schemas.openxmlformats.org/markup-compatibility/2006" xmlns:aink="http://schemas.microsoft.com/office/drawing/2016/ink" xmlns:am3d="http://schemas.microsoft.com/office/drawing/2017/model3d" xmlns:o="urn:schemas-microsoft-com:office:office" xmlns:oel="http://schemas.microsoft.com/office/2019/extlst" xmlns:r="http://schemas.openxmlformats.org/officeDocument/2006/relationships" xmlns:m="http://schemas.openxmlformats.org/officeDocument/2006/math" xmlns:v="urn:schemas-microsoft-com:vml" xmlns:wp14="http://schemas.microsoft.com/office/word/2010/wordprocessingDrawing" xmlns:wp="http://schemas.openxmlformats.org/drawingml/2006/wordprocessingDrawing" xmlns:w10="urn:schemas-microsoft-com:office:word" xmlns:w="http://schemas.openxmlformats.org/wordprocessingml/2006/main" xmlns:w14="http://schemas.microsoft.com/office/word/2010/wordml" xmlns:w15="http://schemas.microsoft.com/office/word/2012/wordml" xmlns:w16cex="http://schemas.microsoft.com/office/word/2018/wordml/cex" xmlns:w16cid="http://schemas.microsoft.com/office/word/2016/wordml/cid" xmlns:w16="http://schemas.microsoft.com/office/word/2018/wordml" xmlns:w16sdtdh="http://schemas.microsoft.com/office/word/2020/wordml/sdtdatahash" xmlns:w16se="http://schemas.microsoft.com/office/word/2015/wordml/symex" xmlns:wpg="http://schemas.microsoft.com/office/word/2010/wordprocessingGroup" xmlns:wpi="http://schemas.microsoft.com/office/word/2010/wordprocessingInk" xmlns:wne="http://schemas.microsoft.com/office/word/2006/wordml" xmlns:wps="http://schemas.microsoft.com/office/word/2010/wordprocessingShape" mc:Ignorable="w14 w15 w16se w16cid w16 w16cex w16sdtdh wp14">
+<w:numbering xmlns:wpc="http://schemas.microsoft.com/office/word/2010/wordprocessingCanvas" xmlns:cx="http://schemas.microsoft.com/office/drawing/2014/chartex" xmlns:cx1="http://schemas.microsoft.com/office/drawing/2015/9/8/chartex" xmlns:cx2="http://schemas.microsoft.com/office/drawing/2015/10/21/chartex" xmlns:cx3="http://schemas.microsoft.com/office/drawing/2016/5/9/chartex" xmlns:cx4="http://schemas.microsoft.com/office/drawing/2016/5/10/chartex" xmlns:cx5="http://schemas.microsoft.com/office/drawing/2016/5/11/chartex" xmlns:cx6="http://schemas.microsoft.com/office/drawing/2016/5/12/chartex" xmlns:cx7="http://schemas.microsoft.com/office/drawing/2016/5/13/chartex" xmlns:cx8="http://schemas.microsoft.com/office/drawing/2016/5/14/chartex" xmlns:mc="http://schemas.openxmlformats.org/markup-compatibility/2006" xmlns:aink="http://schemas.microsoft.com/office/drawing/2016/ink" xmlns:am3d="http://schemas.microsoft.com/office/drawing/2017/model3d" xmlns:o="urn:schemas-microsoft-com:office:office" xmlns:r="http://schemas.openxmlformats.org/officeDocument/2006/relationships" xmlns:m="http://schemas.openxmlformats.org/officeDocument/2006/math" xmlns:v="urn:schemas-microsoft-com:vml" xmlns:wp14="http://schemas.microsoft.com/office/word/2010/wordprocessingDrawing" xmlns:wp="http://schemas.openxmlformats.org/drawingml/2006/wordprocessingDrawing" xmlns:w10="urn:schemas-microsoft-com:office:word" xmlns:w="http://schemas.openxmlformats.org/wordprocessingml/2006/main" xmlns:w14="http://schemas.microsoft.com/office/word/2010/wordml" xmlns:w15="http://schemas.microsoft.com/office/word/2012/wordml" xmlns:w16cid="http://schemas.microsoft.com/office/word/2016/wordml/cid" xmlns:w16se="http://schemas.microsoft.com/office/word/2015/wordml/symex" xmlns:wpg="http://schemas.microsoft.com/office/word/2010/wordprocessingGroup" xmlns:wpi="http://schemas.microsoft.com/office/word/2010/wordprocessingInk" xmlns:wne="http://schemas.microsoft.com/office/word/2006/wordml" xmlns:wps="http://schemas.microsoft.com/office/word/2010/wordprocessingShape" mc:Ignorable="w14 w15 w16se w16cid wp14">
   <w:abstractNum w:abstractNumId="0" w15:restartNumberingAfterBreak="0">
     <w:nsid w:val="074E6199"/>
     <w:multiLevelType w:val="hybridMultilevel"/>
@@ -19465,16 +19488,16 @@
       </w:pPr>
     </w:lvl>
   </w:abstractNum>
-  <w:num w:numId="1" w16cid:durableId="1059792325">
+  <w:num w:numId="1">
     <w:abstractNumId w:val="13"/>
   </w:num>
-  <w:num w:numId="2" w16cid:durableId="417556209">
+  <w:num w:numId="2">
     <w:abstractNumId w:val="13"/>
   </w:num>
-  <w:num w:numId="3" w16cid:durableId="1238176766">
+  <w:num w:numId="3">
     <w:abstractNumId w:val="8"/>
   </w:num>
-  <w:num w:numId="4" w16cid:durableId="512037023">
+  <w:num w:numId="4">
     <w:abstractNumId w:val="8"/>
     <w:lvlOverride w:ilvl="0">
       <w:lvl w:ilvl="0" w:tplc="D682E812">
@@ -19484,7 +19507,7 @@
       </w:lvl>
     </w:lvlOverride>
   </w:num>
-  <w:num w:numId="5" w16cid:durableId="1902976954">
+  <w:num w:numId="5">
     <w:abstractNumId w:val="8"/>
     <w:lvlOverride w:ilvl="0">
       <w:lvl w:ilvl="0" w:tplc="D682E812">
@@ -19494,47 +19517,47 @@
       </w:lvl>
     </w:lvlOverride>
   </w:num>
-  <w:num w:numId="6" w16cid:durableId="1339691885">
+  <w:num w:numId="6">
     <w:abstractNumId w:val="5"/>
   </w:num>
-  <w:num w:numId="7" w16cid:durableId="308830931">
+  <w:num w:numId="7">
     <w:abstractNumId w:val="0"/>
   </w:num>
-  <w:num w:numId="8" w16cid:durableId="840659759">
+  <w:num w:numId="8">
     <w:abstractNumId w:val="10"/>
   </w:num>
-  <w:num w:numId="9" w16cid:durableId="1348870927">
+  <w:num w:numId="9">
     <w:abstractNumId w:val="6"/>
   </w:num>
-  <w:num w:numId="10" w16cid:durableId="1074859106">
+  <w:num w:numId="10">
     <w:abstractNumId w:val="2"/>
   </w:num>
-  <w:num w:numId="11" w16cid:durableId="1841194434">
+  <w:num w:numId="11">
     <w:abstractNumId w:val="1"/>
   </w:num>
-  <w:num w:numId="12" w16cid:durableId="1286958863">
+  <w:num w:numId="12">
     <w:abstractNumId w:val="9"/>
   </w:num>
-  <w:num w:numId="13" w16cid:durableId="1781604639">
+  <w:num w:numId="13">
     <w:abstractNumId w:val="3"/>
   </w:num>
-  <w:num w:numId="14" w16cid:durableId="1810128315">
+  <w:num w:numId="14">
     <w:abstractNumId w:val="12"/>
   </w:num>
-  <w:num w:numId="15" w16cid:durableId="184445938">
+  <w:num w:numId="15">
     <w:abstractNumId w:val="4"/>
   </w:num>
-  <w:num w:numId="16" w16cid:durableId="151021054">
+  <w:num w:numId="16">
     <w:abstractNumId w:val="7"/>
   </w:num>
-  <w:num w:numId="17" w16cid:durableId="369692995">
+  <w:num w:numId="17">
     <w:abstractNumId w:val="11"/>
   </w:num>
 </w:numbering>
 </file>
 
 <file path=word/styles.xml><?xml version="1.0" encoding="utf-8"?>
-<w:styles xmlns:mc="http://schemas.openxmlformats.org/markup-compatibility/2006" xmlns:r="http://schemas.openxmlformats.org/officeDocument/2006/relationships" xmlns:w="http://schemas.openxmlformats.org/wordprocessingml/2006/main" xmlns:w14="http://schemas.microsoft.com/office/word/2010/wordml" xmlns:w15="http://schemas.microsoft.com/office/word/2012/wordml" xmlns:w16cex="http://schemas.microsoft.com/office/word/2018/wordml/cex" xmlns:w16cid="http://schemas.microsoft.com/office/word/2016/wordml/cid" xmlns:w16="http://schemas.microsoft.com/office/word/2018/wordml" xmlns:w16sdtdh="http://schemas.microsoft.com/office/word/2020/wordml/sdtdatahash" xmlns:w16se="http://schemas.microsoft.com/office/word/2015/wordml/symex" mc:Ignorable="w14 w15 w16se w16cid w16 w16cex w16sdtdh">
+<w:styles xmlns:mc="http://schemas.openxmlformats.org/markup-compatibility/2006" xmlns:r="http://schemas.openxmlformats.org/officeDocument/2006/relationships" xmlns:w="http://schemas.openxmlformats.org/wordprocessingml/2006/main" xmlns:w14="http://schemas.microsoft.com/office/word/2010/wordml" xmlns:w15="http://schemas.microsoft.com/office/word/2012/wordml" xmlns:w16cid="http://schemas.microsoft.com/office/word/2016/wordml/cid" xmlns:w16se="http://schemas.microsoft.com/office/word/2015/wordml/symex" mc:Ignorable="w14 w15 w16se w16cid">
   <w:docDefaults>
     <w:rPrDefault>
       <w:rPr>
@@ -19546,7 +19569,7 @@
     </w:rPrDefault>
     <w:pPrDefault/>
   </w:docDefaults>
-  <w:latentStyles w:defLockedState="0" w:defUIPriority="99" w:defSemiHidden="0" w:defUnhideWhenUsed="0" w:defQFormat="0" w:count="376">
+  <w:latentStyles w:defLockedState="0" w:defUIPriority="99" w:defSemiHidden="0" w:defUnhideWhenUsed="0" w:defQFormat="0" w:count="375">
     <w:lsdException w:name="Normal" w:uiPriority="0" w:qFormat="1"/>
     <w:lsdException w:name="heading 1" w:uiPriority="9" w:qFormat="1"/>
     <w:lsdException w:name="heading 2" w:semiHidden="1" w:uiPriority="9" w:unhideWhenUsed="1" w:qFormat="1"/>
@@ -19922,7 +19945,6 @@
     <w:lsdException w:name="Smart Hyperlink" w:semiHidden="1" w:unhideWhenUsed="1"/>
     <w:lsdException w:name="Hashtag" w:semiHidden="1" w:unhideWhenUsed="1"/>
     <w:lsdException w:name="Unresolved Mention" w:semiHidden="1" w:unhideWhenUsed="1"/>
-    <w:lsdException w:name="Smart Link" w:semiHidden="1" w:unhideWhenUsed="1"/>
   </w:latentStyles>
   <w:style w:type="paragraph" w:default="1" w:styleId="Normal">
     <w:name w:val="Normal"/>
@@ -20574,7 +20596,7 @@
 </file>
 
 <file path=customXml/itemProps1.xml><?xml version="1.0" encoding="utf-8"?>
-<ds:datastoreItem xmlns:ds="http://schemas.openxmlformats.org/officeDocument/2006/customXml" ds:itemID="{5918750F-A856-F748-86AB-FBFA5760721E}">
+<ds:datastoreItem xmlns:ds="http://schemas.openxmlformats.org/officeDocument/2006/customXml" ds:itemID="{CB82AE12-F957-7049-826A-0AF6EFDE9EA2}">
   <ds:schemaRefs>
     <ds:schemaRef ds:uri="http://schemas.openxmlformats.org/officeDocument/2006/bibliography"/>
   </ds:schemaRefs>

</xml_diff>